<commit_message>
Ajout des screens de l'interface graphique au rapport, ajout du premier paragraphe (joueurs)
</commit_message>
<xml_diff>
--- a/UML/Rapport.docx
+++ b/UML/Rapport.docx
@@ -1,6 +1,6 @@
 
 <file path=word/document.xml><?xml version="1.0" encoding="utf-8"?>
-<w:document xmlns:wpc="http://schemas.microsoft.com/office/word/2010/wordprocessingCanvas" xmlns:mc="http://schemas.openxmlformats.org/markup-compatibility/2006" xmlns:o="urn:schemas-microsoft-com:office:office" xmlns:r="http://schemas.openxmlformats.org/officeDocument/2006/relationships" xmlns:m="http://schemas.openxmlformats.org/officeDocument/2006/math" xmlns:v="urn:schemas-microsoft-com:vml" xmlns:wp14="http://schemas.microsoft.com/office/word/2010/wordprocessingDrawing" xmlns:wp="http://schemas.openxmlformats.org/drawingml/2006/wordprocessingDrawing" xmlns:w10="urn:schemas-microsoft-com:office:word" xmlns:w="http://schemas.openxmlformats.org/wordprocessingml/2006/main" xmlns:w14="http://schemas.microsoft.com/office/word/2010/wordml" xmlns:w15="http://schemas.microsoft.com/office/word/2012/wordml" xmlns:wpg="http://schemas.microsoft.com/office/word/2010/wordprocessingGroup" xmlns:wpi="http://schemas.microsoft.com/office/word/2010/wordprocessingInk" xmlns:wne="http://schemas.microsoft.com/office/word/2006/wordml" xmlns:wps="http://schemas.microsoft.com/office/word/2010/wordprocessingShape" mc:Ignorable="w14 w15 wp14">
+<w:document xmlns:wpc="http://schemas.microsoft.com/office/word/2010/wordprocessingCanvas" xmlns:mc="http://schemas.openxmlformats.org/markup-compatibility/2006" xmlns:o="urn:schemas-microsoft-com:office:office" xmlns:r="http://schemas.openxmlformats.org/officeDocument/2006/relationships" xmlns:m="http://schemas.openxmlformats.org/officeDocument/2006/math" xmlns:v="urn:schemas-microsoft-com:vml" xmlns:wp14="http://schemas.microsoft.com/office/word/2010/wordprocessingDrawing" xmlns:wp="http://schemas.openxmlformats.org/drawingml/2006/wordprocessingDrawing" xmlns:w10="urn:schemas-microsoft-com:office:word" xmlns:w="http://schemas.openxmlformats.org/wordprocessingml/2006/main" xmlns:w14="http://schemas.microsoft.com/office/word/2010/wordml" xmlns:wpg="http://schemas.microsoft.com/office/word/2010/wordprocessingGroup" xmlns:wpi="http://schemas.microsoft.com/office/word/2010/wordprocessingInk" xmlns:wne="http://schemas.microsoft.com/office/word/2006/wordml" xmlns:wps="http://schemas.microsoft.com/office/word/2010/wordprocessingShape" mc:Ignorable="w14 wp14">
   <w:body>
     <w:sdt>
       <w:sdtPr>
@@ -53,7 +53,7 @@
               </w:tcPr>
               <w:p>
                 <w:pPr>
-                  <w:pStyle w:val="Sansinterligne"/>
+                  <w:pStyle w:val="NoSpacing"/>
                   <w:rPr>
                     <w:rFonts w:asciiTheme="majorHAnsi" w:eastAsiaTheme="majorEastAsia" w:hAnsiTheme="majorHAnsi" w:cstheme="majorBidi"/>
                     <w:sz w:val="76"/>
@@ -77,7 +77,6 @@
                     <w:dataBinding w:prefixMappings="xmlns:ns0='http://schemas.openxmlformats.org/package/2006/metadata/core-properties' xmlns:ns1='http://purl.org/dc/elements/1.1/'" w:xpath="/ns0:coreProperties[1]/ns1:title[1]" w:storeItemID="{6C3C8BC8-F283-45AE-878A-BAB7291924A1}"/>
                     <w:text/>
                   </w:sdtPr>
-                  <w:sdtEndPr/>
                   <w:sdtContent>
                     <w:r>
                       <w:rPr>
@@ -134,7 +133,7 @@
                 <w:sdtContent>
                   <w:p>
                     <w:pPr>
-                      <w:pStyle w:val="Sansinterligne"/>
+                      <w:pStyle w:val="NoSpacing"/>
                       <w:rPr>
                         <w:rFonts w:asciiTheme="majorHAnsi" w:eastAsiaTheme="majorEastAsia" w:hAnsiTheme="majorHAnsi" w:cstheme="majorBidi"/>
                         <w:sz w:val="36"/>
@@ -148,34 +147,8 @@
                         <w:sz w:val="36"/>
                         <w:szCs w:val="36"/>
                       </w:rPr>
-                      <w:t>17</w:t>
+                      <w:t>December 17</w:t>
                     </w:r>
-                    <w:r>
-                      <w:rPr>
-                        <w:rFonts w:asciiTheme="majorHAnsi" w:eastAsiaTheme="majorEastAsia" w:hAnsiTheme="majorHAnsi" w:cstheme="majorBidi"/>
-                        <w:sz w:val="36"/>
-                        <w:szCs w:val="36"/>
-                      </w:rPr>
-                      <w:t xml:space="preserve"> </w:t>
-                    </w:r>
-                    <w:proofErr w:type="spellStart"/>
-                    <w:r>
-                      <w:rPr>
-                        <w:rFonts w:asciiTheme="majorHAnsi" w:eastAsiaTheme="majorEastAsia" w:hAnsiTheme="majorHAnsi" w:cstheme="majorBidi"/>
-                        <w:sz w:val="36"/>
-                        <w:szCs w:val="36"/>
-                      </w:rPr>
-                      <w:t>D</w:t>
-                    </w:r>
-                    <w:r>
-                      <w:rPr>
-                        <w:rFonts w:asciiTheme="majorHAnsi" w:eastAsiaTheme="majorEastAsia" w:hAnsiTheme="majorHAnsi" w:cstheme="majorBidi"/>
-                        <w:sz w:val="36"/>
-                        <w:szCs w:val="36"/>
-                      </w:rPr>
-                      <w:t>écembre</w:t>
-                    </w:r>
-                    <w:proofErr w:type="spellEnd"/>
                   </w:p>
                 </w:sdtContent>
               </w:sdt>
@@ -193,18 +166,17 @@
                     <w:docPart w:val="5B6D1B0FB3DB436C9634046DEF8FA9DE"/>
                   </w:placeholder>
                   <w:dataBinding w:prefixMappings="xmlns:ns0='http://schemas.microsoft.com/office/2006/coverPageProps'" w:xpath="/ns0:CoverPageProperties[1]/ns0:PublishDate[1]" w:storeItemID="{55AF091B-3C7A-41E3-B477-F2FDAA23CFDA}"/>
-                  <w:date>
+                  <w:date w:fullDate="2015-12-17T00:00:00Z">
                     <w:dateFormat w:val="yyyy"/>
                     <w:lid w:val="en-US"/>
                     <w:storeMappedDataAs w:val="dateTime"/>
                     <w:calendar w:val="gregorian"/>
                   </w:date>
                 </w:sdtPr>
-                <w:sdtEndPr/>
                 <w:sdtContent>
                   <w:p>
                     <w:pPr>
-                      <w:pStyle w:val="Sansinterligne"/>
+                      <w:pStyle w:val="NoSpacing"/>
                       <w:rPr>
                         <w:color w:val="4F81BD" w:themeColor="accent1"/>
                         <w:sz w:val="200"/>
@@ -251,7 +223,7 @@
                   </w:tcPr>
                   <w:p>
                     <w:pPr>
-                      <w:pStyle w:val="Sansinterligne"/>
+                      <w:pStyle w:val="NoSpacing"/>
                       <w:rPr>
                         <w:lang w:val="fr-FR"/>
                       </w:rPr>
@@ -291,7 +263,6 @@
                 <w:dataBinding w:prefixMappings="xmlns:ns0='http://schemas.openxmlformats.org/package/2006/metadata/core-properties' xmlns:ns1='http://purl.org/dc/elements/1.1/'" w:xpath="/ns0:coreProperties[1]/ns1:subject[1]" w:storeItemID="{6C3C8BC8-F283-45AE-878A-BAB7291924A1}"/>
                 <w:text/>
               </w:sdtPr>
-              <w:sdtEndPr/>
               <w:sdtContent>
                 <w:tc>
                   <w:tcPr>
@@ -303,7 +274,7 @@
                   </w:tcPr>
                   <w:p>
                     <w:pPr>
-                      <w:pStyle w:val="Sansinterligne"/>
+                      <w:pStyle w:val="NoSpacing"/>
                       <w:rPr>
                         <w:rFonts w:asciiTheme="majorHAnsi" w:eastAsiaTheme="majorEastAsia" w:hAnsiTheme="majorHAnsi" w:cstheme="majorBidi"/>
                         <w:sz w:val="36"/>
@@ -336,12 +307,12 @@
     </w:sdt>
     <w:p>
       <w:pPr>
-        <w:pStyle w:val="Titre1"/>
-      </w:pPr>
-    </w:p>
-    <w:p>
-      <w:pPr>
-        <w:pStyle w:val="Titre1"/>
+        <w:pStyle w:val="Heading1"/>
+      </w:pPr>
+    </w:p>
+    <w:p>
+      <w:pPr>
+        <w:pStyle w:val="Heading1"/>
       </w:pPr>
       <w:r>
         <w:t xml:space="preserve">Composition du jeu </w:t>
@@ -350,10 +321,23 @@
     <w:p/>
     <w:p>
       <w:pPr>
-        <w:pStyle w:val="Titre2"/>
-      </w:pPr>
-      <w:r>
-        <w:t>Plateaux :</w:t>
+        <w:pStyle w:val="Heading2"/>
+      </w:pPr>
+      <w:r>
+        <w:t>Joueurs</w:t>
+      </w:r>
+    </w:p>
+    <w:p>
+      <w:r>
+        <w:t>Ce jeu peut être joué par deux, trois ou quatre joueurs, différenciés par leur nom et leur couleur.</w:t>
+      </w:r>
+    </w:p>
+    <w:p>
+      <w:pPr>
+        <w:pStyle w:val="Heading2"/>
+      </w:pPr>
+      <w:r>
+        <w:t>Plateaux </w:t>
       </w:r>
     </w:p>
     <w:p>
@@ -383,10 +367,10 @@
     </w:p>
     <w:p>
       <w:pPr>
-        <w:pStyle w:val="Titre2"/>
-      </w:pPr>
-      <w:r>
-        <w:t>Hexagones :</w:t>
+        <w:pStyle w:val="Heading2"/>
+      </w:pPr>
+      <w:r>
+        <w:t>Hexagones </w:t>
       </w:r>
     </w:p>
     <w:p/>
@@ -424,23 +408,23 @@
                 <o:lock v:ext="edit" aspectratio="t"/>
               </v:shapetype>
               <v:shape id="Picture 1" o:spid="_x0000_s1027" type="#_x0000_t75" style="position:absolute;left:7077;top:9575;width:1630;height:1630;visibility:visible" o:gfxdata="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">
-                <v:imagedata r:id="rId9" o:title=""/>
+                <v:imagedata r:id="rId10" o:title=""/>
                 <v:path arrowok="t"/>
               </v:shape>
               <v:shape id="Picture 2" o:spid="_x0000_s1028" type="#_x0000_t75" style="position:absolute;left:1100;top:9561;width:1630;height:1631;visibility:visible" o:gfxdata="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">
-                <v:imagedata r:id="rId10" o:title=""/>
+                <v:imagedata r:id="rId11" o:title=""/>
                 <v:path arrowok="t"/>
               </v:shape>
               <v:shape id="Picture 4" o:spid="_x0000_s1030" type="#_x0000_t75" style="position:absolute;left:5012;top:6872;width:1630;height:1630;visibility:visible" o:gfxdata="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">
-                <v:imagedata r:id="rId11" o:title=""/>
+                <v:imagedata r:id="rId12" o:title=""/>
                 <v:path arrowok="t"/>
               </v:shape>
               <v:shape id="Picture 6" o:spid="_x0000_s1031" type="#_x0000_t75" style="position:absolute;left:3111;top:6858;width:1630;height:1630;visibility:visible" o:gfxdata="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">
-                <v:imagedata r:id="rId12" o:title=""/>
+                <v:imagedata r:id="rId13" o:title=""/>
                 <v:path arrowok="t"/>
               </v:shape>
               <v:shape id="Picture 10" o:spid="_x0000_s1032" type="#_x0000_t75" style="position:absolute;left:9020;top:9575;width:1630;height:1630;visibility:visible" o:gfxdata="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">
-                <v:imagedata r:id="rId13" o:title=""/>
+                <v:imagedata r:id="rId14" o:title=""/>
                 <v:path arrowok="t"/>
               </v:shape>
               <v:shapetype id="_x0000_t202" coordsize="21600,21600" o:spt="202" path="m,l,21600r21600,l21600,xe">
@@ -452,7 +436,7 @@
                   <w:txbxContent>
                     <w:p>
                       <w:pPr>
-                        <w:pStyle w:val="Lgende"/>
+                        <w:pStyle w:val="Caption"/>
                         <w:rPr>
                           <w:noProof/>
                         </w:rPr>
@@ -472,7 +456,7 @@
                   <w:txbxContent>
                     <w:p>
                       <w:pPr>
-                        <w:pStyle w:val="Lgende"/>
+                        <w:pStyle w:val="Caption"/>
                         <w:rPr>
                           <w:noProof/>
                         </w:rPr>
@@ -499,7 +483,7 @@
                   <w:txbxContent>
                     <w:p>
                       <w:pPr>
-                        <w:pStyle w:val="Lgende"/>
+                        <w:pStyle w:val="Caption"/>
                         <w:rPr>
                           <w:noProof/>
                         </w:rPr>
@@ -526,7 +510,7 @@
                   <w:txbxContent>
                     <w:p>
                       <w:pPr>
-                        <w:pStyle w:val="Lgende"/>
+                        <w:pStyle w:val="Caption"/>
                         <w:rPr>
                           <w:noProof/>
                         </w:rPr>
@@ -553,7 +537,7 @@
                   <w:txbxContent>
                     <w:p>
                       <w:pPr>
-                        <w:pStyle w:val="Lgende"/>
+                        <w:pStyle w:val="Caption"/>
                         <w:rPr>
                           <w:noProof/>
                         </w:rPr>
@@ -580,7 +564,7 @@
                   <w:txbxContent>
                     <w:p>
                       <w:pPr>
-                        <w:pStyle w:val="Lgende"/>
+                        <w:pStyle w:val="Caption"/>
                         <w:rPr>
                           <w:noProof/>
                         </w:rPr>
@@ -607,7 +591,7 @@
                   <w:txbxContent>
                     <w:p>
                       <w:pPr>
-                        <w:pStyle w:val="Lgende"/>
+                        <w:pStyle w:val="Caption"/>
                         <w:rPr>
                           <w:noProof/>
                         </w:rPr>
@@ -634,7 +618,7 @@
                   <w:txbxContent>
                     <w:p>
                       <w:pPr>
-                        <w:pStyle w:val="Lgende"/>
+                        <w:pStyle w:val="Caption"/>
                         <w:rPr>
                           <w:noProof/>
                         </w:rPr>
@@ -654,7 +638,7 @@
                   <w:txbxContent>
                     <w:p>
                       <w:pPr>
-                        <w:pStyle w:val="Lgende"/>
+                        <w:pStyle w:val="Caption"/>
                         <w:rPr>
                           <w:noProof/>
                         </w:rPr>
@@ -681,7 +665,7 @@
                   <w:txbxContent>
                     <w:p>
                       <w:pPr>
-                        <w:pStyle w:val="Lgende"/>
+                        <w:pStyle w:val="Caption"/>
                         <w:rPr>
                           <w:noProof/>
                         </w:rPr>
@@ -697,24 +681,24 @@
                 </v:textbox>
               </v:shape>
               <v:shape id="Picture 21" o:spid="_x0000_s1043" type="#_x0000_t75" style="position:absolute;left:8938;top:6858;width:1631;height:1630;visibility:visible" o:gfxdata="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">
-                <v:imagedata r:id="rId14" o:title=""/>
+                <v:imagedata r:id="rId15" o:title=""/>
                 <v:path arrowok="t"/>
               </v:shape>
               <v:shape id="Picture 22" o:spid="_x0000_s1044" type="#_x0000_t75" style="position:absolute;left:5121;top:9561;width:1630;height:1631;visibility:visible" o:gfxdata="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">
-                <v:imagedata r:id="rId15" o:title=""/>
+                <v:imagedata r:id="rId16" o:title=""/>
                 <v:path arrowok="t"/>
               </v:shape>
               <v:shape id="Picture 23" o:spid="_x0000_s1045" type="#_x0000_t75" style="position:absolute;left:6928;top:6858;width:1630;height:1630;visibility:visible" o:gfxdata="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">
-                <v:imagedata r:id="rId16" o:title=""/>
+                <v:imagedata r:id="rId17" o:title=""/>
                 <v:path arrowok="t"/>
               </v:shape>
               <v:shape id="Picture 24" o:spid="_x0000_s1046" type="#_x0000_t75" style="position:absolute;left:3138;top:9589;width:1630;height:1630;visibility:visible" o:gfxdata="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">
-                <v:imagedata r:id="rId17" o:title=""/>
+                <v:imagedata r:id="rId18" o:title=""/>
                 <v:path arrowok="t"/>
               </v:shape>
             </v:group>
             <v:shape id="_x0000_s1053" type="#_x0000_t75" style="position:absolute;left:1077;top:6880;width:1627;height:1627;mso-position-horizontal-relative:text;mso-position-vertical-relative:text;mso-width-relative:page;mso-height-relative:page">
-              <v:imagedata r:id="rId18" o:title="hexAutoroute"/>
+              <v:imagedata r:id="rId19" o:title="hexAutoroute"/>
             </v:shape>
           </v:group>
         </w:pict>
@@ -732,16 +716,18 @@
     <w:p/>
     <w:p>
       <w:pPr>
-        <w:pStyle w:val="Titre2"/>
-      </w:pPr>
-    </w:p>
-    <w:p/>
-    <w:p/>
-    <w:p/>
-    <w:p/>
-    <w:p>
-      <w:pPr>
-        <w:pStyle w:val="Titre2"/>
+        <w:pStyle w:val="Heading2"/>
+      </w:pPr>
+    </w:p>
+    <w:p/>
+    <w:p/>
+    <w:p>
+      <w:bookmarkStart w:id="0" w:name="_GoBack"/>
+      <w:bookmarkEnd w:id="0"/>
+    </w:p>
+    <w:p>
+      <w:pPr>
+        <w:pStyle w:val="Heading2"/>
       </w:pPr>
       <w:r>
         <w:t>Constructions </w:t>
@@ -750,7 +736,7 @@
     <w:p/>
     <w:p>
       <w:pPr>
-        <w:pStyle w:val="Titre3"/>
+        <w:pStyle w:val="Heading3"/>
       </w:pPr>
       <w:proofErr w:type="gramStart"/>
       <w:r>
@@ -799,7 +785,7 @@
     </w:p>
     <w:p>
       <w:pPr>
-        <w:pStyle w:val="Titre3"/>
+        <w:pStyle w:val="Heading3"/>
       </w:pPr>
       <w:r>
         <w:t>Autoroutes :</w:t>
@@ -861,7 +847,7 @@
     </w:p>
     <w:p>
       <w:pPr>
-        <w:pStyle w:val="Titre3"/>
+        <w:pStyle w:val="Heading3"/>
       </w:pPr>
       <w:r>
         <w:t>Villages :</w:t>
@@ -896,7 +882,7 @@
     </w:p>
     <w:p>
       <w:pPr>
-        <w:pStyle w:val="Titre3"/>
+        <w:pStyle w:val="Heading3"/>
       </w:pPr>
       <w:r>
         <w:t>Villes :</w:t>
@@ -931,7 +917,7 @@
     </w:p>
     <w:p>
       <w:pPr>
-        <w:pStyle w:val="Titre2"/>
+        <w:pStyle w:val="Heading2"/>
       </w:pPr>
       <w:r>
         <w:t xml:space="preserve">Inventions </w:t>
@@ -945,7 +931,7 @@
     </w:p>
     <w:p>
       <w:pPr>
-        <w:pStyle w:val="Paragraphedeliste"/>
+        <w:pStyle w:val="ListParagraph"/>
         <w:numPr>
           <w:ilvl w:val="0"/>
           <w:numId w:val="4"/>
@@ -960,7 +946,7 @@
     </w:p>
     <w:p>
       <w:pPr>
-        <w:pStyle w:val="Paragraphedeliste"/>
+        <w:pStyle w:val="ListParagraph"/>
         <w:numPr>
           <w:ilvl w:val="0"/>
           <w:numId w:val="4"/>
@@ -975,7 +961,7 @@
     </w:p>
     <w:p>
       <w:pPr>
-        <w:pStyle w:val="Paragraphedeliste"/>
+        <w:pStyle w:val="ListParagraph"/>
         <w:numPr>
           <w:ilvl w:val="0"/>
           <w:numId w:val="4"/>
@@ -990,7 +976,7 @@
     </w:p>
     <w:p>
       <w:pPr>
-        <w:pStyle w:val="Paragraphedeliste"/>
+        <w:pStyle w:val="ListParagraph"/>
         <w:numPr>
           <w:ilvl w:val="0"/>
           <w:numId w:val="4"/>
@@ -1029,7 +1015,7 @@
     <w:p/>
     <w:p>
       <w:pPr>
-        <w:pStyle w:val="Titre2"/>
+        <w:pStyle w:val="Heading2"/>
       </w:pPr>
       <w:r>
         <w:t xml:space="preserve">Voleur </w:t>
@@ -1075,7 +1061,7 @@
     </w:p>
     <w:p>
       <w:pPr>
-        <w:pStyle w:val="Titre3"/>
+        <w:pStyle w:val="Heading3"/>
       </w:pPr>
       <w:r>
         <w:t>Déplacement :</w:t>
@@ -1089,7 +1075,7 @@
     </w:p>
     <w:p>
       <w:pPr>
-        <w:pStyle w:val="Paragraphedeliste"/>
+        <w:pStyle w:val="ListParagraph"/>
         <w:numPr>
           <w:ilvl w:val="0"/>
           <w:numId w:val="5"/>
@@ -1101,7 +1087,7 @@
     </w:p>
     <w:p>
       <w:pPr>
-        <w:pStyle w:val="Paragraphedeliste"/>
+        <w:pStyle w:val="ListParagraph"/>
         <w:numPr>
           <w:ilvl w:val="0"/>
           <w:numId w:val="5"/>
@@ -1113,7 +1099,7 @@
     </w:p>
     <w:p>
       <w:pPr>
-        <w:pStyle w:val="Titre2"/>
+        <w:pStyle w:val="Heading2"/>
       </w:pPr>
       <w:r>
         <w:t xml:space="preserve">Cartes </w:t>
@@ -1145,7 +1131,7 @@
     <w:p/>
     <w:p>
       <w:pPr>
-        <w:pStyle w:val="Titre3"/>
+        <w:pStyle w:val="Heading3"/>
       </w:pPr>
       <w:r>
         <w:t>Déplacement du voleur :</w:t>
@@ -1170,7 +1156,7 @@
     </w:p>
     <w:p>
       <w:pPr>
-        <w:pStyle w:val="Titre3"/>
+        <w:pStyle w:val="Heading3"/>
       </w:pPr>
       <w:r>
         <w:t>Développement :</w:t>
@@ -1204,7 +1190,7 @@
     <w:p/>
     <w:p>
       <w:pPr>
-        <w:pStyle w:val="Titre1"/>
+        <w:pStyle w:val="Heading1"/>
       </w:pPr>
       <w:r>
         <w:t>Règles du jeu</w:t>
@@ -1213,7 +1199,7 @@
     <w:p/>
     <w:p>
       <w:pPr>
-        <w:pStyle w:val="Titre2"/>
+        <w:pStyle w:val="Heading2"/>
       </w:pPr>
       <w:r>
         <w:t>Début de partie</w:t>
@@ -1288,7 +1274,7 @@
     <w:p/>
     <w:p>
       <w:pPr>
-        <w:pStyle w:val="Titre2"/>
+        <w:pStyle w:val="Heading2"/>
       </w:pPr>
       <w:r>
         <w:t>Déroulement du jeu</w:t>
@@ -1373,7 +1359,7 @@
     <w:p/>
     <w:p>
       <w:pPr>
-        <w:pStyle w:val="Titre2"/>
+        <w:pStyle w:val="Heading2"/>
       </w:pPr>
       <w:r>
         <w:t>Fin de la partie</w:t>
@@ -1435,13 +1421,13 @@
     <w:p/>
     <w:p>
       <w:pPr>
-        <w:pStyle w:val="Titre2"/>
-      </w:pPr>
-    </w:p>
-    <w:p/>
-    <w:p>
-      <w:pPr>
-        <w:pStyle w:val="Titre2"/>
+        <w:pStyle w:val="Heading2"/>
+      </w:pPr>
+    </w:p>
+    <w:p/>
+    <w:p>
+      <w:pPr>
+        <w:pStyle w:val="Heading2"/>
       </w:pPr>
       <w:r>
         <w:t>Déplacement entre plateaux</w:t>
@@ -1521,11 +1507,987 @@
     <w:p/>
     <w:p/>
     <w:p/>
+    <w:p/>
+    <w:p/>
+    <w:p/>
+    <w:p/>
+    <w:p/>
+    <w:p/>
+    <w:p/>
+    <w:p/>
+    <w:p/>
+    <w:p/>
+    <w:p/>
+    <w:p/>
+    <w:p/>
+    <w:p/>
+    <w:p/>
+    <w:p/>
+    <w:p>
+      <w:pPr>
+        <w:pStyle w:val="Heading1"/>
+      </w:pPr>
+      <w:r>
+        <w:lastRenderedPageBreak/>
+        <w:t>Interface Graphique</w:t>
+      </w:r>
+    </w:p>
+    <w:p/>
+    <w:p>
+      <w:pPr>
+        <w:pStyle w:val="Heading2"/>
+      </w:pPr>
+      <w:r>
+        <w:t>Menu Principal</w:t>
+      </w:r>
+    </w:p>
+    <w:p/>
+    <w:p>
+      <w:r>
+        <w:t>Le menu principal s’affiche au lancement du programme, il propose de lancer une nouvelle partie, d’afficher les règles du jeu ou de quitter le programme. Ceci est susceptible d’évoluer quelque peu par la suite. Lorsque l’on choisit de créer une nouvelle partie, une petite fenêtre de paramètres s’ouvre pour déterminer le nombre de joueurs ainsi que leurs noms respectifs. (Voir figures suivantes)</w:t>
+      </w:r>
+      <w:r>
+        <w:rPr>
+          <w:noProof/>
+        </w:rPr>
+        <w:t xml:space="preserve"> </w:t>
+      </w:r>
+    </w:p>
+    <w:p>
+      <w:r>
+        <w:rPr>
+          <w:noProof/>
+          <w:lang w:val="en-US"/>
+        </w:rPr>
+        <w:drawing>
+          <wp:anchor distT="0" distB="0" distL="114300" distR="114300" simplePos="0" relativeHeight="251720704" behindDoc="0" locked="0" layoutInCell="1" allowOverlap="1" wp14:anchorId="4A0EB5AE" wp14:editId="315CAE0D">
+            <wp:simplePos x="0" y="0"/>
+            <wp:positionH relativeFrom="column">
+              <wp:posOffset>3434080</wp:posOffset>
+            </wp:positionH>
+            <wp:positionV relativeFrom="paragraph">
+              <wp:posOffset>8890</wp:posOffset>
+            </wp:positionV>
+            <wp:extent cx="2820670" cy="2257425"/>
+            <wp:effectExtent l="0" t="0" r="0" b="0"/>
+            <wp:wrapNone/>
+            <wp:docPr id="3" name="Picture 3"/>
+            <wp:cNvGraphicFramePr>
+              <a:graphicFrameLocks xmlns:a="http://schemas.openxmlformats.org/drawingml/2006/main" noChangeAspect="1"/>
+            </wp:cNvGraphicFramePr>
+            <a:graphic xmlns:a="http://schemas.openxmlformats.org/drawingml/2006/main">
+              <a:graphicData uri="http://schemas.openxmlformats.org/drawingml/2006/picture">
+                <pic:pic xmlns:pic="http://schemas.openxmlformats.org/drawingml/2006/picture">
+                  <pic:nvPicPr>
+                    <pic:cNvPr id="0" name="ScreenParametresPartie.png"/>
+                    <pic:cNvPicPr/>
+                  </pic:nvPicPr>
+                  <pic:blipFill>
+                    <a:blip r:embed="rId20" cstate="print">
+                      <a:extLst>
+                        <a:ext uri="{28A0092B-C50C-407E-A947-70E740481C1C}">
+                          <a14:useLocalDpi xmlns:a14="http://schemas.microsoft.com/office/drawing/2010/main" val="0"/>
+                        </a:ext>
+                      </a:extLst>
+                    </a:blip>
+                    <a:stretch>
+                      <a:fillRect/>
+                    </a:stretch>
+                  </pic:blipFill>
+                  <pic:spPr>
+                    <a:xfrm>
+                      <a:off x="0" y="0"/>
+                      <a:ext cx="2820670" cy="2257425"/>
+                    </a:xfrm>
+                    <a:prstGeom prst="rect">
+                      <a:avLst/>
+                    </a:prstGeom>
+                  </pic:spPr>
+                </pic:pic>
+              </a:graphicData>
+            </a:graphic>
+            <wp14:sizeRelH relativeFrom="page">
+              <wp14:pctWidth>0</wp14:pctWidth>
+            </wp14:sizeRelH>
+            <wp14:sizeRelV relativeFrom="page">
+              <wp14:pctHeight>0</wp14:pctHeight>
+            </wp14:sizeRelV>
+          </wp:anchor>
+        </w:drawing>
+      </w:r>
+      <w:r>
+        <w:rPr>
+          <w:noProof/>
+          <w:lang w:val="en-US"/>
+        </w:rPr>
+        <w:drawing>
+          <wp:anchor distT="0" distB="0" distL="114300" distR="114300" simplePos="0" relativeHeight="251719680" behindDoc="0" locked="0" layoutInCell="1" allowOverlap="1" wp14:anchorId="16FA3848" wp14:editId="184DD7F5">
+            <wp:simplePos x="0" y="0"/>
+            <wp:positionH relativeFrom="column">
+              <wp:posOffset>-356870</wp:posOffset>
+            </wp:positionH>
+            <wp:positionV relativeFrom="paragraph">
+              <wp:posOffset>8890</wp:posOffset>
+            </wp:positionV>
+            <wp:extent cx="3589020" cy="2257425"/>
+            <wp:effectExtent l="0" t="0" r="0" b="0"/>
+            <wp:wrapNone/>
+            <wp:docPr id="2" name="Picture 2"/>
+            <wp:cNvGraphicFramePr>
+              <a:graphicFrameLocks xmlns:a="http://schemas.openxmlformats.org/drawingml/2006/main" noChangeAspect="1"/>
+            </wp:cNvGraphicFramePr>
+            <a:graphic xmlns:a="http://schemas.openxmlformats.org/drawingml/2006/main">
+              <a:graphicData uri="http://schemas.openxmlformats.org/drawingml/2006/picture">
+                <pic:pic xmlns:pic="http://schemas.openxmlformats.org/drawingml/2006/picture">
+                  <pic:nvPicPr>
+                    <pic:cNvPr id="0" name="ScreenMenuPrincipal.png"/>
+                    <pic:cNvPicPr/>
+                  </pic:nvPicPr>
+                  <pic:blipFill>
+                    <a:blip r:embed="rId21" cstate="print">
+                      <a:extLst>
+                        <a:ext uri="{28A0092B-C50C-407E-A947-70E740481C1C}">
+                          <a14:useLocalDpi xmlns:a14="http://schemas.microsoft.com/office/drawing/2010/main" val="0"/>
+                        </a:ext>
+                      </a:extLst>
+                    </a:blip>
+                    <a:stretch>
+                      <a:fillRect/>
+                    </a:stretch>
+                  </pic:blipFill>
+                  <pic:spPr>
+                    <a:xfrm>
+                      <a:off x="0" y="0"/>
+                      <a:ext cx="3589020" cy="2257425"/>
+                    </a:xfrm>
+                    <a:prstGeom prst="rect">
+                      <a:avLst/>
+                    </a:prstGeom>
+                  </pic:spPr>
+                </pic:pic>
+              </a:graphicData>
+            </a:graphic>
+            <wp14:sizeRelH relativeFrom="page">
+              <wp14:pctWidth>0</wp14:pctWidth>
+            </wp14:sizeRelH>
+            <wp14:sizeRelV relativeFrom="page">
+              <wp14:pctHeight>0</wp14:pctHeight>
+            </wp14:sizeRelV>
+          </wp:anchor>
+        </w:drawing>
+      </w:r>
+    </w:p>
+    <w:p/>
+    <w:p/>
+    <w:p/>
+    <w:p/>
+    <w:p/>
+    <w:p/>
+    <w:p>
+      <w:r>
+        <w:rPr>
+          <w:noProof/>
+        </w:rPr>
+        <w:pict>
+          <v:shape id="_x0000_s1058" type="#_x0000_t202" style="position:absolute;left:0;text-align:left;margin-left:270.4pt;margin-top:6.5pt;width:222.1pt;height:21pt;z-index:251724800;mso-position-horizontal-relative:text;mso-position-vertical-relative:text" stroked="f">
+            <v:textbox style="mso-fit-shape-to-text:t" inset="0,0,0,0">
+              <w:txbxContent>
+                <w:p>
+                  <w:pPr>
+                    <w:pStyle w:val="Caption"/>
+                  </w:pPr>
+                  <w:r>
+                    <w:t>Figure 2 : Paramètres de la partie</w:t>
+                  </w:r>
+                </w:p>
+              </w:txbxContent>
+            </v:textbox>
+          </v:shape>
+        </w:pict>
+      </w:r>
+      <w:r>
+        <w:rPr>
+          <w:noProof/>
+        </w:rPr>
+        <w:pict>
+          <v:shape id="_x0000_s1057" type="#_x0000_t202" style="position:absolute;left:0;text-align:left;margin-left:-28.1pt;margin-top:6.5pt;width:282.6pt;height:21pt;z-index:251722752;mso-position-horizontal-relative:text;mso-position-vertical-relative:text" stroked="f">
+            <v:textbox style="mso-next-textbox:#_x0000_s1057;mso-fit-shape-to-text:t" inset="0,0,0,0">
+              <w:txbxContent>
+                <w:p>
+                  <w:pPr>
+                    <w:pStyle w:val="Caption"/>
+                    <w:rPr>
+                      <w:noProof/>
+                    </w:rPr>
+                  </w:pPr>
+                  <w:r>
+                    <w:t>Figure 1 : Menu principal</w:t>
+                  </w:r>
+                </w:p>
+              </w:txbxContent>
+            </v:textbox>
+          </v:shape>
+        </w:pict>
+      </w:r>
+    </w:p>
+    <w:p/>
+    <w:p>
+      <w:pPr>
+        <w:pStyle w:val="Heading2"/>
+      </w:pPr>
+      <w:r>
+        <w:t>Ecran de Jeu</w:t>
+      </w:r>
+    </w:p>
+    <w:p>
+      <w:r>
+        <w:rPr>
+          <w:noProof/>
+          <w:lang w:val="en-US"/>
+        </w:rPr>
+        <w:drawing>
+          <wp:anchor distT="0" distB="0" distL="114300" distR="114300" simplePos="0" relativeHeight="251725824" behindDoc="0" locked="0" layoutInCell="1" allowOverlap="1" wp14:anchorId="38B72FC6" wp14:editId="66B08F1A">
+            <wp:simplePos x="0" y="0"/>
+            <wp:positionH relativeFrom="column">
+              <wp:posOffset>986155</wp:posOffset>
+            </wp:positionH>
+            <wp:positionV relativeFrom="paragraph">
+              <wp:posOffset>128270</wp:posOffset>
+            </wp:positionV>
+            <wp:extent cx="4533900" cy="2843473"/>
+            <wp:effectExtent l="0" t="0" r="0" b="0"/>
+            <wp:wrapNone/>
+            <wp:docPr id="4" name="Picture 4"/>
+            <wp:cNvGraphicFramePr>
+              <a:graphicFrameLocks xmlns:a="http://schemas.openxmlformats.org/drawingml/2006/main" noChangeAspect="1"/>
+            </wp:cNvGraphicFramePr>
+            <a:graphic xmlns:a="http://schemas.openxmlformats.org/drawingml/2006/main">
+              <a:graphicData uri="http://schemas.openxmlformats.org/drawingml/2006/picture">
+                <pic:pic xmlns:pic="http://schemas.openxmlformats.org/drawingml/2006/picture">
+                  <pic:nvPicPr>
+                    <pic:cNvPr id="0" name="screenEcranJeuGlobal.png"/>
+                    <pic:cNvPicPr/>
+                  </pic:nvPicPr>
+                  <pic:blipFill>
+                    <a:blip r:embed="rId22" cstate="print">
+                      <a:extLst>
+                        <a:ext uri="{28A0092B-C50C-407E-A947-70E740481C1C}">
+                          <a14:useLocalDpi xmlns:a14="http://schemas.microsoft.com/office/drawing/2010/main" val="0"/>
+                        </a:ext>
+                      </a:extLst>
+                    </a:blip>
+                    <a:stretch>
+                      <a:fillRect/>
+                    </a:stretch>
+                  </pic:blipFill>
+                  <pic:spPr>
+                    <a:xfrm>
+                      <a:off x="0" y="0"/>
+                      <a:ext cx="4533900" cy="2843473"/>
+                    </a:xfrm>
+                    <a:prstGeom prst="rect">
+                      <a:avLst/>
+                    </a:prstGeom>
+                  </pic:spPr>
+                </pic:pic>
+              </a:graphicData>
+            </a:graphic>
+            <wp14:sizeRelH relativeFrom="page">
+              <wp14:pctWidth>0</wp14:pctWidth>
+            </wp14:sizeRelH>
+            <wp14:sizeRelV relativeFrom="page">
+              <wp14:pctHeight>0</wp14:pctHeight>
+            </wp14:sizeRelV>
+          </wp:anchor>
+        </w:drawing>
+      </w:r>
+    </w:p>
+    <w:p/>
+    <w:p/>
+    <w:p/>
+    <w:p/>
+    <w:p/>
+    <w:p/>
+    <w:p/>
+    <w:p/>
+    <w:p/>
+    <w:p>
+      <w:r>
+        <w:t xml:space="preserve">Après avoir cliqué sur le bouton « Valider », l’écran de jeu s’affiche, il est divisé en </w:t>
+      </w:r>
+      <w:r>
+        <w:t>3 parties :</w:t>
+      </w:r>
+    </w:p>
+    <w:p>
+      <w:pPr>
+        <w:pStyle w:val="Heading3"/>
+      </w:pPr>
+      <w:r>
+        <w:t xml:space="preserve">Le Marché </w:t>
+      </w:r>
+    </w:p>
+    <w:p/>
+    <w:p>
+      <w:r>
+        <w:t>Il est com</w:t>
+      </w:r>
+      <w:r>
+        <w:t>posé des trois onglets « Constructions » (pour acheter les routes, autoroutes, villages etc…), « Inventions » (pour construire les quatre inventions du jeu) et « Cartes » (pour acheter des cartes développement).</w:t>
+      </w:r>
+    </w:p>
+    <w:p>
+      <w:r>
+        <w:rPr>
+          <w:noProof/>
+        </w:rPr>
+        <w:pict>
+          <v:shape id="_x0000_s1060" type="#_x0000_t202" style="position:absolute;left:0;text-align:left;margin-left:163.45pt;margin-top:134.95pt;width:135.75pt;height:.05pt;z-index:251732992;mso-position-horizontal-relative:text;mso-position-vertical-relative:text" stroked="f">
+            <v:textbox style="mso-fit-shape-to-text:t" inset="0,0,0,0">
+              <w:txbxContent>
+                <w:p>
+                  <w:pPr>
+                    <w:pStyle w:val="Caption"/>
+                    <w:rPr>
+                      <w:noProof/>
+                    </w:rPr>
+                  </w:pPr>
+                  <w:r>
+                    <w:t>Figure 4 : Onglet "Inventions"</w:t>
+                  </w:r>
+                </w:p>
+              </w:txbxContent>
+            </v:textbox>
+          </v:shape>
+        </w:pict>
+      </w:r>
+      <w:r>
+        <w:rPr>
+          <w:noProof/>
+          <w:lang w:val="en-US"/>
+        </w:rPr>
+        <w:drawing>
+          <wp:anchor distT="0" distB="0" distL="114300" distR="114300" simplePos="0" relativeHeight="251728896" behindDoc="0" locked="0" layoutInCell="1" allowOverlap="1" wp14:anchorId="6C335E17" wp14:editId="09AD835B">
+            <wp:simplePos x="0" y="0"/>
+            <wp:positionH relativeFrom="column">
+              <wp:posOffset>2075815</wp:posOffset>
+            </wp:positionH>
+            <wp:positionV relativeFrom="paragraph">
+              <wp:posOffset>43180</wp:posOffset>
+            </wp:positionV>
+            <wp:extent cx="1724025" cy="1613535"/>
+            <wp:effectExtent l="0" t="0" r="0" b="0"/>
+            <wp:wrapNone/>
+            <wp:docPr id="7" name="Picture 7"/>
+            <wp:cNvGraphicFramePr>
+              <a:graphicFrameLocks xmlns:a="http://schemas.openxmlformats.org/drawingml/2006/main" noChangeAspect="1"/>
+            </wp:cNvGraphicFramePr>
+            <a:graphic xmlns:a="http://schemas.openxmlformats.org/drawingml/2006/main">
+              <a:graphicData uri="http://schemas.openxmlformats.org/drawingml/2006/picture">
+                <pic:pic xmlns:pic="http://schemas.openxmlformats.org/drawingml/2006/picture">
+                  <pic:nvPicPr>
+                    <pic:cNvPr id="0" name="ScreenInventions.png"/>
+                    <pic:cNvPicPr/>
+                  </pic:nvPicPr>
+                  <pic:blipFill>
+                    <a:blip r:embed="rId23">
+                      <a:extLst>
+                        <a:ext uri="{28A0092B-C50C-407E-A947-70E740481C1C}">
+                          <a14:useLocalDpi xmlns:a14="http://schemas.microsoft.com/office/drawing/2010/main" val="0"/>
+                        </a:ext>
+                      </a:extLst>
+                    </a:blip>
+                    <a:stretch>
+                      <a:fillRect/>
+                    </a:stretch>
+                  </pic:blipFill>
+                  <pic:spPr>
+                    <a:xfrm>
+                      <a:off x="0" y="0"/>
+                      <a:ext cx="1724025" cy="1613535"/>
+                    </a:xfrm>
+                    <a:prstGeom prst="rect">
+                      <a:avLst/>
+                    </a:prstGeom>
+                  </pic:spPr>
+                </pic:pic>
+              </a:graphicData>
+            </a:graphic>
+            <wp14:sizeRelH relativeFrom="page">
+              <wp14:pctWidth>0</wp14:pctWidth>
+            </wp14:sizeRelH>
+            <wp14:sizeRelV relativeFrom="page">
+              <wp14:pctHeight>0</wp14:pctHeight>
+            </wp14:sizeRelV>
+          </wp:anchor>
+        </w:drawing>
+      </w:r>
+      <w:r>
+        <w:rPr>
+          <w:noProof/>
+        </w:rPr>
+        <w:pict>
+          <v:shape id="_x0000_s1061" type="#_x0000_t202" style="position:absolute;left:0;text-align:left;margin-left:325.15pt;margin-top:135.5pt;width:135.9pt;height:.05pt;z-index:251735040;mso-position-horizontal-relative:text;mso-position-vertical-relative:text" stroked="f">
+            <v:textbox style="mso-fit-shape-to-text:t" inset="0,0,0,0">
+              <w:txbxContent>
+                <w:p>
+                  <w:pPr>
+                    <w:pStyle w:val="Caption"/>
+                    <w:rPr>
+                      <w:noProof/>
+                    </w:rPr>
+                  </w:pPr>
+                  <w:r>
+                    <w:t>Figure 5 : Onglet "Cartes"</w:t>
+                  </w:r>
+                </w:p>
+              </w:txbxContent>
+            </v:textbox>
+          </v:shape>
+        </w:pict>
+      </w:r>
+      <w:r>
+        <w:rPr>
+          <w:noProof/>
+          <w:lang w:val="en-US"/>
+        </w:rPr>
+        <w:drawing>
+          <wp:anchor distT="0" distB="0" distL="114300" distR="114300" simplePos="0" relativeHeight="251726848" behindDoc="0" locked="0" layoutInCell="1" allowOverlap="1" wp14:anchorId="6E6FD76A" wp14:editId="53A7ECC7">
+            <wp:simplePos x="0" y="0"/>
+            <wp:positionH relativeFrom="column">
+              <wp:posOffset>4129405</wp:posOffset>
+            </wp:positionH>
+            <wp:positionV relativeFrom="paragraph">
+              <wp:posOffset>47625</wp:posOffset>
+            </wp:positionV>
+            <wp:extent cx="1725930" cy="1616075"/>
+            <wp:effectExtent l="0" t="0" r="0" b="0"/>
+            <wp:wrapNone/>
+            <wp:docPr id="5" name="Picture 5"/>
+            <wp:cNvGraphicFramePr>
+              <a:graphicFrameLocks xmlns:a="http://schemas.openxmlformats.org/drawingml/2006/main" noChangeAspect="1"/>
+            </wp:cNvGraphicFramePr>
+            <a:graphic xmlns:a="http://schemas.openxmlformats.org/drawingml/2006/main">
+              <a:graphicData uri="http://schemas.openxmlformats.org/drawingml/2006/picture">
+                <pic:pic xmlns:pic="http://schemas.openxmlformats.org/drawingml/2006/picture">
+                  <pic:nvPicPr>
+                    <pic:cNvPr id="0" name="ScreenCartes.png"/>
+                    <pic:cNvPicPr/>
+                  </pic:nvPicPr>
+                  <pic:blipFill>
+                    <a:blip r:embed="rId24">
+                      <a:extLst>
+                        <a:ext uri="{28A0092B-C50C-407E-A947-70E740481C1C}">
+                          <a14:useLocalDpi xmlns:a14="http://schemas.microsoft.com/office/drawing/2010/main" val="0"/>
+                        </a:ext>
+                      </a:extLst>
+                    </a:blip>
+                    <a:stretch>
+                      <a:fillRect/>
+                    </a:stretch>
+                  </pic:blipFill>
+                  <pic:spPr>
+                    <a:xfrm>
+                      <a:off x="0" y="0"/>
+                      <a:ext cx="1725930" cy="1616075"/>
+                    </a:xfrm>
+                    <a:prstGeom prst="rect">
+                      <a:avLst/>
+                    </a:prstGeom>
+                  </pic:spPr>
+                </pic:pic>
+              </a:graphicData>
+            </a:graphic>
+            <wp14:sizeRelH relativeFrom="page">
+              <wp14:pctWidth>0</wp14:pctWidth>
+            </wp14:sizeRelH>
+            <wp14:sizeRelV relativeFrom="page">
+              <wp14:pctHeight>0</wp14:pctHeight>
+            </wp14:sizeRelV>
+          </wp:anchor>
+        </w:drawing>
+      </w:r>
+      <w:r>
+        <w:rPr>
+          <w:noProof/>
+        </w:rPr>
+        <w:pict>
+          <v:shape id="_x0000_s1059" type="#_x0000_t202" style="position:absolute;left:0;text-align:left;margin-left:-.1pt;margin-top:136.4pt;width:136.5pt;height:.05pt;z-index:251730944;mso-position-horizontal-relative:text;mso-position-vertical-relative:text" stroked="f">
+            <v:textbox style="mso-fit-shape-to-text:t" inset="0,0,0,0">
+              <w:txbxContent>
+                <w:p>
+                  <w:pPr>
+                    <w:pStyle w:val="Caption"/>
+                    <w:rPr>
+                      <w:noProof/>
+                    </w:rPr>
+                  </w:pPr>
+                  <w:r>
+                    <w:t xml:space="preserve">Figure </w:t>
+                  </w:r>
+                  <w:r>
+                    <w:fldChar w:fldCharType="begin"/>
+                  </w:r>
+                  <w:r>
+                    <w:instrText xml:space="preserve"> SEQ Figure \* ARABIC </w:instrText>
+                  </w:r>
+                  <w:r>
+                    <w:fldChar w:fldCharType="separate"/>
+                  </w:r>
+                  <w:r>
+                    <w:rPr>
+                      <w:noProof/>
+                    </w:rPr>
+                    <w:t>1</w:t>
+                  </w:r>
+                  <w:r>
+                    <w:fldChar w:fldCharType="end"/>
+                  </w:r>
+                  <w:r>
+                    <w:t xml:space="preserve"> : Onglet "Constructions"</w:t>
+                  </w:r>
+                </w:p>
+              </w:txbxContent>
+            </v:textbox>
+          </v:shape>
+        </w:pict>
+      </w:r>
+      <w:r>
+        <w:rPr>
+          <w:noProof/>
+          <w:lang w:val="en-US"/>
+        </w:rPr>
+        <w:drawing>
+          <wp:anchor distT="0" distB="0" distL="114300" distR="114300" simplePos="0" relativeHeight="251727872" behindDoc="0" locked="0" layoutInCell="1" allowOverlap="1" wp14:anchorId="6779C96E" wp14:editId="4631704E">
+            <wp:simplePos x="0" y="0"/>
+            <wp:positionH relativeFrom="column">
+              <wp:posOffset>-1270</wp:posOffset>
+            </wp:positionH>
+            <wp:positionV relativeFrom="paragraph">
+              <wp:posOffset>52705</wp:posOffset>
+            </wp:positionV>
+            <wp:extent cx="1733550" cy="1622425"/>
+            <wp:effectExtent l="0" t="0" r="0" b="0"/>
+            <wp:wrapNone/>
+            <wp:docPr id="6" name="Picture 6"/>
+            <wp:cNvGraphicFramePr>
+              <a:graphicFrameLocks xmlns:a="http://schemas.openxmlformats.org/drawingml/2006/main" noChangeAspect="1"/>
+            </wp:cNvGraphicFramePr>
+            <a:graphic xmlns:a="http://schemas.openxmlformats.org/drawingml/2006/main">
+              <a:graphicData uri="http://schemas.openxmlformats.org/drawingml/2006/picture">
+                <pic:pic xmlns:pic="http://schemas.openxmlformats.org/drawingml/2006/picture">
+                  <pic:nvPicPr>
+                    <pic:cNvPr id="0" name="ScreenConstructions.png"/>
+                    <pic:cNvPicPr/>
+                  </pic:nvPicPr>
+                  <pic:blipFill>
+                    <a:blip r:embed="rId25">
+                      <a:extLst>
+                        <a:ext uri="{28A0092B-C50C-407E-A947-70E740481C1C}">
+                          <a14:useLocalDpi xmlns:a14="http://schemas.microsoft.com/office/drawing/2010/main" val="0"/>
+                        </a:ext>
+                      </a:extLst>
+                    </a:blip>
+                    <a:stretch>
+                      <a:fillRect/>
+                    </a:stretch>
+                  </pic:blipFill>
+                  <pic:spPr>
+                    <a:xfrm>
+                      <a:off x="0" y="0"/>
+                      <a:ext cx="1733550" cy="1622425"/>
+                    </a:xfrm>
+                    <a:prstGeom prst="rect">
+                      <a:avLst/>
+                    </a:prstGeom>
+                  </pic:spPr>
+                </pic:pic>
+              </a:graphicData>
+            </a:graphic>
+            <wp14:sizeRelH relativeFrom="page">
+              <wp14:pctWidth>0</wp14:pctWidth>
+            </wp14:sizeRelH>
+            <wp14:sizeRelV relativeFrom="page">
+              <wp14:pctHeight>0</wp14:pctHeight>
+            </wp14:sizeRelV>
+          </wp:anchor>
+        </w:drawing>
+      </w:r>
+    </w:p>
+    <w:p/>
+    <w:p/>
+    <w:p/>
+    <w:p/>
+    <w:p/>
+    <w:p/>
+    <w:p/>
+    <w:p>
+      <w:pPr>
+        <w:pStyle w:val="Heading3"/>
+      </w:pPr>
+      <w:r>
+        <w:t>La Carte</w:t>
+      </w:r>
+    </w:p>
+    <w:p/>
+    <w:p>
+      <w:r>
+        <w:t>Elle est composée des deux boutons permettant de changer de plateau, d’un bouton permettant de lancer les dés, du plateau de jeu sélectionné ainsi que des différents joueurs.</w:t>
+      </w:r>
+    </w:p>
+    <w:p/>
+    <w:p>
+      <w:r>
+        <w:rPr>
+          <w:noProof/>
+        </w:rPr>
+        <w:pict>
+          <v:shape id="_x0000_s1062" type="#_x0000_t202" style="position:absolute;left:0;text-align:left;margin-left:136.15pt;margin-top:41.15pt;width:176.85pt;height:.05pt;z-index:251738112;mso-position-horizontal-relative:text;mso-position-vertical-relative:text" stroked="f">
+            <v:textbox style="mso-fit-shape-to-text:t" inset="0,0,0,0">
+              <w:txbxContent>
+                <w:p>
+                  <w:pPr>
+                    <w:pStyle w:val="Caption"/>
+                    <w:rPr>
+                      <w:noProof/>
+                    </w:rPr>
+                  </w:pPr>
+                  <w:r>
+                    <w:t xml:space="preserve">Figure </w:t>
+                  </w:r>
+                  <w:r>
+                    <w:t>6</w:t>
+                  </w:r>
+                  <w:r>
+                    <w:t xml:space="preserve"> : Boutons</w:t>
+                  </w:r>
+                </w:p>
+              </w:txbxContent>
+            </v:textbox>
+          </v:shape>
+        </w:pict>
+      </w:r>
+      <w:r>
+        <w:rPr>
+          <w:noProof/>
+          <w:lang w:val="en-US"/>
+        </w:rPr>
+        <w:drawing>
+          <wp:anchor distT="0" distB="0" distL="114300" distR="114300" simplePos="0" relativeHeight="251736064" behindDoc="0" locked="0" layoutInCell="1" allowOverlap="1" wp14:anchorId="00F4E1DF" wp14:editId="4D89DC89">
+            <wp:simplePos x="0" y="0"/>
+            <wp:positionH relativeFrom="column">
+              <wp:posOffset>1729105</wp:posOffset>
+            </wp:positionH>
+            <wp:positionV relativeFrom="paragraph">
+              <wp:posOffset>46355</wp:posOffset>
+            </wp:positionV>
+            <wp:extent cx="2245995" cy="419100"/>
+            <wp:effectExtent l="0" t="0" r="0" b="0"/>
+            <wp:wrapNone/>
+            <wp:docPr id="8" name="Picture 8"/>
+            <wp:cNvGraphicFramePr>
+              <a:graphicFrameLocks xmlns:a="http://schemas.openxmlformats.org/drawingml/2006/main" noChangeAspect="1"/>
+            </wp:cNvGraphicFramePr>
+            <a:graphic xmlns:a="http://schemas.openxmlformats.org/drawingml/2006/main">
+              <a:graphicData uri="http://schemas.openxmlformats.org/drawingml/2006/picture">
+                <pic:pic xmlns:pic="http://schemas.openxmlformats.org/drawingml/2006/picture">
+                  <pic:nvPicPr>
+                    <pic:cNvPr id="0" name="ScreenBoutons.png"/>
+                    <pic:cNvPicPr/>
+                  </pic:nvPicPr>
+                  <pic:blipFill>
+                    <a:blip r:embed="rId26">
+                      <a:extLst>
+                        <a:ext uri="{28A0092B-C50C-407E-A947-70E740481C1C}">
+                          <a14:useLocalDpi xmlns:a14="http://schemas.microsoft.com/office/drawing/2010/main" val="0"/>
+                        </a:ext>
+                      </a:extLst>
+                    </a:blip>
+                    <a:stretch>
+                      <a:fillRect/>
+                    </a:stretch>
+                  </pic:blipFill>
+                  <pic:spPr>
+                    <a:xfrm>
+                      <a:off x="0" y="0"/>
+                      <a:ext cx="2245995" cy="419100"/>
+                    </a:xfrm>
+                    <a:prstGeom prst="rect">
+                      <a:avLst/>
+                    </a:prstGeom>
+                  </pic:spPr>
+                </pic:pic>
+              </a:graphicData>
+            </a:graphic>
+            <wp14:sizeRelH relativeFrom="page">
+              <wp14:pctWidth>0</wp14:pctWidth>
+            </wp14:sizeRelH>
+            <wp14:sizeRelV relativeFrom="page">
+              <wp14:pctHeight>0</wp14:pctHeight>
+            </wp14:sizeRelV>
+          </wp:anchor>
+        </w:drawing>
+      </w:r>
+      <w:r>
+        <w:br w:type="page"/>
+      </w:r>
+    </w:p>
+    <w:p>
+      <w:pPr>
+        <w:jc w:val="center"/>
+      </w:pPr>
+    </w:p>
+    <w:p>
+      <w:pPr>
+        <w:keepNext/>
+        <w:jc w:val="center"/>
+      </w:pPr>
+    </w:p>
+    <w:p>
+      <w:pPr>
+        <w:keepNext/>
+        <w:jc w:val="center"/>
+      </w:pPr>
+      <w:r>
+        <w:rPr>
+          <w:noProof/>
+          <w:lang w:val="en-US"/>
+        </w:rPr>
+        <w:drawing>
+          <wp:inline distT="0" distB="0" distL="0" distR="0" wp14:anchorId="32C5153F" wp14:editId="4DCCDACB">
+            <wp:extent cx="5004418" cy="4010025"/>
+            <wp:effectExtent l="0" t="0" r="0" b="0"/>
+            <wp:docPr id="10" name="Picture 10"/>
+            <wp:cNvGraphicFramePr>
+              <a:graphicFrameLocks xmlns:a="http://schemas.openxmlformats.org/drawingml/2006/main" noChangeAspect="1"/>
+            </wp:cNvGraphicFramePr>
+            <a:graphic xmlns:a="http://schemas.openxmlformats.org/drawingml/2006/main">
+              <a:graphicData uri="http://schemas.openxmlformats.org/drawingml/2006/picture">
+                <pic:pic xmlns:pic="http://schemas.openxmlformats.org/drawingml/2006/picture">
+                  <pic:nvPicPr>
+                    <pic:cNvPr id="0" name="ScreenPlateau.png"/>
+                    <pic:cNvPicPr/>
+                  </pic:nvPicPr>
+                  <pic:blipFill>
+                    <a:blip r:embed="rId27">
+                      <a:extLst>
+                        <a:ext uri="{28A0092B-C50C-407E-A947-70E740481C1C}">
+                          <a14:useLocalDpi xmlns:a14="http://schemas.microsoft.com/office/drawing/2010/main" val="0"/>
+                        </a:ext>
+                      </a:extLst>
+                    </a:blip>
+                    <a:stretch>
+                      <a:fillRect/>
+                    </a:stretch>
+                  </pic:blipFill>
+                  <pic:spPr>
+                    <a:xfrm>
+                      <a:off x="0" y="0"/>
+                      <a:ext cx="5009070" cy="4013753"/>
+                    </a:xfrm>
+                    <a:prstGeom prst="rect">
+                      <a:avLst/>
+                    </a:prstGeom>
+                  </pic:spPr>
+                </pic:pic>
+              </a:graphicData>
+            </a:graphic>
+          </wp:inline>
+        </w:drawing>
+      </w:r>
+    </w:p>
+    <w:p>
+      <w:pPr>
+        <w:pStyle w:val="Caption"/>
+        <w:jc w:val="center"/>
+      </w:pPr>
+      <w:r>
+        <w:t>Figure 7 : Plateau de jeu</w:t>
+      </w:r>
+    </w:p>
+    <w:p>
+      <w:pPr>
+        <w:keepNext/>
+        <w:jc w:val="center"/>
+      </w:pPr>
+    </w:p>
+    <w:p>
+      <w:pPr>
+        <w:keepNext/>
+        <w:jc w:val="center"/>
+      </w:pPr>
+    </w:p>
+    <w:p>
+      <w:pPr>
+        <w:keepNext/>
+        <w:jc w:val="center"/>
+      </w:pPr>
+      <w:r>
+        <w:rPr>
+          <w:noProof/>
+          <w:lang w:val="en-US"/>
+        </w:rPr>
+        <w:drawing>
+          <wp:inline distT="0" distB="0" distL="0" distR="0" wp14:anchorId="28766279" wp14:editId="60AC93FF">
+            <wp:extent cx="5013456" cy="1438050"/>
+            <wp:effectExtent l="0" t="0" r="0" b="0"/>
+            <wp:docPr id="9" name="Picture 9"/>
+            <wp:cNvGraphicFramePr>
+              <a:graphicFrameLocks xmlns:a="http://schemas.openxmlformats.org/drawingml/2006/main" noChangeAspect="1"/>
+            </wp:cNvGraphicFramePr>
+            <a:graphic xmlns:a="http://schemas.openxmlformats.org/drawingml/2006/main">
+              <a:graphicData uri="http://schemas.openxmlformats.org/drawingml/2006/picture">
+                <pic:pic xmlns:pic="http://schemas.openxmlformats.org/drawingml/2006/picture">
+                  <pic:nvPicPr>
+                    <pic:cNvPr id="0" name="ScreenJoueurs.png"/>
+                    <pic:cNvPicPr/>
+                  </pic:nvPicPr>
+                  <pic:blipFill>
+                    <a:blip r:embed="rId28">
+                      <a:extLst>
+                        <a:ext uri="{28A0092B-C50C-407E-A947-70E740481C1C}">
+                          <a14:useLocalDpi xmlns:a14="http://schemas.microsoft.com/office/drawing/2010/main" val="0"/>
+                        </a:ext>
+                      </a:extLst>
+                    </a:blip>
+                    <a:stretch>
+                      <a:fillRect/>
+                    </a:stretch>
+                  </pic:blipFill>
+                  <pic:spPr>
+                    <a:xfrm>
+                      <a:off x="0" y="0"/>
+                      <a:ext cx="5019970" cy="1439918"/>
+                    </a:xfrm>
+                    <a:prstGeom prst="rect">
+                      <a:avLst/>
+                    </a:prstGeom>
+                  </pic:spPr>
+                </pic:pic>
+              </a:graphicData>
+            </a:graphic>
+          </wp:inline>
+        </w:drawing>
+      </w:r>
+    </w:p>
+    <w:p>
+      <w:pPr>
+        <w:pStyle w:val="Caption"/>
+        <w:jc w:val="center"/>
+      </w:pPr>
+      <w:r>
+        <w:t>Figure 8 : Représentation des différents joueurs</w:t>
+      </w:r>
+    </w:p>
+    <w:p>
+      <w:r>
+        <w:t>C’est à travers cet élément d’interface que les joueurs peuvent échanger des ressources lors des tours de jeu.</w:t>
+      </w:r>
+    </w:p>
+    <w:p>
+      <w:pPr>
+        <w:pStyle w:val="Heading3"/>
+      </w:pPr>
+      <w:r>
+        <w:lastRenderedPageBreak/>
+        <w:t>Le profil du joueur actuel</w:t>
+      </w:r>
+    </w:p>
+    <w:p/>
+    <w:p>
+      <w:r>
+        <w:t>La partie de droite sert à afficher le nom du joueur dont c’est le tour, la couleur qui lui est associée ainsi que le détail des différentes ressources, inventions et cartes qu’il possède.</w:t>
+      </w:r>
+    </w:p>
+    <w:p/>
+    <w:p>
+      <w:pPr>
+        <w:keepNext/>
+        <w:jc w:val="center"/>
+      </w:pPr>
+      <w:r>
+        <w:rPr>
+          <w:noProof/>
+          <w:lang w:val="en-US"/>
+        </w:rPr>
+        <w:drawing>
+          <wp:inline distT="0" distB="0" distL="0" distR="0" wp14:anchorId="656D6C9D" wp14:editId="31ECA27F">
+            <wp:extent cx="1658408" cy="4603898"/>
+            <wp:effectExtent l="0" t="0" r="0" b="0"/>
+            <wp:docPr id="11" name="Picture 11"/>
+            <wp:cNvGraphicFramePr>
+              <a:graphicFrameLocks xmlns:a="http://schemas.openxmlformats.org/drawingml/2006/main" noChangeAspect="1"/>
+            </wp:cNvGraphicFramePr>
+            <a:graphic xmlns:a="http://schemas.openxmlformats.org/drawingml/2006/main">
+              <a:graphicData uri="http://schemas.openxmlformats.org/drawingml/2006/picture">
+                <pic:pic xmlns:pic="http://schemas.openxmlformats.org/drawingml/2006/picture">
+                  <pic:nvPicPr>
+                    <pic:cNvPr id="0" name="ScreenJoueurCourant.png"/>
+                    <pic:cNvPicPr/>
+                  </pic:nvPicPr>
+                  <pic:blipFill>
+                    <a:blip r:embed="rId29">
+                      <a:extLst>
+                        <a:ext uri="{28A0092B-C50C-407E-A947-70E740481C1C}">
+                          <a14:useLocalDpi xmlns:a14="http://schemas.microsoft.com/office/drawing/2010/main" val="0"/>
+                        </a:ext>
+                      </a:extLst>
+                    </a:blip>
+                    <a:stretch>
+                      <a:fillRect/>
+                    </a:stretch>
+                  </pic:blipFill>
+                  <pic:spPr>
+                    <a:xfrm>
+                      <a:off x="0" y="0"/>
+                      <a:ext cx="1657868" cy="4602400"/>
+                    </a:xfrm>
+                    <a:prstGeom prst="rect">
+                      <a:avLst/>
+                    </a:prstGeom>
+                  </pic:spPr>
+                </pic:pic>
+              </a:graphicData>
+            </a:graphic>
+          </wp:inline>
+        </w:drawing>
+      </w:r>
+    </w:p>
+    <w:p>
+      <w:pPr>
+        <w:pStyle w:val="Caption"/>
+        <w:jc w:val="center"/>
+      </w:pPr>
+      <w:r>
+        <w:t>Figure 9 : Informations sur</w:t>
+      </w:r>
+    </w:p>
+    <w:p>
+      <w:pPr>
+        <w:pStyle w:val="Caption"/>
+        <w:jc w:val="center"/>
+      </w:pPr>
+      <w:r>
+        <w:t xml:space="preserve"> </w:t>
+      </w:r>
+      <w:proofErr w:type="gramStart"/>
+      <w:r>
+        <w:t>le</w:t>
+      </w:r>
+      <w:proofErr w:type="gramEnd"/>
+      <w:r>
+        <w:t xml:space="preserve"> joueur courant</w:t>
+      </w:r>
+    </w:p>
+    <w:p/>
+    <w:p/>
+    <w:p/>
+    <w:p/>
     <w:p>
       <w:pPr>
         <w:sectPr>
-          <w:headerReference w:type="default" r:id="rId19"/>
-          <w:footerReference w:type="default" r:id="rId20"/>
+          <w:headerReference w:type="default" r:id="rId30"/>
+          <w:footerReference w:type="default" r:id="rId31"/>
           <w:pgSz w:w="12240" w:h="15840"/>
           <w:pgMar w:top="1417" w:right="1417" w:bottom="1417" w:left="1417" w:header="708" w:footer="708" w:gutter="0"/>
           <w:pgNumType w:start="0"/>
@@ -1534,13 +2496,10 @@
           <w:docGrid w:linePitch="360"/>
         </w:sectPr>
       </w:pPr>
-      <w:r>
-        <w:br w:type="page"/>
-      </w:r>
-    </w:p>
-    <w:p>
-      <w:pPr>
-        <w:pStyle w:val="Titre1"/>
+    </w:p>
+    <w:p>
+      <w:pPr>
+        <w:pStyle w:val="Heading1"/>
       </w:pPr>
       <w:r>
         <w:lastRenderedPageBreak/>
@@ -1550,7 +2509,7 @@
     <w:p/>
     <w:p>
       <w:pPr>
-        <w:pStyle w:val="Titre2"/>
+        <w:pStyle w:val="Heading2"/>
       </w:pPr>
       <w:r>
         <w:rPr>
@@ -1558,7 +2517,7 @@
         </w:rPr>
         <w:pict>
           <v:shape id="_x0000_s1049" type="#_x0000_t75" style="position:absolute;left:0;text-align:left;margin-left:73.4pt;margin-top:30.7pt;width:503.9pt;height:274.05pt;z-index:251693056;mso-position-horizontal-relative:text;mso-position-vertical-relative:text;mso-width-relative:page;mso-height-relative:page">
-            <v:imagedata r:id="rId21" o:title="Diagramme de cas d'utilisations"/>
+            <v:imagedata r:id="rId32" o:title="Diagramme de cas d'utilisations"/>
             <w10:wrap type="topAndBottom"/>
           </v:shape>
         </w:pict>
@@ -1595,7 +2554,7 @@
     </w:p>
     <w:p>
       <w:pPr>
-        <w:pStyle w:val="Titre2"/>
+        <w:pStyle w:val="Heading2"/>
       </w:pPr>
       <w:r>
         <w:lastRenderedPageBreak/>
@@ -1609,7 +2568,7 @@
         </w:rPr>
         <w:pict>
           <v:shape id="_x0000_s1048" type="#_x0000_t75" style="position:absolute;left:0;text-align:left;margin-left:42pt;margin-top:24.2pt;width:566.2pt;height:389.15pt;z-index:251691008;mso-position-horizontal-relative:text;mso-position-vertical-relative:text;mso-width-relative:page;mso-height-relative:page">
-            <v:imagedata r:id="rId22" o:title="Diagramme de classes"/>
+            <v:imagedata r:id="rId33" o:title="Diagramme de classes"/>
             <w10:wrap type="square"/>
           </v:shape>
         </w:pict>
@@ -1624,7 +2583,7 @@
     <w:p/>
     <w:p>
       <w:pPr>
-        <w:pStyle w:val="Titre2"/>
+        <w:pStyle w:val="Heading2"/>
       </w:pPr>
       <w:r>
         <w:t>Diagramme</w:t>
@@ -1638,7 +2597,7 @@
     </w:p>
     <w:p>
       <w:pPr>
-        <w:pStyle w:val="Titre4"/>
+        <w:pStyle w:val="Heading4"/>
       </w:pPr>
       <w:r>
         <w:rPr>
@@ -1646,7 +2605,7 @@
         </w:rPr>
         <w:pict>
           <v:shape id="_x0000_s1050" type="#_x0000_t75" style="position:absolute;left:0;text-align:left;margin-left:-.05pt;margin-top:29.45pt;width:640.15pt;height:347.45pt;z-index:251695104;mso-position-horizontal-relative:text;mso-position-vertical-relative:text;mso-width-relative:page;mso-height-relative:page">
-            <v:imagedata r:id="rId23" o:title="Tour"/>
+            <v:imagedata r:id="rId34" o:title="Tour"/>
             <w10:wrap type="square"/>
           </v:shape>
         </w:pict>
@@ -1658,7 +2617,7 @@
     <w:p/>
     <w:p>
       <w:pPr>
-        <w:pStyle w:val="Titre4"/>
+        <w:pStyle w:val="Heading4"/>
       </w:pPr>
       <w:r>
         <w:lastRenderedPageBreak/>
@@ -1672,10 +2631,10 @@
       <w:r>
         <w:rPr>
           <w:noProof/>
-          <w:lang w:eastAsia="fr-FR"/>
+          <w:lang w:val="en-US"/>
         </w:rPr>
         <w:drawing>
-          <wp:anchor distT="0" distB="0" distL="114300" distR="114300" simplePos="0" relativeHeight="251664384" behindDoc="0" locked="0" layoutInCell="1" allowOverlap="1" wp14:anchorId="2B3C180F" wp14:editId="3B73CBE5">
+          <wp:anchor distT="0" distB="0" distL="114300" distR="114300" simplePos="0" relativeHeight="251664384" behindDoc="0" locked="0" layoutInCell="1" allowOverlap="1" wp14:anchorId="468FE1B0" wp14:editId="18D1EE03">
             <wp:simplePos x="0" y="0"/>
             <wp:positionH relativeFrom="column">
               <wp:posOffset>-635</wp:posOffset>
@@ -1700,7 +2659,7 @@
                     </pic:cNvPicPr>
                   </pic:nvPicPr>
                   <pic:blipFill>
-                    <a:blip r:embed="rId24">
+                    <a:blip r:embed="rId35">
                       <a:extLst>
                         <a:ext uri="{28A0092B-C50C-407E-A947-70E740481C1C}">
                           <a14:useLocalDpi xmlns:a14="http://schemas.microsoft.com/office/drawing/2010/main" val="0"/>
@@ -1739,12 +2698,13 @@
       </w:r>
     </w:p>
     <w:p/>
-    <w:p>
-      <w:bookmarkStart w:id="0" w:name="_GoBack"/>
-      <w:bookmarkEnd w:id="0"/>
-    </w:p>
+    <w:p/>
+    <w:p/>
+    <w:p/>
+    <w:p/>
+    <w:p/>
     <w:sectPr>
-      <w:headerReference w:type="first" r:id="rId25"/>
+      <w:headerReference w:type="first" r:id="rId36"/>
       <w:pgSz w:w="15840" w:h="12240" w:orient="landscape"/>
       <w:pgMar w:top="1417" w:right="1417" w:bottom="1417" w:left="1417" w:header="708" w:footer="708" w:gutter="0"/>
       <w:cols w:space="708"/>
@@ -1755,7 +2715,7 @@
 </file>
 
 <file path=word/endnotes.xml><?xml version="1.0" encoding="utf-8"?>
-<w:endnotes xmlns:wpc="http://schemas.microsoft.com/office/word/2010/wordprocessingCanvas" xmlns:mc="http://schemas.openxmlformats.org/markup-compatibility/2006" xmlns:o="urn:schemas-microsoft-com:office:office" xmlns:r="http://schemas.openxmlformats.org/officeDocument/2006/relationships" xmlns:m="http://schemas.openxmlformats.org/officeDocument/2006/math" xmlns:v="urn:schemas-microsoft-com:vml" xmlns:wp14="http://schemas.microsoft.com/office/word/2010/wordprocessingDrawing" xmlns:wp="http://schemas.openxmlformats.org/drawingml/2006/wordprocessingDrawing" xmlns:w10="urn:schemas-microsoft-com:office:word" xmlns:w="http://schemas.openxmlformats.org/wordprocessingml/2006/main" xmlns:w14="http://schemas.microsoft.com/office/word/2010/wordml" xmlns:w15="http://schemas.microsoft.com/office/word/2012/wordml" xmlns:wpg="http://schemas.microsoft.com/office/word/2010/wordprocessingGroup" xmlns:wpi="http://schemas.microsoft.com/office/word/2010/wordprocessingInk" xmlns:wne="http://schemas.microsoft.com/office/word/2006/wordml" xmlns:wps="http://schemas.microsoft.com/office/word/2010/wordprocessingShape" mc:Ignorable="w14 w15 wp14">
+<w:endnotes xmlns:wpc="http://schemas.microsoft.com/office/word/2010/wordprocessingCanvas" xmlns:mc="http://schemas.openxmlformats.org/markup-compatibility/2006" xmlns:o="urn:schemas-microsoft-com:office:office" xmlns:r="http://schemas.openxmlformats.org/officeDocument/2006/relationships" xmlns:m="http://schemas.openxmlformats.org/officeDocument/2006/math" xmlns:v="urn:schemas-microsoft-com:vml" xmlns:wp14="http://schemas.microsoft.com/office/word/2010/wordprocessingDrawing" xmlns:wp="http://schemas.openxmlformats.org/drawingml/2006/wordprocessingDrawing" xmlns:w10="urn:schemas-microsoft-com:office:word" xmlns:w="http://schemas.openxmlformats.org/wordprocessingml/2006/main" xmlns:w14="http://schemas.microsoft.com/office/word/2010/wordml" xmlns:wpg="http://schemas.microsoft.com/office/word/2010/wordprocessingGroup" xmlns:wpi="http://schemas.microsoft.com/office/word/2010/wordprocessingInk" xmlns:wne="http://schemas.microsoft.com/office/word/2006/wordml" xmlns:wps="http://schemas.microsoft.com/office/word/2010/wordprocessingShape" mc:Ignorable="w14 wp14">
   <w:endnote w:type="separator" w:id="-1">
     <w:p>
       <w:r>
@@ -1774,7 +2734,7 @@
 </file>
 
 <file path=word/footer1.xml><?xml version="1.0" encoding="utf-8"?>
-<w:ftr xmlns:wpc="http://schemas.microsoft.com/office/word/2010/wordprocessingCanvas" xmlns:mc="http://schemas.openxmlformats.org/markup-compatibility/2006" xmlns:o="urn:schemas-microsoft-com:office:office" xmlns:r="http://schemas.openxmlformats.org/officeDocument/2006/relationships" xmlns:m="http://schemas.openxmlformats.org/officeDocument/2006/math" xmlns:v="urn:schemas-microsoft-com:vml" xmlns:wp14="http://schemas.microsoft.com/office/word/2010/wordprocessingDrawing" xmlns:wp="http://schemas.openxmlformats.org/drawingml/2006/wordprocessingDrawing" xmlns:w10="urn:schemas-microsoft-com:office:word" xmlns:w="http://schemas.openxmlformats.org/wordprocessingml/2006/main" xmlns:w14="http://schemas.microsoft.com/office/word/2010/wordml" xmlns:w15="http://schemas.microsoft.com/office/word/2012/wordml" xmlns:wpg="http://schemas.microsoft.com/office/word/2010/wordprocessingGroup" xmlns:wpi="http://schemas.microsoft.com/office/word/2010/wordprocessingInk" xmlns:wne="http://schemas.microsoft.com/office/word/2006/wordml" xmlns:wps="http://schemas.microsoft.com/office/word/2010/wordprocessingShape" mc:Ignorable="w14 w15 wp14">
+<w:ftr xmlns:wpc="http://schemas.microsoft.com/office/word/2010/wordprocessingCanvas" xmlns:mc="http://schemas.openxmlformats.org/markup-compatibility/2006" xmlns:o="urn:schemas-microsoft-com:office:office" xmlns:r="http://schemas.openxmlformats.org/officeDocument/2006/relationships" xmlns:m="http://schemas.openxmlformats.org/officeDocument/2006/math" xmlns:v="urn:schemas-microsoft-com:vml" xmlns:wp14="http://schemas.microsoft.com/office/word/2010/wordprocessingDrawing" xmlns:wp="http://schemas.openxmlformats.org/drawingml/2006/wordprocessingDrawing" xmlns:w10="urn:schemas-microsoft-com:office:word" xmlns:w="http://schemas.openxmlformats.org/wordprocessingml/2006/main" xmlns:w14="http://schemas.microsoft.com/office/word/2010/wordml" xmlns:wpg="http://schemas.microsoft.com/office/word/2010/wordprocessingGroup" xmlns:wpi="http://schemas.microsoft.com/office/word/2010/wordprocessingInk" xmlns:wne="http://schemas.microsoft.com/office/word/2006/wordml" xmlns:wps="http://schemas.microsoft.com/office/word/2010/wordprocessingShape" mc:Ignorable="w14 wp14">
   <w:sdt>
     <w:sdtPr>
       <w:id w:val="815067656"/>
@@ -1792,7 +2752,7 @@
     <w:sdtContent>
       <w:p>
         <w:pPr>
-          <w:pStyle w:val="Pieddepage"/>
+          <w:pStyle w:val="Footer"/>
           <w:ind w:left="4320" w:hanging="4320"/>
         </w:pPr>
         <w:r>
@@ -1808,7 +2768,7 @@
           <w:rPr>
             <w:noProof/>
           </w:rPr>
-          <w:t>8</w:t>
+          <w:t>1</w:t>
         </w:r>
         <w:r>
           <w:rPr>
@@ -1831,14 +2791,14 @@
   </w:sdt>
   <w:p>
     <w:pPr>
-      <w:pStyle w:val="Pieddepage"/>
+      <w:pStyle w:val="Footer"/>
     </w:pPr>
   </w:p>
 </w:ftr>
 </file>
 
 <file path=word/footnotes.xml><?xml version="1.0" encoding="utf-8"?>
-<w:footnotes xmlns:wpc="http://schemas.microsoft.com/office/word/2010/wordprocessingCanvas" xmlns:mc="http://schemas.openxmlformats.org/markup-compatibility/2006" xmlns:o="urn:schemas-microsoft-com:office:office" xmlns:r="http://schemas.openxmlformats.org/officeDocument/2006/relationships" xmlns:m="http://schemas.openxmlformats.org/officeDocument/2006/math" xmlns:v="urn:schemas-microsoft-com:vml" xmlns:wp14="http://schemas.microsoft.com/office/word/2010/wordprocessingDrawing" xmlns:wp="http://schemas.openxmlformats.org/drawingml/2006/wordprocessingDrawing" xmlns:w10="urn:schemas-microsoft-com:office:word" xmlns:w="http://schemas.openxmlformats.org/wordprocessingml/2006/main" xmlns:w14="http://schemas.microsoft.com/office/word/2010/wordml" xmlns:w15="http://schemas.microsoft.com/office/word/2012/wordml" xmlns:wpg="http://schemas.microsoft.com/office/word/2010/wordprocessingGroup" xmlns:wpi="http://schemas.microsoft.com/office/word/2010/wordprocessingInk" xmlns:wne="http://schemas.microsoft.com/office/word/2006/wordml" xmlns:wps="http://schemas.microsoft.com/office/word/2010/wordprocessingShape" mc:Ignorable="w14 w15 wp14">
+<w:footnotes xmlns:wpc="http://schemas.microsoft.com/office/word/2010/wordprocessingCanvas" xmlns:mc="http://schemas.openxmlformats.org/markup-compatibility/2006" xmlns:o="urn:schemas-microsoft-com:office:office" xmlns:r="http://schemas.openxmlformats.org/officeDocument/2006/relationships" xmlns:m="http://schemas.openxmlformats.org/officeDocument/2006/math" xmlns:v="urn:schemas-microsoft-com:vml" xmlns:wp14="http://schemas.microsoft.com/office/word/2010/wordprocessingDrawing" xmlns:wp="http://schemas.openxmlformats.org/drawingml/2006/wordprocessingDrawing" xmlns:w10="urn:schemas-microsoft-com:office:word" xmlns:w="http://schemas.openxmlformats.org/wordprocessingml/2006/main" xmlns:w14="http://schemas.microsoft.com/office/word/2010/wordml" xmlns:wpg="http://schemas.microsoft.com/office/word/2010/wordprocessingGroup" xmlns:wpi="http://schemas.microsoft.com/office/word/2010/wordprocessingInk" xmlns:wne="http://schemas.microsoft.com/office/word/2006/wordml" xmlns:wps="http://schemas.microsoft.com/office/word/2010/wordprocessingShape" mc:Ignorable="w14 wp14">
   <w:footnote w:type="separator" w:id="-1">
     <w:p>
       <w:r>
@@ -1857,10 +2817,10 @@
 </file>
 
 <file path=word/header1.xml><?xml version="1.0" encoding="utf-8"?>
-<w:hdr xmlns:wpc="http://schemas.microsoft.com/office/word/2010/wordprocessingCanvas" xmlns:mc="http://schemas.openxmlformats.org/markup-compatibility/2006" xmlns:o="urn:schemas-microsoft-com:office:office" xmlns:r="http://schemas.openxmlformats.org/officeDocument/2006/relationships" xmlns:m="http://schemas.openxmlformats.org/officeDocument/2006/math" xmlns:v="urn:schemas-microsoft-com:vml" xmlns:wp14="http://schemas.microsoft.com/office/word/2010/wordprocessingDrawing" xmlns:wp="http://schemas.openxmlformats.org/drawingml/2006/wordprocessingDrawing" xmlns:w10="urn:schemas-microsoft-com:office:word" xmlns:w="http://schemas.openxmlformats.org/wordprocessingml/2006/main" xmlns:w14="http://schemas.microsoft.com/office/word/2010/wordml" xmlns:w15="http://schemas.microsoft.com/office/word/2012/wordml" xmlns:wpg="http://schemas.microsoft.com/office/word/2010/wordprocessingGroup" xmlns:wpi="http://schemas.microsoft.com/office/word/2010/wordprocessingInk" xmlns:wne="http://schemas.microsoft.com/office/word/2006/wordml" xmlns:wps="http://schemas.microsoft.com/office/word/2010/wordprocessingShape" mc:Ignorable="w14 w15 wp14">
+<w:hdr xmlns:wpc="http://schemas.microsoft.com/office/word/2010/wordprocessingCanvas" xmlns:mc="http://schemas.openxmlformats.org/markup-compatibility/2006" xmlns:o="urn:schemas-microsoft-com:office:office" xmlns:r="http://schemas.openxmlformats.org/officeDocument/2006/relationships" xmlns:m="http://schemas.openxmlformats.org/officeDocument/2006/math" xmlns:v="urn:schemas-microsoft-com:vml" xmlns:wp14="http://schemas.microsoft.com/office/word/2010/wordprocessingDrawing" xmlns:wp="http://schemas.openxmlformats.org/drawingml/2006/wordprocessingDrawing" xmlns:w10="urn:schemas-microsoft-com:office:word" xmlns:w="http://schemas.openxmlformats.org/wordprocessingml/2006/main" xmlns:w14="http://schemas.microsoft.com/office/word/2010/wordml" xmlns:wpg="http://schemas.microsoft.com/office/word/2010/wordprocessingGroup" xmlns:wpi="http://schemas.microsoft.com/office/word/2010/wordprocessingInk" xmlns:wne="http://schemas.microsoft.com/office/word/2006/wordml" xmlns:wps="http://schemas.microsoft.com/office/word/2010/wordprocessingShape" mc:Ignorable="w14 wp14">
   <w:p>
     <w:pPr>
-      <w:pStyle w:val="En-tte"/>
+      <w:pStyle w:val="Header"/>
     </w:pPr>
     <w:r>
       <w:t>BURGER Valentin</w:t>
@@ -1868,7 +2828,7 @@
   </w:p>
   <w:p>
     <w:pPr>
-      <w:pStyle w:val="En-tte"/>
+      <w:pStyle w:val="Header"/>
     </w:pPr>
     <w:r>
       <w:t>COUPAT Antoine</w:t>
@@ -1884,7 +2844,7 @@
   </w:p>
   <w:p>
     <w:pPr>
-      <w:pStyle w:val="En-tte"/>
+      <w:pStyle w:val="Header"/>
     </w:pPr>
     <w:r>
       <w:t>GARTNER Etienne</w:t>
@@ -1892,7 +2852,7 @@
   </w:p>
   <w:p>
     <w:pPr>
-      <w:pStyle w:val="En-tte"/>
+      <w:pStyle w:val="Header"/>
     </w:pPr>
     <w:r>
       <w:t>STAINE Florian</w:t>
@@ -1902,18 +2862,18 @@
 </file>
 
 <file path=word/header2.xml><?xml version="1.0" encoding="utf-8"?>
-<w:hdr xmlns:wpc="http://schemas.microsoft.com/office/word/2010/wordprocessingCanvas" xmlns:mc="http://schemas.openxmlformats.org/markup-compatibility/2006" xmlns:o="urn:schemas-microsoft-com:office:office" xmlns:r="http://schemas.openxmlformats.org/officeDocument/2006/relationships" xmlns:m="http://schemas.openxmlformats.org/officeDocument/2006/math" xmlns:v="urn:schemas-microsoft-com:vml" xmlns:wp14="http://schemas.microsoft.com/office/word/2010/wordprocessingDrawing" xmlns:wp="http://schemas.openxmlformats.org/drawingml/2006/wordprocessingDrawing" xmlns:w10="urn:schemas-microsoft-com:office:word" xmlns:w="http://schemas.openxmlformats.org/wordprocessingml/2006/main" xmlns:w14="http://schemas.microsoft.com/office/word/2010/wordml" xmlns:w15="http://schemas.microsoft.com/office/word/2012/wordml" xmlns:wpg="http://schemas.microsoft.com/office/word/2010/wordprocessingGroup" xmlns:wpi="http://schemas.microsoft.com/office/word/2010/wordprocessingInk" xmlns:wne="http://schemas.microsoft.com/office/word/2006/wordml" xmlns:wps="http://schemas.microsoft.com/office/word/2010/wordprocessingShape" mc:Ignorable="w14 w15 wp14">
+<w:hdr xmlns:wpc="http://schemas.microsoft.com/office/word/2010/wordprocessingCanvas" xmlns:mc="http://schemas.openxmlformats.org/markup-compatibility/2006" xmlns:o="urn:schemas-microsoft-com:office:office" xmlns:r="http://schemas.openxmlformats.org/officeDocument/2006/relationships" xmlns:m="http://schemas.openxmlformats.org/officeDocument/2006/math" xmlns:v="urn:schemas-microsoft-com:vml" xmlns:wp14="http://schemas.microsoft.com/office/word/2010/wordprocessingDrawing" xmlns:wp="http://schemas.openxmlformats.org/drawingml/2006/wordprocessingDrawing" xmlns:w10="urn:schemas-microsoft-com:office:word" xmlns:w="http://schemas.openxmlformats.org/wordprocessingml/2006/main" xmlns:w14="http://schemas.microsoft.com/office/word/2010/wordml" xmlns:wpg="http://schemas.microsoft.com/office/word/2010/wordprocessingGroup" xmlns:wpi="http://schemas.microsoft.com/office/word/2010/wordprocessingInk" xmlns:wne="http://schemas.microsoft.com/office/word/2006/wordml" xmlns:wps="http://schemas.microsoft.com/office/word/2010/wordprocessingShape" mc:Ignorable="w14 wp14">
   <w:p>
     <w:pPr>
-      <w:pStyle w:val="En-tte"/>
+      <w:pStyle w:val="Header"/>
     </w:pPr>
   </w:p>
 </w:hdr>
 </file>
 
 <file path=word/numbering.xml><?xml version="1.0" encoding="utf-8"?>
-<w:numbering xmlns:wpc="http://schemas.microsoft.com/office/word/2010/wordprocessingCanvas" xmlns:mc="http://schemas.openxmlformats.org/markup-compatibility/2006" xmlns:o="urn:schemas-microsoft-com:office:office" xmlns:r="http://schemas.openxmlformats.org/officeDocument/2006/relationships" xmlns:m="http://schemas.openxmlformats.org/officeDocument/2006/math" xmlns:v="urn:schemas-microsoft-com:vml" xmlns:wp14="http://schemas.microsoft.com/office/word/2010/wordprocessingDrawing" xmlns:wp="http://schemas.openxmlformats.org/drawingml/2006/wordprocessingDrawing" xmlns:w10="urn:schemas-microsoft-com:office:word" xmlns:w="http://schemas.openxmlformats.org/wordprocessingml/2006/main" xmlns:w14="http://schemas.microsoft.com/office/word/2010/wordml" xmlns:w15="http://schemas.microsoft.com/office/word/2012/wordml" xmlns:wpg="http://schemas.microsoft.com/office/word/2010/wordprocessingGroup" xmlns:wpi="http://schemas.microsoft.com/office/word/2010/wordprocessingInk" xmlns:wne="http://schemas.microsoft.com/office/word/2006/wordml" xmlns:wps="http://schemas.microsoft.com/office/word/2010/wordprocessingShape" mc:Ignorable="w14 w15 wp14">
-  <w:abstractNum w:abstractNumId="0" w15:restartNumberingAfterBreak="0">
+<w:numbering xmlns:wpc="http://schemas.microsoft.com/office/word/2010/wordprocessingCanvas" xmlns:mc="http://schemas.openxmlformats.org/markup-compatibility/2006" xmlns:o="urn:schemas-microsoft-com:office:office" xmlns:r="http://schemas.openxmlformats.org/officeDocument/2006/relationships" xmlns:m="http://schemas.openxmlformats.org/officeDocument/2006/math" xmlns:v="urn:schemas-microsoft-com:vml" xmlns:wp14="http://schemas.microsoft.com/office/word/2010/wordprocessingDrawing" xmlns:wp="http://schemas.openxmlformats.org/drawingml/2006/wordprocessingDrawing" xmlns:w10="urn:schemas-microsoft-com:office:word" xmlns:w="http://schemas.openxmlformats.org/wordprocessingml/2006/main" xmlns:w14="http://schemas.microsoft.com/office/word/2010/wordml" xmlns:wpg="http://schemas.microsoft.com/office/word/2010/wordprocessingGroup" xmlns:wpi="http://schemas.microsoft.com/office/word/2010/wordprocessingInk" xmlns:wne="http://schemas.microsoft.com/office/word/2006/wordml" xmlns:wps="http://schemas.microsoft.com/office/word/2010/wordprocessingShape" mc:Ignorable="w14 wp14">
+  <w:abstractNum w:abstractNumId="0">
     <w:nsid w:val="135022D3"/>
     <w:multiLevelType w:val="hybridMultilevel"/>
     <w:tmpl w:val="52AE5D5A"/>
@@ -2026,7 +2986,7 @@
       </w:rPr>
     </w:lvl>
   </w:abstractNum>
-  <w:abstractNum w:abstractNumId="1" w15:restartNumberingAfterBreak="0">
+  <w:abstractNum w:abstractNumId="1">
     <w:nsid w:val="1834462C"/>
     <w:multiLevelType w:val="multilevel"/>
     <w:tmpl w:val="0409001D"/>
@@ -2131,7 +3091,7 @@
       </w:pPr>
     </w:lvl>
   </w:abstractNum>
-  <w:abstractNum w:abstractNumId="2" w15:restartNumberingAfterBreak="0">
+  <w:abstractNum w:abstractNumId="2">
     <w:nsid w:val="27243FFC"/>
     <w:multiLevelType w:val="multilevel"/>
     <w:tmpl w:val="0409001D"/>
@@ -2236,7 +3196,7 @@
       </w:pPr>
     </w:lvl>
   </w:abstractNum>
-  <w:abstractNum w:abstractNumId="3" w15:restartNumberingAfterBreak="0">
+  <w:abstractNum w:abstractNumId="3">
     <w:nsid w:val="7B972E53"/>
     <w:multiLevelType w:val="hybridMultilevel"/>
     <w:tmpl w:val="C9AEBC1C"/>
@@ -2368,7 +3328,7 @@
 </file>
 
 <file path=word/styles.xml><?xml version="1.0" encoding="utf-8"?>
-<w:styles xmlns:mc="http://schemas.openxmlformats.org/markup-compatibility/2006" xmlns:r="http://schemas.openxmlformats.org/officeDocument/2006/relationships" xmlns:w="http://schemas.openxmlformats.org/wordprocessingml/2006/main" xmlns:w14="http://schemas.microsoft.com/office/word/2010/wordml" xmlns:w15="http://schemas.microsoft.com/office/word/2012/wordml" mc:Ignorable="w14 w15">
+<w:styles xmlns:mc="http://schemas.openxmlformats.org/markup-compatibility/2006" xmlns:r="http://schemas.openxmlformats.org/officeDocument/2006/relationships" xmlns:w="http://schemas.openxmlformats.org/wordprocessingml/2006/main" xmlns:w14="http://schemas.microsoft.com/office/word/2010/wordml" mc:Ignorable="w14">
   <w:docDefaults>
     <w:rPrDefault>
       <w:rPr>
@@ -2384,378 +3344,144 @@
       </w:pPr>
     </w:pPrDefault>
   </w:docDefaults>
-  <w:latentStyles w:defLockedState="0" w:defUIPriority="99" w:defSemiHidden="0" w:defUnhideWhenUsed="0" w:defQFormat="0" w:count="371">
-    <w:lsdException w:name="Normal" w:uiPriority="0" w:qFormat="1"/>
-    <w:lsdException w:name="heading 1" w:uiPriority="9" w:qFormat="1"/>
-    <w:lsdException w:name="heading 2" w:semiHidden="1" w:uiPriority="9" w:unhideWhenUsed="1" w:qFormat="1"/>
-    <w:lsdException w:name="heading 3" w:semiHidden="1" w:uiPriority="9" w:unhideWhenUsed="1" w:qFormat="1"/>
-    <w:lsdException w:name="heading 4" w:semiHidden="1" w:uiPriority="9" w:unhideWhenUsed="1" w:qFormat="1"/>
-    <w:lsdException w:name="heading 5" w:semiHidden="1" w:uiPriority="9" w:unhideWhenUsed="1" w:qFormat="1"/>
-    <w:lsdException w:name="heading 6" w:semiHidden="1" w:uiPriority="9" w:unhideWhenUsed="1" w:qFormat="1"/>
-    <w:lsdException w:name="heading 7" w:semiHidden="1" w:uiPriority="9" w:unhideWhenUsed="1" w:qFormat="1"/>
-    <w:lsdException w:name="heading 8" w:semiHidden="1" w:uiPriority="9" w:unhideWhenUsed="1" w:qFormat="1"/>
-    <w:lsdException w:name="heading 9" w:semiHidden="1" w:uiPriority="9" w:unhideWhenUsed="1" w:qFormat="1"/>
-    <w:lsdException w:name="index 1" w:semiHidden="1" w:unhideWhenUsed="1"/>
-    <w:lsdException w:name="index 2" w:semiHidden="1" w:unhideWhenUsed="1"/>
-    <w:lsdException w:name="index 3" w:semiHidden="1" w:unhideWhenUsed="1"/>
-    <w:lsdException w:name="index 4" w:semiHidden="1" w:unhideWhenUsed="1"/>
-    <w:lsdException w:name="index 5" w:semiHidden="1" w:unhideWhenUsed="1"/>
-    <w:lsdException w:name="index 6" w:semiHidden="1" w:unhideWhenUsed="1"/>
-    <w:lsdException w:name="index 7" w:semiHidden="1" w:unhideWhenUsed="1"/>
-    <w:lsdException w:name="index 8" w:semiHidden="1" w:unhideWhenUsed="1"/>
-    <w:lsdException w:name="index 9" w:semiHidden="1" w:unhideWhenUsed="1"/>
-    <w:lsdException w:name="toc 1" w:semiHidden="1" w:uiPriority="39" w:unhideWhenUsed="1"/>
-    <w:lsdException w:name="toc 2" w:semiHidden="1" w:uiPriority="39" w:unhideWhenUsed="1"/>
-    <w:lsdException w:name="toc 3" w:semiHidden="1" w:uiPriority="39" w:unhideWhenUsed="1"/>
-    <w:lsdException w:name="toc 4" w:semiHidden="1" w:uiPriority="39" w:unhideWhenUsed="1"/>
-    <w:lsdException w:name="toc 5" w:semiHidden="1" w:uiPriority="39" w:unhideWhenUsed="1"/>
-    <w:lsdException w:name="toc 6" w:semiHidden="1" w:uiPriority="39" w:unhideWhenUsed="1"/>
-    <w:lsdException w:name="toc 7" w:semiHidden="1" w:uiPriority="39" w:unhideWhenUsed="1"/>
-    <w:lsdException w:name="toc 8" w:semiHidden="1" w:uiPriority="39" w:unhideWhenUsed="1"/>
-    <w:lsdException w:name="toc 9" w:semiHidden="1" w:uiPriority="39" w:unhideWhenUsed="1"/>
-    <w:lsdException w:name="Normal Indent" w:semiHidden="1" w:unhideWhenUsed="1"/>
-    <w:lsdException w:name="footnote text" w:semiHidden="1" w:unhideWhenUsed="1"/>
-    <w:lsdException w:name="annotation text" w:semiHidden="1" w:unhideWhenUsed="1"/>
-    <w:lsdException w:name="header" w:semiHidden="1" w:unhideWhenUsed="1"/>
-    <w:lsdException w:name="footer" w:semiHidden="1" w:unhideWhenUsed="1"/>
-    <w:lsdException w:name="index heading" w:semiHidden="1" w:unhideWhenUsed="1"/>
-    <w:lsdException w:name="caption" w:semiHidden="1" w:uiPriority="35" w:unhideWhenUsed="1" w:qFormat="1"/>
-    <w:lsdException w:name="table of figures" w:semiHidden="1" w:unhideWhenUsed="1"/>
-    <w:lsdException w:name="envelope address" w:semiHidden="1" w:unhideWhenUsed="1"/>
-    <w:lsdException w:name="envelope return" w:semiHidden="1" w:unhideWhenUsed="1"/>
-    <w:lsdException w:name="footnote reference" w:semiHidden="1" w:unhideWhenUsed="1"/>
-    <w:lsdException w:name="annotation reference" w:semiHidden="1" w:unhideWhenUsed="1"/>
-    <w:lsdException w:name="line number" w:semiHidden="1" w:unhideWhenUsed="1"/>
-    <w:lsdException w:name="page number" w:semiHidden="1" w:unhideWhenUsed="1"/>
-    <w:lsdException w:name="endnote reference" w:semiHidden="1" w:unhideWhenUsed="1"/>
-    <w:lsdException w:name="endnote text" w:semiHidden="1" w:unhideWhenUsed="1"/>
-    <w:lsdException w:name="table of authorities" w:semiHidden="1" w:unhideWhenUsed="1"/>
-    <w:lsdException w:name="macro" w:semiHidden="1" w:unhideWhenUsed="1"/>
-    <w:lsdException w:name="toa heading" w:semiHidden="1" w:unhideWhenUsed="1"/>
-    <w:lsdException w:name="List" w:semiHidden="1" w:unhideWhenUsed="1"/>
-    <w:lsdException w:name="List Bullet" w:semiHidden="1" w:unhideWhenUsed="1"/>
-    <w:lsdException w:name="List Number" w:semiHidden="1" w:unhideWhenUsed="1"/>
-    <w:lsdException w:name="List 2" w:semiHidden="1" w:unhideWhenUsed="1"/>
-    <w:lsdException w:name="List 3" w:semiHidden="1" w:unhideWhenUsed="1"/>
-    <w:lsdException w:name="List 4" w:semiHidden="1" w:unhideWhenUsed="1"/>
-    <w:lsdException w:name="List 5" w:semiHidden="1" w:unhideWhenUsed="1"/>
-    <w:lsdException w:name="List Bullet 2" w:semiHidden="1" w:unhideWhenUsed="1"/>
-    <w:lsdException w:name="List Bullet 3" w:semiHidden="1" w:unhideWhenUsed="1"/>
-    <w:lsdException w:name="List Bullet 4" w:semiHidden="1" w:unhideWhenUsed="1"/>
-    <w:lsdException w:name="List Bullet 5" w:semiHidden="1" w:unhideWhenUsed="1"/>
-    <w:lsdException w:name="List Number 2" w:semiHidden="1" w:unhideWhenUsed="1"/>
-    <w:lsdException w:name="List Number 3" w:semiHidden="1" w:unhideWhenUsed="1"/>
-    <w:lsdException w:name="List Number 4" w:semiHidden="1" w:unhideWhenUsed="1"/>
-    <w:lsdException w:name="List Number 5" w:semiHidden="1" w:unhideWhenUsed="1"/>
-    <w:lsdException w:name="Title" w:uiPriority="10" w:qFormat="1"/>
-    <w:lsdException w:name="Closing" w:semiHidden="1" w:unhideWhenUsed="1"/>
-    <w:lsdException w:name="Signature" w:semiHidden="1" w:unhideWhenUsed="1"/>
-    <w:lsdException w:name="Default Paragraph Font" w:semiHidden="1" w:uiPriority="1" w:unhideWhenUsed="1"/>
-    <w:lsdException w:name="Body Text" w:semiHidden="1" w:unhideWhenUsed="1"/>
-    <w:lsdException w:name="Body Text Indent" w:semiHidden="1" w:unhideWhenUsed="1"/>
-    <w:lsdException w:name="List Continue" w:semiHidden="1" w:unhideWhenUsed="1"/>
-    <w:lsdException w:name="List Continue 2" w:semiHidden="1" w:unhideWhenUsed="1"/>
-    <w:lsdException w:name="List Continue 3" w:semiHidden="1" w:unhideWhenUsed="1"/>
-    <w:lsdException w:name="List Continue 4" w:semiHidden="1" w:unhideWhenUsed="1"/>
-    <w:lsdException w:name="List Continue 5" w:semiHidden="1" w:unhideWhenUsed="1"/>
-    <w:lsdException w:name="Message Header" w:semiHidden="1" w:unhideWhenUsed="1"/>
-    <w:lsdException w:name="Subtitle" w:uiPriority="11" w:qFormat="1"/>
-    <w:lsdException w:name="Salutation" w:semiHidden="1" w:unhideWhenUsed="1"/>
-    <w:lsdException w:name="Date" w:semiHidden="1" w:unhideWhenUsed="1"/>
-    <w:lsdException w:name="Body Text First Indent" w:semiHidden="1" w:unhideWhenUsed="1"/>
-    <w:lsdException w:name="Body Text First Indent 2" w:semiHidden="1" w:unhideWhenUsed="1"/>
-    <w:lsdException w:name="Note Heading" w:semiHidden="1" w:unhideWhenUsed="1"/>
-    <w:lsdException w:name="Body Text 2" w:semiHidden="1" w:unhideWhenUsed="1"/>
-    <w:lsdException w:name="Body Text 3" w:semiHidden="1" w:unhideWhenUsed="1"/>
-    <w:lsdException w:name="Body Text Indent 2" w:semiHidden="1" w:unhideWhenUsed="1"/>
-    <w:lsdException w:name="Body Text Indent 3" w:semiHidden="1" w:unhideWhenUsed="1"/>
-    <w:lsdException w:name="Block Text" w:semiHidden="1" w:unhideWhenUsed="1"/>
-    <w:lsdException w:name="Hyperlink" w:semiHidden="1" w:unhideWhenUsed="1"/>
-    <w:lsdException w:name="FollowedHyperlink" w:semiHidden="1" w:unhideWhenUsed="1"/>
-    <w:lsdException w:name="Strong" w:uiPriority="22" w:qFormat="1"/>
-    <w:lsdException w:name="Emphasis" w:uiPriority="20" w:qFormat="1"/>
-    <w:lsdException w:name="Document Map" w:semiHidden="1" w:unhideWhenUsed="1"/>
-    <w:lsdException w:name="Plain Text" w:semiHidden="1" w:unhideWhenUsed="1"/>
-    <w:lsdException w:name="E-mail Signature" w:semiHidden="1" w:unhideWhenUsed="1"/>
-    <w:lsdException w:name="HTML Top of Form" w:semiHidden="1" w:unhideWhenUsed="1"/>
-    <w:lsdException w:name="HTML Bottom of Form" w:semiHidden="1" w:unhideWhenUsed="1"/>
-    <w:lsdException w:name="Normal (Web)" w:semiHidden="1" w:unhideWhenUsed="1"/>
-    <w:lsdException w:name="HTML Acronym" w:semiHidden="1" w:unhideWhenUsed="1"/>
-    <w:lsdException w:name="HTML Address" w:semiHidden="1" w:unhideWhenUsed="1"/>
-    <w:lsdException w:name="HTML Cite" w:semiHidden="1" w:unhideWhenUsed="1"/>
-    <w:lsdException w:name="HTML Code" w:semiHidden="1" w:unhideWhenUsed="1"/>
-    <w:lsdException w:name="HTML Definition" w:semiHidden="1" w:unhideWhenUsed="1"/>
-    <w:lsdException w:name="HTML Keyboard" w:semiHidden="1" w:unhideWhenUsed="1"/>
-    <w:lsdException w:name="HTML Preformatted" w:semiHidden="1" w:unhideWhenUsed="1"/>
-    <w:lsdException w:name="HTML Sample" w:semiHidden="1" w:unhideWhenUsed="1"/>
-    <w:lsdException w:name="HTML Typewriter" w:semiHidden="1" w:unhideWhenUsed="1"/>
-    <w:lsdException w:name="HTML Variable" w:semiHidden="1" w:unhideWhenUsed="1"/>
-    <w:lsdException w:name="Normal Table" w:semiHidden="1" w:unhideWhenUsed="1"/>
-    <w:lsdException w:name="annotation subject" w:semiHidden="1" w:unhideWhenUsed="1"/>
-    <w:lsdException w:name="No List" w:semiHidden="1" w:unhideWhenUsed="1"/>
-    <w:lsdException w:name="Outline List 1" w:semiHidden="1" w:unhideWhenUsed="1"/>
-    <w:lsdException w:name="Outline List 2" w:semiHidden="1" w:unhideWhenUsed="1"/>
-    <w:lsdException w:name="Outline List 3" w:semiHidden="1" w:unhideWhenUsed="1"/>
-    <w:lsdException w:name="Table Simple 1" w:semiHidden="1" w:unhideWhenUsed="1"/>
-    <w:lsdException w:name="Table Simple 2" w:semiHidden="1" w:unhideWhenUsed="1"/>
-    <w:lsdException w:name="Table Simple 3" w:semiHidden="1" w:unhideWhenUsed="1"/>
-    <w:lsdException w:name="Table Classic 1" w:semiHidden="1" w:unhideWhenUsed="1"/>
-    <w:lsdException w:name="Table Classic 2" w:semiHidden="1" w:unhideWhenUsed="1"/>
-    <w:lsdException w:name="Table Classic 3" w:semiHidden="1" w:unhideWhenUsed="1"/>
-    <w:lsdException w:name="Table Classic 4" w:semiHidden="1" w:unhideWhenUsed="1"/>
-    <w:lsdException w:name="Table Colorful 1" w:semiHidden="1" w:unhideWhenUsed="1"/>
-    <w:lsdException w:name="Table Colorful 2" w:semiHidden="1" w:unhideWhenUsed="1"/>
-    <w:lsdException w:name="Table Colorful 3" w:semiHidden="1" w:unhideWhenUsed="1"/>
-    <w:lsdException w:name="Table Columns 1" w:semiHidden="1" w:unhideWhenUsed="1"/>
-    <w:lsdException w:name="Table Columns 2" w:semiHidden="1" w:unhideWhenUsed="1"/>
-    <w:lsdException w:name="Table Columns 3" w:semiHidden="1" w:unhideWhenUsed="1"/>
-    <w:lsdException w:name="Table Columns 4" w:semiHidden="1" w:unhideWhenUsed="1"/>
-    <w:lsdException w:name="Table Columns 5" w:semiHidden="1" w:unhideWhenUsed="1"/>
-    <w:lsdException w:name="Table Grid 1" w:semiHidden="1" w:unhideWhenUsed="1"/>
-    <w:lsdException w:name="Table Grid 2" w:semiHidden="1" w:unhideWhenUsed="1"/>
-    <w:lsdException w:name="Table Grid 3" w:semiHidden="1" w:unhideWhenUsed="1"/>
-    <w:lsdException w:name="Table Grid 4" w:semiHidden="1" w:unhideWhenUsed="1"/>
-    <w:lsdException w:name="Table Grid 5" w:semiHidden="1" w:unhideWhenUsed="1"/>
-    <w:lsdException w:name="Table Grid 6" w:semiHidden="1" w:unhideWhenUsed="1"/>
-    <w:lsdException w:name="Table Grid 7" w:semiHidden="1" w:unhideWhenUsed="1"/>
-    <w:lsdException w:name="Table Grid 8" w:semiHidden="1" w:unhideWhenUsed="1"/>
-    <w:lsdException w:name="Table List 1" w:semiHidden="1" w:unhideWhenUsed="1"/>
-    <w:lsdException w:name="Table List 2" w:semiHidden="1" w:unhideWhenUsed="1"/>
-    <w:lsdException w:name="Table List 3" w:semiHidden="1" w:unhideWhenUsed="1"/>
-    <w:lsdException w:name="Table List 4" w:semiHidden="1" w:unhideWhenUsed="1"/>
-    <w:lsdException w:name="Table List 5" w:semiHidden="1" w:unhideWhenUsed="1"/>
-    <w:lsdException w:name="Table List 6" w:semiHidden="1" w:unhideWhenUsed="1"/>
-    <w:lsdException w:name="Table List 7" w:semiHidden="1" w:unhideWhenUsed="1"/>
-    <w:lsdException w:name="Table List 8" w:semiHidden="1" w:unhideWhenUsed="1"/>
-    <w:lsdException w:name="Table 3D effects 1" w:semiHidden="1" w:unhideWhenUsed="1"/>
-    <w:lsdException w:name="Table 3D effects 2" w:semiHidden="1" w:unhideWhenUsed="1"/>
-    <w:lsdException w:name="Table 3D effects 3" w:semiHidden="1" w:unhideWhenUsed="1"/>
-    <w:lsdException w:name="Table Contemporary" w:semiHidden="1" w:unhideWhenUsed="1"/>
-    <w:lsdException w:name="Table Elegant" w:semiHidden="1" w:unhideWhenUsed="1"/>
-    <w:lsdException w:name="Table Professional" w:semiHidden="1" w:unhideWhenUsed="1"/>
-    <w:lsdException w:name="Table Subtle 1" w:semiHidden="1" w:unhideWhenUsed="1"/>
-    <w:lsdException w:name="Table Subtle 2" w:semiHidden="1" w:unhideWhenUsed="1"/>
-    <w:lsdException w:name="Table Web 1" w:semiHidden="1" w:unhideWhenUsed="1"/>
-    <w:lsdException w:name="Table Web 2" w:semiHidden="1" w:unhideWhenUsed="1"/>
-    <w:lsdException w:name="Table Web 3" w:semiHidden="1" w:unhideWhenUsed="1"/>
-    <w:lsdException w:name="Balloon Text" w:semiHidden="1" w:unhideWhenUsed="1"/>
-    <w:lsdException w:name="Table Grid" w:uiPriority="59"/>
-    <w:lsdException w:name="Table Theme" w:semiHidden="1" w:unhideWhenUsed="1"/>
-    <w:lsdException w:name="Placeholder Text" w:semiHidden="1"/>
-    <w:lsdException w:name="No Spacing" w:uiPriority="1" w:qFormat="1"/>
-    <w:lsdException w:name="Light Shading" w:uiPriority="60"/>
-    <w:lsdException w:name="Light List" w:uiPriority="61"/>
-    <w:lsdException w:name="Light Grid" w:uiPriority="62"/>
-    <w:lsdException w:name="Medium Shading 1" w:uiPriority="63"/>
-    <w:lsdException w:name="Medium Shading 2" w:uiPriority="64"/>
-    <w:lsdException w:name="Medium List 1" w:uiPriority="65"/>
-    <w:lsdException w:name="Medium List 2" w:uiPriority="66"/>
-    <w:lsdException w:name="Medium Grid 1" w:uiPriority="67"/>
-    <w:lsdException w:name="Medium Grid 2" w:uiPriority="68"/>
-    <w:lsdException w:name="Medium Grid 3" w:uiPriority="69"/>
-    <w:lsdException w:name="Dark List" w:uiPriority="70"/>
-    <w:lsdException w:name="Colorful Shading" w:uiPriority="71"/>
-    <w:lsdException w:name="Colorful List" w:uiPriority="72"/>
-    <w:lsdException w:name="Colorful Grid" w:uiPriority="73"/>
-    <w:lsdException w:name="Light Shading Accent 1" w:uiPriority="60"/>
-    <w:lsdException w:name="Light List Accent 1" w:uiPriority="61"/>
-    <w:lsdException w:name="Light Grid Accent 1" w:uiPriority="62"/>
-    <w:lsdException w:name="Medium Shading 1 Accent 1" w:uiPriority="63"/>
-    <w:lsdException w:name="Medium Shading 2 Accent 1" w:uiPriority="64"/>
-    <w:lsdException w:name="Medium List 1 Accent 1" w:uiPriority="65"/>
-    <w:lsdException w:name="Revision" w:semiHidden="1"/>
-    <w:lsdException w:name="List Paragraph" w:uiPriority="34" w:qFormat="1"/>
-    <w:lsdException w:name="Quote" w:uiPriority="29" w:qFormat="1"/>
-    <w:lsdException w:name="Intense Quote" w:uiPriority="30" w:qFormat="1"/>
-    <w:lsdException w:name="Medium List 2 Accent 1" w:uiPriority="66"/>
-    <w:lsdException w:name="Medium Grid 1 Accent 1" w:uiPriority="67"/>
-    <w:lsdException w:name="Medium Grid 2 Accent 1" w:uiPriority="68"/>
-    <w:lsdException w:name="Medium Grid 3 Accent 1" w:uiPriority="69"/>
-    <w:lsdException w:name="Dark List Accent 1" w:uiPriority="70"/>
-    <w:lsdException w:name="Colorful Shading Accent 1" w:uiPriority="71"/>
-    <w:lsdException w:name="Colorful List Accent 1" w:uiPriority="72"/>
-    <w:lsdException w:name="Colorful Grid Accent 1" w:uiPriority="73"/>
-    <w:lsdException w:name="Light Shading Accent 2" w:uiPriority="60"/>
-    <w:lsdException w:name="Light List Accent 2" w:uiPriority="61"/>
-    <w:lsdException w:name="Light Grid Accent 2" w:uiPriority="62"/>
-    <w:lsdException w:name="Medium Shading 1 Accent 2" w:uiPriority="63"/>
-    <w:lsdException w:name="Medium Shading 2 Accent 2" w:uiPriority="64"/>
-    <w:lsdException w:name="Medium List 1 Accent 2" w:uiPriority="65"/>
-    <w:lsdException w:name="Medium List 2 Accent 2" w:uiPriority="66"/>
-    <w:lsdException w:name="Medium Grid 1 Accent 2" w:uiPriority="67"/>
-    <w:lsdException w:name="Medium Grid 2 Accent 2" w:uiPriority="68"/>
-    <w:lsdException w:name="Medium Grid 3 Accent 2" w:uiPriority="69"/>
-    <w:lsdException w:name="Dark List Accent 2" w:uiPriority="70"/>
-    <w:lsdException w:name="Colorful Shading Accent 2" w:uiPriority="71"/>
-    <w:lsdException w:name="Colorful List Accent 2" w:uiPriority="72"/>
-    <w:lsdException w:name="Colorful Grid Accent 2" w:uiPriority="73"/>
-    <w:lsdException w:name="Light Shading Accent 3" w:uiPriority="60"/>
-    <w:lsdException w:name="Light List Accent 3" w:uiPriority="61"/>
-    <w:lsdException w:name="Light Grid Accent 3" w:uiPriority="62"/>
-    <w:lsdException w:name="Medium Shading 1 Accent 3" w:uiPriority="63"/>
-    <w:lsdException w:name="Medium Shading 2 Accent 3" w:uiPriority="64"/>
-    <w:lsdException w:name="Medium List 1 Accent 3" w:uiPriority="65"/>
-    <w:lsdException w:name="Medium List 2 Accent 3" w:uiPriority="66"/>
-    <w:lsdException w:name="Medium Grid 1 Accent 3" w:uiPriority="67"/>
-    <w:lsdException w:name="Medium Grid 2 Accent 3" w:uiPriority="68"/>
-    <w:lsdException w:name="Medium Grid 3 Accent 3" w:uiPriority="69"/>
-    <w:lsdException w:name="Dark List Accent 3" w:uiPriority="70"/>
-    <w:lsdException w:name="Colorful Shading Accent 3" w:uiPriority="71"/>
-    <w:lsdException w:name="Colorful List Accent 3" w:uiPriority="72"/>
-    <w:lsdException w:name="Colorful Grid Accent 3" w:uiPriority="73"/>
-    <w:lsdException w:name="Light Shading Accent 4" w:uiPriority="60"/>
-    <w:lsdException w:name="Light List Accent 4" w:uiPriority="61"/>
-    <w:lsdException w:name="Light Grid Accent 4" w:uiPriority="62"/>
-    <w:lsdException w:name="Medium Shading 1 Accent 4" w:uiPriority="63"/>
-    <w:lsdException w:name="Medium Shading 2 Accent 4" w:uiPriority="64"/>
-    <w:lsdException w:name="Medium List 1 Accent 4" w:uiPriority="65"/>
-    <w:lsdException w:name="Medium List 2 Accent 4" w:uiPriority="66"/>
-    <w:lsdException w:name="Medium Grid 1 Accent 4" w:uiPriority="67"/>
-    <w:lsdException w:name="Medium Grid 2 Accent 4" w:uiPriority="68"/>
-    <w:lsdException w:name="Medium Grid 3 Accent 4" w:uiPriority="69"/>
-    <w:lsdException w:name="Dark List Accent 4" w:uiPriority="70"/>
-    <w:lsdException w:name="Colorful Shading Accent 4" w:uiPriority="71"/>
-    <w:lsdException w:name="Colorful List Accent 4" w:uiPriority="72"/>
-    <w:lsdException w:name="Colorful Grid Accent 4" w:uiPriority="73"/>
-    <w:lsdException w:name="Light Shading Accent 5" w:uiPriority="60"/>
-    <w:lsdException w:name="Light List Accent 5" w:uiPriority="61"/>
-    <w:lsdException w:name="Light Grid Accent 5" w:uiPriority="62"/>
-    <w:lsdException w:name="Medium Shading 1 Accent 5" w:uiPriority="63"/>
-    <w:lsdException w:name="Medium Shading 2 Accent 5" w:uiPriority="64"/>
-    <w:lsdException w:name="Medium List 1 Accent 5" w:uiPriority="65"/>
-    <w:lsdException w:name="Medium List 2 Accent 5" w:uiPriority="66"/>
-    <w:lsdException w:name="Medium Grid 1 Accent 5" w:uiPriority="67"/>
-    <w:lsdException w:name="Medium Grid 2 Accent 5" w:uiPriority="68"/>
-    <w:lsdException w:name="Medium Grid 3 Accent 5" w:uiPriority="69"/>
-    <w:lsdException w:name="Dark List Accent 5" w:uiPriority="70"/>
-    <w:lsdException w:name="Colorful Shading Accent 5" w:uiPriority="71"/>
-    <w:lsdException w:name="Colorful List Accent 5" w:uiPriority="72"/>
-    <w:lsdException w:name="Colorful Grid Accent 5" w:uiPriority="73"/>
-    <w:lsdException w:name="Light Shading Accent 6" w:uiPriority="60"/>
-    <w:lsdException w:name="Light List Accent 6" w:uiPriority="61"/>
-    <w:lsdException w:name="Light Grid Accent 6" w:uiPriority="62"/>
-    <w:lsdException w:name="Medium Shading 1 Accent 6" w:uiPriority="63"/>
-    <w:lsdException w:name="Medium Shading 2 Accent 6" w:uiPriority="64"/>
-    <w:lsdException w:name="Medium List 1 Accent 6" w:uiPriority="65"/>
-    <w:lsdException w:name="Medium List 2 Accent 6" w:uiPriority="66"/>
-    <w:lsdException w:name="Medium Grid 1 Accent 6" w:uiPriority="67"/>
-    <w:lsdException w:name="Medium Grid 2 Accent 6" w:uiPriority="68"/>
-    <w:lsdException w:name="Medium Grid 3 Accent 6" w:uiPriority="69"/>
-    <w:lsdException w:name="Dark List Accent 6" w:uiPriority="70"/>
-    <w:lsdException w:name="Colorful Shading Accent 6" w:uiPriority="71"/>
-    <w:lsdException w:name="Colorful List Accent 6" w:uiPriority="72"/>
-    <w:lsdException w:name="Colorful Grid Accent 6" w:uiPriority="73"/>
-    <w:lsdException w:name="Subtle Emphasis" w:uiPriority="19" w:qFormat="1"/>
-    <w:lsdException w:name="Intense Emphasis" w:uiPriority="21" w:qFormat="1"/>
-    <w:lsdException w:name="Subtle Reference" w:uiPriority="31" w:qFormat="1"/>
-    <w:lsdException w:name="Intense Reference" w:uiPriority="32" w:qFormat="1"/>
-    <w:lsdException w:name="Book Title" w:uiPriority="33" w:qFormat="1"/>
-    <w:lsdException w:name="Bibliography" w:semiHidden="1" w:uiPriority="37" w:unhideWhenUsed="1"/>
-    <w:lsdException w:name="TOC Heading" w:semiHidden="1" w:uiPriority="39" w:unhideWhenUsed="1" w:qFormat="1"/>
-    <w:lsdException w:name="Plain Table 1" w:uiPriority="41"/>
-    <w:lsdException w:name="Plain Table 2" w:uiPriority="42"/>
-    <w:lsdException w:name="Plain Table 3" w:uiPriority="43"/>
-    <w:lsdException w:name="Plain Table 4" w:uiPriority="44"/>
-    <w:lsdException w:name="Plain Table 5" w:uiPriority="45"/>
-    <w:lsdException w:name="Grid Table Light" w:uiPriority="40"/>
-    <w:lsdException w:name="Grid Table 1 Light" w:uiPriority="46"/>
-    <w:lsdException w:name="Grid Table 2" w:uiPriority="47"/>
-    <w:lsdException w:name="Grid Table 3" w:uiPriority="48"/>
-    <w:lsdException w:name="Grid Table 4" w:uiPriority="49"/>
-    <w:lsdException w:name="Grid Table 5 Dark" w:uiPriority="50"/>
-    <w:lsdException w:name="Grid Table 6 Colorful" w:uiPriority="51"/>
-    <w:lsdException w:name="Grid Table 7 Colorful" w:uiPriority="52"/>
-    <w:lsdException w:name="Grid Table 1 Light Accent 1" w:uiPriority="46"/>
-    <w:lsdException w:name="Grid Table 2 Accent 1" w:uiPriority="47"/>
-    <w:lsdException w:name="Grid Table 3 Accent 1" w:uiPriority="48"/>
-    <w:lsdException w:name="Grid Table 4 Accent 1" w:uiPriority="49"/>
-    <w:lsdException w:name="Grid Table 5 Dark Accent 1" w:uiPriority="50"/>
-    <w:lsdException w:name="Grid Table 6 Colorful Accent 1" w:uiPriority="51"/>
-    <w:lsdException w:name="Grid Table 7 Colorful Accent 1" w:uiPriority="52"/>
-    <w:lsdException w:name="Grid Table 1 Light Accent 2" w:uiPriority="46"/>
-    <w:lsdException w:name="Grid Table 2 Accent 2" w:uiPriority="47"/>
-    <w:lsdException w:name="Grid Table 3 Accent 2" w:uiPriority="48"/>
-    <w:lsdException w:name="Grid Table 4 Accent 2" w:uiPriority="49"/>
-    <w:lsdException w:name="Grid Table 5 Dark Accent 2" w:uiPriority="50"/>
-    <w:lsdException w:name="Grid Table 6 Colorful Accent 2" w:uiPriority="51"/>
-    <w:lsdException w:name="Grid Table 7 Colorful Accent 2" w:uiPriority="52"/>
-    <w:lsdException w:name="Grid Table 1 Light Accent 3" w:uiPriority="46"/>
-    <w:lsdException w:name="Grid Table 2 Accent 3" w:uiPriority="47"/>
-    <w:lsdException w:name="Grid Table 3 Accent 3" w:uiPriority="48"/>
-    <w:lsdException w:name="Grid Table 4 Accent 3" w:uiPriority="49"/>
-    <w:lsdException w:name="Grid Table 5 Dark Accent 3" w:uiPriority="50"/>
-    <w:lsdException w:name="Grid Table 6 Colorful Accent 3" w:uiPriority="51"/>
-    <w:lsdException w:name="Grid Table 7 Colorful Accent 3" w:uiPriority="52"/>
-    <w:lsdException w:name="Grid Table 1 Light Accent 4" w:uiPriority="46"/>
-    <w:lsdException w:name="Grid Table 2 Accent 4" w:uiPriority="47"/>
-    <w:lsdException w:name="Grid Table 3 Accent 4" w:uiPriority="48"/>
-    <w:lsdException w:name="Grid Table 4 Accent 4" w:uiPriority="49"/>
-    <w:lsdException w:name="Grid Table 5 Dark Accent 4" w:uiPriority="50"/>
-    <w:lsdException w:name="Grid Table 6 Colorful Accent 4" w:uiPriority="51"/>
-    <w:lsdException w:name="Grid Table 7 Colorful Accent 4" w:uiPriority="52"/>
-    <w:lsdException w:name="Grid Table 1 Light Accent 5" w:uiPriority="46"/>
-    <w:lsdException w:name="Grid Table 2 Accent 5" w:uiPriority="47"/>
-    <w:lsdException w:name="Grid Table 3 Accent 5" w:uiPriority="48"/>
-    <w:lsdException w:name="Grid Table 4 Accent 5" w:uiPriority="49"/>
-    <w:lsdException w:name="Grid Table 5 Dark Accent 5" w:uiPriority="50"/>
-    <w:lsdException w:name="Grid Table 6 Colorful Accent 5" w:uiPriority="51"/>
-    <w:lsdException w:name="Grid Table 7 Colorful Accent 5" w:uiPriority="52"/>
-    <w:lsdException w:name="Grid Table 1 Light Accent 6" w:uiPriority="46"/>
-    <w:lsdException w:name="Grid Table 2 Accent 6" w:uiPriority="47"/>
-    <w:lsdException w:name="Grid Table 3 Accent 6" w:uiPriority="48"/>
-    <w:lsdException w:name="Grid Table 4 Accent 6" w:uiPriority="49"/>
-    <w:lsdException w:name="Grid Table 5 Dark Accent 6" w:uiPriority="50"/>
-    <w:lsdException w:name="Grid Table 6 Colorful Accent 6" w:uiPriority="51"/>
-    <w:lsdException w:name="Grid Table 7 Colorful Accent 6" w:uiPriority="52"/>
-    <w:lsdException w:name="List Table 1 Light" w:uiPriority="46"/>
-    <w:lsdException w:name="List Table 2" w:uiPriority="47"/>
-    <w:lsdException w:name="List Table 3" w:uiPriority="48"/>
-    <w:lsdException w:name="List Table 4" w:uiPriority="49"/>
-    <w:lsdException w:name="List Table 5 Dark" w:uiPriority="50"/>
-    <w:lsdException w:name="List Table 6 Colorful" w:uiPriority="51"/>
-    <w:lsdException w:name="List Table 7 Colorful" w:uiPriority="52"/>
-    <w:lsdException w:name="List Table 1 Light Accent 1" w:uiPriority="46"/>
-    <w:lsdException w:name="List Table 2 Accent 1" w:uiPriority="47"/>
-    <w:lsdException w:name="List Table 3 Accent 1" w:uiPriority="48"/>
-    <w:lsdException w:name="List Table 4 Accent 1" w:uiPriority="49"/>
-    <w:lsdException w:name="List Table 5 Dark Accent 1" w:uiPriority="50"/>
-    <w:lsdException w:name="List Table 6 Colorful Accent 1" w:uiPriority="51"/>
-    <w:lsdException w:name="List Table 7 Colorful Accent 1" w:uiPriority="52"/>
-    <w:lsdException w:name="List Table 1 Light Accent 2" w:uiPriority="46"/>
-    <w:lsdException w:name="List Table 2 Accent 2" w:uiPriority="47"/>
-    <w:lsdException w:name="List Table 3 Accent 2" w:uiPriority="48"/>
-    <w:lsdException w:name="List Table 4 Accent 2" w:uiPriority="49"/>
-    <w:lsdException w:name="List Table 5 Dark Accent 2" w:uiPriority="50"/>
-    <w:lsdException w:name="List Table 6 Colorful Accent 2" w:uiPriority="51"/>
-    <w:lsdException w:name="List Table 7 Colorful Accent 2" w:uiPriority="52"/>
-    <w:lsdException w:name="List Table 1 Light Accent 3" w:uiPriority="46"/>
-    <w:lsdException w:name="List Table 2 Accent 3" w:uiPriority="47"/>
-    <w:lsdException w:name="List Table 3 Accent 3" w:uiPriority="48"/>
-    <w:lsdException w:name="List Table 4 Accent 3" w:uiPriority="49"/>
-    <w:lsdException w:name="List Table 5 Dark Accent 3" w:uiPriority="50"/>
-    <w:lsdException w:name="List Table 6 Colorful Accent 3" w:uiPriority="51"/>
-    <w:lsdException w:name="List Table 7 Colorful Accent 3" w:uiPriority="52"/>
-    <w:lsdException w:name="List Table 1 Light Accent 4" w:uiPriority="46"/>
-    <w:lsdException w:name="List Table 2 Accent 4" w:uiPriority="47"/>
-    <w:lsdException w:name="List Table 3 Accent 4" w:uiPriority="48"/>
-    <w:lsdException w:name="List Table 4 Accent 4" w:uiPriority="49"/>
-    <w:lsdException w:name="List Table 5 Dark Accent 4" w:uiPriority="50"/>
-    <w:lsdException w:name="List Table 6 Colorful Accent 4" w:uiPriority="51"/>
-    <w:lsdException w:name="List Table 7 Colorful Accent 4" w:uiPriority="52"/>
-    <w:lsdException w:name="List Table 1 Light Accent 5" w:uiPriority="46"/>
-    <w:lsdException w:name="List Table 2 Accent 5" w:uiPriority="47"/>
-    <w:lsdException w:name="List Table 3 Accent 5" w:uiPriority="48"/>
-    <w:lsdException w:name="List Table 4 Accent 5" w:uiPriority="49"/>
-    <w:lsdException w:name="List Table 5 Dark Accent 5" w:uiPriority="50"/>
-    <w:lsdException w:name="List Table 6 Colorful Accent 5" w:uiPriority="51"/>
-    <w:lsdException w:name="List Table 7 Colorful Accent 5" w:uiPriority="52"/>
-    <w:lsdException w:name="List Table 1 Light Accent 6" w:uiPriority="46"/>
-    <w:lsdException w:name="List Table 2 Accent 6" w:uiPriority="47"/>
-    <w:lsdException w:name="List Table 3 Accent 6" w:uiPriority="48"/>
-    <w:lsdException w:name="List Table 4 Accent 6" w:uiPriority="49"/>
-    <w:lsdException w:name="List Table 5 Dark Accent 6" w:uiPriority="50"/>
-    <w:lsdException w:name="List Table 6 Colorful Accent 6" w:uiPriority="51"/>
-    <w:lsdException w:name="List Table 7 Colorful Accent 6" w:uiPriority="52"/>
+  <w:latentStyles w:defLockedState="0" w:defUIPriority="99" w:defSemiHidden="1" w:defUnhideWhenUsed="1" w:defQFormat="0" w:count="267">
+    <w:lsdException w:name="Normal" w:semiHidden="0" w:uiPriority="0" w:unhideWhenUsed="0" w:qFormat="1"/>
+    <w:lsdException w:name="heading 1" w:semiHidden="0" w:uiPriority="9" w:unhideWhenUsed="0" w:qFormat="1"/>
+    <w:lsdException w:name="heading 2" w:uiPriority="9" w:qFormat="1"/>
+    <w:lsdException w:name="heading 3" w:uiPriority="9" w:qFormat="1"/>
+    <w:lsdException w:name="heading 4" w:uiPriority="9" w:qFormat="1"/>
+    <w:lsdException w:name="heading 5" w:uiPriority="9" w:qFormat="1"/>
+    <w:lsdException w:name="heading 6" w:uiPriority="9" w:qFormat="1"/>
+    <w:lsdException w:name="heading 7" w:uiPriority="9" w:qFormat="1"/>
+    <w:lsdException w:name="heading 8" w:uiPriority="9" w:qFormat="1"/>
+    <w:lsdException w:name="heading 9" w:uiPriority="9" w:qFormat="1"/>
+    <w:lsdException w:name="toc 1" w:uiPriority="39"/>
+    <w:lsdException w:name="toc 2" w:uiPriority="39"/>
+    <w:lsdException w:name="toc 3" w:uiPriority="39"/>
+    <w:lsdException w:name="toc 4" w:uiPriority="39"/>
+    <w:lsdException w:name="toc 5" w:uiPriority="39"/>
+    <w:lsdException w:name="toc 6" w:uiPriority="39"/>
+    <w:lsdException w:name="toc 7" w:uiPriority="39"/>
+    <w:lsdException w:name="toc 8" w:uiPriority="39"/>
+    <w:lsdException w:name="toc 9" w:uiPriority="39"/>
+    <w:lsdException w:name="caption" w:uiPriority="35" w:qFormat="1"/>
+    <w:lsdException w:name="Title" w:semiHidden="0" w:uiPriority="10" w:unhideWhenUsed="0" w:qFormat="1"/>
+    <w:lsdException w:name="Default Paragraph Font" w:uiPriority="1"/>
+    <w:lsdException w:name="Subtitle" w:semiHidden="0" w:uiPriority="11" w:unhideWhenUsed="0" w:qFormat="1"/>
+    <w:lsdException w:name="Strong" w:semiHidden="0" w:uiPriority="22" w:unhideWhenUsed="0" w:qFormat="1"/>
+    <w:lsdException w:name="Emphasis" w:semiHidden="0" w:uiPriority="20" w:unhideWhenUsed="0" w:qFormat="1"/>
+    <w:lsdException w:name="Table Grid" w:semiHidden="0" w:uiPriority="59" w:unhideWhenUsed="0"/>
+    <w:lsdException w:name="Placeholder Text" w:unhideWhenUsed="0"/>
+    <w:lsdException w:name="No Spacing" w:semiHidden="0" w:uiPriority="1" w:unhideWhenUsed="0" w:qFormat="1"/>
+    <w:lsdException w:name="Light Shading" w:semiHidden="0" w:uiPriority="60" w:unhideWhenUsed="0"/>
+    <w:lsdException w:name="Light List" w:semiHidden="0" w:uiPriority="61" w:unhideWhenUsed="0"/>
+    <w:lsdException w:name="Light Grid" w:semiHidden="0" w:uiPriority="62" w:unhideWhenUsed="0"/>
+    <w:lsdException w:name="Medium Shading 1" w:semiHidden="0" w:uiPriority="63" w:unhideWhenUsed="0"/>
+    <w:lsdException w:name="Medium Shading 2" w:semiHidden="0" w:uiPriority="64" w:unhideWhenUsed="0"/>
+    <w:lsdException w:name="Medium List 1" w:semiHidden="0" w:uiPriority="65" w:unhideWhenUsed="0"/>
+    <w:lsdException w:name="Medium List 2" w:semiHidden="0" w:uiPriority="66" w:unhideWhenUsed="0"/>
+    <w:lsdException w:name="Medium Grid 1" w:semiHidden="0" w:uiPriority="67" w:unhideWhenUsed="0"/>
+    <w:lsdException w:name="Medium Grid 2" w:semiHidden="0" w:uiPriority="68" w:unhideWhenUsed="0"/>
+    <w:lsdException w:name="Medium Grid 3" w:semiHidden="0" w:uiPriority="69" w:unhideWhenUsed="0"/>
+    <w:lsdException w:name="Dark List" w:semiHidden="0" w:uiPriority="70" w:unhideWhenUsed="0"/>
+    <w:lsdException w:name="Colorful Shading" w:semiHidden="0" w:uiPriority="71" w:unhideWhenUsed="0"/>
+    <w:lsdException w:name="Colorful List" w:semiHidden="0" w:uiPriority="72" w:unhideWhenUsed="0"/>
+    <w:lsdException w:name="Colorful Grid" w:semiHidden="0" w:uiPriority="73" w:unhideWhenUsed="0"/>
+    <w:lsdException w:name="Light Shading Accent 1" w:semiHidden="0" w:uiPriority="60" w:unhideWhenUsed="0"/>
+    <w:lsdException w:name="Light List Accent 1" w:semiHidden="0" w:uiPriority="61" w:unhideWhenUsed="0"/>
+    <w:lsdException w:name="Light Grid Accent 1" w:semiHidden="0" w:uiPriority="62" w:unhideWhenUsed="0"/>
+    <w:lsdException w:name="Medium Shading 1 Accent 1" w:semiHidden="0" w:uiPriority="63" w:unhideWhenUsed="0"/>
+    <w:lsdException w:name="Medium Shading 2 Accent 1" w:semiHidden="0" w:uiPriority="64" w:unhideWhenUsed="0"/>
+    <w:lsdException w:name="Medium List 1 Accent 1" w:semiHidden="0" w:uiPriority="65" w:unhideWhenUsed="0"/>
+    <w:lsdException w:name="Revision" w:unhideWhenUsed="0"/>
+    <w:lsdException w:name="List Paragraph" w:semiHidden="0" w:uiPriority="34" w:unhideWhenUsed="0" w:qFormat="1"/>
+    <w:lsdException w:name="Quote" w:semiHidden="0" w:uiPriority="29" w:unhideWhenUsed="0" w:qFormat="1"/>
+    <w:lsdException w:name="Intense Quote" w:semiHidden="0" w:uiPriority="30" w:unhideWhenUsed="0" w:qFormat="1"/>
+    <w:lsdException w:name="Medium List 2 Accent 1" w:semiHidden="0" w:uiPriority="66" w:unhideWhenUsed="0"/>
+    <w:lsdException w:name="Medium Grid 1 Accent 1" w:semiHidden="0" w:uiPriority="67" w:unhideWhenUsed="0"/>
+    <w:lsdException w:name="Medium Grid 2 Accent 1" w:semiHidden="0" w:uiPriority="68" w:unhideWhenUsed="0"/>
+    <w:lsdException w:name="Medium Grid 3 Accent 1" w:semiHidden="0" w:uiPriority="69" w:unhideWhenUsed="0"/>
+    <w:lsdException w:name="Dark List Accent 1" w:semiHidden="0" w:uiPriority="70" w:unhideWhenUsed="0"/>
+    <w:lsdException w:name="Colorful Shading Accent 1" w:semiHidden="0" w:uiPriority="71" w:unhideWhenUsed="0"/>
+    <w:lsdException w:name="Colorful List Accent 1" w:semiHidden="0" w:uiPriority="72" w:unhideWhenUsed="0"/>
+    <w:lsdException w:name="Colorful Grid Accent 1" w:semiHidden="0" w:uiPriority="73" w:unhideWhenUsed="0"/>
+    <w:lsdException w:name="Light Shading Accent 2" w:semiHidden="0" w:uiPriority="60" w:unhideWhenUsed="0"/>
+    <w:lsdException w:name="Light List Accent 2" w:semiHidden="0" w:uiPriority="61" w:unhideWhenUsed="0"/>
+    <w:lsdException w:name="Light Grid Accent 2" w:semiHidden="0" w:uiPriority="62" w:unhideWhenUsed="0"/>
+    <w:lsdException w:name="Medium Shading 1 Accent 2" w:semiHidden="0" w:uiPriority="63" w:unhideWhenUsed="0"/>
+    <w:lsdException w:name="Medium Shading 2 Accent 2" w:semiHidden="0" w:uiPriority="64" w:unhideWhenUsed="0"/>
+    <w:lsdException w:name="Medium List 1 Accent 2" w:semiHidden="0" w:uiPriority="65" w:unhideWhenUsed="0"/>
+    <w:lsdException w:name="Medium List 2 Accent 2" w:semiHidden="0" w:uiPriority="66" w:unhideWhenUsed="0"/>
+    <w:lsdException w:name="Medium Grid 1 Accent 2" w:semiHidden="0" w:uiPriority="67" w:unhideWhenUsed="0"/>
+    <w:lsdException w:name="Medium Grid 2 Accent 2" w:semiHidden="0" w:uiPriority="68" w:unhideWhenUsed="0"/>
+    <w:lsdException w:name="Medium Grid 3 Accent 2" w:semiHidden="0" w:uiPriority="69" w:unhideWhenUsed="0"/>
+    <w:lsdException w:name="Dark List Accent 2" w:semiHidden="0" w:uiPriority="70" w:unhideWhenUsed="0"/>
+    <w:lsdException w:name="Colorful Shading Accent 2" w:semiHidden="0" w:uiPriority="71" w:unhideWhenUsed="0"/>
+    <w:lsdException w:name="Colorful List Accent 2" w:semiHidden="0" w:uiPriority="72" w:unhideWhenUsed="0"/>
+    <w:lsdException w:name="Colorful Grid Accent 2" w:semiHidden="0" w:uiPriority="73" w:unhideWhenUsed="0"/>
+    <w:lsdException w:name="Light Shading Accent 3" w:semiHidden="0" w:uiPriority="60" w:unhideWhenUsed="0"/>
+    <w:lsdException w:name="Light List Accent 3" w:semiHidden="0" w:uiPriority="61" w:unhideWhenUsed="0"/>
+    <w:lsdException w:name="Light Grid Accent 3" w:semiHidden="0" w:uiPriority="62" w:unhideWhenUsed="0"/>
+    <w:lsdException w:name="Medium Shading 1 Accent 3" w:semiHidden="0" w:uiPriority="63" w:unhideWhenUsed="0"/>
+    <w:lsdException w:name="Medium Shading 2 Accent 3" w:semiHidden="0" w:uiPriority="64" w:unhideWhenUsed="0"/>
+    <w:lsdException w:name="Medium List 1 Accent 3" w:semiHidden="0" w:uiPriority="65" w:unhideWhenUsed="0"/>
+    <w:lsdException w:name="Medium List 2 Accent 3" w:semiHidden="0" w:uiPriority="66" w:unhideWhenUsed="0"/>
+    <w:lsdException w:name="Medium Grid 1 Accent 3" w:semiHidden="0" w:uiPriority="67" w:unhideWhenUsed="0"/>
+    <w:lsdException w:name="Medium Grid 2 Accent 3" w:semiHidden="0" w:uiPriority="68" w:unhideWhenUsed="0"/>
+    <w:lsdException w:name="Medium Grid 3 Accent 3" w:semiHidden="0" w:uiPriority="69" w:unhideWhenUsed="0"/>
+    <w:lsdException w:name="Dark List Accent 3" w:semiHidden="0" w:uiPriority="70" w:unhideWhenUsed="0"/>
+    <w:lsdException w:name="Colorful Shading Accent 3" w:semiHidden="0" w:uiPriority="71" w:unhideWhenUsed="0"/>
+    <w:lsdException w:name="Colorful List Accent 3" w:semiHidden="0" w:uiPriority="72" w:unhideWhenUsed="0"/>
+    <w:lsdException w:name="Colorful Grid Accent 3" w:semiHidden="0" w:uiPriority="73" w:unhideWhenUsed="0"/>
+    <w:lsdException w:name="Light Shading Accent 4" w:semiHidden="0" w:uiPriority="60" w:unhideWhenUsed="0"/>
+    <w:lsdException w:name="Light List Accent 4" w:semiHidden="0" w:uiPriority="61" w:unhideWhenUsed="0"/>
+    <w:lsdException w:name="Light Grid Accent 4" w:semiHidden="0" w:uiPriority="62" w:unhideWhenUsed="0"/>
+    <w:lsdException w:name="Medium Shading 1 Accent 4" w:semiHidden="0" w:uiPriority="63" w:unhideWhenUsed="0"/>
+    <w:lsdException w:name="Medium Shading 2 Accent 4" w:semiHidden="0" w:uiPriority="64" w:unhideWhenUsed="0"/>
+    <w:lsdException w:name="Medium List 1 Accent 4" w:semiHidden="0" w:uiPriority="65" w:unhideWhenUsed="0"/>
+    <w:lsdException w:name="Medium List 2 Accent 4" w:semiHidden="0" w:uiPriority="66" w:unhideWhenUsed="0"/>
+    <w:lsdException w:name="Medium Grid 1 Accent 4" w:semiHidden="0" w:uiPriority="67" w:unhideWhenUsed="0"/>
+    <w:lsdException w:name="Medium Grid 2 Accent 4" w:semiHidden="0" w:uiPriority="68" w:unhideWhenUsed="0"/>
+    <w:lsdException w:name="Medium Grid 3 Accent 4" w:semiHidden="0" w:uiPriority="69" w:unhideWhenUsed="0"/>
+    <w:lsdException w:name="Dark List Accent 4" w:semiHidden="0" w:uiPriority="70" w:unhideWhenUsed="0"/>
+    <w:lsdException w:name="Colorful Shading Accent 4" w:semiHidden="0" w:uiPriority="71" w:unhideWhenUsed="0"/>
+    <w:lsdException w:name="Colorful List Accent 4" w:semiHidden="0" w:uiPriority="72" w:unhideWhenUsed="0"/>
+    <w:lsdException w:name="Colorful Grid Accent 4" w:semiHidden="0" w:uiPriority="73" w:unhideWhenUsed="0"/>
+    <w:lsdException w:name="Light Shading Accent 5" w:semiHidden="0" w:uiPriority="60" w:unhideWhenUsed="0"/>
+    <w:lsdException w:name="Light List Accent 5" w:semiHidden="0" w:uiPriority="61" w:unhideWhenUsed="0"/>
+    <w:lsdException w:name="Light Grid Accent 5" w:semiHidden="0" w:uiPriority="62" w:unhideWhenUsed="0"/>
+    <w:lsdException w:name="Medium Shading 1 Accent 5" w:semiHidden="0" w:uiPriority="63" w:unhideWhenUsed="0"/>
+    <w:lsdException w:name="Medium Shading 2 Accent 5" w:semiHidden="0" w:uiPriority="64" w:unhideWhenUsed="0"/>
+    <w:lsdException w:name="Medium List 1 Accent 5" w:semiHidden="0" w:uiPriority="65" w:unhideWhenUsed="0"/>
+    <w:lsdException w:name="Medium List 2 Accent 5" w:semiHidden="0" w:uiPriority="66" w:unhideWhenUsed="0"/>
+    <w:lsdException w:name="Medium Grid 1 Accent 5" w:semiHidden="0" w:uiPriority="67" w:unhideWhenUsed="0"/>
+    <w:lsdException w:name="Medium Grid 2 Accent 5" w:semiHidden="0" w:uiPriority="68" w:unhideWhenUsed="0"/>
+    <w:lsdException w:name="Medium Grid 3 Accent 5" w:semiHidden="0" w:uiPriority="69" w:unhideWhenUsed="0"/>
+    <w:lsdException w:name="Dark List Accent 5" w:semiHidden="0" w:uiPriority="70" w:unhideWhenUsed="0"/>
+    <w:lsdException w:name="Colorful Shading Accent 5" w:semiHidden="0" w:uiPriority="71" w:unhideWhenUsed="0"/>
+    <w:lsdException w:name="Colorful List Accent 5" w:semiHidden="0" w:uiPriority="72" w:unhideWhenUsed="0"/>
+    <w:lsdException w:name="Colorful Grid Accent 5" w:semiHidden="0" w:uiPriority="73" w:unhideWhenUsed="0"/>
+    <w:lsdException w:name="Light Shading Accent 6" w:semiHidden="0" w:uiPriority="60" w:unhideWhenUsed="0"/>
+    <w:lsdException w:name="Light List Accent 6" w:semiHidden="0" w:uiPriority="61" w:unhideWhenUsed="0"/>
+    <w:lsdException w:name="Light Grid Accent 6" w:semiHidden="0" w:uiPriority="62" w:unhideWhenUsed="0"/>
+    <w:lsdException w:name="Medium Shading 1 Accent 6" w:semiHidden="0" w:uiPriority="63" w:unhideWhenUsed="0"/>
+    <w:lsdException w:name="Medium Shading 2 Accent 6" w:semiHidden="0" w:uiPriority="64" w:unhideWhenUsed="0"/>
+    <w:lsdException w:name="Medium List 1 Accent 6" w:semiHidden="0" w:uiPriority="65" w:unhideWhenUsed="0"/>
+    <w:lsdException w:name="Medium List 2 Accent 6" w:semiHidden="0" w:uiPriority="66" w:unhideWhenUsed="0"/>
+    <w:lsdException w:name="Medium Grid 1 Accent 6" w:semiHidden="0" w:uiPriority="67" w:unhideWhenUsed="0"/>
+    <w:lsdException w:name="Medium Grid 2 Accent 6" w:semiHidden="0" w:uiPriority="68" w:unhideWhenUsed="0"/>
+    <w:lsdException w:name="Medium Grid 3 Accent 6" w:semiHidden="0" w:uiPriority="69" w:unhideWhenUsed="0"/>
+    <w:lsdException w:name="Dark List Accent 6" w:semiHidden="0" w:uiPriority="70" w:unhideWhenUsed="0"/>
+    <w:lsdException w:name="Colorful Shading Accent 6" w:semiHidden="0" w:uiPriority="71" w:unhideWhenUsed="0"/>
+    <w:lsdException w:name="Colorful List Accent 6" w:semiHidden="0" w:uiPriority="72" w:unhideWhenUsed="0"/>
+    <w:lsdException w:name="Colorful Grid Accent 6" w:semiHidden="0" w:uiPriority="73" w:unhideWhenUsed="0"/>
+    <w:lsdException w:name="Subtle Emphasis" w:semiHidden="0" w:uiPriority="19" w:unhideWhenUsed="0" w:qFormat="1"/>
+    <w:lsdException w:name="Intense Emphasis" w:semiHidden="0" w:uiPriority="21" w:unhideWhenUsed="0" w:qFormat="1"/>
+    <w:lsdException w:name="Subtle Reference" w:semiHidden="0" w:uiPriority="31" w:unhideWhenUsed="0" w:qFormat="1"/>
+    <w:lsdException w:name="Intense Reference" w:semiHidden="0" w:uiPriority="32" w:unhideWhenUsed="0" w:qFormat="1"/>
+    <w:lsdException w:name="Book Title" w:semiHidden="0" w:uiPriority="33" w:unhideWhenUsed="0" w:qFormat="1"/>
+    <w:lsdException w:name="Bibliography" w:uiPriority="37"/>
+    <w:lsdException w:name="TOC Heading" w:uiPriority="39" w:qFormat="1"/>
   </w:latentStyles>
   <w:style w:type="paragraph" w:default="1" w:styleId="Normal">
     <w:name w:val="Normal"/>
@@ -2768,11 +3494,11 @@
       <w:lang w:val="fr-FR"/>
     </w:rPr>
   </w:style>
-  <w:style w:type="paragraph" w:styleId="Titre1">
+  <w:style w:type="paragraph" w:styleId="Heading1">
     <w:name w:val="heading 1"/>
     <w:basedOn w:val="Normal"/>
     <w:next w:val="Normal"/>
-    <w:link w:val="Titre1Car"/>
+    <w:link w:val="Heading1Char"/>
     <w:uiPriority w:val="9"/>
     <w:qFormat/>
     <w:rsid w:val="003E072B"/>
@@ -2791,11 +3517,11 @@
       <w:szCs w:val="28"/>
     </w:rPr>
   </w:style>
-  <w:style w:type="paragraph" w:styleId="Titre2">
+  <w:style w:type="paragraph" w:styleId="Heading2">
     <w:name w:val="heading 2"/>
     <w:basedOn w:val="Normal"/>
     <w:next w:val="Normal"/>
-    <w:link w:val="Titre2Car"/>
+    <w:link w:val="Heading2Char"/>
     <w:uiPriority w:val="9"/>
     <w:unhideWhenUsed/>
     <w:qFormat/>
@@ -2815,11 +3541,11 @@
       <w:szCs w:val="26"/>
     </w:rPr>
   </w:style>
-  <w:style w:type="paragraph" w:styleId="Titre3">
+  <w:style w:type="paragraph" w:styleId="Heading3">
     <w:name w:val="heading 3"/>
     <w:basedOn w:val="Normal"/>
     <w:next w:val="Normal"/>
-    <w:link w:val="Titre3Car"/>
+    <w:link w:val="Heading3Char"/>
     <w:uiPriority w:val="9"/>
     <w:unhideWhenUsed/>
     <w:qFormat/>
@@ -2837,11 +3563,11 @@
       <w:color w:val="4F81BD" w:themeColor="accent1"/>
     </w:rPr>
   </w:style>
-  <w:style w:type="paragraph" w:styleId="Titre4">
+  <w:style w:type="paragraph" w:styleId="Heading4">
     <w:name w:val="heading 4"/>
     <w:basedOn w:val="Normal"/>
     <w:next w:val="Normal"/>
-    <w:link w:val="Titre4Car"/>
+    <w:link w:val="Heading4Char"/>
     <w:uiPriority w:val="9"/>
     <w:unhideWhenUsed/>
     <w:qFormat/>
@@ -2859,12 +3585,13 @@
       <w:color w:val="365F91" w:themeColor="accent1" w:themeShade="BF"/>
     </w:rPr>
   </w:style>
-  <w:style w:type="character" w:default="1" w:styleId="Policepardfaut">
+  <w:style w:type="character" w:default="1" w:styleId="DefaultParagraphFont">
     <w:name w:val="Default Paragraph Font"/>
     <w:uiPriority w:val="1"/>
+    <w:semiHidden/>
     <w:unhideWhenUsed/>
   </w:style>
-  <w:style w:type="table" w:default="1" w:styleId="TableauNormal">
+  <w:style w:type="table" w:default="1" w:styleId="TableNormal">
     <w:name w:val="Normal Table"/>
     <w:uiPriority w:val="99"/>
     <w:semiHidden/>
@@ -2879,7 +3606,7 @@
       </w:tblCellMar>
     </w:tblPr>
   </w:style>
-  <w:style w:type="numbering" w:default="1" w:styleId="Aucuneliste">
+  <w:style w:type="numbering" w:default="1" w:styleId="NoList">
     <w:name w:val="No List"/>
     <w:uiPriority w:val="99"/>
     <w:semiHidden/>
@@ -2905,10 +3632,10 @@
       </w:numPr>
     </w:pPr>
   </w:style>
-  <w:style w:type="paragraph" w:styleId="En-tte">
+  <w:style w:type="paragraph" w:styleId="Header">
     <w:name w:val="header"/>
     <w:basedOn w:val="Normal"/>
-    <w:link w:val="En-tteCar"/>
+    <w:link w:val="HeaderChar"/>
     <w:uiPriority w:val="99"/>
     <w:unhideWhenUsed/>
     <w:rsid w:val="003E072B"/>
@@ -2920,20 +3647,20 @@
       <w:spacing w:after="0" w:line="240" w:lineRule="auto"/>
     </w:pPr>
   </w:style>
-  <w:style w:type="character" w:customStyle="1" w:styleId="En-tteCar">
-    <w:name w:val="En-tête Car"/>
-    <w:basedOn w:val="Policepardfaut"/>
-    <w:link w:val="En-tte"/>
+  <w:style w:type="character" w:customStyle="1" w:styleId="HeaderChar">
+    <w:name w:val="Header Char"/>
+    <w:basedOn w:val="DefaultParagraphFont"/>
+    <w:link w:val="Header"/>
     <w:uiPriority w:val="99"/>
     <w:rsid w:val="003E072B"/>
     <w:rPr>
       <w:lang w:val="fr-FR"/>
     </w:rPr>
   </w:style>
-  <w:style w:type="paragraph" w:styleId="Pieddepage">
+  <w:style w:type="paragraph" w:styleId="Footer">
     <w:name w:val="footer"/>
     <w:basedOn w:val="Normal"/>
-    <w:link w:val="PieddepageCar"/>
+    <w:link w:val="FooterChar"/>
     <w:uiPriority w:val="99"/>
     <w:unhideWhenUsed/>
     <w:rsid w:val="003E072B"/>
@@ -2945,19 +3672,19 @@
       <w:spacing w:after="0" w:line="240" w:lineRule="auto"/>
     </w:pPr>
   </w:style>
-  <w:style w:type="character" w:customStyle="1" w:styleId="PieddepageCar">
-    <w:name w:val="Pied de page Car"/>
-    <w:basedOn w:val="Policepardfaut"/>
-    <w:link w:val="Pieddepage"/>
+  <w:style w:type="character" w:customStyle="1" w:styleId="FooterChar">
+    <w:name w:val="Footer Char"/>
+    <w:basedOn w:val="DefaultParagraphFont"/>
+    <w:link w:val="Footer"/>
     <w:uiPriority w:val="99"/>
     <w:rsid w:val="003E072B"/>
     <w:rPr>
       <w:lang w:val="fr-FR"/>
     </w:rPr>
   </w:style>
-  <w:style w:type="paragraph" w:styleId="Sansinterligne">
+  <w:style w:type="paragraph" w:styleId="NoSpacing">
     <w:name w:val="No Spacing"/>
-    <w:link w:val="SansinterligneCar"/>
+    <w:link w:val="NoSpacingChar"/>
     <w:uiPriority w:val="1"/>
     <w:qFormat/>
     <w:rsid w:val="003E072B"/>
@@ -2969,10 +3696,10 @@
       <w:lang w:eastAsia="ja-JP"/>
     </w:rPr>
   </w:style>
-  <w:style w:type="character" w:customStyle="1" w:styleId="SansinterligneCar">
-    <w:name w:val="Sans interligne Car"/>
-    <w:basedOn w:val="Policepardfaut"/>
-    <w:link w:val="Sansinterligne"/>
+  <w:style w:type="character" w:customStyle="1" w:styleId="NoSpacingChar">
+    <w:name w:val="No Spacing Char"/>
+    <w:basedOn w:val="DefaultParagraphFont"/>
+    <w:link w:val="NoSpacing"/>
     <w:uiPriority w:val="1"/>
     <w:rsid w:val="003E072B"/>
     <w:rPr>
@@ -2980,10 +3707,10 @@
       <w:lang w:eastAsia="ja-JP"/>
     </w:rPr>
   </w:style>
-  <w:style w:type="paragraph" w:styleId="Textedebulles">
+  <w:style w:type="paragraph" w:styleId="BalloonText">
     <w:name w:val="Balloon Text"/>
     <w:basedOn w:val="Normal"/>
-    <w:link w:val="TextedebullesCar"/>
+    <w:link w:val="BalloonTextChar"/>
     <w:uiPriority w:val="99"/>
     <w:semiHidden/>
     <w:unhideWhenUsed/>
@@ -2997,10 +3724,10 @@
       <w:szCs w:val="16"/>
     </w:rPr>
   </w:style>
-  <w:style w:type="character" w:customStyle="1" w:styleId="TextedebullesCar">
-    <w:name w:val="Texte de bulles Car"/>
-    <w:basedOn w:val="Policepardfaut"/>
-    <w:link w:val="Textedebulles"/>
+  <w:style w:type="character" w:customStyle="1" w:styleId="BalloonTextChar">
+    <w:name w:val="Balloon Text Char"/>
+    <w:basedOn w:val="DefaultParagraphFont"/>
+    <w:link w:val="BalloonText"/>
     <w:uiPriority w:val="99"/>
     <w:semiHidden/>
     <w:rsid w:val="003E072B"/>
@@ -3011,10 +3738,10 @@
       <w:lang w:val="fr-FR"/>
     </w:rPr>
   </w:style>
-  <w:style w:type="character" w:customStyle="1" w:styleId="Titre1Car">
-    <w:name w:val="Titre 1 Car"/>
-    <w:basedOn w:val="Policepardfaut"/>
-    <w:link w:val="Titre1"/>
+  <w:style w:type="character" w:customStyle="1" w:styleId="Heading1Char">
+    <w:name w:val="Heading 1 Char"/>
+    <w:basedOn w:val="DefaultParagraphFont"/>
+    <w:link w:val="Heading1"/>
     <w:uiPriority w:val="9"/>
     <w:rsid w:val="003E072B"/>
     <w:rPr>
@@ -3027,10 +3754,10 @@
       <w:lang w:val="fr-FR"/>
     </w:rPr>
   </w:style>
-  <w:style w:type="character" w:customStyle="1" w:styleId="Titre2Car">
-    <w:name w:val="Titre 2 Car"/>
-    <w:basedOn w:val="Policepardfaut"/>
-    <w:link w:val="Titre2"/>
+  <w:style w:type="character" w:customStyle="1" w:styleId="Heading2Char">
+    <w:name w:val="Heading 2 Char"/>
+    <w:basedOn w:val="DefaultParagraphFont"/>
+    <w:link w:val="Heading2"/>
     <w:uiPriority w:val="9"/>
     <w:rsid w:val="003E072B"/>
     <w:rPr>
@@ -3043,7 +3770,7 @@
       <w:lang w:val="fr-FR"/>
     </w:rPr>
   </w:style>
-  <w:style w:type="paragraph" w:styleId="Lgende">
+  <w:style w:type="paragraph" w:styleId="Caption">
     <w:name w:val="caption"/>
     <w:basedOn w:val="Normal"/>
     <w:next w:val="Normal"/>
@@ -3062,10 +3789,10 @@
       <w:szCs w:val="18"/>
     </w:rPr>
   </w:style>
-  <w:style w:type="character" w:customStyle="1" w:styleId="Titre3Car">
-    <w:name w:val="Titre 3 Car"/>
-    <w:basedOn w:val="Policepardfaut"/>
-    <w:link w:val="Titre3"/>
+  <w:style w:type="character" w:customStyle="1" w:styleId="Heading3Char">
+    <w:name w:val="Heading 3 Char"/>
+    <w:basedOn w:val="DefaultParagraphFont"/>
+    <w:link w:val="Heading3"/>
     <w:uiPriority w:val="9"/>
     <w:rsid w:val="001D3674"/>
     <w:rPr>
@@ -3076,7 +3803,7 @@
       <w:lang w:val="fr-FR"/>
     </w:rPr>
   </w:style>
-  <w:style w:type="paragraph" w:styleId="Paragraphedeliste">
+  <w:style w:type="paragraph" w:styleId="ListParagraph">
     <w:name w:val="List Paragraph"/>
     <w:basedOn w:val="Normal"/>
     <w:uiPriority w:val="34"/>
@@ -3087,10 +3814,10 @@
       <w:contextualSpacing/>
     </w:pPr>
   </w:style>
-  <w:style w:type="character" w:customStyle="1" w:styleId="Titre4Car">
-    <w:name w:val="Titre 4 Car"/>
-    <w:basedOn w:val="Policepardfaut"/>
-    <w:link w:val="Titre4"/>
+  <w:style w:type="character" w:customStyle="1" w:styleId="Heading4Char">
+    <w:name w:val="Heading 4 Char"/>
+    <w:basedOn w:val="DefaultParagraphFont"/>
+    <w:link w:val="Heading4"/>
     <w:uiPriority w:val="9"/>
     <w:rsid w:val="002C5786"/>
     <w:rPr>
@@ -3104,8 +3831,198 @@
 </w:styles>
 </file>
 
+<file path=word/stylesWithEffects.xml><?xml version="1.0" encoding="utf-8"?>
+<w:styles xmlns:wpc="http://schemas.microsoft.com/office/word/2010/wordprocessingCanvas" xmlns:mc="http://schemas.openxmlformats.org/markup-compatibility/2006" xmlns:o="urn:schemas-microsoft-com:office:office" xmlns:r="http://schemas.openxmlformats.org/officeDocument/2006/relationships" xmlns:m="http://schemas.openxmlformats.org/officeDocument/2006/math" xmlns:v="urn:schemas-microsoft-com:vml" xmlns:wp14="http://schemas.microsoft.com/office/word/2010/wordprocessingDrawing" xmlns:wp="http://schemas.openxmlformats.org/drawingml/2006/wordprocessingDrawing" xmlns:w10="urn:schemas-microsoft-com:office:word" xmlns:w="http://schemas.openxmlformats.org/wordprocessingml/2006/main" xmlns:w14="http://schemas.microsoft.com/office/word/2010/wordml" xmlns:wpg="http://schemas.microsoft.com/office/word/2010/wordprocessingGroup" xmlns:wpi="http://schemas.microsoft.com/office/word/2010/wordprocessingInk" xmlns:wne="http://schemas.microsoft.com/office/word/2006/wordml" xmlns:wps="http://schemas.microsoft.com/office/word/2010/wordprocessingShape" mc:Ignorable="w14 wp14">
+  <w:docDefaults>
+    <w:rPrDefault>
+      <w:rPr>
+        <w:rFonts w:asciiTheme="minorHAnsi" w:eastAsiaTheme="minorEastAsia" w:hAnsiTheme="minorHAnsi" w:cstheme="minorBidi"/>
+        <w:sz w:val="22"/>
+        <w:szCs w:val="22"/>
+        <w:lang w:val="en-US" w:eastAsia="en-US" w:bidi="ar-SA"/>
+      </w:rPr>
+    </w:rPrDefault>
+    <w:pPrDefault>
+      <w:pPr>
+        <w:spacing w:after="200" w:line="276" w:lineRule="auto"/>
+      </w:pPr>
+    </w:pPrDefault>
+  </w:docDefaults>
+  <w:latentStyles w:defLockedState="0" w:defUIPriority="99" w:defSemiHidden="1" w:defUnhideWhenUsed="1" w:defQFormat="0" w:count="267">
+    <w:lsdException w:name="Normal" w:semiHidden="0" w:uiPriority="0" w:unhideWhenUsed="0" w:qFormat="1"/>
+    <w:lsdException w:name="heading 1" w:semiHidden="0" w:uiPriority="9" w:unhideWhenUsed="0" w:qFormat="1"/>
+    <w:lsdException w:name="heading 2" w:uiPriority="9" w:qFormat="1"/>
+    <w:lsdException w:name="heading 3" w:uiPriority="9" w:qFormat="1"/>
+    <w:lsdException w:name="heading 4" w:uiPriority="9" w:qFormat="1"/>
+    <w:lsdException w:name="heading 5" w:uiPriority="9" w:qFormat="1"/>
+    <w:lsdException w:name="heading 6" w:uiPriority="9" w:qFormat="1"/>
+    <w:lsdException w:name="heading 7" w:uiPriority="9" w:qFormat="1"/>
+    <w:lsdException w:name="heading 8" w:uiPriority="9" w:qFormat="1"/>
+    <w:lsdException w:name="heading 9" w:uiPriority="9" w:qFormat="1"/>
+    <w:lsdException w:name="toc 1" w:uiPriority="39"/>
+    <w:lsdException w:name="toc 2" w:uiPriority="39"/>
+    <w:lsdException w:name="toc 3" w:uiPriority="39"/>
+    <w:lsdException w:name="toc 4" w:uiPriority="39"/>
+    <w:lsdException w:name="toc 5" w:uiPriority="39"/>
+    <w:lsdException w:name="toc 6" w:uiPriority="39"/>
+    <w:lsdException w:name="toc 7" w:uiPriority="39"/>
+    <w:lsdException w:name="toc 8" w:uiPriority="39"/>
+    <w:lsdException w:name="toc 9" w:uiPriority="39"/>
+    <w:lsdException w:name="caption" w:uiPriority="35" w:qFormat="1"/>
+    <w:lsdException w:name="Title" w:semiHidden="0" w:uiPriority="10" w:unhideWhenUsed="0" w:qFormat="1"/>
+    <w:lsdException w:name="Default Paragraph Font" w:uiPriority="1"/>
+    <w:lsdException w:name="Subtitle" w:semiHidden="0" w:uiPriority="11" w:unhideWhenUsed="0" w:qFormat="1"/>
+    <w:lsdException w:name="Strong" w:semiHidden="0" w:uiPriority="22" w:unhideWhenUsed="0" w:qFormat="1"/>
+    <w:lsdException w:name="Emphasis" w:semiHidden="0" w:uiPriority="20" w:unhideWhenUsed="0" w:qFormat="1"/>
+    <w:lsdException w:name="Table Grid" w:semiHidden="0" w:uiPriority="59" w:unhideWhenUsed="0"/>
+    <w:lsdException w:name="Placeholder Text" w:unhideWhenUsed="0"/>
+    <w:lsdException w:name="No Spacing" w:semiHidden="0" w:uiPriority="1" w:unhideWhenUsed="0" w:qFormat="1"/>
+    <w:lsdException w:name="Light Shading" w:semiHidden="0" w:uiPriority="60" w:unhideWhenUsed="0"/>
+    <w:lsdException w:name="Light List" w:semiHidden="0" w:uiPriority="61" w:unhideWhenUsed="0"/>
+    <w:lsdException w:name="Light Grid" w:semiHidden="0" w:uiPriority="62" w:unhideWhenUsed="0"/>
+    <w:lsdException w:name="Medium Shading 1" w:semiHidden="0" w:uiPriority="63" w:unhideWhenUsed="0"/>
+    <w:lsdException w:name="Medium Shading 2" w:semiHidden="0" w:uiPriority="64" w:unhideWhenUsed="0"/>
+    <w:lsdException w:name="Medium List 1" w:semiHidden="0" w:uiPriority="65" w:unhideWhenUsed="0"/>
+    <w:lsdException w:name="Medium List 2" w:semiHidden="0" w:uiPriority="66" w:unhideWhenUsed="0"/>
+    <w:lsdException w:name="Medium Grid 1" w:semiHidden="0" w:uiPriority="67" w:unhideWhenUsed="0"/>
+    <w:lsdException w:name="Medium Grid 2" w:semiHidden="0" w:uiPriority="68" w:unhideWhenUsed="0"/>
+    <w:lsdException w:name="Medium Grid 3" w:semiHidden="0" w:uiPriority="69" w:unhideWhenUsed="0"/>
+    <w:lsdException w:name="Dark List" w:semiHidden="0" w:uiPriority="70" w:unhideWhenUsed="0"/>
+    <w:lsdException w:name="Colorful Shading" w:semiHidden="0" w:uiPriority="71" w:unhideWhenUsed="0"/>
+    <w:lsdException w:name="Colorful List" w:semiHidden="0" w:uiPriority="72" w:unhideWhenUsed="0"/>
+    <w:lsdException w:name="Colorful Grid" w:semiHidden="0" w:uiPriority="73" w:unhideWhenUsed="0"/>
+    <w:lsdException w:name="Light Shading Accent 1" w:semiHidden="0" w:uiPriority="60" w:unhideWhenUsed="0"/>
+    <w:lsdException w:name="Light List Accent 1" w:semiHidden="0" w:uiPriority="61" w:unhideWhenUsed="0"/>
+    <w:lsdException w:name="Light Grid Accent 1" w:semiHidden="0" w:uiPriority="62" w:unhideWhenUsed="0"/>
+    <w:lsdException w:name="Medium Shading 1 Accent 1" w:semiHidden="0" w:uiPriority="63" w:unhideWhenUsed="0"/>
+    <w:lsdException w:name="Medium Shading 2 Accent 1" w:semiHidden="0" w:uiPriority="64" w:unhideWhenUsed="0"/>
+    <w:lsdException w:name="Medium List 1 Accent 1" w:semiHidden="0" w:uiPriority="65" w:unhideWhenUsed="0"/>
+    <w:lsdException w:name="Revision" w:unhideWhenUsed="0"/>
+    <w:lsdException w:name="List Paragraph" w:semiHidden="0" w:uiPriority="34" w:unhideWhenUsed="0" w:qFormat="1"/>
+    <w:lsdException w:name="Quote" w:semiHidden="0" w:uiPriority="29" w:unhideWhenUsed="0" w:qFormat="1"/>
+    <w:lsdException w:name="Intense Quote" w:semiHidden="0" w:uiPriority="30" w:unhideWhenUsed="0" w:qFormat="1"/>
+    <w:lsdException w:name="Medium List 2 Accent 1" w:semiHidden="0" w:uiPriority="66" w:unhideWhenUsed="0"/>
+    <w:lsdException w:name="Medium Grid 1 Accent 1" w:semiHidden="0" w:uiPriority="67" w:unhideWhenUsed="0"/>
+    <w:lsdException w:name="Medium Grid 2 Accent 1" w:semiHidden="0" w:uiPriority="68" w:unhideWhenUsed="0"/>
+    <w:lsdException w:name="Medium Grid 3 Accent 1" w:semiHidden="0" w:uiPriority="69" w:unhideWhenUsed="0"/>
+    <w:lsdException w:name="Dark List Accent 1" w:semiHidden="0" w:uiPriority="70" w:unhideWhenUsed="0"/>
+    <w:lsdException w:name="Colorful Shading Accent 1" w:semiHidden="0" w:uiPriority="71" w:unhideWhenUsed="0"/>
+    <w:lsdException w:name="Colorful List Accent 1" w:semiHidden="0" w:uiPriority="72" w:unhideWhenUsed="0"/>
+    <w:lsdException w:name="Colorful Grid Accent 1" w:semiHidden="0" w:uiPriority="73" w:unhideWhenUsed="0"/>
+    <w:lsdException w:name="Light Shading Accent 2" w:semiHidden="0" w:uiPriority="60" w:unhideWhenUsed="0"/>
+    <w:lsdException w:name="Light List Accent 2" w:semiHidden="0" w:uiPriority="61" w:unhideWhenUsed="0"/>
+    <w:lsdException w:name="Light Grid Accent 2" w:semiHidden="0" w:uiPriority="62" w:unhideWhenUsed="0"/>
+    <w:lsdException w:name="Medium Shading 1 Accent 2" w:semiHidden="0" w:uiPriority="63" w:unhideWhenUsed="0"/>
+    <w:lsdException w:name="Medium Shading 2 Accent 2" w:semiHidden="0" w:uiPriority="64" w:unhideWhenUsed="0"/>
+    <w:lsdException w:name="Medium List 1 Accent 2" w:semiHidden="0" w:uiPriority="65" w:unhideWhenUsed="0"/>
+    <w:lsdException w:name="Medium List 2 Accent 2" w:semiHidden="0" w:uiPriority="66" w:unhideWhenUsed="0"/>
+    <w:lsdException w:name="Medium Grid 1 Accent 2" w:semiHidden="0" w:uiPriority="67" w:unhideWhenUsed="0"/>
+    <w:lsdException w:name="Medium Grid 2 Accent 2" w:semiHidden="0" w:uiPriority="68" w:unhideWhenUsed="0"/>
+    <w:lsdException w:name="Medium Grid 3 Accent 2" w:semiHidden="0" w:uiPriority="69" w:unhideWhenUsed="0"/>
+    <w:lsdException w:name="Dark List Accent 2" w:semiHidden="0" w:uiPriority="70" w:unhideWhenUsed="0"/>
+    <w:lsdException w:name="Colorful Shading Accent 2" w:semiHidden="0" w:uiPriority="71" w:unhideWhenUsed="0"/>
+    <w:lsdException w:name="Colorful List Accent 2" w:semiHidden="0" w:uiPriority="72" w:unhideWhenUsed="0"/>
+    <w:lsdException w:name="Colorful Grid Accent 2" w:semiHidden="0" w:uiPriority="73" w:unhideWhenUsed="0"/>
+    <w:lsdException w:name="Light Shading Accent 3" w:semiHidden="0" w:uiPriority="60" w:unhideWhenUsed="0"/>
+    <w:lsdException w:name="Light List Accent 3" w:semiHidden="0" w:uiPriority="61" w:unhideWhenUsed="0"/>
+    <w:lsdException w:name="Light Grid Accent 3" w:semiHidden="0" w:uiPriority="62" w:unhideWhenUsed="0"/>
+    <w:lsdException w:name="Medium Shading 1 Accent 3" w:semiHidden="0" w:uiPriority="63" w:unhideWhenUsed="0"/>
+    <w:lsdException w:name="Medium Shading 2 Accent 3" w:semiHidden="0" w:uiPriority="64" w:unhideWhenUsed="0"/>
+    <w:lsdException w:name="Medium List 1 Accent 3" w:semiHidden="0" w:uiPriority="65" w:unhideWhenUsed="0"/>
+    <w:lsdException w:name="Medium List 2 Accent 3" w:semiHidden="0" w:uiPriority="66" w:unhideWhenUsed="0"/>
+    <w:lsdException w:name="Medium Grid 1 Accent 3" w:semiHidden="0" w:uiPriority="67" w:unhideWhenUsed="0"/>
+    <w:lsdException w:name="Medium Grid 2 Accent 3" w:semiHidden="0" w:uiPriority="68" w:unhideWhenUsed="0"/>
+    <w:lsdException w:name="Medium Grid 3 Accent 3" w:semiHidden="0" w:uiPriority="69" w:unhideWhenUsed="0"/>
+    <w:lsdException w:name="Dark List Accent 3" w:semiHidden="0" w:uiPriority="70" w:unhideWhenUsed="0"/>
+    <w:lsdException w:name="Colorful Shading Accent 3" w:semiHidden="0" w:uiPriority="71" w:unhideWhenUsed="0"/>
+    <w:lsdException w:name="Colorful List Accent 3" w:semiHidden="0" w:uiPriority="72" w:unhideWhenUsed="0"/>
+    <w:lsdException w:name="Colorful Grid Accent 3" w:semiHidden="0" w:uiPriority="73" w:unhideWhenUsed="0"/>
+    <w:lsdException w:name="Light Shading Accent 4" w:semiHidden="0" w:uiPriority="60" w:unhideWhenUsed="0"/>
+    <w:lsdException w:name="Light List Accent 4" w:semiHidden="0" w:uiPriority="61" w:unhideWhenUsed="0"/>
+    <w:lsdException w:name="Light Grid Accent 4" w:semiHidden="0" w:uiPriority="62" w:unhideWhenUsed="0"/>
+    <w:lsdException w:name="Medium Shading 1 Accent 4" w:semiHidden="0" w:uiPriority="63" w:unhideWhenUsed="0"/>
+    <w:lsdException w:name="Medium Shading 2 Accent 4" w:semiHidden="0" w:uiPriority="64" w:unhideWhenUsed="0"/>
+    <w:lsdException w:name="Medium List 1 Accent 4" w:semiHidden="0" w:uiPriority="65" w:unhideWhenUsed="0"/>
+    <w:lsdException w:name="Medium List 2 Accent 4" w:semiHidden="0" w:uiPriority="66" w:unhideWhenUsed="0"/>
+    <w:lsdException w:name="Medium Grid 1 Accent 4" w:semiHidden="0" w:uiPriority="67" w:unhideWhenUsed="0"/>
+    <w:lsdException w:name="Medium Grid 2 Accent 4" w:semiHidden="0" w:uiPriority="68" w:unhideWhenUsed="0"/>
+    <w:lsdException w:name="Medium Grid 3 Accent 4" w:semiHidden="0" w:uiPriority="69" w:unhideWhenUsed="0"/>
+    <w:lsdException w:name="Dark List Accent 4" w:semiHidden="0" w:uiPriority="70" w:unhideWhenUsed="0"/>
+    <w:lsdException w:name="Colorful Shading Accent 4" w:semiHidden="0" w:uiPriority="71" w:unhideWhenUsed="0"/>
+    <w:lsdException w:name="Colorful List Accent 4" w:semiHidden="0" w:uiPriority="72" w:unhideWhenUsed="0"/>
+    <w:lsdException w:name="Colorful Grid Accent 4" w:semiHidden="0" w:uiPriority="73" w:unhideWhenUsed="0"/>
+    <w:lsdException w:name="Light Shading Accent 5" w:semiHidden="0" w:uiPriority="60" w:unhideWhenUsed="0"/>
+    <w:lsdException w:name="Light List Accent 5" w:semiHidden="0" w:uiPriority="61" w:unhideWhenUsed="0"/>
+    <w:lsdException w:name="Light Grid Accent 5" w:semiHidden="0" w:uiPriority="62" w:unhideWhenUsed="0"/>
+    <w:lsdException w:name="Medium Shading 1 Accent 5" w:semiHidden="0" w:uiPriority="63" w:unhideWhenUsed="0"/>
+    <w:lsdException w:name="Medium Shading 2 Accent 5" w:semiHidden="0" w:uiPriority="64" w:unhideWhenUsed="0"/>
+    <w:lsdException w:name="Medium List 1 Accent 5" w:semiHidden="0" w:uiPriority="65" w:unhideWhenUsed="0"/>
+    <w:lsdException w:name="Medium List 2 Accent 5" w:semiHidden="0" w:uiPriority="66" w:unhideWhenUsed="0"/>
+    <w:lsdException w:name="Medium Grid 1 Accent 5" w:semiHidden="0" w:uiPriority="67" w:unhideWhenUsed="0"/>
+    <w:lsdException w:name="Medium Grid 2 Accent 5" w:semiHidden="0" w:uiPriority="68" w:unhideWhenUsed="0"/>
+    <w:lsdException w:name="Medium Grid 3 Accent 5" w:semiHidden="0" w:uiPriority="69" w:unhideWhenUsed="0"/>
+    <w:lsdException w:name="Dark List Accent 5" w:semiHidden="0" w:uiPriority="70" w:unhideWhenUsed="0"/>
+    <w:lsdException w:name="Colorful Shading Accent 5" w:semiHidden="0" w:uiPriority="71" w:unhideWhenUsed="0"/>
+    <w:lsdException w:name="Colorful List Accent 5" w:semiHidden="0" w:uiPriority="72" w:unhideWhenUsed="0"/>
+    <w:lsdException w:name="Colorful Grid Accent 5" w:semiHidden="0" w:uiPriority="73" w:unhideWhenUsed="0"/>
+    <w:lsdException w:name="Light Shading Accent 6" w:semiHidden="0" w:uiPriority="60" w:unhideWhenUsed="0"/>
+    <w:lsdException w:name="Light List Accent 6" w:semiHidden="0" w:uiPriority="61" w:unhideWhenUsed="0"/>
+    <w:lsdException w:name="Light Grid Accent 6" w:semiHidden="0" w:uiPriority="62" w:unhideWhenUsed="0"/>
+    <w:lsdException w:name="Medium Shading 1 Accent 6" w:semiHidden="0" w:uiPriority="63" w:unhideWhenUsed="0"/>
+    <w:lsdException w:name="Medium Shading 2 Accent 6" w:semiHidden="0" w:uiPriority="64" w:unhideWhenUsed="0"/>
+    <w:lsdException w:name="Medium List 1 Accent 6" w:semiHidden="0" w:uiPriority="65" w:unhideWhenUsed="0"/>
+    <w:lsdException w:name="Medium List 2 Accent 6" w:semiHidden="0" w:uiPriority="66" w:unhideWhenUsed="0"/>
+    <w:lsdException w:name="Medium Grid 1 Accent 6" w:semiHidden="0" w:uiPriority="67" w:unhideWhenUsed="0"/>
+    <w:lsdException w:name="Medium Grid 2 Accent 6" w:semiHidden="0" w:uiPriority="68" w:unhideWhenUsed="0"/>
+    <w:lsdException w:name="Medium Grid 3 Accent 6" w:semiHidden="0" w:uiPriority="69" w:unhideWhenUsed="0"/>
+    <w:lsdException w:name="Dark List Accent 6" w:semiHidden="0" w:uiPriority="70" w:unhideWhenUsed="0"/>
+    <w:lsdException w:name="Colorful Shading Accent 6" w:semiHidden="0" w:uiPriority="71" w:unhideWhenUsed="0"/>
+    <w:lsdException w:name="Colorful List Accent 6" w:semiHidden="0" w:uiPriority="72" w:unhideWhenUsed="0"/>
+    <w:lsdException w:name="Colorful Grid Accent 6" w:semiHidden="0" w:uiPriority="73" w:unhideWhenUsed="0"/>
+    <w:lsdException w:name="Subtle Emphasis" w:semiHidden="0" w:uiPriority="19" w:unhideWhenUsed="0" w:qFormat="1"/>
+    <w:lsdException w:name="Intense Emphasis" w:semiHidden="0" w:uiPriority="21" w:unhideWhenUsed="0" w:qFormat="1"/>
+    <w:lsdException w:name="Subtle Reference" w:semiHidden="0" w:uiPriority="31" w:unhideWhenUsed="0" w:qFormat="1"/>
+    <w:lsdException w:name="Intense Reference" w:semiHidden="0" w:uiPriority="32" w:unhideWhenUsed="0" w:qFormat="1"/>
+    <w:lsdException w:name="Book Title" w:semiHidden="0" w:uiPriority="33" w:unhideWhenUsed="0" w:qFormat="1"/>
+    <w:lsdException w:name="Bibliography" w:uiPriority="37"/>
+    <w:lsdException w:name="TOC Heading" w:uiPriority="39" w:qFormat="1"/>
+  </w:latentStyles>
+  <w:style w:type="paragraph" w:default="1" w:styleId="Normal">
+    <w:name w:val="Normal"/>
+    <w:qFormat/>
+  </w:style>
+  <w:style w:type="character" w:default="1" w:styleId="DefaultParagraphFont">
+    <w:name w:val="Default Paragraph Font"/>
+    <w:uiPriority w:val="1"/>
+    <w:semiHidden/>
+    <w:unhideWhenUsed/>
+  </w:style>
+  <w:style w:type="table" w:default="1" w:styleId="TableNormal">
+    <w:name w:val="Normal Table"/>
+    <w:uiPriority w:val="99"/>
+    <w:semiHidden/>
+    <w:unhideWhenUsed/>
+    <w:tblPr>
+      <w:tblInd w:w="0" w:type="dxa"/>
+      <w:tblCellMar>
+        <w:top w:w="0" w:type="dxa"/>
+        <w:left w:w="108" w:type="dxa"/>
+        <w:bottom w:w="0" w:type="dxa"/>
+        <w:right w:w="108" w:type="dxa"/>
+      </w:tblCellMar>
+    </w:tblPr>
+  </w:style>
+  <w:style w:type="numbering" w:default="1" w:styleId="NoList">
+    <w:name w:val="No List"/>
+    <w:uiPriority w:val="99"/>
+    <w:semiHidden/>
+    <w:unhideWhenUsed/>
+  </w:style>
+</w:styles>
+</file>
+
 <file path=word/glossary/document.xml><?xml version="1.0" encoding="utf-8"?>
-<w:glossaryDocument xmlns:wpc="http://schemas.microsoft.com/office/word/2010/wordprocessingCanvas" xmlns:mc="http://schemas.openxmlformats.org/markup-compatibility/2006" xmlns:o="urn:schemas-microsoft-com:office:office" xmlns:r="http://schemas.openxmlformats.org/officeDocument/2006/relationships" xmlns:m="http://schemas.openxmlformats.org/officeDocument/2006/math" xmlns:v="urn:schemas-microsoft-com:vml" xmlns:wp14="http://schemas.microsoft.com/office/word/2010/wordprocessingDrawing" xmlns:wp="http://schemas.openxmlformats.org/drawingml/2006/wordprocessingDrawing" xmlns:w10="urn:schemas-microsoft-com:office:word" xmlns:w="http://schemas.openxmlformats.org/wordprocessingml/2006/main" xmlns:w14="http://schemas.microsoft.com/office/word/2010/wordml" xmlns:w15="http://schemas.microsoft.com/office/word/2012/wordml" xmlns:wpg="http://schemas.microsoft.com/office/word/2010/wordprocessingGroup" xmlns:wpi="http://schemas.microsoft.com/office/word/2010/wordprocessingInk" xmlns:wne="http://schemas.microsoft.com/office/word/2006/wordml" xmlns:wps="http://schemas.microsoft.com/office/word/2010/wordprocessingShape" mc:Ignorable="w14 w15 wp14">
+<w:glossaryDocument xmlns:wpc="http://schemas.microsoft.com/office/word/2010/wordprocessingCanvas" xmlns:mc="http://schemas.openxmlformats.org/markup-compatibility/2006" xmlns:o="urn:schemas-microsoft-com:office:office" xmlns:r="http://schemas.openxmlformats.org/officeDocument/2006/relationships" xmlns:m="http://schemas.openxmlformats.org/officeDocument/2006/math" xmlns:v="urn:schemas-microsoft-com:vml" xmlns:wp14="http://schemas.microsoft.com/office/word/2010/wordprocessingDrawing" xmlns:wp="http://schemas.openxmlformats.org/drawingml/2006/wordprocessingDrawing" xmlns:w10="urn:schemas-microsoft-com:office:word" xmlns:w="http://schemas.openxmlformats.org/wordprocessingml/2006/main" xmlns:w14="http://schemas.microsoft.com/office/word/2010/wordml" xmlns:wpg="http://schemas.microsoft.com/office/word/2010/wordprocessingGroup" xmlns:wpi="http://schemas.microsoft.com/office/word/2010/wordprocessingInk" xmlns:wne="http://schemas.microsoft.com/office/word/2006/wordml" xmlns:wps="http://schemas.microsoft.com/office/word/2010/wordprocessingShape" mc:Ignorable="w14 wp14">
   <w:docParts>
     <w:docPart>
       <w:docPartPr>
@@ -3191,37 +4108,11 @@
           </w:pPr>
           <w:r>
             <w:rPr>
-              <w:color w:val="5B9BD5" w:themeColor="accent1"/>
+              <w:color w:val="4F81BD" w:themeColor="accent1"/>
               <w:sz w:val="200"/>
               <w:szCs w:val="200"/>
             </w:rPr>
             <w:t>[Year]</w:t>
-          </w:r>
-        </w:p>
-      </w:docPartBody>
-    </w:docPart>
-    <w:docPart>
-      <w:docPartPr>
-        <w:name w:val="667E387CDC24481B860F4C92705DC69D"/>
-        <w:category>
-          <w:name w:val="General"/>
-          <w:gallery w:val="placeholder"/>
-        </w:category>
-        <w:types>
-          <w:type w:val="bbPlcHdr"/>
-        </w:types>
-        <w:behaviors>
-          <w:behavior w:val="content"/>
-        </w:behaviors>
-        <w:guid w:val="{CBA2FCBC-A7EE-43B2-B1F6-E484BD92572A}"/>
-      </w:docPartPr>
-      <w:docPartBody>
-        <w:p>
-          <w:pPr>
-            <w:pStyle w:val="667E387CDC24481B860F4C92705DC69D"/>
-          </w:pPr>
-          <w:r>
-            <w:t>[Type the abstract of the document here. The abstract is typically a short summary of the contents of the document. Type the abstract of the document here. The abstract is typically a short summary of the contents of the document.]</w:t>
           </w:r>
         </w:p>
       </w:docPartBody>
@@ -3231,7 +4122,7 @@
 </file>
 
 <file path=word/glossary/fontTable.xml><?xml version="1.0" encoding="utf-8"?>
-<w:fonts xmlns:mc="http://schemas.openxmlformats.org/markup-compatibility/2006" xmlns:r="http://schemas.openxmlformats.org/officeDocument/2006/relationships" xmlns:w="http://schemas.openxmlformats.org/wordprocessingml/2006/main" xmlns:w14="http://schemas.microsoft.com/office/word/2010/wordml" xmlns:w15="http://schemas.microsoft.com/office/word/2012/wordml" mc:Ignorable="w14 w15">
+<w:fonts xmlns:mc="http://schemas.openxmlformats.org/markup-compatibility/2006" xmlns:r="http://schemas.openxmlformats.org/officeDocument/2006/relationships" xmlns:w="http://schemas.openxmlformats.org/wordprocessingml/2006/main" xmlns:w14="http://schemas.microsoft.com/office/word/2010/wordml" mc:Ignorable="w14">
   <w:font w:name="Symbol">
     <w:panose1 w:val="05050102010706020507"/>
     <w:charset w:val="02"/>
@@ -3251,7 +4142,7 @@
     <w:charset w:val="00"/>
     <w:family w:val="modern"/>
     <w:pitch w:val="fixed"/>
-    <w:sig w:usb0="E0002EFF" w:usb1="C0007843" w:usb2="00000009" w:usb3="00000000" w:csb0="000001FF" w:csb1="00000000"/>
+    <w:sig w:usb0="E0002AFF" w:usb1="C0007843" w:usb2="00000009" w:usb3="00000000" w:csb0="000001FF" w:csb1="00000000"/>
   </w:font>
   <w:font w:name="Wingdings">
     <w:panose1 w:val="05000000000000000000"/>
@@ -3281,18 +4172,11 @@
     <w:pitch w:val="variable"/>
     <w:sig w:usb0="E1002EFF" w:usb1="C000605B" w:usb2="00000029" w:usb3="00000000" w:csb0="000101FF" w:csb1="00000000"/>
   </w:font>
-  <w:font w:name="Calibri Light">
-    <w:panose1 w:val="020F0302020204030204"/>
-    <w:charset w:val="00"/>
-    <w:family w:val="swiss"/>
-    <w:pitch w:val="variable"/>
-    <w:sig w:usb0="A00002EF" w:usb1="4000207B" w:usb2="00000000" w:usb3="00000000" w:csb0="0000019F" w:csb1="00000000"/>
-  </w:font>
 </w:fonts>
 </file>
 
 <file path=word/glossary/settings.xml><?xml version="1.0" encoding="utf-8"?>
-<w:settings xmlns:mc="http://schemas.openxmlformats.org/markup-compatibility/2006" xmlns:o="urn:schemas-microsoft-com:office:office" xmlns:r="http://schemas.openxmlformats.org/officeDocument/2006/relationships" xmlns:m="http://schemas.openxmlformats.org/officeDocument/2006/math" xmlns:v="urn:schemas-microsoft-com:vml" xmlns:w10="urn:schemas-microsoft-com:office:word" xmlns:w="http://schemas.openxmlformats.org/wordprocessingml/2006/main" xmlns:w14="http://schemas.microsoft.com/office/word/2010/wordml" xmlns:w15="http://schemas.microsoft.com/office/word/2012/wordml" xmlns:sl="http://schemas.openxmlformats.org/schemaLibrary/2006/main" mc:Ignorable="w14 w15">
+<w:settings xmlns:mc="http://schemas.openxmlformats.org/markup-compatibility/2006" xmlns:o="urn:schemas-microsoft-com:office:office" xmlns:r="http://schemas.openxmlformats.org/officeDocument/2006/relationships" xmlns:m="http://schemas.openxmlformats.org/officeDocument/2006/math" xmlns:v="urn:schemas-microsoft-com:vml" xmlns:w10="urn:schemas-microsoft-com:office:word" xmlns:w="http://schemas.openxmlformats.org/wordprocessingml/2006/main" xmlns:w14="http://schemas.microsoft.com/office/word/2010/wordml" xmlns:sl="http://schemas.openxmlformats.org/schemaLibrary/2006/main" mc:Ignorable="w14">
   <w:view w:val="normal"/>
   <w:defaultTabStop w:val="720"/>
   <w:hyphenationZone w:val="425"/>
@@ -3306,6 +4190,7 @@
     <w:rsid w:val="005D7D01"/>
     <w:rsid w:val="0081368C"/>
     <w:rsid w:val="00BD6278"/>
+    <w:rsid w:val="00C346D3"/>
     <w:rsid w:val="00C91FB0"/>
   </w:rsids>
   <m:mathPr>
@@ -3329,7 +4214,7 @@
 </file>
 
 <file path=word/glossary/styles.xml><?xml version="1.0" encoding="utf-8"?>
-<w:styles xmlns:mc="http://schemas.openxmlformats.org/markup-compatibility/2006" xmlns:r="http://schemas.openxmlformats.org/officeDocument/2006/relationships" xmlns:w="http://schemas.openxmlformats.org/wordprocessingml/2006/main" xmlns:w14="http://schemas.microsoft.com/office/word/2010/wordml" xmlns:w15="http://schemas.microsoft.com/office/word/2012/wordml" mc:Ignorable="w14 w15">
+<w:styles xmlns:mc="http://schemas.openxmlformats.org/markup-compatibility/2006" xmlns:r="http://schemas.openxmlformats.org/officeDocument/2006/relationships" xmlns:w="http://schemas.openxmlformats.org/wordprocessingml/2006/main" xmlns:w14="http://schemas.microsoft.com/office/word/2010/wordml" mc:Ignorable="w14">
   <w:docDefaults>
     <w:rPrDefault>
       <w:rPr>
@@ -3345,391 +4230,157 @@
       </w:pPr>
     </w:pPrDefault>
   </w:docDefaults>
-  <w:latentStyles w:defLockedState="0" w:defUIPriority="99" w:defSemiHidden="0" w:defUnhideWhenUsed="0" w:defQFormat="0" w:count="371">
-    <w:lsdException w:name="Normal" w:uiPriority="0" w:qFormat="1"/>
-    <w:lsdException w:name="heading 1" w:uiPriority="9" w:qFormat="1"/>
-    <w:lsdException w:name="heading 2" w:semiHidden="1" w:uiPriority="9" w:unhideWhenUsed="1" w:qFormat="1"/>
-    <w:lsdException w:name="heading 3" w:semiHidden="1" w:uiPriority="9" w:unhideWhenUsed="1" w:qFormat="1"/>
-    <w:lsdException w:name="heading 4" w:semiHidden="1" w:uiPriority="9" w:unhideWhenUsed="1" w:qFormat="1"/>
-    <w:lsdException w:name="heading 5" w:semiHidden="1" w:uiPriority="9" w:unhideWhenUsed="1" w:qFormat="1"/>
-    <w:lsdException w:name="heading 6" w:semiHidden="1" w:uiPriority="9" w:unhideWhenUsed="1" w:qFormat="1"/>
-    <w:lsdException w:name="heading 7" w:semiHidden="1" w:uiPriority="9" w:unhideWhenUsed="1" w:qFormat="1"/>
-    <w:lsdException w:name="heading 8" w:semiHidden="1" w:uiPriority="9" w:unhideWhenUsed="1" w:qFormat="1"/>
-    <w:lsdException w:name="heading 9" w:semiHidden="1" w:uiPriority="9" w:unhideWhenUsed="1" w:qFormat="1"/>
-    <w:lsdException w:name="index 1" w:semiHidden="1" w:unhideWhenUsed="1"/>
-    <w:lsdException w:name="index 2" w:semiHidden="1" w:unhideWhenUsed="1"/>
-    <w:lsdException w:name="index 3" w:semiHidden="1" w:unhideWhenUsed="1"/>
-    <w:lsdException w:name="index 4" w:semiHidden="1" w:unhideWhenUsed="1"/>
-    <w:lsdException w:name="index 5" w:semiHidden="1" w:unhideWhenUsed="1"/>
-    <w:lsdException w:name="index 6" w:semiHidden="1" w:unhideWhenUsed="1"/>
-    <w:lsdException w:name="index 7" w:semiHidden="1" w:unhideWhenUsed="1"/>
-    <w:lsdException w:name="index 8" w:semiHidden="1" w:unhideWhenUsed="1"/>
-    <w:lsdException w:name="index 9" w:semiHidden="1" w:unhideWhenUsed="1"/>
-    <w:lsdException w:name="toc 1" w:semiHidden="1" w:uiPriority="39" w:unhideWhenUsed="1"/>
-    <w:lsdException w:name="toc 2" w:semiHidden="1" w:uiPriority="39" w:unhideWhenUsed="1"/>
-    <w:lsdException w:name="toc 3" w:semiHidden="1" w:uiPriority="39" w:unhideWhenUsed="1"/>
-    <w:lsdException w:name="toc 4" w:semiHidden="1" w:uiPriority="39" w:unhideWhenUsed="1"/>
-    <w:lsdException w:name="toc 5" w:semiHidden="1" w:uiPriority="39" w:unhideWhenUsed="1"/>
-    <w:lsdException w:name="toc 6" w:semiHidden="1" w:uiPriority="39" w:unhideWhenUsed="1"/>
-    <w:lsdException w:name="toc 7" w:semiHidden="1" w:uiPriority="39" w:unhideWhenUsed="1"/>
-    <w:lsdException w:name="toc 8" w:semiHidden="1" w:uiPriority="39" w:unhideWhenUsed="1"/>
-    <w:lsdException w:name="toc 9" w:semiHidden="1" w:uiPriority="39" w:unhideWhenUsed="1"/>
-    <w:lsdException w:name="Normal Indent" w:semiHidden="1" w:unhideWhenUsed="1"/>
-    <w:lsdException w:name="footnote text" w:semiHidden="1" w:unhideWhenUsed="1"/>
-    <w:lsdException w:name="annotation text" w:semiHidden="1" w:unhideWhenUsed="1"/>
-    <w:lsdException w:name="header" w:semiHidden="1" w:unhideWhenUsed="1"/>
-    <w:lsdException w:name="footer" w:semiHidden="1" w:unhideWhenUsed="1"/>
-    <w:lsdException w:name="index heading" w:semiHidden="1" w:unhideWhenUsed="1"/>
-    <w:lsdException w:name="caption" w:semiHidden="1" w:uiPriority="35" w:unhideWhenUsed="1" w:qFormat="1"/>
-    <w:lsdException w:name="table of figures" w:semiHidden="1" w:unhideWhenUsed="1"/>
-    <w:lsdException w:name="envelope address" w:semiHidden="1" w:unhideWhenUsed="1"/>
-    <w:lsdException w:name="envelope return" w:semiHidden="1" w:unhideWhenUsed="1"/>
-    <w:lsdException w:name="footnote reference" w:semiHidden="1" w:unhideWhenUsed="1"/>
-    <w:lsdException w:name="annotation reference" w:semiHidden="1" w:unhideWhenUsed="1"/>
-    <w:lsdException w:name="line number" w:semiHidden="1" w:unhideWhenUsed="1"/>
-    <w:lsdException w:name="page number" w:semiHidden="1" w:unhideWhenUsed="1"/>
-    <w:lsdException w:name="endnote reference" w:semiHidden="1" w:unhideWhenUsed="1"/>
-    <w:lsdException w:name="endnote text" w:semiHidden="1" w:unhideWhenUsed="1"/>
-    <w:lsdException w:name="table of authorities" w:semiHidden="1" w:unhideWhenUsed="1"/>
-    <w:lsdException w:name="macro" w:semiHidden="1" w:unhideWhenUsed="1"/>
-    <w:lsdException w:name="toa heading" w:semiHidden="1" w:unhideWhenUsed="1"/>
-    <w:lsdException w:name="List" w:semiHidden="1" w:unhideWhenUsed="1"/>
-    <w:lsdException w:name="List Bullet" w:semiHidden="1" w:unhideWhenUsed="1"/>
-    <w:lsdException w:name="List Number" w:semiHidden="1" w:unhideWhenUsed="1"/>
-    <w:lsdException w:name="List 2" w:semiHidden="1" w:unhideWhenUsed="1"/>
-    <w:lsdException w:name="List 3" w:semiHidden="1" w:unhideWhenUsed="1"/>
-    <w:lsdException w:name="List 4" w:semiHidden="1" w:unhideWhenUsed="1"/>
-    <w:lsdException w:name="List 5" w:semiHidden="1" w:unhideWhenUsed="1"/>
-    <w:lsdException w:name="List Bullet 2" w:semiHidden="1" w:unhideWhenUsed="1"/>
-    <w:lsdException w:name="List Bullet 3" w:semiHidden="1" w:unhideWhenUsed="1"/>
-    <w:lsdException w:name="List Bullet 4" w:semiHidden="1" w:unhideWhenUsed="1"/>
-    <w:lsdException w:name="List Bullet 5" w:semiHidden="1" w:unhideWhenUsed="1"/>
-    <w:lsdException w:name="List Number 2" w:semiHidden="1" w:unhideWhenUsed="1"/>
-    <w:lsdException w:name="List Number 3" w:semiHidden="1" w:unhideWhenUsed="1"/>
-    <w:lsdException w:name="List Number 4" w:semiHidden="1" w:unhideWhenUsed="1"/>
-    <w:lsdException w:name="List Number 5" w:semiHidden="1" w:unhideWhenUsed="1"/>
-    <w:lsdException w:name="Title" w:uiPriority="10" w:qFormat="1"/>
-    <w:lsdException w:name="Closing" w:semiHidden="1" w:unhideWhenUsed="1"/>
-    <w:lsdException w:name="Signature" w:semiHidden="1" w:unhideWhenUsed="1"/>
-    <w:lsdException w:name="Default Paragraph Font" w:semiHidden="1" w:uiPriority="1" w:unhideWhenUsed="1"/>
-    <w:lsdException w:name="Body Text" w:semiHidden="1" w:unhideWhenUsed="1"/>
-    <w:lsdException w:name="Body Text Indent" w:semiHidden="1" w:unhideWhenUsed="1"/>
-    <w:lsdException w:name="List Continue" w:semiHidden="1" w:unhideWhenUsed="1"/>
-    <w:lsdException w:name="List Continue 2" w:semiHidden="1" w:unhideWhenUsed="1"/>
-    <w:lsdException w:name="List Continue 3" w:semiHidden="1" w:unhideWhenUsed="1"/>
-    <w:lsdException w:name="List Continue 4" w:semiHidden="1" w:unhideWhenUsed="1"/>
-    <w:lsdException w:name="List Continue 5" w:semiHidden="1" w:unhideWhenUsed="1"/>
-    <w:lsdException w:name="Message Header" w:semiHidden="1" w:unhideWhenUsed="1"/>
-    <w:lsdException w:name="Subtitle" w:uiPriority="11" w:qFormat="1"/>
-    <w:lsdException w:name="Salutation" w:semiHidden="1" w:unhideWhenUsed="1"/>
-    <w:lsdException w:name="Date" w:semiHidden="1" w:unhideWhenUsed="1"/>
-    <w:lsdException w:name="Body Text First Indent" w:semiHidden="1" w:unhideWhenUsed="1"/>
-    <w:lsdException w:name="Body Text First Indent 2" w:semiHidden="1" w:unhideWhenUsed="1"/>
-    <w:lsdException w:name="Note Heading" w:semiHidden="1" w:unhideWhenUsed="1"/>
-    <w:lsdException w:name="Body Text 2" w:semiHidden="1" w:unhideWhenUsed="1"/>
-    <w:lsdException w:name="Body Text 3" w:semiHidden="1" w:unhideWhenUsed="1"/>
-    <w:lsdException w:name="Body Text Indent 2" w:semiHidden="1" w:unhideWhenUsed="1"/>
-    <w:lsdException w:name="Body Text Indent 3" w:semiHidden="1" w:unhideWhenUsed="1"/>
-    <w:lsdException w:name="Block Text" w:semiHidden="1" w:unhideWhenUsed="1"/>
-    <w:lsdException w:name="Hyperlink" w:semiHidden="1" w:unhideWhenUsed="1"/>
-    <w:lsdException w:name="FollowedHyperlink" w:semiHidden="1" w:unhideWhenUsed="1"/>
-    <w:lsdException w:name="Strong" w:uiPriority="22" w:qFormat="1"/>
-    <w:lsdException w:name="Emphasis" w:uiPriority="20" w:qFormat="1"/>
-    <w:lsdException w:name="Document Map" w:semiHidden="1" w:unhideWhenUsed="1"/>
-    <w:lsdException w:name="Plain Text" w:semiHidden="1" w:unhideWhenUsed="1"/>
-    <w:lsdException w:name="E-mail Signature" w:semiHidden="1" w:unhideWhenUsed="1"/>
-    <w:lsdException w:name="HTML Top of Form" w:semiHidden="1" w:unhideWhenUsed="1"/>
-    <w:lsdException w:name="HTML Bottom of Form" w:semiHidden="1" w:unhideWhenUsed="1"/>
-    <w:lsdException w:name="Normal (Web)" w:semiHidden="1" w:unhideWhenUsed="1"/>
-    <w:lsdException w:name="HTML Acronym" w:semiHidden="1" w:unhideWhenUsed="1"/>
-    <w:lsdException w:name="HTML Address" w:semiHidden="1" w:unhideWhenUsed="1"/>
-    <w:lsdException w:name="HTML Cite" w:semiHidden="1" w:unhideWhenUsed="1"/>
-    <w:lsdException w:name="HTML Code" w:semiHidden="1" w:unhideWhenUsed="1"/>
-    <w:lsdException w:name="HTML Definition" w:semiHidden="1" w:unhideWhenUsed="1"/>
-    <w:lsdException w:name="HTML Keyboard" w:semiHidden="1" w:unhideWhenUsed="1"/>
-    <w:lsdException w:name="HTML Preformatted" w:semiHidden="1" w:unhideWhenUsed="1"/>
-    <w:lsdException w:name="HTML Sample" w:semiHidden="1" w:unhideWhenUsed="1"/>
-    <w:lsdException w:name="HTML Typewriter" w:semiHidden="1" w:unhideWhenUsed="1"/>
-    <w:lsdException w:name="HTML Variable" w:semiHidden="1" w:unhideWhenUsed="1"/>
-    <w:lsdException w:name="Normal Table" w:semiHidden="1" w:unhideWhenUsed="1"/>
-    <w:lsdException w:name="annotation subject" w:semiHidden="1" w:unhideWhenUsed="1"/>
-    <w:lsdException w:name="No List" w:semiHidden="1" w:unhideWhenUsed="1"/>
-    <w:lsdException w:name="Outline List 1" w:semiHidden="1" w:unhideWhenUsed="1"/>
-    <w:lsdException w:name="Outline List 2" w:semiHidden="1" w:unhideWhenUsed="1"/>
-    <w:lsdException w:name="Outline List 3" w:semiHidden="1" w:unhideWhenUsed="1"/>
-    <w:lsdException w:name="Table Simple 1" w:semiHidden="1" w:unhideWhenUsed="1"/>
-    <w:lsdException w:name="Table Simple 2" w:semiHidden="1" w:unhideWhenUsed="1"/>
-    <w:lsdException w:name="Table Simple 3" w:semiHidden="1" w:unhideWhenUsed="1"/>
-    <w:lsdException w:name="Table Classic 1" w:semiHidden="1" w:unhideWhenUsed="1"/>
-    <w:lsdException w:name="Table Classic 2" w:semiHidden="1" w:unhideWhenUsed="1"/>
-    <w:lsdException w:name="Table Classic 3" w:semiHidden="1" w:unhideWhenUsed="1"/>
-    <w:lsdException w:name="Table Classic 4" w:semiHidden="1" w:unhideWhenUsed="1"/>
-    <w:lsdException w:name="Table Colorful 1" w:semiHidden="1" w:unhideWhenUsed="1"/>
-    <w:lsdException w:name="Table Colorful 2" w:semiHidden="1" w:unhideWhenUsed="1"/>
-    <w:lsdException w:name="Table Colorful 3" w:semiHidden="1" w:unhideWhenUsed="1"/>
-    <w:lsdException w:name="Table Columns 1" w:semiHidden="1" w:unhideWhenUsed="1"/>
-    <w:lsdException w:name="Table Columns 2" w:semiHidden="1" w:unhideWhenUsed="1"/>
-    <w:lsdException w:name="Table Columns 3" w:semiHidden="1" w:unhideWhenUsed="1"/>
-    <w:lsdException w:name="Table Columns 4" w:semiHidden="1" w:unhideWhenUsed="1"/>
-    <w:lsdException w:name="Table Columns 5" w:semiHidden="1" w:unhideWhenUsed="1"/>
-    <w:lsdException w:name="Table Grid 1" w:semiHidden="1" w:unhideWhenUsed="1"/>
-    <w:lsdException w:name="Table Grid 2" w:semiHidden="1" w:unhideWhenUsed="1"/>
-    <w:lsdException w:name="Table Grid 3" w:semiHidden="1" w:unhideWhenUsed="1"/>
-    <w:lsdException w:name="Table Grid 4" w:semiHidden="1" w:unhideWhenUsed="1"/>
-    <w:lsdException w:name="Table Grid 5" w:semiHidden="1" w:unhideWhenUsed="1"/>
-    <w:lsdException w:name="Table Grid 6" w:semiHidden="1" w:unhideWhenUsed="1"/>
-    <w:lsdException w:name="Table Grid 7" w:semiHidden="1" w:unhideWhenUsed="1"/>
-    <w:lsdException w:name="Table Grid 8" w:semiHidden="1" w:unhideWhenUsed="1"/>
-    <w:lsdException w:name="Table List 1" w:semiHidden="1" w:unhideWhenUsed="1"/>
-    <w:lsdException w:name="Table List 2" w:semiHidden="1" w:unhideWhenUsed="1"/>
-    <w:lsdException w:name="Table List 3" w:semiHidden="1" w:unhideWhenUsed="1"/>
-    <w:lsdException w:name="Table List 4" w:semiHidden="1" w:unhideWhenUsed="1"/>
-    <w:lsdException w:name="Table List 5" w:semiHidden="1" w:unhideWhenUsed="1"/>
-    <w:lsdException w:name="Table List 6" w:semiHidden="1" w:unhideWhenUsed="1"/>
-    <w:lsdException w:name="Table List 7" w:semiHidden="1" w:unhideWhenUsed="1"/>
-    <w:lsdException w:name="Table List 8" w:semiHidden="1" w:unhideWhenUsed="1"/>
-    <w:lsdException w:name="Table 3D effects 1" w:semiHidden="1" w:unhideWhenUsed="1"/>
-    <w:lsdException w:name="Table 3D effects 2" w:semiHidden="1" w:unhideWhenUsed="1"/>
-    <w:lsdException w:name="Table 3D effects 3" w:semiHidden="1" w:unhideWhenUsed="1"/>
-    <w:lsdException w:name="Table Contemporary" w:semiHidden="1" w:unhideWhenUsed="1"/>
-    <w:lsdException w:name="Table Elegant" w:semiHidden="1" w:unhideWhenUsed="1"/>
-    <w:lsdException w:name="Table Professional" w:semiHidden="1" w:unhideWhenUsed="1"/>
-    <w:lsdException w:name="Table Subtle 1" w:semiHidden="1" w:unhideWhenUsed="1"/>
-    <w:lsdException w:name="Table Subtle 2" w:semiHidden="1" w:unhideWhenUsed="1"/>
-    <w:lsdException w:name="Table Web 1" w:semiHidden="1" w:unhideWhenUsed="1"/>
-    <w:lsdException w:name="Table Web 2" w:semiHidden="1" w:unhideWhenUsed="1"/>
-    <w:lsdException w:name="Table Web 3" w:semiHidden="1" w:unhideWhenUsed="1"/>
-    <w:lsdException w:name="Balloon Text" w:semiHidden="1" w:unhideWhenUsed="1"/>
-    <w:lsdException w:name="Table Grid" w:uiPriority="59"/>
-    <w:lsdException w:name="Table Theme" w:semiHidden="1" w:unhideWhenUsed="1"/>
-    <w:lsdException w:name="Placeholder Text" w:semiHidden="1"/>
-    <w:lsdException w:name="No Spacing" w:uiPriority="1" w:qFormat="1"/>
-    <w:lsdException w:name="Light Shading" w:uiPriority="60"/>
-    <w:lsdException w:name="Light List" w:uiPriority="61"/>
-    <w:lsdException w:name="Light Grid" w:uiPriority="62"/>
-    <w:lsdException w:name="Medium Shading 1" w:uiPriority="63"/>
-    <w:lsdException w:name="Medium Shading 2" w:uiPriority="64"/>
-    <w:lsdException w:name="Medium List 1" w:uiPriority="65"/>
-    <w:lsdException w:name="Medium List 2" w:uiPriority="66"/>
-    <w:lsdException w:name="Medium Grid 1" w:uiPriority="67"/>
-    <w:lsdException w:name="Medium Grid 2" w:uiPriority="68"/>
-    <w:lsdException w:name="Medium Grid 3" w:uiPriority="69"/>
-    <w:lsdException w:name="Dark List" w:uiPriority="70"/>
-    <w:lsdException w:name="Colorful Shading" w:uiPriority="71"/>
-    <w:lsdException w:name="Colorful List" w:uiPriority="72"/>
-    <w:lsdException w:name="Colorful Grid" w:uiPriority="73"/>
-    <w:lsdException w:name="Light Shading Accent 1" w:uiPriority="60"/>
-    <w:lsdException w:name="Light List Accent 1" w:uiPriority="61"/>
-    <w:lsdException w:name="Light Grid Accent 1" w:uiPriority="62"/>
-    <w:lsdException w:name="Medium Shading 1 Accent 1" w:uiPriority="63"/>
-    <w:lsdException w:name="Medium Shading 2 Accent 1" w:uiPriority="64"/>
-    <w:lsdException w:name="Medium List 1 Accent 1" w:uiPriority="65"/>
-    <w:lsdException w:name="Revision" w:semiHidden="1"/>
-    <w:lsdException w:name="List Paragraph" w:uiPriority="34" w:qFormat="1"/>
-    <w:lsdException w:name="Quote" w:uiPriority="29" w:qFormat="1"/>
-    <w:lsdException w:name="Intense Quote" w:uiPriority="30" w:qFormat="1"/>
-    <w:lsdException w:name="Medium List 2 Accent 1" w:uiPriority="66"/>
-    <w:lsdException w:name="Medium Grid 1 Accent 1" w:uiPriority="67"/>
-    <w:lsdException w:name="Medium Grid 2 Accent 1" w:uiPriority="68"/>
-    <w:lsdException w:name="Medium Grid 3 Accent 1" w:uiPriority="69"/>
-    <w:lsdException w:name="Dark List Accent 1" w:uiPriority="70"/>
-    <w:lsdException w:name="Colorful Shading Accent 1" w:uiPriority="71"/>
-    <w:lsdException w:name="Colorful List Accent 1" w:uiPriority="72"/>
-    <w:lsdException w:name="Colorful Grid Accent 1" w:uiPriority="73"/>
-    <w:lsdException w:name="Light Shading Accent 2" w:uiPriority="60"/>
-    <w:lsdException w:name="Light List Accent 2" w:uiPriority="61"/>
-    <w:lsdException w:name="Light Grid Accent 2" w:uiPriority="62"/>
-    <w:lsdException w:name="Medium Shading 1 Accent 2" w:uiPriority="63"/>
-    <w:lsdException w:name="Medium Shading 2 Accent 2" w:uiPriority="64"/>
-    <w:lsdException w:name="Medium List 1 Accent 2" w:uiPriority="65"/>
-    <w:lsdException w:name="Medium List 2 Accent 2" w:uiPriority="66"/>
-    <w:lsdException w:name="Medium Grid 1 Accent 2" w:uiPriority="67"/>
-    <w:lsdException w:name="Medium Grid 2 Accent 2" w:uiPriority="68"/>
-    <w:lsdException w:name="Medium Grid 3 Accent 2" w:uiPriority="69"/>
-    <w:lsdException w:name="Dark List Accent 2" w:uiPriority="70"/>
-    <w:lsdException w:name="Colorful Shading Accent 2" w:uiPriority="71"/>
-    <w:lsdException w:name="Colorful List Accent 2" w:uiPriority="72"/>
-    <w:lsdException w:name="Colorful Grid Accent 2" w:uiPriority="73"/>
-    <w:lsdException w:name="Light Shading Accent 3" w:uiPriority="60"/>
-    <w:lsdException w:name="Light List Accent 3" w:uiPriority="61"/>
-    <w:lsdException w:name="Light Grid Accent 3" w:uiPriority="62"/>
-    <w:lsdException w:name="Medium Shading 1 Accent 3" w:uiPriority="63"/>
-    <w:lsdException w:name="Medium Shading 2 Accent 3" w:uiPriority="64"/>
-    <w:lsdException w:name="Medium List 1 Accent 3" w:uiPriority="65"/>
-    <w:lsdException w:name="Medium List 2 Accent 3" w:uiPriority="66"/>
-    <w:lsdException w:name="Medium Grid 1 Accent 3" w:uiPriority="67"/>
-    <w:lsdException w:name="Medium Grid 2 Accent 3" w:uiPriority="68"/>
-    <w:lsdException w:name="Medium Grid 3 Accent 3" w:uiPriority="69"/>
-    <w:lsdException w:name="Dark List Accent 3" w:uiPriority="70"/>
-    <w:lsdException w:name="Colorful Shading Accent 3" w:uiPriority="71"/>
-    <w:lsdException w:name="Colorful List Accent 3" w:uiPriority="72"/>
-    <w:lsdException w:name="Colorful Grid Accent 3" w:uiPriority="73"/>
-    <w:lsdException w:name="Light Shading Accent 4" w:uiPriority="60"/>
-    <w:lsdException w:name="Light List Accent 4" w:uiPriority="61"/>
-    <w:lsdException w:name="Light Grid Accent 4" w:uiPriority="62"/>
-    <w:lsdException w:name="Medium Shading 1 Accent 4" w:uiPriority="63"/>
-    <w:lsdException w:name="Medium Shading 2 Accent 4" w:uiPriority="64"/>
-    <w:lsdException w:name="Medium List 1 Accent 4" w:uiPriority="65"/>
-    <w:lsdException w:name="Medium List 2 Accent 4" w:uiPriority="66"/>
-    <w:lsdException w:name="Medium Grid 1 Accent 4" w:uiPriority="67"/>
-    <w:lsdException w:name="Medium Grid 2 Accent 4" w:uiPriority="68"/>
-    <w:lsdException w:name="Medium Grid 3 Accent 4" w:uiPriority="69"/>
-    <w:lsdException w:name="Dark List Accent 4" w:uiPriority="70"/>
-    <w:lsdException w:name="Colorful Shading Accent 4" w:uiPriority="71"/>
-    <w:lsdException w:name="Colorful List Accent 4" w:uiPriority="72"/>
-    <w:lsdException w:name="Colorful Grid Accent 4" w:uiPriority="73"/>
-    <w:lsdException w:name="Light Shading Accent 5" w:uiPriority="60"/>
-    <w:lsdException w:name="Light List Accent 5" w:uiPriority="61"/>
-    <w:lsdException w:name="Light Grid Accent 5" w:uiPriority="62"/>
-    <w:lsdException w:name="Medium Shading 1 Accent 5" w:uiPriority="63"/>
-    <w:lsdException w:name="Medium Shading 2 Accent 5" w:uiPriority="64"/>
-    <w:lsdException w:name="Medium List 1 Accent 5" w:uiPriority="65"/>
-    <w:lsdException w:name="Medium List 2 Accent 5" w:uiPriority="66"/>
-    <w:lsdException w:name="Medium Grid 1 Accent 5" w:uiPriority="67"/>
-    <w:lsdException w:name="Medium Grid 2 Accent 5" w:uiPriority="68"/>
-    <w:lsdException w:name="Medium Grid 3 Accent 5" w:uiPriority="69"/>
-    <w:lsdException w:name="Dark List Accent 5" w:uiPriority="70"/>
-    <w:lsdException w:name="Colorful Shading Accent 5" w:uiPriority="71"/>
-    <w:lsdException w:name="Colorful List Accent 5" w:uiPriority="72"/>
-    <w:lsdException w:name="Colorful Grid Accent 5" w:uiPriority="73"/>
-    <w:lsdException w:name="Light Shading Accent 6" w:uiPriority="60"/>
-    <w:lsdException w:name="Light List Accent 6" w:uiPriority="61"/>
-    <w:lsdException w:name="Light Grid Accent 6" w:uiPriority="62"/>
-    <w:lsdException w:name="Medium Shading 1 Accent 6" w:uiPriority="63"/>
-    <w:lsdException w:name="Medium Shading 2 Accent 6" w:uiPriority="64"/>
-    <w:lsdException w:name="Medium List 1 Accent 6" w:uiPriority="65"/>
-    <w:lsdException w:name="Medium List 2 Accent 6" w:uiPriority="66"/>
-    <w:lsdException w:name="Medium Grid 1 Accent 6" w:uiPriority="67"/>
-    <w:lsdException w:name="Medium Grid 2 Accent 6" w:uiPriority="68"/>
-    <w:lsdException w:name="Medium Grid 3 Accent 6" w:uiPriority="69"/>
-    <w:lsdException w:name="Dark List Accent 6" w:uiPriority="70"/>
-    <w:lsdException w:name="Colorful Shading Accent 6" w:uiPriority="71"/>
-    <w:lsdException w:name="Colorful List Accent 6" w:uiPriority="72"/>
-    <w:lsdException w:name="Colorful Grid Accent 6" w:uiPriority="73"/>
-    <w:lsdException w:name="Subtle Emphasis" w:uiPriority="19" w:qFormat="1"/>
-    <w:lsdException w:name="Intense Emphasis" w:uiPriority="21" w:qFormat="1"/>
-    <w:lsdException w:name="Subtle Reference" w:uiPriority="31" w:qFormat="1"/>
-    <w:lsdException w:name="Intense Reference" w:uiPriority="32" w:qFormat="1"/>
-    <w:lsdException w:name="Book Title" w:uiPriority="33" w:qFormat="1"/>
-    <w:lsdException w:name="Bibliography" w:semiHidden="1" w:uiPriority="37" w:unhideWhenUsed="1"/>
-    <w:lsdException w:name="TOC Heading" w:semiHidden="1" w:uiPriority="39" w:unhideWhenUsed="1" w:qFormat="1"/>
-    <w:lsdException w:name="Plain Table 1" w:uiPriority="41"/>
-    <w:lsdException w:name="Plain Table 2" w:uiPriority="42"/>
-    <w:lsdException w:name="Plain Table 3" w:uiPriority="43"/>
-    <w:lsdException w:name="Plain Table 4" w:uiPriority="44"/>
-    <w:lsdException w:name="Plain Table 5" w:uiPriority="45"/>
-    <w:lsdException w:name="Grid Table Light" w:uiPriority="40"/>
-    <w:lsdException w:name="Grid Table 1 Light" w:uiPriority="46"/>
-    <w:lsdException w:name="Grid Table 2" w:uiPriority="47"/>
-    <w:lsdException w:name="Grid Table 3" w:uiPriority="48"/>
-    <w:lsdException w:name="Grid Table 4" w:uiPriority="49"/>
-    <w:lsdException w:name="Grid Table 5 Dark" w:uiPriority="50"/>
-    <w:lsdException w:name="Grid Table 6 Colorful" w:uiPriority="51"/>
-    <w:lsdException w:name="Grid Table 7 Colorful" w:uiPriority="52"/>
-    <w:lsdException w:name="Grid Table 1 Light Accent 1" w:uiPriority="46"/>
-    <w:lsdException w:name="Grid Table 2 Accent 1" w:uiPriority="47"/>
-    <w:lsdException w:name="Grid Table 3 Accent 1" w:uiPriority="48"/>
-    <w:lsdException w:name="Grid Table 4 Accent 1" w:uiPriority="49"/>
-    <w:lsdException w:name="Grid Table 5 Dark Accent 1" w:uiPriority="50"/>
-    <w:lsdException w:name="Grid Table 6 Colorful Accent 1" w:uiPriority="51"/>
-    <w:lsdException w:name="Grid Table 7 Colorful Accent 1" w:uiPriority="52"/>
-    <w:lsdException w:name="Grid Table 1 Light Accent 2" w:uiPriority="46"/>
-    <w:lsdException w:name="Grid Table 2 Accent 2" w:uiPriority="47"/>
-    <w:lsdException w:name="Grid Table 3 Accent 2" w:uiPriority="48"/>
-    <w:lsdException w:name="Grid Table 4 Accent 2" w:uiPriority="49"/>
-    <w:lsdException w:name="Grid Table 5 Dark Accent 2" w:uiPriority="50"/>
-    <w:lsdException w:name="Grid Table 6 Colorful Accent 2" w:uiPriority="51"/>
-    <w:lsdException w:name="Grid Table 7 Colorful Accent 2" w:uiPriority="52"/>
-    <w:lsdException w:name="Grid Table 1 Light Accent 3" w:uiPriority="46"/>
-    <w:lsdException w:name="Grid Table 2 Accent 3" w:uiPriority="47"/>
-    <w:lsdException w:name="Grid Table 3 Accent 3" w:uiPriority="48"/>
-    <w:lsdException w:name="Grid Table 4 Accent 3" w:uiPriority="49"/>
-    <w:lsdException w:name="Grid Table 5 Dark Accent 3" w:uiPriority="50"/>
-    <w:lsdException w:name="Grid Table 6 Colorful Accent 3" w:uiPriority="51"/>
-    <w:lsdException w:name="Grid Table 7 Colorful Accent 3" w:uiPriority="52"/>
-    <w:lsdException w:name="Grid Table 1 Light Accent 4" w:uiPriority="46"/>
-    <w:lsdException w:name="Grid Table 2 Accent 4" w:uiPriority="47"/>
-    <w:lsdException w:name="Grid Table 3 Accent 4" w:uiPriority="48"/>
-    <w:lsdException w:name="Grid Table 4 Accent 4" w:uiPriority="49"/>
-    <w:lsdException w:name="Grid Table 5 Dark Accent 4" w:uiPriority="50"/>
-    <w:lsdException w:name="Grid Table 6 Colorful Accent 4" w:uiPriority="51"/>
-    <w:lsdException w:name="Grid Table 7 Colorful Accent 4" w:uiPriority="52"/>
-    <w:lsdException w:name="Grid Table 1 Light Accent 5" w:uiPriority="46"/>
-    <w:lsdException w:name="Grid Table 2 Accent 5" w:uiPriority="47"/>
-    <w:lsdException w:name="Grid Table 3 Accent 5" w:uiPriority="48"/>
-    <w:lsdException w:name="Grid Table 4 Accent 5" w:uiPriority="49"/>
-    <w:lsdException w:name="Grid Table 5 Dark Accent 5" w:uiPriority="50"/>
-    <w:lsdException w:name="Grid Table 6 Colorful Accent 5" w:uiPriority="51"/>
-    <w:lsdException w:name="Grid Table 7 Colorful Accent 5" w:uiPriority="52"/>
-    <w:lsdException w:name="Grid Table 1 Light Accent 6" w:uiPriority="46"/>
-    <w:lsdException w:name="Grid Table 2 Accent 6" w:uiPriority="47"/>
-    <w:lsdException w:name="Grid Table 3 Accent 6" w:uiPriority="48"/>
-    <w:lsdException w:name="Grid Table 4 Accent 6" w:uiPriority="49"/>
-    <w:lsdException w:name="Grid Table 5 Dark Accent 6" w:uiPriority="50"/>
-    <w:lsdException w:name="Grid Table 6 Colorful Accent 6" w:uiPriority="51"/>
-    <w:lsdException w:name="Grid Table 7 Colorful Accent 6" w:uiPriority="52"/>
-    <w:lsdException w:name="List Table 1 Light" w:uiPriority="46"/>
-    <w:lsdException w:name="List Table 2" w:uiPriority="47"/>
-    <w:lsdException w:name="List Table 3" w:uiPriority="48"/>
-    <w:lsdException w:name="List Table 4" w:uiPriority="49"/>
-    <w:lsdException w:name="List Table 5 Dark" w:uiPriority="50"/>
-    <w:lsdException w:name="List Table 6 Colorful" w:uiPriority="51"/>
-    <w:lsdException w:name="List Table 7 Colorful" w:uiPriority="52"/>
-    <w:lsdException w:name="List Table 1 Light Accent 1" w:uiPriority="46"/>
-    <w:lsdException w:name="List Table 2 Accent 1" w:uiPriority="47"/>
-    <w:lsdException w:name="List Table 3 Accent 1" w:uiPriority="48"/>
-    <w:lsdException w:name="List Table 4 Accent 1" w:uiPriority="49"/>
-    <w:lsdException w:name="List Table 5 Dark Accent 1" w:uiPriority="50"/>
-    <w:lsdException w:name="List Table 6 Colorful Accent 1" w:uiPriority="51"/>
-    <w:lsdException w:name="List Table 7 Colorful Accent 1" w:uiPriority="52"/>
-    <w:lsdException w:name="List Table 1 Light Accent 2" w:uiPriority="46"/>
-    <w:lsdException w:name="List Table 2 Accent 2" w:uiPriority="47"/>
-    <w:lsdException w:name="List Table 3 Accent 2" w:uiPriority="48"/>
-    <w:lsdException w:name="List Table 4 Accent 2" w:uiPriority="49"/>
-    <w:lsdException w:name="List Table 5 Dark Accent 2" w:uiPriority="50"/>
-    <w:lsdException w:name="List Table 6 Colorful Accent 2" w:uiPriority="51"/>
-    <w:lsdException w:name="List Table 7 Colorful Accent 2" w:uiPriority="52"/>
-    <w:lsdException w:name="List Table 1 Light Accent 3" w:uiPriority="46"/>
-    <w:lsdException w:name="List Table 2 Accent 3" w:uiPriority="47"/>
-    <w:lsdException w:name="List Table 3 Accent 3" w:uiPriority="48"/>
-    <w:lsdException w:name="List Table 4 Accent 3" w:uiPriority="49"/>
-    <w:lsdException w:name="List Table 5 Dark Accent 3" w:uiPriority="50"/>
-    <w:lsdException w:name="List Table 6 Colorful Accent 3" w:uiPriority="51"/>
-    <w:lsdException w:name="List Table 7 Colorful Accent 3" w:uiPriority="52"/>
-    <w:lsdException w:name="List Table 1 Light Accent 4" w:uiPriority="46"/>
-    <w:lsdException w:name="List Table 2 Accent 4" w:uiPriority="47"/>
-    <w:lsdException w:name="List Table 3 Accent 4" w:uiPriority="48"/>
-    <w:lsdException w:name="List Table 4 Accent 4" w:uiPriority="49"/>
-    <w:lsdException w:name="List Table 5 Dark Accent 4" w:uiPriority="50"/>
-    <w:lsdException w:name="List Table 6 Colorful Accent 4" w:uiPriority="51"/>
-    <w:lsdException w:name="List Table 7 Colorful Accent 4" w:uiPriority="52"/>
-    <w:lsdException w:name="List Table 1 Light Accent 5" w:uiPriority="46"/>
-    <w:lsdException w:name="List Table 2 Accent 5" w:uiPriority="47"/>
-    <w:lsdException w:name="List Table 3 Accent 5" w:uiPriority="48"/>
-    <w:lsdException w:name="List Table 4 Accent 5" w:uiPriority="49"/>
-    <w:lsdException w:name="List Table 5 Dark Accent 5" w:uiPriority="50"/>
-    <w:lsdException w:name="List Table 6 Colorful Accent 5" w:uiPriority="51"/>
-    <w:lsdException w:name="List Table 7 Colorful Accent 5" w:uiPriority="52"/>
-    <w:lsdException w:name="List Table 1 Light Accent 6" w:uiPriority="46"/>
-    <w:lsdException w:name="List Table 2 Accent 6" w:uiPriority="47"/>
-    <w:lsdException w:name="List Table 3 Accent 6" w:uiPriority="48"/>
-    <w:lsdException w:name="List Table 4 Accent 6" w:uiPriority="49"/>
-    <w:lsdException w:name="List Table 5 Dark Accent 6" w:uiPriority="50"/>
-    <w:lsdException w:name="List Table 6 Colorful Accent 6" w:uiPriority="51"/>
-    <w:lsdException w:name="List Table 7 Colorful Accent 6" w:uiPriority="52"/>
+  <w:latentStyles w:defLockedState="0" w:defUIPriority="99" w:defSemiHidden="1" w:defUnhideWhenUsed="1" w:defQFormat="0" w:count="267">
+    <w:lsdException w:name="Normal" w:semiHidden="0" w:uiPriority="0" w:unhideWhenUsed="0" w:qFormat="1"/>
+    <w:lsdException w:name="heading 1" w:semiHidden="0" w:uiPriority="9" w:unhideWhenUsed="0" w:qFormat="1"/>
+    <w:lsdException w:name="heading 2" w:uiPriority="9" w:qFormat="1"/>
+    <w:lsdException w:name="heading 3" w:uiPriority="9" w:qFormat="1"/>
+    <w:lsdException w:name="heading 4" w:uiPriority="9" w:qFormat="1"/>
+    <w:lsdException w:name="heading 5" w:uiPriority="9" w:qFormat="1"/>
+    <w:lsdException w:name="heading 6" w:uiPriority="9" w:qFormat="1"/>
+    <w:lsdException w:name="heading 7" w:uiPriority="9" w:qFormat="1"/>
+    <w:lsdException w:name="heading 8" w:uiPriority="9" w:qFormat="1"/>
+    <w:lsdException w:name="heading 9" w:uiPriority="9" w:qFormat="1"/>
+    <w:lsdException w:name="toc 1" w:uiPriority="39"/>
+    <w:lsdException w:name="toc 2" w:uiPriority="39"/>
+    <w:lsdException w:name="toc 3" w:uiPriority="39"/>
+    <w:lsdException w:name="toc 4" w:uiPriority="39"/>
+    <w:lsdException w:name="toc 5" w:uiPriority="39"/>
+    <w:lsdException w:name="toc 6" w:uiPriority="39"/>
+    <w:lsdException w:name="toc 7" w:uiPriority="39"/>
+    <w:lsdException w:name="toc 8" w:uiPriority="39"/>
+    <w:lsdException w:name="toc 9" w:uiPriority="39"/>
+    <w:lsdException w:name="caption" w:uiPriority="35" w:qFormat="1"/>
+    <w:lsdException w:name="Title" w:semiHidden="0" w:uiPriority="10" w:unhideWhenUsed="0" w:qFormat="1"/>
+    <w:lsdException w:name="Default Paragraph Font" w:uiPriority="1"/>
+    <w:lsdException w:name="Subtitle" w:semiHidden="0" w:uiPriority="11" w:unhideWhenUsed="0" w:qFormat="1"/>
+    <w:lsdException w:name="Strong" w:semiHidden="0" w:uiPriority="22" w:unhideWhenUsed="0" w:qFormat="1"/>
+    <w:lsdException w:name="Emphasis" w:semiHidden="0" w:uiPriority="20" w:unhideWhenUsed="0" w:qFormat="1"/>
+    <w:lsdException w:name="Table Grid" w:semiHidden="0" w:uiPriority="59" w:unhideWhenUsed="0"/>
+    <w:lsdException w:name="Placeholder Text" w:unhideWhenUsed="0"/>
+    <w:lsdException w:name="No Spacing" w:semiHidden="0" w:uiPriority="1" w:unhideWhenUsed="0" w:qFormat="1"/>
+    <w:lsdException w:name="Light Shading" w:semiHidden="0" w:uiPriority="60" w:unhideWhenUsed="0"/>
+    <w:lsdException w:name="Light List" w:semiHidden="0" w:uiPriority="61" w:unhideWhenUsed="0"/>
+    <w:lsdException w:name="Light Grid" w:semiHidden="0" w:uiPriority="62" w:unhideWhenUsed="0"/>
+    <w:lsdException w:name="Medium Shading 1" w:semiHidden="0" w:uiPriority="63" w:unhideWhenUsed="0"/>
+    <w:lsdException w:name="Medium Shading 2" w:semiHidden="0" w:uiPriority="64" w:unhideWhenUsed="0"/>
+    <w:lsdException w:name="Medium List 1" w:semiHidden="0" w:uiPriority="65" w:unhideWhenUsed="0"/>
+    <w:lsdException w:name="Medium List 2" w:semiHidden="0" w:uiPriority="66" w:unhideWhenUsed="0"/>
+    <w:lsdException w:name="Medium Grid 1" w:semiHidden="0" w:uiPriority="67" w:unhideWhenUsed="0"/>
+    <w:lsdException w:name="Medium Grid 2" w:semiHidden="0" w:uiPriority="68" w:unhideWhenUsed="0"/>
+    <w:lsdException w:name="Medium Grid 3" w:semiHidden="0" w:uiPriority="69" w:unhideWhenUsed="0"/>
+    <w:lsdException w:name="Dark List" w:semiHidden="0" w:uiPriority="70" w:unhideWhenUsed="0"/>
+    <w:lsdException w:name="Colorful Shading" w:semiHidden="0" w:uiPriority="71" w:unhideWhenUsed="0"/>
+    <w:lsdException w:name="Colorful List" w:semiHidden="0" w:uiPriority="72" w:unhideWhenUsed="0"/>
+    <w:lsdException w:name="Colorful Grid" w:semiHidden="0" w:uiPriority="73" w:unhideWhenUsed="0"/>
+    <w:lsdException w:name="Light Shading Accent 1" w:semiHidden="0" w:uiPriority="60" w:unhideWhenUsed="0"/>
+    <w:lsdException w:name="Light List Accent 1" w:semiHidden="0" w:uiPriority="61" w:unhideWhenUsed="0"/>
+    <w:lsdException w:name="Light Grid Accent 1" w:semiHidden="0" w:uiPriority="62" w:unhideWhenUsed="0"/>
+    <w:lsdException w:name="Medium Shading 1 Accent 1" w:semiHidden="0" w:uiPriority="63" w:unhideWhenUsed="0"/>
+    <w:lsdException w:name="Medium Shading 2 Accent 1" w:semiHidden="0" w:uiPriority="64" w:unhideWhenUsed="0"/>
+    <w:lsdException w:name="Medium List 1 Accent 1" w:semiHidden="0" w:uiPriority="65" w:unhideWhenUsed="0"/>
+    <w:lsdException w:name="Revision" w:unhideWhenUsed="0"/>
+    <w:lsdException w:name="List Paragraph" w:semiHidden="0" w:uiPriority="34" w:unhideWhenUsed="0" w:qFormat="1"/>
+    <w:lsdException w:name="Quote" w:semiHidden="0" w:uiPriority="29" w:unhideWhenUsed="0" w:qFormat="1"/>
+    <w:lsdException w:name="Intense Quote" w:semiHidden="0" w:uiPriority="30" w:unhideWhenUsed="0" w:qFormat="1"/>
+    <w:lsdException w:name="Medium List 2 Accent 1" w:semiHidden="0" w:uiPriority="66" w:unhideWhenUsed="0"/>
+    <w:lsdException w:name="Medium Grid 1 Accent 1" w:semiHidden="0" w:uiPriority="67" w:unhideWhenUsed="0"/>
+    <w:lsdException w:name="Medium Grid 2 Accent 1" w:semiHidden="0" w:uiPriority="68" w:unhideWhenUsed="0"/>
+    <w:lsdException w:name="Medium Grid 3 Accent 1" w:semiHidden="0" w:uiPriority="69" w:unhideWhenUsed="0"/>
+    <w:lsdException w:name="Dark List Accent 1" w:semiHidden="0" w:uiPriority="70" w:unhideWhenUsed="0"/>
+    <w:lsdException w:name="Colorful Shading Accent 1" w:semiHidden="0" w:uiPriority="71" w:unhideWhenUsed="0"/>
+    <w:lsdException w:name="Colorful List Accent 1" w:semiHidden="0" w:uiPriority="72" w:unhideWhenUsed="0"/>
+    <w:lsdException w:name="Colorful Grid Accent 1" w:semiHidden="0" w:uiPriority="73" w:unhideWhenUsed="0"/>
+    <w:lsdException w:name="Light Shading Accent 2" w:semiHidden="0" w:uiPriority="60" w:unhideWhenUsed="0"/>
+    <w:lsdException w:name="Light List Accent 2" w:semiHidden="0" w:uiPriority="61" w:unhideWhenUsed="0"/>
+    <w:lsdException w:name="Light Grid Accent 2" w:semiHidden="0" w:uiPriority="62" w:unhideWhenUsed="0"/>
+    <w:lsdException w:name="Medium Shading 1 Accent 2" w:semiHidden="0" w:uiPriority="63" w:unhideWhenUsed="0"/>
+    <w:lsdException w:name="Medium Shading 2 Accent 2" w:semiHidden="0" w:uiPriority="64" w:unhideWhenUsed="0"/>
+    <w:lsdException w:name="Medium List 1 Accent 2" w:semiHidden="0" w:uiPriority="65" w:unhideWhenUsed="0"/>
+    <w:lsdException w:name="Medium List 2 Accent 2" w:semiHidden="0" w:uiPriority="66" w:unhideWhenUsed="0"/>
+    <w:lsdException w:name="Medium Grid 1 Accent 2" w:semiHidden="0" w:uiPriority="67" w:unhideWhenUsed="0"/>
+    <w:lsdException w:name="Medium Grid 2 Accent 2" w:semiHidden="0" w:uiPriority="68" w:unhideWhenUsed="0"/>
+    <w:lsdException w:name="Medium Grid 3 Accent 2" w:semiHidden="0" w:uiPriority="69" w:unhideWhenUsed="0"/>
+    <w:lsdException w:name="Dark List Accent 2" w:semiHidden="0" w:uiPriority="70" w:unhideWhenUsed="0"/>
+    <w:lsdException w:name="Colorful Shading Accent 2" w:semiHidden="0" w:uiPriority="71" w:unhideWhenUsed="0"/>
+    <w:lsdException w:name="Colorful List Accent 2" w:semiHidden="0" w:uiPriority="72" w:unhideWhenUsed="0"/>
+    <w:lsdException w:name="Colorful Grid Accent 2" w:semiHidden="0" w:uiPriority="73" w:unhideWhenUsed="0"/>
+    <w:lsdException w:name="Light Shading Accent 3" w:semiHidden="0" w:uiPriority="60" w:unhideWhenUsed="0"/>
+    <w:lsdException w:name="Light List Accent 3" w:semiHidden="0" w:uiPriority="61" w:unhideWhenUsed="0"/>
+    <w:lsdException w:name="Light Grid Accent 3" w:semiHidden="0" w:uiPriority="62" w:unhideWhenUsed="0"/>
+    <w:lsdException w:name="Medium Shading 1 Accent 3" w:semiHidden="0" w:uiPriority="63" w:unhideWhenUsed="0"/>
+    <w:lsdException w:name="Medium Shading 2 Accent 3" w:semiHidden="0" w:uiPriority="64" w:unhideWhenUsed="0"/>
+    <w:lsdException w:name="Medium List 1 Accent 3" w:semiHidden="0" w:uiPriority="65" w:unhideWhenUsed="0"/>
+    <w:lsdException w:name="Medium List 2 Accent 3" w:semiHidden="0" w:uiPriority="66" w:unhideWhenUsed="0"/>
+    <w:lsdException w:name="Medium Grid 1 Accent 3" w:semiHidden="0" w:uiPriority="67" w:unhideWhenUsed="0"/>
+    <w:lsdException w:name="Medium Grid 2 Accent 3" w:semiHidden="0" w:uiPriority="68" w:unhideWhenUsed="0"/>
+    <w:lsdException w:name="Medium Grid 3 Accent 3" w:semiHidden="0" w:uiPriority="69" w:unhideWhenUsed="0"/>
+    <w:lsdException w:name="Dark List Accent 3" w:semiHidden="0" w:uiPriority="70" w:unhideWhenUsed="0"/>
+    <w:lsdException w:name="Colorful Shading Accent 3" w:semiHidden="0" w:uiPriority="71" w:unhideWhenUsed="0"/>
+    <w:lsdException w:name="Colorful List Accent 3" w:semiHidden="0" w:uiPriority="72" w:unhideWhenUsed="0"/>
+    <w:lsdException w:name="Colorful Grid Accent 3" w:semiHidden="0" w:uiPriority="73" w:unhideWhenUsed="0"/>
+    <w:lsdException w:name="Light Shading Accent 4" w:semiHidden="0" w:uiPriority="60" w:unhideWhenUsed="0"/>
+    <w:lsdException w:name="Light List Accent 4" w:semiHidden="0" w:uiPriority="61" w:unhideWhenUsed="0"/>
+    <w:lsdException w:name="Light Grid Accent 4" w:semiHidden="0" w:uiPriority="62" w:unhideWhenUsed="0"/>
+    <w:lsdException w:name="Medium Shading 1 Accent 4" w:semiHidden="0" w:uiPriority="63" w:unhideWhenUsed="0"/>
+    <w:lsdException w:name="Medium Shading 2 Accent 4" w:semiHidden="0" w:uiPriority="64" w:unhideWhenUsed="0"/>
+    <w:lsdException w:name="Medium List 1 Accent 4" w:semiHidden="0" w:uiPriority="65" w:unhideWhenUsed="0"/>
+    <w:lsdException w:name="Medium List 2 Accent 4" w:semiHidden="0" w:uiPriority="66" w:unhideWhenUsed="0"/>
+    <w:lsdException w:name="Medium Grid 1 Accent 4" w:semiHidden="0" w:uiPriority="67" w:unhideWhenUsed="0"/>
+    <w:lsdException w:name="Medium Grid 2 Accent 4" w:semiHidden="0" w:uiPriority="68" w:unhideWhenUsed="0"/>
+    <w:lsdException w:name="Medium Grid 3 Accent 4" w:semiHidden="0" w:uiPriority="69" w:unhideWhenUsed="0"/>
+    <w:lsdException w:name="Dark List Accent 4" w:semiHidden="0" w:uiPriority="70" w:unhideWhenUsed="0"/>
+    <w:lsdException w:name="Colorful Shading Accent 4" w:semiHidden="0" w:uiPriority="71" w:unhideWhenUsed="0"/>
+    <w:lsdException w:name="Colorful List Accent 4" w:semiHidden="0" w:uiPriority="72" w:unhideWhenUsed="0"/>
+    <w:lsdException w:name="Colorful Grid Accent 4" w:semiHidden="0" w:uiPriority="73" w:unhideWhenUsed="0"/>
+    <w:lsdException w:name="Light Shading Accent 5" w:semiHidden="0" w:uiPriority="60" w:unhideWhenUsed="0"/>
+    <w:lsdException w:name="Light List Accent 5" w:semiHidden="0" w:uiPriority="61" w:unhideWhenUsed="0"/>
+    <w:lsdException w:name="Light Grid Accent 5" w:semiHidden="0" w:uiPriority="62" w:unhideWhenUsed="0"/>
+    <w:lsdException w:name="Medium Shading 1 Accent 5" w:semiHidden="0" w:uiPriority="63" w:unhideWhenUsed="0"/>
+    <w:lsdException w:name="Medium Shading 2 Accent 5" w:semiHidden="0" w:uiPriority="64" w:unhideWhenUsed="0"/>
+    <w:lsdException w:name="Medium List 1 Accent 5" w:semiHidden="0" w:uiPriority="65" w:unhideWhenUsed="0"/>
+    <w:lsdException w:name="Medium List 2 Accent 5" w:semiHidden="0" w:uiPriority="66" w:unhideWhenUsed="0"/>
+    <w:lsdException w:name="Medium Grid 1 Accent 5" w:semiHidden="0" w:uiPriority="67" w:unhideWhenUsed="0"/>
+    <w:lsdException w:name="Medium Grid 2 Accent 5" w:semiHidden="0" w:uiPriority="68" w:unhideWhenUsed="0"/>
+    <w:lsdException w:name="Medium Grid 3 Accent 5" w:semiHidden="0" w:uiPriority="69" w:unhideWhenUsed="0"/>
+    <w:lsdException w:name="Dark List Accent 5" w:semiHidden="0" w:uiPriority="70" w:unhideWhenUsed="0"/>
+    <w:lsdException w:name="Colorful Shading Accent 5" w:semiHidden="0" w:uiPriority="71" w:unhideWhenUsed="0"/>
+    <w:lsdException w:name="Colorful List Accent 5" w:semiHidden="0" w:uiPriority="72" w:unhideWhenUsed="0"/>
+    <w:lsdException w:name="Colorful Grid Accent 5" w:semiHidden="0" w:uiPriority="73" w:unhideWhenUsed="0"/>
+    <w:lsdException w:name="Light Shading Accent 6" w:semiHidden="0" w:uiPriority="60" w:unhideWhenUsed="0"/>
+    <w:lsdException w:name="Light List Accent 6" w:semiHidden="0" w:uiPriority="61" w:unhideWhenUsed="0"/>
+    <w:lsdException w:name="Light Grid Accent 6" w:semiHidden="0" w:uiPriority="62" w:unhideWhenUsed="0"/>
+    <w:lsdException w:name="Medium Shading 1 Accent 6" w:semiHidden="0" w:uiPriority="63" w:unhideWhenUsed="0"/>
+    <w:lsdException w:name="Medium Shading 2 Accent 6" w:semiHidden="0" w:uiPriority="64" w:unhideWhenUsed="0"/>
+    <w:lsdException w:name="Medium List 1 Accent 6" w:semiHidden="0" w:uiPriority="65" w:unhideWhenUsed="0"/>
+    <w:lsdException w:name="Medium List 2 Accent 6" w:semiHidden="0" w:uiPriority="66" w:unhideWhenUsed="0"/>
+    <w:lsdException w:name="Medium Grid 1 Accent 6" w:semiHidden="0" w:uiPriority="67" w:unhideWhenUsed="0"/>
+    <w:lsdException w:name="Medium Grid 2 Accent 6" w:semiHidden="0" w:uiPriority="68" w:unhideWhenUsed="0"/>
+    <w:lsdException w:name="Medium Grid 3 Accent 6" w:semiHidden="0" w:uiPriority="69" w:unhideWhenUsed="0"/>
+    <w:lsdException w:name="Dark List Accent 6" w:semiHidden="0" w:uiPriority="70" w:unhideWhenUsed="0"/>
+    <w:lsdException w:name="Colorful Shading Accent 6" w:semiHidden="0" w:uiPriority="71" w:unhideWhenUsed="0"/>
+    <w:lsdException w:name="Colorful List Accent 6" w:semiHidden="0" w:uiPriority="72" w:unhideWhenUsed="0"/>
+    <w:lsdException w:name="Colorful Grid Accent 6" w:semiHidden="0" w:uiPriority="73" w:unhideWhenUsed="0"/>
+    <w:lsdException w:name="Subtle Emphasis" w:semiHidden="0" w:uiPriority="19" w:unhideWhenUsed="0" w:qFormat="1"/>
+    <w:lsdException w:name="Intense Emphasis" w:semiHidden="0" w:uiPriority="21" w:unhideWhenUsed="0" w:qFormat="1"/>
+    <w:lsdException w:name="Subtle Reference" w:semiHidden="0" w:uiPriority="31" w:unhideWhenUsed="0" w:qFormat="1"/>
+    <w:lsdException w:name="Intense Reference" w:semiHidden="0" w:uiPriority="32" w:unhideWhenUsed="0" w:qFormat="1"/>
+    <w:lsdException w:name="Book Title" w:semiHidden="0" w:uiPriority="33" w:unhideWhenUsed="0" w:qFormat="1"/>
+    <w:lsdException w:name="Bibliography" w:uiPriority="37"/>
+    <w:lsdException w:name="TOC Heading" w:uiPriority="39" w:qFormat="1"/>
   </w:latentStyles>
   <w:style w:type="paragraph" w:default="1" w:styleId="Normal">
     <w:name w:val="Normal"/>
     <w:qFormat/>
     <w:rsid w:val="00BD6278"/>
   </w:style>
-  <w:style w:type="character" w:default="1" w:styleId="Policepardfaut">
+  <w:style w:type="character" w:default="1" w:styleId="DefaultParagraphFont">
     <w:name w:val="Default Paragraph Font"/>
     <w:uiPriority w:val="1"/>
     <w:semiHidden/>
     <w:unhideWhenUsed/>
   </w:style>
-  <w:style w:type="table" w:default="1" w:styleId="TableauNormal">
+  <w:style w:type="table" w:default="1" w:styleId="TableNormal">
     <w:name w:val="Normal Table"/>
     <w:uiPriority w:val="99"/>
     <w:semiHidden/>
@@ -3744,7 +4395,7 @@
       </w:tblCellMar>
     </w:tblPr>
   </w:style>
-  <w:style w:type="numbering" w:default="1" w:styleId="Aucuneliste">
+  <w:style w:type="numbering" w:default="1" w:styleId="NoList">
     <w:name w:val="No List"/>
     <w:uiPriority w:val="99"/>
     <w:semiHidden/>
@@ -3789,8 +4440,198 @@
 </w:styles>
 </file>
 
+<file path=word/glossary/stylesWithEffects.xml><?xml version="1.0" encoding="utf-8"?>
+<w:styles xmlns:wpc="http://schemas.microsoft.com/office/word/2010/wordprocessingCanvas" xmlns:mc="http://schemas.openxmlformats.org/markup-compatibility/2006" xmlns:o="urn:schemas-microsoft-com:office:office" xmlns:r="http://schemas.openxmlformats.org/officeDocument/2006/relationships" xmlns:m="http://schemas.openxmlformats.org/officeDocument/2006/math" xmlns:v="urn:schemas-microsoft-com:vml" xmlns:wp14="http://schemas.microsoft.com/office/word/2010/wordprocessingDrawing" xmlns:wp="http://schemas.openxmlformats.org/drawingml/2006/wordprocessingDrawing" xmlns:w10="urn:schemas-microsoft-com:office:word" xmlns:w="http://schemas.openxmlformats.org/wordprocessingml/2006/main" xmlns:w14="http://schemas.microsoft.com/office/word/2010/wordml" xmlns:wpg="http://schemas.microsoft.com/office/word/2010/wordprocessingGroup" xmlns:wpi="http://schemas.microsoft.com/office/word/2010/wordprocessingInk" xmlns:wne="http://schemas.microsoft.com/office/word/2006/wordml" xmlns:wps="http://schemas.microsoft.com/office/word/2010/wordprocessingShape" mc:Ignorable="w14 wp14">
+  <w:docDefaults>
+    <w:rPrDefault>
+      <w:rPr>
+        <w:rFonts w:asciiTheme="minorHAnsi" w:eastAsiaTheme="minorEastAsia" w:hAnsiTheme="minorHAnsi" w:cstheme="minorBidi"/>
+        <w:sz w:val="22"/>
+        <w:szCs w:val="22"/>
+        <w:lang w:val="en-US" w:eastAsia="en-US" w:bidi="ar-SA"/>
+      </w:rPr>
+    </w:rPrDefault>
+    <w:pPrDefault>
+      <w:pPr>
+        <w:spacing w:after="200" w:line="276" w:lineRule="auto"/>
+      </w:pPr>
+    </w:pPrDefault>
+  </w:docDefaults>
+  <w:latentStyles w:defLockedState="0" w:defUIPriority="99" w:defSemiHidden="1" w:defUnhideWhenUsed="1" w:defQFormat="0" w:count="267">
+    <w:lsdException w:name="Normal" w:semiHidden="0" w:uiPriority="0" w:unhideWhenUsed="0" w:qFormat="1"/>
+    <w:lsdException w:name="heading 1" w:semiHidden="0" w:uiPriority="9" w:unhideWhenUsed="0" w:qFormat="1"/>
+    <w:lsdException w:name="heading 2" w:uiPriority="9" w:qFormat="1"/>
+    <w:lsdException w:name="heading 3" w:uiPriority="9" w:qFormat="1"/>
+    <w:lsdException w:name="heading 4" w:uiPriority="9" w:qFormat="1"/>
+    <w:lsdException w:name="heading 5" w:uiPriority="9" w:qFormat="1"/>
+    <w:lsdException w:name="heading 6" w:uiPriority="9" w:qFormat="1"/>
+    <w:lsdException w:name="heading 7" w:uiPriority="9" w:qFormat="1"/>
+    <w:lsdException w:name="heading 8" w:uiPriority="9" w:qFormat="1"/>
+    <w:lsdException w:name="heading 9" w:uiPriority="9" w:qFormat="1"/>
+    <w:lsdException w:name="toc 1" w:uiPriority="39"/>
+    <w:lsdException w:name="toc 2" w:uiPriority="39"/>
+    <w:lsdException w:name="toc 3" w:uiPriority="39"/>
+    <w:lsdException w:name="toc 4" w:uiPriority="39"/>
+    <w:lsdException w:name="toc 5" w:uiPriority="39"/>
+    <w:lsdException w:name="toc 6" w:uiPriority="39"/>
+    <w:lsdException w:name="toc 7" w:uiPriority="39"/>
+    <w:lsdException w:name="toc 8" w:uiPriority="39"/>
+    <w:lsdException w:name="toc 9" w:uiPriority="39"/>
+    <w:lsdException w:name="caption" w:uiPriority="35" w:qFormat="1"/>
+    <w:lsdException w:name="Title" w:semiHidden="0" w:uiPriority="10" w:unhideWhenUsed="0" w:qFormat="1"/>
+    <w:lsdException w:name="Default Paragraph Font" w:uiPriority="1"/>
+    <w:lsdException w:name="Subtitle" w:semiHidden="0" w:uiPriority="11" w:unhideWhenUsed="0" w:qFormat="1"/>
+    <w:lsdException w:name="Strong" w:semiHidden="0" w:uiPriority="22" w:unhideWhenUsed="0" w:qFormat="1"/>
+    <w:lsdException w:name="Emphasis" w:semiHidden="0" w:uiPriority="20" w:unhideWhenUsed="0" w:qFormat="1"/>
+    <w:lsdException w:name="Table Grid" w:semiHidden="0" w:uiPriority="59" w:unhideWhenUsed="0"/>
+    <w:lsdException w:name="Placeholder Text" w:unhideWhenUsed="0"/>
+    <w:lsdException w:name="No Spacing" w:semiHidden="0" w:uiPriority="1" w:unhideWhenUsed="0" w:qFormat="1"/>
+    <w:lsdException w:name="Light Shading" w:semiHidden="0" w:uiPriority="60" w:unhideWhenUsed="0"/>
+    <w:lsdException w:name="Light List" w:semiHidden="0" w:uiPriority="61" w:unhideWhenUsed="0"/>
+    <w:lsdException w:name="Light Grid" w:semiHidden="0" w:uiPriority="62" w:unhideWhenUsed="0"/>
+    <w:lsdException w:name="Medium Shading 1" w:semiHidden="0" w:uiPriority="63" w:unhideWhenUsed="0"/>
+    <w:lsdException w:name="Medium Shading 2" w:semiHidden="0" w:uiPriority="64" w:unhideWhenUsed="0"/>
+    <w:lsdException w:name="Medium List 1" w:semiHidden="0" w:uiPriority="65" w:unhideWhenUsed="0"/>
+    <w:lsdException w:name="Medium List 2" w:semiHidden="0" w:uiPriority="66" w:unhideWhenUsed="0"/>
+    <w:lsdException w:name="Medium Grid 1" w:semiHidden="0" w:uiPriority="67" w:unhideWhenUsed="0"/>
+    <w:lsdException w:name="Medium Grid 2" w:semiHidden="0" w:uiPriority="68" w:unhideWhenUsed="0"/>
+    <w:lsdException w:name="Medium Grid 3" w:semiHidden="0" w:uiPriority="69" w:unhideWhenUsed="0"/>
+    <w:lsdException w:name="Dark List" w:semiHidden="0" w:uiPriority="70" w:unhideWhenUsed="0"/>
+    <w:lsdException w:name="Colorful Shading" w:semiHidden="0" w:uiPriority="71" w:unhideWhenUsed="0"/>
+    <w:lsdException w:name="Colorful List" w:semiHidden="0" w:uiPriority="72" w:unhideWhenUsed="0"/>
+    <w:lsdException w:name="Colorful Grid" w:semiHidden="0" w:uiPriority="73" w:unhideWhenUsed="0"/>
+    <w:lsdException w:name="Light Shading Accent 1" w:semiHidden="0" w:uiPriority="60" w:unhideWhenUsed="0"/>
+    <w:lsdException w:name="Light List Accent 1" w:semiHidden="0" w:uiPriority="61" w:unhideWhenUsed="0"/>
+    <w:lsdException w:name="Light Grid Accent 1" w:semiHidden="0" w:uiPriority="62" w:unhideWhenUsed="0"/>
+    <w:lsdException w:name="Medium Shading 1 Accent 1" w:semiHidden="0" w:uiPriority="63" w:unhideWhenUsed="0"/>
+    <w:lsdException w:name="Medium Shading 2 Accent 1" w:semiHidden="0" w:uiPriority="64" w:unhideWhenUsed="0"/>
+    <w:lsdException w:name="Medium List 1 Accent 1" w:semiHidden="0" w:uiPriority="65" w:unhideWhenUsed="0"/>
+    <w:lsdException w:name="Revision" w:unhideWhenUsed="0"/>
+    <w:lsdException w:name="List Paragraph" w:semiHidden="0" w:uiPriority="34" w:unhideWhenUsed="0" w:qFormat="1"/>
+    <w:lsdException w:name="Quote" w:semiHidden="0" w:uiPriority="29" w:unhideWhenUsed="0" w:qFormat="1"/>
+    <w:lsdException w:name="Intense Quote" w:semiHidden="0" w:uiPriority="30" w:unhideWhenUsed="0" w:qFormat="1"/>
+    <w:lsdException w:name="Medium List 2 Accent 1" w:semiHidden="0" w:uiPriority="66" w:unhideWhenUsed="0"/>
+    <w:lsdException w:name="Medium Grid 1 Accent 1" w:semiHidden="0" w:uiPriority="67" w:unhideWhenUsed="0"/>
+    <w:lsdException w:name="Medium Grid 2 Accent 1" w:semiHidden="0" w:uiPriority="68" w:unhideWhenUsed="0"/>
+    <w:lsdException w:name="Medium Grid 3 Accent 1" w:semiHidden="0" w:uiPriority="69" w:unhideWhenUsed="0"/>
+    <w:lsdException w:name="Dark List Accent 1" w:semiHidden="0" w:uiPriority="70" w:unhideWhenUsed="0"/>
+    <w:lsdException w:name="Colorful Shading Accent 1" w:semiHidden="0" w:uiPriority="71" w:unhideWhenUsed="0"/>
+    <w:lsdException w:name="Colorful List Accent 1" w:semiHidden="0" w:uiPriority="72" w:unhideWhenUsed="0"/>
+    <w:lsdException w:name="Colorful Grid Accent 1" w:semiHidden="0" w:uiPriority="73" w:unhideWhenUsed="0"/>
+    <w:lsdException w:name="Light Shading Accent 2" w:semiHidden="0" w:uiPriority="60" w:unhideWhenUsed="0"/>
+    <w:lsdException w:name="Light List Accent 2" w:semiHidden="0" w:uiPriority="61" w:unhideWhenUsed="0"/>
+    <w:lsdException w:name="Light Grid Accent 2" w:semiHidden="0" w:uiPriority="62" w:unhideWhenUsed="0"/>
+    <w:lsdException w:name="Medium Shading 1 Accent 2" w:semiHidden="0" w:uiPriority="63" w:unhideWhenUsed="0"/>
+    <w:lsdException w:name="Medium Shading 2 Accent 2" w:semiHidden="0" w:uiPriority="64" w:unhideWhenUsed="0"/>
+    <w:lsdException w:name="Medium List 1 Accent 2" w:semiHidden="0" w:uiPriority="65" w:unhideWhenUsed="0"/>
+    <w:lsdException w:name="Medium List 2 Accent 2" w:semiHidden="0" w:uiPriority="66" w:unhideWhenUsed="0"/>
+    <w:lsdException w:name="Medium Grid 1 Accent 2" w:semiHidden="0" w:uiPriority="67" w:unhideWhenUsed="0"/>
+    <w:lsdException w:name="Medium Grid 2 Accent 2" w:semiHidden="0" w:uiPriority="68" w:unhideWhenUsed="0"/>
+    <w:lsdException w:name="Medium Grid 3 Accent 2" w:semiHidden="0" w:uiPriority="69" w:unhideWhenUsed="0"/>
+    <w:lsdException w:name="Dark List Accent 2" w:semiHidden="0" w:uiPriority="70" w:unhideWhenUsed="0"/>
+    <w:lsdException w:name="Colorful Shading Accent 2" w:semiHidden="0" w:uiPriority="71" w:unhideWhenUsed="0"/>
+    <w:lsdException w:name="Colorful List Accent 2" w:semiHidden="0" w:uiPriority="72" w:unhideWhenUsed="0"/>
+    <w:lsdException w:name="Colorful Grid Accent 2" w:semiHidden="0" w:uiPriority="73" w:unhideWhenUsed="0"/>
+    <w:lsdException w:name="Light Shading Accent 3" w:semiHidden="0" w:uiPriority="60" w:unhideWhenUsed="0"/>
+    <w:lsdException w:name="Light List Accent 3" w:semiHidden="0" w:uiPriority="61" w:unhideWhenUsed="0"/>
+    <w:lsdException w:name="Light Grid Accent 3" w:semiHidden="0" w:uiPriority="62" w:unhideWhenUsed="0"/>
+    <w:lsdException w:name="Medium Shading 1 Accent 3" w:semiHidden="0" w:uiPriority="63" w:unhideWhenUsed="0"/>
+    <w:lsdException w:name="Medium Shading 2 Accent 3" w:semiHidden="0" w:uiPriority="64" w:unhideWhenUsed="0"/>
+    <w:lsdException w:name="Medium List 1 Accent 3" w:semiHidden="0" w:uiPriority="65" w:unhideWhenUsed="0"/>
+    <w:lsdException w:name="Medium List 2 Accent 3" w:semiHidden="0" w:uiPriority="66" w:unhideWhenUsed="0"/>
+    <w:lsdException w:name="Medium Grid 1 Accent 3" w:semiHidden="0" w:uiPriority="67" w:unhideWhenUsed="0"/>
+    <w:lsdException w:name="Medium Grid 2 Accent 3" w:semiHidden="0" w:uiPriority="68" w:unhideWhenUsed="0"/>
+    <w:lsdException w:name="Medium Grid 3 Accent 3" w:semiHidden="0" w:uiPriority="69" w:unhideWhenUsed="0"/>
+    <w:lsdException w:name="Dark List Accent 3" w:semiHidden="0" w:uiPriority="70" w:unhideWhenUsed="0"/>
+    <w:lsdException w:name="Colorful Shading Accent 3" w:semiHidden="0" w:uiPriority="71" w:unhideWhenUsed="0"/>
+    <w:lsdException w:name="Colorful List Accent 3" w:semiHidden="0" w:uiPriority="72" w:unhideWhenUsed="0"/>
+    <w:lsdException w:name="Colorful Grid Accent 3" w:semiHidden="0" w:uiPriority="73" w:unhideWhenUsed="0"/>
+    <w:lsdException w:name="Light Shading Accent 4" w:semiHidden="0" w:uiPriority="60" w:unhideWhenUsed="0"/>
+    <w:lsdException w:name="Light List Accent 4" w:semiHidden="0" w:uiPriority="61" w:unhideWhenUsed="0"/>
+    <w:lsdException w:name="Light Grid Accent 4" w:semiHidden="0" w:uiPriority="62" w:unhideWhenUsed="0"/>
+    <w:lsdException w:name="Medium Shading 1 Accent 4" w:semiHidden="0" w:uiPriority="63" w:unhideWhenUsed="0"/>
+    <w:lsdException w:name="Medium Shading 2 Accent 4" w:semiHidden="0" w:uiPriority="64" w:unhideWhenUsed="0"/>
+    <w:lsdException w:name="Medium List 1 Accent 4" w:semiHidden="0" w:uiPriority="65" w:unhideWhenUsed="0"/>
+    <w:lsdException w:name="Medium List 2 Accent 4" w:semiHidden="0" w:uiPriority="66" w:unhideWhenUsed="0"/>
+    <w:lsdException w:name="Medium Grid 1 Accent 4" w:semiHidden="0" w:uiPriority="67" w:unhideWhenUsed="0"/>
+    <w:lsdException w:name="Medium Grid 2 Accent 4" w:semiHidden="0" w:uiPriority="68" w:unhideWhenUsed="0"/>
+    <w:lsdException w:name="Medium Grid 3 Accent 4" w:semiHidden="0" w:uiPriority="69" w:unhideWhenUsed="0"/>
+    <w:lsdException w:name="Dark List Accent 4" w:semiHidden="0" w:uiPriority="70" w:unhideWhenUsed="0"/>
+    <w:lsdException w:name="Colorful Shading Accent 4" w:semiHidden="0" w:uiPriority="71" w:unhideWhenUsed="0"/>
+    <w:lsdException w:name="Colorful List Accent 4" w:semiHidden="0" w:uiPriority="72" w:unhideWhenUsed="0"/>
+    <w:lsdException w:name="Colorful Grid Accent 4" w:semiHidden="0" w:uiPriority="73" w:unhideWhenUsed="0"/>
+    <w:lsdException w:name="Light Shading Accent 5" w:semiHidden="0" w:uiPriority="60" w:unhideWhenUsed="0"/>
+    <w:lsdException w:name="Light List Accent 5" w:semiHidden="0" w:uiPriority="61" w:unhideWhenUsed="0"/>
+    <w:lsdException w:name="Light Grid Accent 5" w:semiHidden="0" w:uiPriority="62" w:unhideWhenUsed="0"/>
+    <w:lsdException w:name="Medium Shading 1 Accent 5" w:semiHidden="0" w:uiPriority="63" w:unhideWhenUsed="0"/>
+    <w:lsdException w:name="Medium Shading 2 Accent 5" w:semiHidden="0" w:uiPriority="64" w:unhideWhenUsed="0"/>
+    <w:lsdException w:name="Medium List 1 Accent 5" w:semiHidden="0" w:uiPriority="65" w:unhideWhenUsed="0"/>
+    <w:lsdException w:name="Medium List 2 Accent 5" w:semiHidden="0" w:uiPriority="66" w:unhideWhenUsed="0"/>
+    <w:lsdException w:name="Medium Grid 1 Accent 5" w:semiHidden="0" w:uiPriority="67" w:unhideWhenUsed="0"/>
+    <w:lsdException w:name="Medium Grid 2 Accent 5" w:semiHidden="0" w:uiPriority="68" w:unhideWhenUsed="0"/>
+    <w:lsdException w:name="Medium Grid 3 Accent 5" w:semiHidden="0" w:uiPriority="69" w:unhideWhenUsed="0"/>
+    <w:lsdException w:name="Dark List Accent 5" w:semiHidden="0" w:uiPriority="70" w:unhideWhenUsed="0"/>
+    <w:lsdException w:name="Colorful Shading Accent 5" w:semiHidden="0" w:uiPriority="71" w:unhideWhenUsed="0"/>
+    <w:lsdException w:name="Colorful List Accent 5" w:semiHidden="0" w:uiPriority="72" w:unhideWhenUsed="0"/>
+    <w:lsdException w:name="Colorful Grid Accent 5" w:semiHidden="0" w:uiPriority="73" w:unhideWhenUsed="0"/>
+    <w:lsdException w:name="Light Shading Accent 6" w:semiHidden="0" w:uiPriority="60" w:unhideWhenUsed="0"/>
+    <w:lsdException w:name="Light List Accent 6" w:semiHidden="0" w:uiPriority="61" w:unhideWhenUsed="0"/>
+    <w:lsdException w:name="Light Grid Accent 6" w:semiHidden="0" w:uiPriority="62" w:unhideWhenUsed="0"/>
+    <w:lsdException w:name="Medium Shading 1 Accent 6" w:semiHidden="0" w:uiPriority="63" w:unhideWhenUsed="0"/>
+    <w:lsdException w:name="Medium Shading 2 Accent 6" w:semiHidden="0" w:uiPriority="64" w:unhideWhenUsed="0"/>
+    <w:lsdException w:name="Medium List 1 Accent 6" w:semiHidden="0" w:uiPriority="65" w:unhideWhenUsed="0"/>
+    <w:lsdException w:name="Medium List 2 Accent 6" w:semiHidden="0" w:uiPriority="66" w:unhideWhenUsed="0"/>
+    <w:lsdException w:name="Medium Grid 1 Accent 6" w:semiHidden="0" w:uiPriority="67" w:unhideWhenUsed="0"/>
+    <w:lsdException w:name="Medium Grid 2 Accent 6" w:semiHidden="0" w:uiPriority="68" w:unhideWhenUsed="0"/>
+    <w:lsdException w:name="Medium Grid 3 Accent 6" w:semiHidden="0" w:uiPriority="69" w:unhideWhenUsed="0"/>
+    <w:lsdException w:name="Dark List Accent 6" w:semiHidden="0" w:uiPriority="70" w:unhideWhenUsed="0"/>
+    <w:lsdException w:name="Colorful Shading Accent 6" w:semiHidden="0" w:uiPriority="71" w:unhideWhenUsed="0"/>
+    <w:lsdException w:name="Colorful List Accent 6" w:semiHidden="0" w:uiPriority="72" w:unhideWhenUsed="0"/>
+    <w:lsdException w:name="Colorful Grid Accent 6" w:semiHidden="0" w:uiPriority="73" w:unhideWhenUsed="0"/>
+    <w:lsdException w:name="Subtle Emphasis" w:semiHidden="0" w:uiPriority="19" w:unhideWhenUsed="0" w:qFormat="1"/>
+    <w:lsdException w:name="Intense Emphasis" w:semiHidden="0" w:uiPriority="21" w:unhideWhenUsed="0" w:qFormat="1"/>
+    <w:lsdException w:name="Subtle Reference" w:semiHidden="0" w:uiPriority="31" w:unhideWhenUsed="0" w:qFormat="1"/>
+    <w:lsdException w:name="Intense Reference" w:semiHidden="0" w:uiPriority="32" w:unhideWhenUsed="0" w:qFormat="1"/>
+    <w:lsdException w:name="Book Title" w:semiHidden="0" w:uiPriority="33" w:unhideWhenUsed="0" w:qFormat="1"/>
+    <w:lsdException w:name="Bibliography" w:uiPriority="37"/>
+    <w:lsdException w:name="TOC Heading" w:uiPriority="39" w:qFormat="1"/>
+  </w:latentStyles>
+  <w:style w:type="paragraph" w:default="1" w:styleId="Normal">
+    <w:name w:val="Normal"/>
+    <w:qFormat/>
+  </w:style>
+  <w:style w:type="character" w:default="1" w:styleId="DefaultParagraphFont">
+    <w:name w:val="Default Paragraph Font"/>
+    <w:uiPriority w:val="1"/>
+    <w:semiHidden/>
+    <w:unhideWhenUsed/>
+  </w:style>
+  <w:style w:type="table" w:default="1" w:styleId="TableNormal">
+    <w:name w:val="Normal Table"/>
+    <w:uiPriority w:val="99"/>
+    <w:semiHidden/>
+    <w:unhideWhenUsed/>
+    <w:tblPr>
+      <w:tblInd w:w="0" w:type="dxa"/>
+      <w:tblCellMar>
+        <w:top w:w="0" w:type="dxa"/>
+        <w:left w:w="108" w:type="dxa"/>
+        <w:bottom w:w="0" w:type="dxa"/>
+        <w:right w:w="108" w:type="dxa"/>
+      </w:tblCellMar>
+    </w:tblPr>
+  </w:style>
+  <w:style w:type="numbering" w:default="1" w:styleId="NoList">
+    <w:name w:val="No List"/>
+    <w:uiPriority w:val="99"/>
+    <w:semiHidden/>
+    <w:unhideWhenUsed/>
+  </w:style>
+</w:styles>
+</file>
+
 <file path=word/glossary/webSettings.xml><?xml version="1.0" encoding="utf-8"?>
-<w:webSettings xmlns:mc="http://schemas.openxmlformats.org/markup-compatibility/2006" xmlns:r="http://schemas.openxmlformats.org/officeDocument/2006/relationships" xmlns:w="http://schemas.openxmlformats.org/wordprocessingml/2006/main" xmlns:w14="http://schemas.microsoft.com/office/word/2010/wordml" xmlns:w15="http://schemas.microsoft.com/office/word/2012/wordml" mc:Ignorable="w14 w15">
+<w:webSettings xmlns:mc="http://schemas.openxmlformats.org/markup-compatibility/2006" xmlns:r="http://schemas.openxmlformats.org/officeDocument/2006/relationships" xmlns:w="http://schemas.openxmlformats.org/wordprocessingml/2006/main" xmlns:w14="http://schemas.microsoft.com/office/word/2010/wordml" mc:Ignorable="w14">
   <w:optimizeForBrowser/>
   <w:allowPNG/>
 </w:webSettings>
@@ -4105,7 +4946,7 @@
 </file>
 
 <file path=customXml/itemProps2.xml><?xml version="1.0" encoding="utf-8"?>
-<ds:datastoreItem xmlns:ds="http://schemas.openxmlformats.org/officeDocument/2006/customXml" ds:itemID="{3A645DF9-DB02-47D1-944E-183B54E7183D}">
+<ds:datastoreItem xmlns:ds="http://schemas.openxmlformats.org/officeDocument/2006/customXml" ds:itemID="{E6995E9C-5E38-4B84-B44D-8E45BDC60D7F}">
   <ds:schemaRefs>
     <ds:schemaRef ds:uri="http://schemas.openxmlformats.org/officeDocument/2006/bibliography"/>
   </ds:schemaRefs>

</xml_diff>

<commit_message>
Ajout de la répartition des tâches (à compléter ou modifier si vous voulez), l'ordre des parties est surement à revoir aussi :)
</commit_message>
<xml_diff>
--- a/UML/Rapport.docx
+++ b/UML/Rapport.docx
@@ -721,10 +721,7 @@
     </w:p>
     <w:p/>
     <w:p/>
-    <w:p>
-      <w:bookmarkStart w:id="0" w:name="_GoBack"/>
-      <w:bookmarkEnd w:id="0"/>
-    </w:p>
+    <w:p/>
     <w:p>
       <w:pPr>
         <w:pStyle w:val="Heading2"/>
@@ -2153,13 +2150,7 @@
                     </w:rPr>
                   </w:pPr>
                   <w:r>
-                    <w:t xml:space="preserve">Figure </w:t>
-                  </w:r>
-                  <w:r>
-                    <w:t>6</w:t>
-                  </w:r>
-                  <w:r>
-                    <w:t xml:space="preserve"> : Boutons</w:t>
+                    <w:t>Figure 6 : Boutons</w:t>
                   </w:r>
                 </w:p>
               </w:txbxContent>
@@ -2381,15 +2372,18 @@
     </w:p>
     <w:p>
       <w:r>
+        <w:lastRenderedPageBreak/>
         <w:t>C’est à travers cet élément d’interface que les joueurs peuvent échanger des ressources lors des tours de jeu.</w:t>
       </w:r>
+      <w:r>
+        <w:t xml:space="preserve"> Il est généré en fonction du nombre de joueurs et des noms spécifiés dans les paramètres de la partie dans le menu principal.</w:t>
+      </w:r>
     </w:p>
     <w:p>
       <w:pPr>
         <w:pStyle w:val="Heading3"/>
       </w:pPr>
       <w:r>
-        <w:lastRenderedPageBreak/>
         <w:t>Le profil du joueur actuel</w:t>
       </w:r>
     </w:p>
@@ -2481,10 +2475,505 @@
     </w:p>
     <w:p/>
     <w:p/>
-    <w:p/>
-    <w:p/>
-    <w:p>
-      <w:pPr>
+    <w:p>
+      <w:pPr>
+        <w:pStyle w:val="Heading1"/>
+      </w:pPr>
+    </w:p>
+    <w:p>
+      <w:pPr>
+        <w:pStyle w:val="Heading1"/>
+      </w:pPr>
+      <w:r>
+        <w:t>Partage des tâches</w:t>
+      </w:r>
+    </w:p>
+    <w:p/>
+    <w:p>
+      <w:pPr>
+        <w:pStyle w:val="Heading2"/>
+      </w:pPr>
+      <w:r>
+        <w:t>Partie réflexion </w:t>
+      </w:r>
+    </w:p>
+    <w:p>
+      <w:r>
+        <w:t>Pour la recherche de l'idée originale du</w:t>
+      </w:r>
+      <w:r>
+        <w:rPr>
+          <w:rStyle w:val="apple-converted-space"/>
+          <w:rFonts w:ascii="Trebuchet MS" w:hAnsi="Trebuchet MS"/>
+          <w:color w:val="000000"/>
+        </w:rPr>
+        <w:t> </w:t>
+      </w:r>
+      <w:r>
+        <w:rPr>
+          <w:rStyle w:val="object"/>
+          <w:rFonts w:ascii="Trebuchet MS" w:hAnsi="Trebuchet MS"/>
+          <w:color w:val="005A95"/>
+        </w:rPr>
+        <w:t>jeu</w:t>
+      </w:r>
+      <w:r>
+        <w:t xml:space="preserve">, le groupe entier était présent et </w:t>
+      </w:r>
+      <w:proofErr w:type="gramStart"/>
+      <w:r>
+        <w:t>tout le</w:t>
+      </w:r>
+      <w:proofErr w:type="gramEnd"/>
+      <w:r>
+        <w:t xml:space="preserve"> monte proposait ses idées. Cela à permis d'avoir plusieurs points de vue et ainsi de trouver de nombreuses </w:t>
+      </w:r>
+      <w:r>
+        <w:t>fonctionnalités</w:t>
+      </w:r>
+      <w:r>
+        <w:t xml:space="preserve"> pour chaque partie du</w:t>
+      </w:r>
+      <w:r>
+        <w:rPr>
+          <w:rStyle w:val="apple-converted-space"/>
+          <w:rFonts w:ascii="Trebuchet MS" w:hAnsi="Trebuchet MS"/>
+          <w:color w:val="000000"/>
+        </w:rPr>
+        <w:t> </w:t>
+      </w:r>
+      <w:r>
+        <w:rPr>
+          <w:rStyle w:val="object"/>
+          <w:rFonts w:ascii="Trebuchet MS" w:hAnsi="Trebuchet MS"/>
+          <w:color w:val="005A95"/>
+        </w:rPr>
+        <w:t>jeu</w:t>
+      </w:r>
+      <w:r>
+        <w:t>.</w:t>
+      </w:r>
+    </w:p>
+    <w:p>
+      <w:r>
+        <w:t xml:space="preserve">Concernant la réalisation des différents diagrammes </w:t>
+      </w:r>
+      <w:proofErr w:type="spellStart"/>
+      <w:r>
+        <w:t>UMLs</w:t>
+      </w:r>
+      <w:proofErr w:type="spellEnd"/>
+      <w:r>
+        <w:t>, nous nous sommes répartis le travail en binômes pour une première réalisation. No</w:t>
+      </w:r>
+      <w:r>
+        <w:t>u</w:t>
+      </w:r>
+      <w:r>
+        <w:t xml:space="preserve">s nous retrouvions ensuite tous ensemble pour débattre sur les </w:t>
+      </w:r>
+      <w:proofErr w:type="gramStart"/>
+      <w:r>
+        <w:t>différents</w:t>
+      </w:r>
+      <w:proofErr w:type="gramEnd"/>
+      <w:r>
+        <w:t xml:space="preserve"> approches employées ou </w:t>
+      </w:r>
+      <w:r>
+        <w:t>l</w:t>
+      </w:r>
+      <w:r>
+        <w:t>es problèmes rencontrés.</w:t>
+      </w:r>
+    </w:p>
+    <w:p>
+      <w:r>
+        <w:t>Nous nous partageons les ressources grâce à un dépôt Git privé, permettant ainsi de se transmettre les documents rapidement et sans problèmes de pertes d'information.</w:t>
+      </w:r>
+    </w:p>
+    <w:p/>
+    <w:p>
+      <w:pPr>
+        <w:pStyle w:val="Heading2"/>
+      </w:pPr>
+      <w:r>
+        <w:t>Création de l'application</w:t>
+      </w:r>
+    </w:p>
+    <w:p>
+      <w:r>
+        <w:t>Pour ce qui est de la partie code source de l'application, là encore un</w:t>
+      </w:r>
+      <w:r>
+        <w:t xml:space="preserve"> dépôt</w:t>
+      </w:r>
+      <w:r>
+        <w:t xml:space="preserve"> git est utilisé.</w:t>
+      </w:r>
+      <w:r>
+        <w:rPr>
+          <w:rStyle w:val="apple-converted-space"/>
+          <w:rFonts w:ascii="Trebuchet MS" w:hAnsi="Trebuchet MS"/>
+          <w:color w:val="000000"/>
+        </w:rPr>
+        <w:t> </w:t>
+      </w:r>
+      <w:r>
+        <w:br/>
+        <w:t>Nous pouvons grâce à cela créer différentes tâches à réaliser, se les assigner pour les réaliser, les marquer comme terminée ou encore demander de l'aide dessus en discutant des problèmes rencontrés ou des différentes possibilités d'adaptations possibles.</w:t>
+      </w:r>
+    </w:p>
+    <w:p>
+      <w:pPr>
+        <w:pStyle w:val="NormalWeb"/>
+        <w:shd w:val="clear" w:color="auto" w:fill="FFFFFF"/>
+        <w:spacing w:before="0" w:beforeAutospacing="0" w:after="0" w:afterAutospacing="0"/>
+        <w:rPr>
+          <w:rFonts w:ascii="Trebuchet MS" w:hAnsi="Trebuchet MS"/>
+          <w:color w:val="000000"/>
+          <w:lang w:val="fr-FR"/>
+        </w:rPr>
+      </w:pPr>
+      <w:r>
+        <w:rPr>
+          <w:rFonts w:ascii="Trebuchet MS" w:hAnsi="Trebuchet MS"/>
+          <w:color w:val="000000"/>
+          <w:lang w:val="fr-FR"/>
+        </w:rPr>
+        <w:t> </w:t>
+      </w:r>
+    </w:p>
+    <w:p>
+      <w:r>
+        <w:t>Grâce à cela, nous pouvons travailler pendant notre temps libre et sans être tous présent au même moment, et dans le même temps résoudre les problèmes rencontrés ensemble pour ne pas rester bloquer.</w:t>
+      </w:r>
+    </w:p>
+    <w:p/>
+    <w:p/>
+    <w:p/>
+    <w:p/>
+    <w:p/>
+    <w:p/>
+    <w:p/>
+    <w:p/>
+    <w:p>
+      <w:pPr>
+        <w:pStyle w:val="Heading2"/>
+        <w:jc w:val="left"/>
+      </w:pPr>
+      <w:r>
+        <w:t>Répartition par personnes :</w:t>
+      </w:r>
+    </w:p>
+    <w:p/>
+    <w:p>
+      <w:pPr>
+        <w:jc w:val="left"/>
+      </w:pPr>
+      <w:r>
+        <w:t xml:space="preserve">Valentin BURGER : </w:t>
+      </w:r>
+    </w:p>
+    <w:p>
+      <w:pPr>
+        <w:pStyle w:val="ListParagraph"/>
+        <w:numPr>
+          <w:ilvl w:val="0"/>
+          <w:numId w:val="6"/>
+        </w:numPr>
+        <w:jc w:val="left"/>
+      </w:pPr>
+      <w:r>
+        <w:t>Diagramme de cas d’utilisation</w:t>
+      </w:r>
+    </w:p>
+    <w:p>
+      <w:pPr>
+        <w:pStyle w:val="ListParagraph"/>
+        <w:numPr>
+          <w:ilvl w:val="0"/>
+          <w:numId w:val="6"/>
+        </w:numPr>
+        <w:jc w:val="left"/>
+      </w:pPr>
+      <w:r>
+        <w:t>Diagramme de séquence</w:t>
+      </w:r>
+    </w:p>
+    <w:p>
+      <w:pPr>
+        <w:pStyle w:val="ListParagraph"/>
+        <w:numPr>
+          <w:ilvl w:val="0"/>
+          <w:numId w:val="6"/>
+        </w:numPr>
+        <w:jc w:val="left"/>
+      </w:pPr>
+      <w:r>
+        <w:t>Diagramme de</w:t>
+      </w:r>
+      <w:r>
+        <w:t xml:space="preserve"> classes</w:t>
+      </w:r>
+      <w:r>
+        <w:t xml:space="preserve"> : </w:t>
+      </w:r>
+      <w:bookmarkStart w:id="0" w:name="_GoBack"/>
+      <w:bookmarkEnd w:id="0"/>
+      <w:r>
+        <w:t>Ville, Village, Construction, Coordonnées (point, arête, hexagones), Route, Autoroute</w:t>
+      </w:r>
+    </w:p>
+    <w:p>
+      <w:pPr>
+        <w:pStyle w:val="ListParagraph"/>
+        <w:numPr>
+          <w:ilvl w:val="0"/>
+          <w:numId w:val="6"/>
+        </w:numPr>
+        <w:jc w:val="left"/>
+      </w:pPr>
+      <w:r>
+        <w:t>Implémentation des classes précédente</w:t>
+      </w:r>
+      <w:r>
+        <w:t>s</w:t>
+      </w:r>
+    </w:p>
+    <w:p>
+      <w:pPr>
+        <w:jc w:val="left"/>
+      </w:pPr>
+      <w:r>
+        <w:t>Antoine COUPAT :</w:t>
+      </w:r>
+    </w:p>
+    <w:p>
+      <w:pPr>
+        <w:pStyle w:val="ListParagraph"/>
+        <w:numPr>
+          <w:ilvl w:val="0"/>
+          <w:numId w:val="6"/>
+        </w:numPr>
+        <w:jc w:val="left"/>
+      </w:pPr>
+      <w:r>
+        <w:t>Diagramme de cas d’utilisation</w:t>
+      </w:r>
+    </w:p>
+    <w:p>
+      <w:pPr>
+        <w:pStyle w:val="ListParagraph"/>
+        <w:numPr>
+          <w:ilvl w:val="0"/>
+          <w:numId w:val="6"/>
+        </w:numPr>
+        <w:jc w:val="left"/>
+      </w:pPr>
+      <w:r>
+        <w:t>Diagramme de séquence</w:t>
+      </w:r>
+    </w:p>
+    <w:p>
+      <w:pPr>
+        <w:pStyle w:val="ListParagraph"/>
+        <w:numPr>
+          <w:ilvl w:val="0"/>
+          <w:numId w:val="6"/>
+        </w:numPr>
+        <w:jc w:val="left"/>
+      </w:pPr>
+      <w:r>
+        <w:t>Conception des classes Ville, Village, Construction, Coordonnées (point, arête, hexagones)</w:t>
+      </w:r>
+    </w:p>
+    <w:p>
+      <w:pPr>
+        <w:pStyle w:val="ListParagraph"/>
+        <w:numPr>
+          <w:ilvl w:val="0"/>
+          <w:numId w:val="6"/>
+        </w:numPr>
+        <w:jc w:val="left"/>
+      </w:pPr>
+      <w:r>
+        <w:t>Implémentation des classes précédentes</w:t>
+      </w:r>
+    </w:p>
+    <w:p>
+      <w:pPr>
+        <w:pStyle w:val="ListParagraph"/>
+        <w:numPr>
+          <w:ilvl w:val="0"/>
+          <w:numId w:val="6"/>
+        </w:numPr>
+        <w:jc w:val="left"/>
+      </w:pPr>
+      <w:r>
+        <w:t>Conception</w:t>
+      </w:r>
+      <w:r>
+        <w:t xml:space="preserve"> et implémentation</w:t>
+      </w:r>
+      <w:r>
+        <w:t xml:space="preserve"> de l’interface graphique</w:t>
+      </w:r>
+    </w:p>
+    <w:p>
+      <w:pPr>
+        <w:jc w:val="left"/>
+      </w:pPr>
+      <w:r>
+        <w:t>Etienne GARTNER :</w:t>
+      </w:r>
+    </w:p>
+    <w:p>
+      <w:pPr>
+        <w:pStyle w:val="ListParagraph"/>
+        <w:numPr>
+          <w:ilvl w:val="0"/>
+          <w:numId w:val="6"/>
+        </w:numPr>
+        <w:jc w:val="left"/>
+      </w:pPr>
+      <w:r>
+        <w:t>Diagramme de cas d’utilisation</w:t>
+      </w:r>
+    </w:p>
+    <w:p>
+      <w:pPr>
+        <w:pStyle w:val="ListParagraph"/>
+        <w:numPr>
+          <w:ilvl w:val="0"/>
+          <w:numId w:val="6"/>
+        </w:numPr>
+        <w:jc w:val="left"/>
+      </w:pPr>
+      <w:r>
+        <w:t>Diagramme de séquence</w:t>
+      </w:r>
+    </w:p>
+    <w:p>
+      <w:pPr>
+        <w:pStyle w:val="ListParagraph"/>
+        <w:numPr>
+          <w:ilvl w:val="0"/>
+          <w:numId w:val="6"/>
+        </w:numPr>
+        <w:jc w:val="left"/>
+      </w:pPr>
+      <w:r>
+        <w:t>Diagramme de classes :</w:t>
+      </w:r>
+      <w:r>
+        <w:rPr>
+          <w:highlight w:val="yellow"/>
+        </w:rPr>
+        <w:t xml:space="preserve"> </w:t>
+      </w:r>
+      <w:r>
+        <w:rPr>
+          <w:highlight w:val="yellow"/>
+        </w:rPr>
+        <w:t>à compléter</w:t>
+      </w:r>
+    </w:p>
+    <w:p>
+      <w:pPr>
+        <w:pStyle w:val="ListParagraph"/>
+        <w:numPr>
+          <w:ilvl w:val="0"/>
+          <w:numId w:val="6"/>
+        </w:numPr>
+        <w:jc w:val="left"/>
+      </w:pPr>
+      <w:r>
+        <w:t>Implémentation des classes précédentes</w:t>
+      </w:r>
+    </w:p>
+    <w:p>
+      <w:pPr>
+        <w:jc w:val="left"/>
+      </w:pPr>
+      <w:r>
+        <w:t>Florian STAINE :</w:t>
+      </w:r>
+    </w:p>
+    <w:p>
+      <w:pPr>
+        <w:pStyle w:val="ListParagraph"/>
+        <w:numPr>
+          <w:ilvl w:val="0"/>
+          <w:numId w:val="6"/>
+        </w:numPr>
+        <w:jc w:val="left"/>
+      </w:pPr>
+      <w:r>
+        <w:t>Diagramme de cas d’utilisation</w:t>
+      </w:r>
+    </w:p>
+    <w:p>
+      <w:pPr>
+        <w:pStyle w:val="ListParagraph"/>
+        <w:numPr>
+          <w:ilvl w:val="0"/>
+          <w:numId w:val="6"/>
+        </w:numPr>
+        <w:jc w:val="left"/>
+      </w:pPr>
+      <w:r>
+        <w:t>Diagramme de séquence</w:t>
+      </w:r>
+    </w:p>
+    <w:p>
+      <w:pPr>
+        <w:pStyle w:val="ListParagraph"/>
+        <w:numPr>
+          <w:ilvl w:val="0"/>
+          <w:numId w:val="6"/>
+        </w:numPr>
+        <w:jc w:val="left"/>
+      </w:pPr>
+      <w:r>
+        <w:t xml:space="preserve">Diagramme de classes : </w:t>
+      </w:r>
+      <w:r>
+        <w:rPr>
+          <w:highlight w:val="yellow"/>
+        </w:rPr>
+        <w:t>à compléter</w:t>
+      </w:r>
+    </w:p>
+    <w:p>
+      <w:pPr>
+        <w:pStyle w:val="ListParagraph"/>
+        <w:numPr>
+          <w:ilvl w:val="0"/>
+          <w:numId w:val="6"/>
+        </w:numPr>
+        <w:jc w:val="left"/>
+      </w:pPr>
+      <w:r>
+        <w:t>Implémentation</w:t>
+      </w:r>
+      <w:r>
+        <w:t xml:space="preserve"> du modèle de coordonnées pour le plateau ainsi que la partie graphique du plateau (hexagones, routes, points)</w:t>
+      </w:r>
+    </w:p>
+    <w:p>
+      <w:pPr>
+        <w:jc w:val="left"/>
+      </w:pPr>
+    </w:p>
+    <w:p>
+      <w:pPr>
+        <w:jc w:val="left"/>
+      </w:pPr>
+    </w:p>
+    <w:p>
+      <w:pPr>
+        <w:jc w:val="left"/>
         <w:sectPr>
           <w:headerReference w:type="default" r:id="rId30"/>
           <w:footerReference w:type="default" r:id="rId31"/>
@@ -2768,7 +3257,7 @@
           <w:rPr>
             <w:noProof/>
           </w:rPr>
-          <w:t>1</w:t>
+          <w:t>11</w:t>
         </w:r>
         <w:r>
           <w:rPr>
@@ -3197,6 +3686,119 @@
     </w:lvl>
   </w:abstractNum>
   <w:abstractNum w:abstractNumId="3">
+    <w:nsid w:val="6F531EB7"/>
+    <w:multiLevelType w:val="hybridMultilevel"/>
+    <w:tmpl w:val="29DC321A"/>
+    <w:lvl w:ilvl="0" w:tplc="EE7E1AA2">
+      <w:start w:val="8"/>
+      <w:numFmt w:val="bullet"/>
+      <w:lvlText w:val="-"/>
+      <w:lvlJc w:val="left"/>
+      <w:pPr>
+        <w:ind w:left="720" w:hanging="360"/>
+      </w:pPr>
+      <w:rPr>
+        <w:rFonts w:ascii="Calibri" w:eastAsiaTheme="minorHAnsi" w:hAnsi="Calibri" w:cstheme="minorBidi" w:hint="default"/>
+      </w:rPr>
+    </w:lvl>
+    <w:lvl w:ilvl="1" w:tplc="04090003" w:tentative="1">
+      <w:start w:val="1"/>
+      <w:numFmt w:val="bullet"/>
+      <w:lvlText w:val="o"/>
+      <w:lvlJc w:val="left"/>
+      <w:pPr>
+        <w:ind w:left="1440" w:hanging="360"/>
+      </w:pPr>
+      <w:rPr>
+        <w:rFonts w:ascii="Courier New" w:hAnsi="Courier New" w:cs="Courier New" w:hint="default"/>
+      </w:rPr>
+    </w:lvl>
+    <w:lvl w:ilvl="2" w:tplc="04090005" w:tentative="1">
+      <w:start w:val="1"/>
+      <w:numFmt w:val="bullet"/>
+      <w:lvlText w:val=""/>
+      <w:lvlJc w:val="left"/>
+      <w:pPr>
+        <w:ind w:left="2160" w:hanging="360"/>
+      </w:pPr>
+      <w:rPr>
+        <w:rFonts w:ascii="Wingdings" w:hAnsi="Wingdings" w:hint="default"/>
+      </w:rPr>
+    </w:lvl>
+    <w:lvl w:ilvl="3" w:tplc="04090001" w:tentative="1">
+      <w:start w:val="1"/>
+      <w:numFmt w:val="bullet"/>
+      <w:lvlText w:val=""/>
+      <w:lvlJc w:val="left"/>
+      <w:pPr>
+        <w:ind w:left="2880" w:hanging="360"/>
+      </w:pPr>
+      <w:rPr>
+        <w:rFonts w:ascii="Symbol" w:hAnsi="Symbol" w:hint="default"/>
+      </w:rPr>
+    </w:lvl>
+    <w:lvl w:ilvl="4" w:tplc="04090003" w:tentative="1">
+      <w:start w:val="1"/>
+      <w:numFmt w:val="bullet"/>
+      <w:lvlText w:val="o"/>
+      <w:lvlJc w:val="left"/>
+      <w:pPr>
+        <w:ind w:left="3600" w:hanging="360"/>
+      </w:pPr>
+      <w:rPr>
+        <w:rFonts w:ascii="Courier New" w:hAnsi="Courier New" w:cs="Courier New" w:hint="default"/>
+      </w:rPr>
+    </w:lvl>
+    <w:lvl w:ilvl="5" w:tplc="04090005" w:tentative="1">
+      <w:start w:val="1"/>
+      <w:numFmt w:val="bullet"/>
+      <w:lvlText w:val=""/>
+      <w:lvlJc w:val="left"/>
+      <w:pPr>
+        <w:ind w:left="4320" w:hanging="360"/>
+      </w:pPr>
+      <w:rPr>
+        <w:rFonts w:ascii="Wingdings" w:hAnsi="Wingdings" w:hint="default"/>
+      </w:rPr>
+    </w:lvl>
+    <w:lvl w:ilvl="6" w:tplc="04090001" w:tentative="1">
+      <w:start w:val="1"/>
+      <w:numFmt w:val="bullet"/>
+      <w:lvlText w:val=""/>
+      <w:lvlJc w:val="left"/>
+      <w:pPr>
+        <w:ind w:left="5040" w:hanging="360"/>
+      </w:pPr>
+      <w:rPr>
+        <w:rFonts w:ascii="Symbol" w:hAnsi="Symbol" w:hint="default"/>
+      </w:rPr>
+    </w:lvl>
+    <w:lvl w:ilvl="7" w:tplc="04090003" w:tentative="1">
+      <w:start w:val="1"/>
+      <w:numFmt w:val="bullet"/>
+      <w:lvlText w:val="o"/>
+      <w:lvlJc w:val="left"/>
+      <w:pPr>
+        <w:ind w:left="5760" w:hanging="360"/>
+      </w:pPr>
+      <w:rPr>
+        <w:rFonts w:ascii="Courier New" w:hAnsi="Courier New" w:cs="Courier New" w:hint="default"/>
+      </w:rPr>
+    </w:lvl>
+    <w:lvl w:ilvl="8" w:tplc="04090005" w:tentative="1">
+      <w:start w:val="1"/>
+      <w:numFmt w:val="bullet"/>
+      <w:lvlText w:val=""/>
+      <w:lvlJc w:val="left"/>
+      <w:pPr>
+        <w:ind w:left="6480" w:hanging="360"/>
+      </w:pPr>
+      <w:rPr>
+        <w:rFonts w:ascii="Wingdings" w:hAnsi="Wingdings" w:hint="default"/>
+      </w:rPr>
+    </w:lvl>
+  </w:abstractNum>
+  <w:abstractNum w:abstractNumId="4">
     <w:nsid w:val="7B972E53"/>
     <w:multiLevelType w:val="hybridMultilevel"/>
     <w:tmpl w:val="C9AEBC1C"/>
@@ -3322,6 +3924,9 @@
     <w:abstractNumId w:val="0"/>
   </w:num>
   <w:num w:numId="5">
+    <w:abstractNumId w:val="4"/>
+  </w:num>
+  <w:num w:numId="6">
     <w:abstractNumId w:val="3"/>
   </w:num>
 </w:numbering>
@@ -3828,6 +4433,34 @@
       <w:lang w:val="fr-FR"/>
     </w:rPr>
   </w:style>
+  <w:style w:type="paragraph" w:styleId="NormalWeb">
+    <w:name w:val="Normal (Web)"/>
+    <w:basedOn w:val="Normal"/>
+    <w:uiPriority w:val="99"/>
+    <w:semiHidden/>
+    <w:unhideWhenUsed/>
+    <w:rsid w:val="00B560E2"/>
+    <w:pPr>
+      <w:spacing w:before="100" w:beforeAutospacing="1" w:after="100" w:afterAutospacing="1" w:line="240" w:lineRule="auto"/>
+      <w:jc w:val="left"/>
+    </w:pPr>
+    <w:rPr>
+      <w:rFonts w:ascii="Times New Roman" w:eastAsia="Times New Roman" w:hAnsi="Times New Roman" w:cs="Times New Roman"/>
+      <w:sz w:val="24"/>
+      <w:szCs w:val="24"/>
+      <w:lang w:val="en-US"/>
+    </w:rPr>
+  </w:style>
+  <w:style w:type="character" w:customStyle="1" w:styleId="apple-converted-space">
+    <w:name w:val="apple-converted-space"/>
+    <w:basedOn w:val="DefaultParagraphFont"/>
+    <w:rsid w:val="00B560E2"/>
+  </w:style>
+  <w:style w:type="character" w:customStyle="1" w:styleId="object">
+    <w:name w:val="object"/>
+    <w:basedOn w:val="DefaultParagraphFont"/>
+    <w:rsid w:val="00B560E2"/>
+  </w:style>
 </w:styles>
 </file>
 
@@ -4171,6 +4804,13 @@
     <w:family w:val="swiss"/>
     <w:pitch w:val="variable"/>
     <w:sig w:usb0="E1002EFF" w:usb1="C000605B" w:usb2="00000029" w:usb3="00000000" w:csb0="000101FF" w:csb1="00000000"/>
+  </w:font>
+  <w:font w:name="Trebuchet MS">
+    <w:panose1 w:val="020B0603020202020204"/>
+    <w:charset w:val="00"/>
+    <w:family w:val="swiss"/>
+    <w:pitch w:val="variable"/>
+    <w:sig w:usb0="00000287" w:usb1="00000003" w:usb2="00000000" w:usb3="00000000" w:csb0="0000009F" w:csb1="00000000"/>
   </w:font>
 </w:fonts>
 </file>
@@ -4946,7 +5586,7 @@
 </file>
 
 <file path=customXml/itemProps2.xml><?xml version="1.0" encoding="utf-8"?>
-<ds:datastoreItem xmlns:ds="http://schemas.openxmlformats.org/officeDocument/2006/customXml" ds:itemID="{E6995E9C-5E38-4B84-B44D-8E45BDC60D7F}">
+<ds:datastoreItem xmlns:ds="http://schemas.openxmlformats.org/officeDocument/2006/customXml" ds:itemID="{524E735A-5641-4D77-9C64-0448B870A542}">
   <ds:schemaRefs>
     <ds:schemaRef ds:uri="http://schemas.openxmlformats.org/officeDocument/2006/bibliography"/>
   </ds:schemaRefs>

</xml_diff>

<commit_message>
Renomage de classes : Renomage des classes en accord avec le diagrammme de classe final dans le partage des tâches
</commit_message>
<xml_diff>
--- a/UML/Rapport.docx
+++ b/UML/Rapport.docx
@@ -1,6 +1,6 @@
 
 <file path=word/document.xml><?xml version="1.0" encoding="utf-8"?>
-<w:document xmlns:wpc="http://schemas.microsoft.com/office/word/2010/wordprocessingCanvas" xmlns:mc="http://schemas.openxmlformats.org/markup-compatibility/2006" xmlns:o="urn:schemas-microsoft-com:office:office" xmlns:r="http://schemas.openxmlformats.org/officeDocument/2006/relationships" xmlns:m="http://schemas.openxmlformats.org/officeDocument/2006/math" xmlns:v="urn:schemas-microsoft-com:vml" xmlns:wp14="http://schemas.microsoft.com/office/word/2010/wordprocessingDrawing" xmlns:wp="http://schemas.openxmlformats.org/drawingml/2006/wordprocessingDrawing" xmlns:w10="urn:schemas-microsoft-com:office:word" xmlns:w="http://schemas.openxmlformats.org/wordprocessingml/2006/main" xmlns:w14="http://schemas.microsoft.com/office/word/2010/wordml" xmlns:wpg="http://schemas.microsoft.com/office/word/2010/wordprocessingGroup" xmlns:wpi="http://schemas.microsoft.com/office/word/2010/wordprocessingInk" xmlns:wne="http://schemas.microsoft.com/office/word/2006/wordml" xmlns:wps="http://schemas.microsoft.com/office/word/2010/wordprocessingShape" mc:Ignorable="w14 wp14">
+<w:document xmlns:ve="http://schemas.openxmlformats.org/markup-compatibility/2006" xmlns:o="urn:schemas-microsoft-com:office:office" xmlns:r="http://schemas.openxmlformats.org/officeDocument/2006/relationships" xmlns:m="http://schemas.openxmlformats.org/officeDocument/2006/math" xmlns:v="urn:schemas-microsoft-com:vml" xmlns:wp="http://schemas.openxmlformats.org/drawingml/2006/wordprocessingDrawing" xmlns:w10="urn:schemas-microsoft-com:office:word" xmlns:w="http://schemas.openxmlformats.org/wordprocessingml/2006/main" xmlns:wne="http://schemas.microsoft.com/office/word/2006/wordml">
   <w:body>
     <w:sdt>
       <w:sdtPr>
@@ -34,7 +34,7 @@
               <w:bottom w:w="216" w:type="dxa"/>
               <w:right w:w="216" w:type="dxa"/>
             </w:tblCellMar>
-            <w:tblLook w:val="04A0" w:firstRow="1" w:lastRow="0" w:firstColumn="1" w:lastColumn="0" w:noHBand="0" w:noVBand="1"/>
+            <w:tblLook w:val="04A0"/>
           </w:tblPr>
           <w:tblGrid>
             <w:gridCol w:w="5319"/>
@@ -53,12 +53,11 @@
               </w:tcPr>
               <w:p>
                 <w:pPr>
-                  <w:pStyle w:val="NoSpacing"/>
+                  <w:pStyle w:val="Sansinterligne"/>
                   <w:rPr>
                     <w:rFonts w:asciiTheme="majorHAnsi" w:eastAsiaTheme="majorEastAsia" w:hAnsiTheme="majorHAnsi" w:cstheme="majorBidi"/>
                     <w:sz w:val="76"/>
                     <w:szCs w:val="72"/>
-                    <w:lang w:val="fr-FR"/>
                   </w:rPr>
                 </w:pPr>
                 <w:sdt>
@@ -67,7 +66,6 @@
                       <w:rFonts w:asciiTheme="majorHAnsi" w:eastAsiaTheme="majorEastAsia" w:hAnsiTheme="majorHAnsi" w:cstheme="majorBidi"/>
                       <w:sz w:val="76"/>
                       <w:szCs w:val="72"/>
-                      <w:lang w:val="fr-FR"/>
                     </w:rPr>
                     <w:alias w:val="Title"/>
                     <w:id w:val="276713177"/>
@@ -83,16 +81,24 @@
                         <w:rFonts w:asciiTheme="majorHAnsi" w:eastAsiaTheme="majorEastAsia" w:hAnsiTheme="majorHAnsi" w:cstheme="majorBidi"/>
                         <w:sz w:val="76"/>
                         <w:szCs w:val="72"/>
-                        <w:lang w:val="fr-FR"/>
                       </w:rPr>
-                      <w:t>Rapport de projet</w:t>
+                      <w:t xml:space="preserve">Rapport de </w:t>
                     </w:r>
+                    <w:proofErr w:type="spellStart"/>
                     <w:r>
                       <w:rPr>
                         <w:rFonts w:asciiTheme="majorHAnsi" w:eastAsiaTheme="majorEastAsia" w:hAnsiTheme="majorHAnsi" w:cstheme="majorBidi"/>
                         <w:sz w:val="76"/>
                         <w:szCs w:val="72"/>
-                        <w:lang w:val="fr-FR"/>
+                      </w:rPr>
+                      <w:t>projet</w:t>
+                    </w:r>
+                    <w:proofErr w:type="spellEnd"/>
+                    <w:r>
+                      <w:rPr>
+                        <w:rFonts w:asciiTheme="majorHAnsi" w:eastAsiaTheme="majorEastAsia" w:hAnsiTheme="majorHAnsi" w:cstheme="majorBidi"/>
+                        <w:sz w:val="76"/>
+                        <w:szCs w:val="72"/>
                       </w:rPr>
                       <w:t xml:space="preserve"> – Back to the Catane</w:t>
                     </w:r>
@@ -133,7 +139,7 @@
                 <w:sdtContent>
                   <w:p>
                     <w:pPr>
-                      <w:pStyle w:val="NoSpacing"/>
+                      <w:pStyle w:val="Sansinterligne"/>
                       <w:rPr>
                         <w:rFonts w:asciiTheme="majorHAnsi" w:eastAsiaTheme="majorEastAsia" w:hAnsiTheme="majorHAnsi" w:cstheme="majorBidi"/>
                         <w:sz w:val="36"/>
@@ -176,7 +182,7 @@
                 <w:sdtContent>
                   <w:p>
                     <w:pPr>
-                      <w:pStyle w:val="NoSpacing"/>
+                      <w:pStyle w:val="Sansinterligne"/>
                       <w:rPr>
                         <w:color w:val="4F81BD" w:themeColor="accent1"/>
                         <w:sz w:val="200"/>
@@ -205,9 +211,6 @@
                 </w:rPr>
                 <w:alias w:val="Abstract"/>
                 <w:id w:val="276713183"/>
-                <w:placeholder>
-                  <w:docPart w:val="667E387CDC24481B860F4C92705DC69D"/>
-                </w:placeholder>
                 <w:dataBinding w:prefixMappings="xmlns:ns0='http://schemas.microsoft.com/office/2006/coverPageProps'" w:xpath="/ns0:CoverPageProperties[1]/ns0:Abstract[1]" w:storeItemID="{55AF091B-3C7A-41E3-B477-F2FDAA23CFDA}"/>
                 <w:text/>
               </w:sdtPr>
@@ -223,7 +226,7 @@
                   </w:tcPr>
                   <w:p>
                     <w:pPr>
-                      <w:pStyle w:val="NoSpacing"/>
+                      <w:pStyle w:val="Sansinterligne"/>
                       <w:rPr>
                         <w:lang w:val="fr-FR"/>
                       </w:rPr>
@@ -274,7 +277,7 @@
                   </w:tcPr>
                   <w:p>
                     <w:pPr>
-                      <w:pStyle w:val="NoSpacing"/>
+                      <w:pStyle w:val="Sansinterligne"/>
                       <w:rPr>
                         <w:rFonts w:asciiTheme="majorHAnsi" w:eastAsiaTheme="majorEastAsia" w:hAnsiTheme="majorHAnsi" w:cstheme="majorBidi"/>
                         <w:sz w:val="36"/>
@@ -307,12 +310,12 @@
     </w:sdt>
     <w:p>
       <w:pPr>
-        <w:pStyle w:val="Heading1"/>
-      </w:pPr>
-    </w:p>
-    <w:p>
-      <w:pPr>
-        <w:pStyle w:val="Heading1"/>
+        <w:pStyle w:val="Titre1"/>
+      </w:pPr>
+    </w:p>
+    <w:p>
+      <w:pPr>
+        <w:pStyle w:val="Titre1"/>
       </w:pPr>
       <w:r>
         <w:t xml:space="preserve">Composition du jeu </w:t>
@@ -321,7 +324,7 @@
     <w:p/>
     <w:p>
       <w:pPr>
-        <w:pStyle w:val="Heading2"/>
+        <w:pStyle w:val="Titre2"/>
       </w:pPr>
       <w:r>
         <w:t>Joueurs</w:t>
@@ -334,7 +337,7 @@
     </w:p>
     <w:p>
       <w:pPr>
-        <w:pStyle w:val="Heading2"/>
+        <w:pStyle w:val="Titre2"/>
       </w:pPr>
       <w:r>
         <w:t>Plateaux </w:t>
@@ -367,7 +370,7 @@
     </w:p>
     <w:p>
       <w:pPr>
-        <w:pStyle w:val="Heading2"/>
+        <w:pStyle w:val="Titre2"/>
       </w:pPr>
       <w:r>
         <w:t>Hexagones </w:t>
@@ -408,23 +411,23 @@
                 <o:lock v:ext="edit" aspectratio="t"/>
               </v:shapetype>
               <v:shape id="Picture 1" o:spid="_x0000_s1027" type="#_x0000_t75" style="position:absolute;left:7077;top:9575;width:1630;height:1630;visibility:visible" o:gfxdata="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">
+                <v:imagedata r:id="rId9" o:title=""/>
+                <v:path arrowok="t"/>
+              </v:shape>
+              <v:shape id="Picture 2" o:spid="_x0000_s1028" type="#_x0000_t75" style="position:absolute;left:1100;top:9561;width:1630;height:1631;visibility:visible" o:gfxdata="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">
                 <v:imagedata r:id="rId10" o:title=""/>
                 <v:path arrowok="t"/>
               </v:shape>
-              <v:shape id="Picture 2" o:spid="_x0000_s1028" type="#_x0000_t75" style="position:absolute;left:1100;top:9561;width:1630;height:1631;visibility:visible" o:gfxdata="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">
+              <v:shape id="Picture 4" o:spid="_x0000_s1030" type="#_x0000_t75" style="position:absolute;left:5012;top:6872;width:1630;height:1630;visibility:visible" o:gfxdata="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">
                 <v:imagedata r:id="rId11" o:title=""/>
                 <v:path arrowok="t"/>
               </v:shape>
-              <v:shape id="Picture 4" o:spid="_x0000_s1030" type="#_x0000_t75" style="position:absolute;left:5012;top:6872;width:1630;height:1630;visibility:visible" o:gfxdata="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">
+              <v:shape id="Picture 6" o:spid="_x0000_s1031" type="#_x0000_t75" style="position:absolute;left:3111;top:6858;width:1630;height:1630;visibility:visible" o:gfxdata="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">
                 <v:imagedata r:id="rId12" o:title=""/>
                 <v:path arrowok="t"/>
               </v:shape>
-              <v:shape id="Picture 6" o:spid="_x0000_s1031" type="#_x0000_t75" style="position:absolute;left:3111;top:6858;width:1630;height:1630;visibility:visible" o:gfxdata="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">
+              <v:shape id="Picture 10" o:spid="_x0000_s1032" type="#_x0000_t75" style="position:absolute;left:9020;top:9575;width:1630;height:1630;visibility:visible" o:gfxdata="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">
                 <v:imagedata r:id="rId13" o:title=""/>
-                <v:path arrowok="t"/>
-              </v:shape>
-              <v:shape id="Picture 10" o:spid="_x0000_s1032" type="#_x0000_t75" style="position:absolute;left:9020;top:9575;width:1630;height:1630;visibility:visible" o:gfxdata="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">
-                <v:imagedata r:id="rId14" o:title=""/>
                 <v:path arrowok="t"/>
               </v:shape>
               <v:shapetype id="_x0000_t202" coordsize="21600,21600" o:spt="202" path="m,l,21600r21600,l21600,xe">
@@ -436,7 +439,7 @@
                   <w:txbxContent>
                     <w:p>
                       <w:pPr>
-                        <w:pStyle w:val="Caption"/>
+                        <w:pStyle w:val="Lgende"/>
                         <w:rPr>
                           <w:noProof/>
                         </w:rPr>
@@ -456,7 +459,7 @@
                   <w:txbxContent>
                     <w:p>
                       <w:pPr>
-                        <w:pStyle w:val="Caption"/>
+                        <w:pStyle w:val="Lgende"/>
                         <w:rPr>
                           <w:noProof/>
                         </w:rPr>
@@ -483,7 +486,7 @@
                   <w:txbxContent>
                     <w:p>
                       <w:pPr>
-                        <w:pStyle w:val="Caption"/>
+                        <w:pStyle w:val="Lgende"/>
                         <w:rPr>
                           <w:noProof/>
                         </w:rPr>
@@ -510,7 +513,7 @@
                   <w:txbxContent>
                     <w:p>
                       <w:pPr>
-                        <w:pStyle w:val="Caption"/>
+                        <w:pStyle w:val="Lgende"/>
                         <w:rPr>
                           <w:noProof/>
                         </w:rPr>
@@ -537,7 +540,7 @@
                   <w:txbxContent>
                     <w:p>
                       <w:pPr>
-                        <w:pStyle w:val="Caption"/>
+                        <w:pStyle w:val="Lgende"/>
                         <w:rPr>
                           <w:noProof/>
                         </w:rPr>
@@ -564,7 +567,7 @@
                   <w:txbxContent>
                     <w:p>
                       <w:pPr>
-                        <w:pStyle w:val="Caption"/>
+                        <w:pStyle w:val="Lgende"/>
                         <w:rPr>
                           <w:noProof/>
                         </w:rPr>
@@ -591,7 +594,7 @@
                   <w:txbxContent>
                     <w:p>
                       <w:pPr>
-                        <w:pStyle w:val="Caption"/>
+                        <w:pStyle w:val="Lgende"/>
                         <w:rPr>
                           <w:noProof/>
                         </w:rPr>
@@ -618,7 +621,7 @@
                   <w:txbxContent>
                     <w:p>
                       <w:pPr>
-                        <w:pStyle w:val="Caption"/>
+                        <w:pStyle w:val="Lgende"/>
                         <w:rPr>
                           <w:noProof/>
                         </w:rPr>
@@ -638,7 +641,7 @@
                   <w:txbxContent>
                     <w:p>
                       <w:pPr>
-                        <w:pStyle w:val="Caption"/>
+                        <w:pStyle w:val="Lgende"/>
                         <w:rPr>
                           <w:noProof/>
                         </w:rPr>
@@ -665,7 +668,7 @@
                   <w:txbxContent>
                     <w:p>
                       <w:pPr>
-                        <w:pStyle w:val="Caption"/>
+                        <w:pStyle w:val="Lgende"/>
                         <w:rPr>
                           <w:noProof/>
                         </w:rPr>
@@ -681,24 +684,24 @@
                 </v:textbox>
               </v:shape>
               <v:shape id="Picture 21" o:spid="_x0000_s1043" type="#_x0000_t75" style="position:absolute;left:8938;top:6858;width:1631;height:1630;visibility:visible" o:gfxdata="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">
+                <v:imagedata r:id="rId14" o:title=""/>
+                <v:path arrowok="t"/>
+              </v:shape>
+              <v:shape id="Picture 22" o:spid="_x0000_s1044" type="#_x0000_t75" style="position:absolute;left:5121;top:9561;width:1630;height:1631;visibility:visible" o:gfxdata="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">
                 <v:imagedata r:id="rId15" o:title=""/>
                 <v:path arrowok="t"/>
               </v:shape>
-              <v:shape id="Picture 22" o:spid="_x0000_s1044" type="#_x0000_t75" style="position:absolute;left:5121;top:9561;width:1630;height:1631;visibility:visible" o:gfxdata="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">
+              <v:shape id="Picture 23" o:spid="_x0000_s1045" type="#_x0000_t75" style="position:absolute;left:6928;top:6858;width:1630;height:1630;visibility:visible" o:gfxdata="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">
                 <v:imagedata r:id="rId16" o:title=""/>
                 <v:path arrowok="t"/>
               </v:shape>
-              <v:shape id="Picture 23" o:spid="_x0000_s1045" type="#_x0000_t75" style="position:absolute;left:6928;top:6858;width:1630;height:1630;visibility:visible" o:gfxdata="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">
+              <v:shape id="Picture 24" o:spid="_x0000_s1046" type="#_x0000_t75" style="position:absolute;left:3138;top:9589;width:1630;height:1630;visibility:visible" o:gfxdata="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">
                 <v:imagedata r:id="rId17" o:title=""/>
                 <v:path arrowok="t"/>
               </v:shape>
-              <v:shape id="Picture 24" o:spid="_x0000_s1046" type="#_x0000_t75" style="position:absolute;left:3138;top:9589;width:1630;height:1630;visibility:visible" o:gfxdata="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">
-                <v:imagedata r:id="rId18" o:title=""/>
-                <v:path arrowok="t"/>
-              </v:shape>
             </v:group>
-            <v:shape id="_x0000_s1053" type="#_x0000_t75" style="position:absolute;left:1077;top:6880;width:1627;height:1627;mso-position-horizontal-relative:text;mso-position-vertical-relative:text;mso-width-relative:page;mso-height-relative:page">
-              <v:imagedata r:id="rId19" o:title="hexAutoroute"/>
+            <v:shape id="_x0000_s1053" type="#_x0000_t75" style="position:absolute;left:1077;top:6880;width:1627;height:1627">
+              <v:imagedata r:id="rId18" o:title="hexAutoroute"/>
             </v:shape>
           </v:group>
         </w:pict>
@@ -716,15 +719,15 @@
     <w:p/>
     <w:p>
       <w:pPr>
-        <w:pStyle w:val="Heading2"/>
-      </w:pPr>
-    </w:p>
-    <w:p/>
-    <w:p/>
-    <w:p/>
-    <w:p>
-      <w:pPr>
-        <w:pStyle w:val="Heading2"/>
+        <w:pStyle w:val="Titre2"/>
+      </w:pPr>
+    </w:p>
+    <w:p/>
+    <w:p/>
+    <w:p/>
+    <w:p>
+      <w:pPr>
+        <w:pStyle w:val="Titre2"/>
       </w:pPr>
       <w:r>
         <w:t>Constructions </w:t>
@@ -733,13 +736,11 @@
     <w:p/>
     <w:p>
       <w:pPr>
-        <w:pStyle w:val="Heading3"/>
-      </w:pPr>
-      <w:proofErr w:type="gramStart"/>
+        <w:pStyle w:val="Titre3"/>
+      </w:pPr>
       <w:r>
         <w:t>Routes</w:t>
       </w:r>
-      <w:proofErr w:type="gramEnd"/>
       <w:r>
         <w:t xml:space="preserve"> : </w:t>
       </w:r>
@@ -782,7 +783,7 @@
     </w:p>
     <w:p>
       <w:pPr>
-        <w:pStyle w:val="Heading3"/>
+        <w:pStyle w:val="Titre3"/>
       </w:pPr>
       <w:r>
         <w:t>Autoroutes :</w:t>
@@ -844,7 +845,7 @@
     </w:p>
     <w:p>
       <w:pPr>
-        <w:pStyle w:val="Heading3"/>
+        <w:pStyle w:val="Titre3"/>
       </w:pPr>
       <w:r>
         <w:t>Villages :</w:t>
@@ -879,7 +880,7 @@
     </w:p>
     <w:p>
       <w:pPr>
-        <w:pStyle w:val="Heading3"/>
+        <w:pStyle w:val="Titre3"/>
       </w:pPr>
       <w:r>
         <w:t>Villes :</w:t>
@@ -914,7 +915,7 @@
     </w:p>
     <w:p>
       <w:pPr>
-        <w:pStyle w:val="Heading2"/>
+        <w:pStyle w:val="Titre2"/>
       </w:pPr>
       <w:r>
         <w:t xml:space="preserve">Inventions </w:t>
@@ -928,7 +929,7 @@
     </w:p>
     <w:p>
       <w:pPr>
-        <w:pStyle w:val="ListParagraph"/>
+        <w:pStyle w:val="Paragraphedeliste"/>
         <w:numPr>
           <w:ilvl w:val="0"/>
           <w:numId w:val="4"/>
@@ -943,7 +944,7 @@
     </w:p>
     <w:p>
       <w:pPr>
-        <w:pStyle w:val="ListParagraph"/>
+        <w:pStyle w:val="Paragraphedeliste"/>
         <w:numPr>
           <w:ilvl w:val="0"/>
           <w:numId w:val="4"/>
@@ -958,7 +959,7 @@
     </w:p>
     <w:p>
       <w:pPr>
-        <w:pStyle w:val="ListParagraph"/>
+        <w:pStyle w:val="Paragraphedeliste"/>
         <w:numPr>
           <w:ilvl w:val="0"/>
           <w:numId w:val="4"/>
@@ -973,7 +974,7 @@
     </w:p>
     <w:p>
       <w:pPr>
-        <w:pStyle w:val="ListParagraph"/>
+        <w:pStyle w:val="Paragraphedeliste"/>
         <w:numPr>
           <w:ilvl w:val="0"/>
           <w:numId w:val="4"/>
@@ -1012,7 +1013,7 @@
     <w:p/>
     <w:p>
       <w:pPr>
-        <w:pStyle w:val="Heading2"/>
+        <w:pStyle w:val="Titre2"/>
       </w:pPr>
       <w:r>
         <w:t xml:space="preserve">Voleur </w:t>
@@ -1058,7 +1059,7 @@
     </w:p>
     <w:p>
       <w:pPr>
-        <w:pStyle w:val="Heading3"/>
+        <w:pStyle w:val="Titre3"/>
       </w:pPr>
       <w:r>
         <w:t>Déplacement :</w:t>
@@ -1072,7 +1073,7 @@
     </w:p>
     <w:p>
       <w:pPr>
-        <w:pStyle w:val="ListParagraph"/>
+        <w:pStyle w:val="Paragraphedeliste"/>
         <w:numPr>
           <w:ilvl w:val="0"/>
           <w:numId w:val="5"/>
@@ -1084,7 +1085,7 @@
     </w:p>
     <w:p>
       <w:pPr>
-        <w:pStyle w:val="ListParagraph"/>
+        <w:pStyle w:val="Paragraphedeliste"/>
         <w:numPr>
           <w:ilvl w:val="0"/>
           <w:numId w:val="5"/>
@@ -1096,7 +1097,7 @@
     </w:p>
     <w:p>
       <w:pPr>
-        <w:pStyle w:val="Heading2"/>
+        <w:pStyle w:val="Titre2"/>
       </w:pPr>
       <w:r>
         <w:t xml:space="preserve">Cartes </w:t>
@@ -1128,7 +1129,7 @@
     <w:p/>
     <w:p>
       <w:pPr>
-        <w:pStyle w:val="Heading3"/>
+        <w:pStyle w:val="Titre3"/>
       </w:pPr>
       <w:r>
         <w:t>Déplacement du voleur :</w:t>
@@ -1153,7 +1154,7 @@
     </w:p>
     <w:p>
       <w:pPr>
-        <w:pStyle w:val="Heading3"/>
+        <w:pStyle w:val="Titre3"/>
       </w:pPr>
       <w:r>
         <w:t>Développement :</w:t>
@@ -1187,7 +1188,7 @@
     <w:p/>
     <w:p>
       <w:pPr>
-        <w:pStyle w:val="Heading1"/>
+        <w:pStyle w:val="Titre1"/>
       </w:pPr>
       <w:r>
         <w:t>Règles du jeu</w:t>
@@ -1196,7 +1197,7 @@
     <w:p/>
     <w:p>
       <w:pPr>
-        <w:pStyle w:val="Heading2"/>
+        <w:pStyle w:val="Titre2"/>
       </w:pPr>
       <w:r>
         <w:t>Début de partie</w:t>
@@ -1271,7 +1272,7 @@
     <w:p/>
     <w:p>
       <w:pPr>
-        <w:pStyle w:val="Heading2"/>
+        <w:pStyle w:val="Titre2"/>
       </w:pPr>
       <w:r>
         <w:t>Déroulement du jeu</w:t>
@@ -1356,7 +1357,7 @@
     <w:p/>
     <w:p>
       <w:pPr>
-        <w:pStyle w:val="Heading2"/>
+        <w:pStyle w:val="Titre2"/>
       </w:pPr>
       <w:r>
         <w:t>Fin de la partie</w:t>
@@ -1418,13 +1419,13 @@
     <w:p/>
     <w:p>
       <w:pPr>
-        <w:pStyle w:val="Heading2"/>
-      </w:pPr>
-    </w:p>
-    <w:p/>
-    <w:p>
-      <w:pPr>
-        <w:pStyle w:val="Heading2"/>
+        <w:pStyle w:val="Titre2"/>
+      </w:pPr>
+    </w:p>
+    <w:p/>
+    <w:p>
+      <w:pPr>
+        <w:pStyle w:val="Titre2"/>
       </w:pPr>
       <w:r>
         <w:t>Déplacement entre plateaux</w:t>
@@ -1522,7 +1523,7 @@
     <w:p/>
     <w:p>
       <w:pPr>
-        <w:pStyle w:val="Heading1"/>
+        <w:pStyle w:val="Titre1"/>
       </w:pPr>
       <w:r>
         <w:lastRenderedPageBreak/>
@@ -1532,7 +1533,7 @@
     <w:p/>
     <w:p>
       <w:pPr>
-        <w:pStyle w:val="Heading2"/>
+        <w:pStyle w:val="Titre2"/>
       </w:pPr>
       <w:r>
         <w:t>Menu Principal</w:t>
@@ -1554,10 +1555,10 @@
       <w:r>
         <w:rPr>
           <w:noProof/>
-          <w:lang w:val="en-US"/>
+          <w:lang w:eastAsia="fr-FR"/>
         </w:rPr>
         <w:drawing>
-          <wp:anchor distT="0" distB="0" distL="114300" distR="114300" simplePos="0" relativeHeight="251720704" behindDoc="0" locked="0" layoutInCell="1" allowOverlap="1" wp14:anchorId="4A0EB5AE" wp14:editId="315CAE0D">
+          <wp:anchor distT="0" distB="0" distL="114300" distR="114300" simplePos="0" relativeHeight="251720704" behindDoc="0" locked="0" layoutInCell="1" allowOverlap="1">
             <wp:simplePos x="0" y="0"/>
             <wp:positionH relativeFrom="column">
               <wp:posOffset>3434080</wp:posOffset>
@@ -1580,10 +1581,10 @@
                     <pic:cNvPicPr/>
                   </pic:nvPicPr>
                   <pic:blipFill>
-                    <a:blip r:embed="rId20" cstate="print">
+                    <a:blip r:embed="rId19" cstate="print">
                       <a:extLst>
                         <a:ext uri="{28A0092B-C50C-407E-A947-70E740481C1C}">
-                          <a14:useLocalDpi xmlns:a14="http://schemas.microsoft.com/office/drawing/2010/main" val="0"/>
+                          <a14:useLocalDpi xmlns:a14="http://schemas.microsoft.com/office/drawing/2010/main" xmlns:wps="http://schemas.microsoft.com/office/word/2010/wordprocessingShape" xmlns:wpi="http://schemas.microsoft.com/office/word/2010/wordprocessingInk" xmlns:wpg="http://schemas.microsoft.com/office/word/2010/wordprocessingGroup" xmlns:w14="http://schemas.microsoft.com/office/word/2010/wordml" xmlns:w="http://schemas.openxmlformats.org/wordprocessingml/2006/main" xmlns:w10="urn:schemas-microsoft-com:office:word" xmlns:wp14="http://schemas.microsoft.com/office/word/2010/wordprocessingDrawing" xmlns:v="urn:schemas-microsoft-com:vml" xmlns:o="urn:schemas-microsoft-com:office:office" xmlns:mc="http://schemas.openxmlformats.org/markup-compatibility/2006" xmlns:wpc="http://schemas.microsoft.com/office/word/2010/wordprocessingCanvas" xmlns="" val="0"/>
                         </a:ext>
                       </a:extLst>
                     </a:blip>
@@ -1603,22 +1604,16 @@
                 </pic:pic>
               </a:graphicData>
             </a:graphic>
-            <wp14:sizeRelH relativeFrom="page">
-              <wp14:pctWidth>0</wp14:pctWidth>
-            </wp14:sizeRelH>
-            <wp14:sizeRelV relativeFrom="page">
-              <wp14:pctHeight>0</wp14:pctHeight>
-            </wp14:sizeRelV>
           </wp:anchor>
         </w:drawing>
       </w:r>
       <w:r>
         <w:rPr>
           <w:noProof/>
-          <w:lang w:val="en-US"/>
+          <w:lang w:eastAsia="fr-FR"/>
         </w:rPr>
         <w:drawing>
-          <wp:anchor distT="0" distB="0" distL="114300" distR="114300" simplePos="0" relativeHeight="251719680" behindDoc="0" locked="0" layoutInCell="1" allowOverlap="1" wp14:anchorId="16FA3848" wp14:editId="184DD7F5">
+          <wp:anchor distT="0" distB="0" distL="114300" distR="114300" simplePos="0" relativeHeight="251719680" behindDoc="0" locked="0" layoutInCell="1" allowOverlap="1">
             <wp:simplePos x="0" y="0"/>
             <wp:positionH relativeFrom="column">
               <wp:posOffset>-356870</wp:posOffset>
@@ -1641,10 +1636,10 @@
                     <pic:cNvPicPr/>
                   </pic:nvPicPr>
                   <pic:blipFill>
-                    <a:blip r:embed="rId21" cstate="print">
+                    <a:blip r:embed="rId20" cstate="print">
                       <a:extLst>
                         <a:ext uri="{28A0092B-C50C-407E-A947-70E740481C1C}">
-                          <a14:useLocalDpi xmlns:a14="http://schemas.microsoft.com/office/drawing/2010/main" val="0"/>
+                          <a14:useLocalDpi xmlns:a14="http://schemas.microsoft.com/office/drawing/2010/main" xmlns:wps="http://schemas.microsoft.com/office/word/2010/wordprocessingShape" xmlns:wpi="http://schemas.microsoft.com/office/word/2010/wordprocessingInk" xmlns:wpg="http://schemas.microsoft.com/office/word/2010/wordprocessingGroup" xmlns:w14="http://schemas.microsoft.com/office/word/2010/wordml" xmlns:w="http://schemas.openxmlformats.org/wordprocessingml/2006/main" xmlns:w10="urn:schemas-microsoft-com:office:word" xmlns:wp14="http://schemas.microsoft.com/office/word/2010/wordprocessingDrawing" xmlns:v="urn:schemas-microsoft-com:vml" xmlns:o="urn:schemas-microsoft-com:office:office" xmlns:mc="http://schemas.openxmlformats.org/markup-compatibility/2006" xmlns:wpc="http://schemas.microsoft.com/office/word/2010/wordprocessingCanvas" xmlns="" val="0"/>
                         </a:ext>
                       </a:extLst>
                     </a:blip>
@@ -1664,12 +1659,6 @@
                 </pic:pic>
               </a:graphicData>
             </a:graphic>
-            <wp14:sizeRelH relativeFrom="page">
-              <wp14:pctWidth>0</wp14:pctWidth>
-            </wp14:sizeRelH>
-            <wp14:sizeRelV relativeFrom="page">
-              <wp14:pctHeight>0</wp14:pctHeight>
-            </wp14:sizeRelV>
           </wp:anchor>
         </w:drawing>
       </w:r>
@@ -1686,12 +1675,12 @@
           <w:noProof/>
         </w:rPr>
         <w:pict>
-          <v:shape id="_x0000_s1058" type="#_x0000_t202" style="position:absolute;left:0;text-align:left;margin-left:270.4pt;margin-top:6.5pt;width:222.1pt;height:21pt;z-index:251724800;mso-position-horizontal-relative:text;mso-position-vertical-relative:text" stroked="f">
+          <v:shape id="_x0000_s1058" type="#_x0000_t202" style="position:absolute;left:0;text-align:left;margin-left:270.4pt;margin-top:6.5pt;width:222.1pt;height:21pt;z-index:251724800" stroked="f">
             <v:textbox style="mso-fit-shape-to-text:t" inset="0,0,0,0">
               <w:txbxContent>
                 <w:p>
                   <w:pPr>
-                    <w:pStyle w:val="Caption"/>
+                    <w:pStyle w:val="Lgende"/>
                   </w:pPr>
                   <w:r>
                     <w:t>Figure 2 : Paramètres de la partie</w:t>
@@ -1707,12 +1696,12 @@
           <w:noProof/>
         </w:rPr>
         <w:pict>
-          <v:shape id="_x0000_s1057" type="#_x0000_t202" style="position:absolute;left:0;text-align:left;margin-left:-28.1pt;margin-top:6.5pt;width:282.6pt;height:21pt;z-index:251722752;mso-position-horizontal-relative:text;mso-position-vertical-relative:text" stroked="f">
+          <v:shape id="_x0000_s1057" type="#_x0000_t202" style="position:absolute;left:0;text-align:left;margin-left:-28.1pt;margin-top:6.5pt;width:282.6pt;height:21pt;z-index:251722752" stroked="f">
             <v:textbox style="mso-next-textbox:#_x0000_s1057;mso-fit-shape-to-text:t" inset="0,0,0,0">
               <w:txbxContent>
                 <w:p>
                   <w:pPr>
-                    <w:pStyle w:val="Caption"/>
+                    <w:pStyle w:val="Lgende"/>
                     <w:rPr>
                       <w:noProof/>
                     </w:rPr>
@@ -1730,7 +1719,7 @@
     <w:p/>
     <w:p>
       <w:pPr>
-        <w:pStyle w:val="Heading2"/>
+        <w:pStyle w:val="Titre2"/>
       </w:pPr>
       <w:r>
         <w:t>Ecran de Jeu</w:t>
@@ -1740,10 +1729,10 @@
       <w:r>
         <w:rPr>
           <w:noProof/>
-          <w:lang w:val="en-US"/>
+          <w:lang w:eastAsia="fr-FR"/>
         </w:rPr>
         <w:drawing>
-          <wp:anchor distT="0" distB="0" distL="114300" distR="114300" simplePos="0" relativeHeight="251725824" behindDoc="0" locked="0" layoutInCell="1" allowOverlap="1" wp14:anchorId="38B72FC6" wp14:editId="66B08F1A">
+          <wp:anchor distT="0" distB="0" distL="114300" distR="114300" simplePos="0" relativeHeight="251725824" behindDoc="0" locked="0" layoutInCell="1" allowOverlap="1">
             <wp:simplePos x="0" y="0"/>
             <wp:positionH relativeFrom="column">
               <wp:posOffset>986155</wp:posOffset>
@@ -1766,10 +1755,10 @@
                     <pic:cNvPicPr/>
                   </pic:nvPicPr>
                   <pic:blipFill>
-                    <a:blip r:embed="rId22" cstate="print">
+                    <a:blip r:embed="rId21" cstate="print">
                       <a:extLst>
                         <a:ext uri="{28A0092B-C50C-407E-A947-70E740481C1C}">
-                          <a14:useLocalDpi xmlns:a14="http://schemas.microsoft.com/office/drawing/2010/main" val="0"/>
+                          <a14:useLocalDpi xmlns:a14="http://schemas.microsoft.com/office/drawing/2010/main" xmlns:wps="http://schemas.microsoft.com/office/word/2010/wordprocessingShape" xmlns:wpi="http://schemas.microsoft.com/office/word/2010/wordprocessingInk" xmlns:wpg="http://schemas.microsoft.com/office/word/2010/wordprocessingGroup" xmlns:w14="http://schemas.microsoft.com/office/word/2010/wordml" xmlns:w="http://schemas.openxmlformats.org/wordprocessingml/2006/main" xmlns:w10="urn:schemas-microsoft-com:office:word" xmlns:wp14="http://schemas.microsoft.com/office/word/2010/wordprocessingDrawing" xmlns:v="urn:schemas-microsoft-com:vml" xmlns:o="urn:schemas-microsoft-com:office:office" xmlns:mc="http://schemas.openxmlformats.org/markup-compatibility/2006" xmlns:wpc="http://schemas.microsoft.com/office/word/2010/wordprocessingCanvas" xmlns="" val="0"/>
                         </a:ext>
                       </a:extLst>
                     </a:blip>
@@ -1789,12 +1778,6 @@
                 </pic:pic>
               </a:graphicData>
             </a:graphic>
-            <wp14:sizeRelH relativeFrom="page">
-              <wp14:pctWidth>0</wp14:pctWidth>
-            </wp14:sizeRelH>
-            <wp14:sizeRelV relativeFrom="page">
-              <wp14:pctHeight>0</wp14:pctHeight>
-            </wp14:sizeRelV>
           </wp:anchor>
         </w:drawing>
       </w:r>
@@ -1818,7 +1801,7 @@
     </w:p>
     <w:p>
       <w:pPr>
-        <w:pStyle w:val="Heading3"/>
+        <w:pStyle w:val="Titre3"/>
       </w:pPr>
       <w:r>
         <w:t xml:space="preserve">Le Marché </w:t>
@@ -1839,12 +1822,12 @@
           <w:noProof/>
         </w:rPr>
         <w:pict>
-          <v:shape id="_x0000_s1060" type="#_x0000_t202" style="position:absolute;left:0;text-align:left;margin-left:163.45pt;margin-top:134.95pt;width:135.75pt;height:.05pt;z-index:251732992;mso-position-horizontal-relative:text;mso-position-vertical-relative:text" stroked="f">
+          <v:shape id="_x0000_s1060" type="#_x0000_t202" style="position:absolute;left:0;text-align:left;margin-left:163.45pt;margin-top:134.95pt;width:135.75pt;height:.05pt;z-index:251732992" stroked="f">
             <v:textbox style="mso-fit-shape-to-text:t" inset="0,0,0,0">
               <w:txbxContent>
                 <w:p>
                   <w:pPr>
-                    <w:pStyle w:val="Caption"/>
+                    <w:pStyle w:val="Lgende"/>
                     <w:rPr>
                       <w:noProof/>
                     </w:rPr>
@@ -1861,10 +1844,10 @@
       <w:r>
         <w:rPr>
           <w:noProof/>
-          <w:lang w:val="en-US"/>
+          <w:lang w:eastAsia="fr-FR"/>
         </w:rPr>
         <w:drawing>
-          <wp:anchor distT="0" distB="0" distL="114300" distR="114300" simplePos="0" relativeHeight="251728896" behindDoc="0" locked="0" layoutInCell="1" allowOverlap="1" wp14:anchorId="6C335E17" wp14:editId="09AD835B">
+          <wp:anchor distT="0" distB="0" distL="114300" distR="114300" simplePos="0" relativeHeight="251728896" behindDoc="0" locked="0" layoutInCell="1" allowOverlap="1">
             <wp:simplePos x="0" y="0"/>
             <wp:positionH relativeFrom="column">
               <wp:posOffset>2075815</wp:posOffset>
@@ -1887,10 +1870,10 @@
                     <pic:cNvPicPr/>
                   </pic:nvPicPr>
                   <pic:blipFill>
-                    <a:blip r:embed="rId23">
+                    <a:blip r:embed="rId22" cstate="print">
                       <a:extLst>
                         <a:ext uri="{28A0092B-C50C-407E-A947-70E740481C1C}">
-                          <a14:useLocalDpi xmlns:a14="http://schemas.microsoft.com/office/drawing/2010/main" val="0"/>
+                          <a14:useLocalDpi xmlns:a14="http://schemas.microsoft.com/office/drawing/2010/main" xmlns:wps="http://schemas.microsoft.com/office/word/2010/wordprocessingShape" xmlns:wpi="http://schemas.microsoft.com/office/word/2010/wordprocessingInk" xmlns:wpg="http://schemas.microsoft.com/office/word/2010/wordprocessingGroup" xmlns:w14="http://schemas.microsoft.com/office/word/2010/wordml" xmlns:w="http://schemas.openxmlformats.org/wordprocessingml/2006/main" xmlns:w10="urn:schemas-microsoft-com:office:word" xmlns:wp14="http://schemas.microsoft.com/office/word/2010/wordprocessingDrawing" xmlns:v="urn:schemas-microsoft-com:vml" xmlns:o="urn:schemas-microsoft-com:office:office" xmlns:mc="http://schemas.openxmlformats.org/markup-compatibility/2006" xmlns:wpc="http://schemas.microsoft.com/office/word/2010/wordprocessingCanvas" xmlns="" val="0"/>
                         </a:ext>
                       </a:extLst>
                     </a:blip>
@@ -1910,12 +1893,6 @@
                 </pic:pic>
               </a:graphicData>
             </a:graphic>
-            <wp14:sizeRelH relativeFrom="page">
-              <wp14:pctWidth>0</wp14:pctWidth>
-            </wp14:sizeRelH>
-            <wp14:sizeRelV relativeFrom="page">
-              <wp14:pctHeight>0</wp14:pctHeight>
-            </wp14:sizeRelV>
           </wp:anchor>
         </w:drawing>
       </w:r>
@@ -1929,7 +1906,7 @@
               <w:txbxContent>
                 <w:p>
                   <w:pPr>
-                    <w:pStyle w:val="Caption"/>
+                    <w:pStyle w:val="Lgende"/>
                     <w:rPr>
                       <w:noProof/>
                     </w:rPr>
@@ -1946,10 +1923,10 @@
       <w:r>
         <w:rPr>
           <w:noProof/>
-          <w:lang w:val="en-US"/>
+          <w:lang w:eastAsia="fr-FR"/>
         </w:rPr>
         <w:drawing>
-          <wp:anchor distT="0" distB="0" distL="114300" distR="114300" simplePos="0" relativeHeight="251726848" behindDoc="0" locked="0" layoutInCell="1" allowOverlap="1" wp14:anchorId="6E6FD76A" wp14:editId="53A7ECC7">
+          <wp:anchor distT="0" distB="0" distL="114300" distR="114300" simplePos="0" relativeHeight="251726848" behindDoc="0" locked="0" layoutInCell="1" allowOverlap="1">
             <wp:simplePos x="0" y="0"/>
             <wp:positionH relativeFrom="column">
               <wp:posOffset>4129405</wp:posOffset>
@@ -1972,10 +1949,10 @@
                     <pic:cNvPicPr/>
                   </pic:nvPicPr>
                   <pic:blipFill>
-                    <a:blip r:embed="rId24">
+                    <a:blip r:embed="rId23" cstate="print">
                       <a:extLst>
                         <a:ext uri="{28A0092B-C50C-407E-A947-70E740481C1C}">
-                          <a14:useLocalDpi xmlns:a14="http://schemas.microsoft.com/office/drawing/2010/main" val="0"/>
+                          <a14:useLocalDpi xmlns:a14="http://schemas.microsoft.com/office/drawing/2010/main" xmlns:wps="http://schemas.microsoft.com/office/word/2010/wordprocessingShape" xmlns:wpi="http://schemas.microsoft.com/office/word/2010/wordprocessingInk" xmlns:wpg="http://schemas.microsoft.com/office/word/2010/wordprocessingGroup" xmlns:w14="http://schemas.microsoft.com/office/word/2010/wordml" xmlns:w="http://schemas.openxmlformats.org/wordprocessingml/2006/main" xmlns:w10="urn:schemas-microsoft-com:office:word" xmlns:wp14="http://schemas.microsoft.com/office/word/2010/wordprocessingDrawing" xmlns:v="urn:schemas-microsoft-com:vml" xmlns:o="urn:schemas-microsoft-com:office:office" xmlns:mc="http://schemas.openxmlformats.org/markup-compatibility/2006" xmlns:wpc="http://schemas.microsoft.com/office/word/2010/wordprocessingCanvas" xmlns="" val="0"/>
                         </a:ext>
                       </a:extLst>
                     </a:blip>
@@ -1995,12 +1972,6 @@
                 </pic:pic>
               </a:graphicData>
             </a:graphic>
-            <wp14:sizeRelH relativeFrom="page">
-              <wp14:pctWidth>0</wp14:pctWidth>
-            </wp14:sizeRelH>
-            <wp14:sizeRelV relativeFrom="page">
-              <wp14:pctHeight>0</wp14:pctHeight>
-            </wp14:sizeRelV>
           </wp:anchor>
         </w:drawing>
       </w:r>
@@ -2014,7 +1985,7 @@
               <w:txbxContent>
                 <w:p>
                   <w:pPr>
-                    <w:pStyle w:val="Caption"/>
+                    <w:pStyle w:val="Lgende"/>
                     <w:rPr>
                       <w:noProof/>
                     </w:rPr>
@@ -2052,10 +2023,10 @@
       <w:r>
         <w:rPr>
           <w:noProof/>
-          <w:lang w:val="en-US"/>
+          <w:lang w:eastAsia="fr-FR"/>
         </w:rPr>
         <w:drawing>
-          <wp:anchor distT="0" distB="0" distL="114300" distR="114300" simplePos="0" relativeHeight="251727872" behindDoc="0" locked="0" layoutInCell="1" allowOverlap="1" wp14:anchorId="6779C96E" wp14:editId="4631704E">
+          <wp:anchor distT="0" distB="0" distL="114300" distR="114300" simplePos="0" relativeHeight="251727872" behindDoc="0" locked="0" layoutInCell="1" allowOverlap="1">
             <wp:simplePos x="0" y="0"/>
             <wp:positionH relativeFrom="column">
               <wp:posOffset>-1270</wp:posOffset>
@@ -2078,10 +2049,10 @@
                     <pic:cNvPicPr/>
                   </pic:nvPicPr>
                   <pic:blipFill>
-                    <a:blip r:embed="rId25">
+                    <a:blip r:embed="rId24" cstate="print">
                       <a:extLst>
                         <a:ext uri="{28A0092B-C50C-407E-A947-70E740481C1C}">
-                          <a14:useLocalDpi xmlns:a14="http://schemas.microsoft.com/office/drawing/2010/main" val="0"/>
+                          <a14:useLocalDpi xmlns:a14="http://schemas.microsoft.com/office/drawing/2010/main" xmlns:wps="http://schemas.microsoft.com/office/word/2010/wordprocessingShape" xmlns:wpi="http://schemas.microsoft.com/office/word/2010/wordprocessingInk" xmlns:wpg="http://schemas.microsoft.com/office/word/2010/wordprocessingGroup" xmlns:w14="http://schemas.microsoft.com/office/word/2010/wordml" xmlns:w="http://schemas.openxmlformats.org/wordprocessingml/2006/main" xmlns:w10="urn:schemas-microsoft-com:office:word" xmlns:wp14="http://schemas.microsoft.com/office/word/2010/wordprocessingDrawing" xmlns:v="urn:schemas-microsoft-com:vml" xmlns:o="urn:schemas-microsoft-com:office:office" xmlns:mc="http://schemas.openxmlformats.org/markup-compatibility/2006" xmlns:wpc="http://schemas.microsoft.com/office/word/2010/wordprocessingCanvas" xmlns="" val="0"/>
                         </a:ext>
                       </a:extLst>
                     </a:blip>
@@ -2101,12 +2072,6 @@
                 </pic:pic>
               </a:graphicData>
             </a:graphic>
-            <wp14:sizeRelH relativeFrom="page">
-              <wp14:pctWidth>0</wp14:pctWidth>
-            </wp14:sizeRelH>
-            <wp14:sizeRelV relativeFrom="page">
-              <wp14:pctHeight>0</wp14:pctHeight>
-            </wp14:sizeRelV>
           </wp:anchor>
         </w:drawing>
       </w:r>
@@ -2120,7 +2085,7 @@
     <w:p/>
     <w:p>
       <w:pPr>
-        <w:pStyle w:val="Heading3"/>
+        <w:pStyle w:val="Titre3"/>
       </w:pPr>
       <w:r>
         <w:t>La Carte</w:t>
@@ -2139,12 +2104,12 @@
           <w:noProof/>
         </w:rPr>
         <w:pict>
-          <v:shape id="_x0000_s1062" type="#_x0000_t202" style="position:absolute;left:0;text-align:left;margin-left:136.15pt;margin-top:41.15pt;width:176.85pt;height:.05pt;z-index:251738112;mso-position-horizontal-relative:text;mso-position-vertical-relative:text" stroked="f">
+          <v:shape id="_x0000_s1062" type="#_x0000_t202" style="position:absolute;left:0;text-align:left;margin-left:136.15pt;margin-top:41.15pt;width:176.85pt;height:.05pt;z-index:251738112" stroked="f">
             <v:textbox style="mso-fit-shape-to-text:t" inset="0,0,0,0">
               <w:txbxContent>
                 <w:p>
                   <w:pPr>
-                    <w:pStyle w:val="Caption"/>
+                    <w:pStyle w:val="Lgende"/>
                     <w:rPr>
                       <w:noProof/>
                     </w:rPr>
@@ -2161,10 +2126,10 @@
       <w:r>
         <w:rPr>
           <w:noProof/>
-          <w:lang w:val="en-US"/>
+          <w:lang w:eastAsia="fr-FR"/>
         </w:rPr>
         <w:drawing>
-          <wp:anchor distT="0" distB="0" distL="114300" distR="114300" simplePos="0" relativeHeight="251736064" behindDoc="0" locked="0" layoutInCell="1" allowOverlap="1" wp14:anchorId="00F4E1DF" wp14:editId="4D89DC89">
+          <wp:anchor distT="0" distB="0" distL="114300" distR="114300" simplePos="0" relativeHeight="251736064" behindDoc="0" locked="0" layoutInCell="1" allowOverlap="1">
             <wp:simplePos x="0" y="0"/>
             <wp:positionH relativeFrom="column">
               <wp:posOffset>1729105</wp:posOffset>
@@ -2187,10 +2152,10 @@
                     <pic:cNvPicPr/>
                   </pic:nvPicPr>
                   <pic:blipFill>
-                    <a:blip r:embed="rId26">
+                    <a:blip r:embed="rId25" cstate="print">
                       <a:extLst>
                         <a:ext uri="{28A0092B-C50C-407E-A947-70E740481C1C}">
-                          <a14:useLocalDpi xmlns:a14="http://schemas.microsoft.com/office/drawing/2010/main" val="0"/>
+                          <a14:useLocalDpi xmlns:a14="http://schemas.microsoft.com/office/drawing/2010/main" xmlns:wps="http://schemas.microsoft.com/office/word/2010/wordprocessingShape" xmlns:wpi="http://schemas.microsoft.com/office/word/2010/wordprocessingInk" xmlns:wpg="http://schemas.microsoft.com/office/word/2010/wordprocessingGroup" xmlns:w14="http://schemas.microsoft.com/office/word/2010/wordml" xmlns:w="http://schemas.openxmlformats.org/wordprocessingml/2006/main" xmlns:w10="urn:schemas-microsoft-com:office:word" xmlns:wp14="http://schemas.microsoft.com/office/word/2010/wordprocessingDrawing" xmlns:v="urn:schemas-microsoft-com:vml" xmlns:o="urn:schemas-microsoft-com:office:office" xmlns:mc="http://schemas.openxmlformats.org/markup-compatibility/2006" xmlns:wpc="http://schemas.microsoft.com/office/word/2010/wordprocessingCanvas" xmlns="" val="0"/>
                         </a:ext>
                       </a:extLst>
                     </a:blip>
@@ -2210,12 +2175,6 @@
                 </pic:pic>
               </a:graphicData>
             </a:graphic>
-            <wp14:sizeRelH relativeFrom="page">
-              <wp14:pctWidth>0</wp14:pctWidth>
-            </wp14:sizeRelH>
-            <wp14:sizeRelV relativeFrom="page">
-              <wp14:pctHeight>0</wp14:pctHeight>
-            </wp14:sizeRelV>
           </wp:anchor>
         </w:drawing>
       </w:r>
@@ -2242,10 +2201,10 @@
       <w:r>
         <w:rPr>
           <w:noProof/>
-          <w:lang w:val="en-US"/>
+          <w:lang w:eastAsia="fr-FR"/>
         </w:rPr>
         <w:drawing>
-          <wp:inline distT="0" distB="0" distL="0" distR="0" wp14:anchorId="32C5153F" wp14:editId="4DCCDACB">
+          <wp:inline distT="0" distB="0" distL="0" distR="0">
             <wp:extent cx="5004418" cy="4010025"/>
             <wp:effectExtent l="0" t="0" r="0" b="0"/>
             <wp:docPr id="10" name="Picture 10"/>
@@ -2260,10 +2219,10 @@
                     <pic:cNvPicPr/>
                   </pic:nvPicPr>
                   <pic:blipFill>
-                    <a:blip r:embed="rId27">
+                    <a:blip r:embed="rId26" cstate="print">
                       <a:extLst>
                         <a:ext uri="{28A0092B-C50C-407E-A947-70E740481C1C}">
-                          <a14:useLocalDpi xmlns:a14="http://schemas.microsoft.com/office/drawing/2010/main" val="0"/>
+                          <a14:useLocalDpi xmlns:a14="http://schemas.microsoft.com/office/drawing/2010/main" xmlns:wps="http://schemas.microsoft.com/office/word/2010/wordprocessingShape" xmlns:wpi="http://schemas.microsoft.com/office/word/2010/wordprocessingInk" xmlns:wpg="http://schemas.microsoft.com/office/word/2010/wordprocessingGroup" xmlns:w14="http://schemas.microsoft.com/office/word/2010/wordml" xmlns:w="http://schemas.openxmlformats.org/wordprocessingml/2006/main" xmlns:w10="urn:schemas-microsoft-com:office:word" xmlns:wp14="http://schemas.microsoft.com/office/word/2010/wordprocessingDrawing" xmlns:v="urn:schemas-microsoft-com:vml" xmlns:o="urn:schemas-microsoft-com:office:office" xmlns:mc="http://schemas.openxmlformats.org/markup-compatibility/2006" xmlns:wpc="http://schemas.microsoft.com/office/word/2010/wordprocessingCanvas" xmlns="" val="0"/>
                         </a:ext>
                       </a:extLst>
                     </a:blip>
@@ -2289,7 +2248,7 @@
     </w:p>
     <w:p>
       <w:pPr>
-        <w:pStyle w:val="Caption"/>
+        <w:pStyle w:val="Lgende"/>
         <w:jc w:val="center"/>
       </w:pPr>
       <w:r>
@@ -2316,10 +2275,10 @@
       <w:r>
         <w:rPr>
           <w:noProof/>
-          <w:lang w:val="en-US"/>
+          <w:lang w:eastAsia="fr-FR"/>
         </w:rPr>
         <w:drawing>
-          <wp:inline distT="0" distB="0" distL="0" distR="0" wp14:anchorId="28766279" wp14:editId="60AC93FF">
+          <wp:inline distT="0" distB="0" distL="0" distR="0">
             <wp:extent cx="5013456" cy="1438050"/>
             <wp:effectExtent l="0" t="0" r="0" b="0"/>
             <wp:docPr id="9" name="Picture 9"/>
@@ -2334,10 +2293,10 @@
                     <pic:cNvPicPr/>
                   </pic:nvPicPr>
                   <pic:blipFill>
-                    <a:blip r:embed="rId28">
+                    <a:blip r:embed="rId27" cstate="print">
                       <a:extLst>
                         <a:ext uri="{28A0092B-C50C-407E-A947-70E740481C1C}">
-                          <a14:useLocalDpi xmlns:a14="http://schemas.microsoft.com/office/drawing/2010/main" val="0"/>
+                          <a14:useLocalDpi xmlns:a14="http://schemas.microsoft.com/office/drawing/2010/main" xmlns:wps="http://schemas.microsoft.com/office/word/2010/wordprocessingShape" xmlns:wpi="http://schemas.microsoft.com/office/word/2010/wordprocessingInk" xmlns:wpg="http://schemas.microsoft.com/office/word/2010/wordprocessingGroup" xmlns:w14="http://schemas.microsoft.com/office/word/2010/wordml" xmlns:w="http://schemas.openxmlformats.org/wordprocessingml/2006/main" xmlns:w10="urn:schemas-microsoft-com:office:word" xmlns:wp14="http://schemas.microsoft.com/office/word/2010/wordprocessingDrawing" xmlns:v="urn:schemas-microsoft-com:vml" xmlns:o="urn:schemas-microsoft-com:office:office" xmlns:mc="http://schemas.openxmlformats.org/markup-compatibility/2006" xmlns:wpc="http://schemas.microsoft.com/office/word/2010/wordprocessingCanvas" xmlns="" val="0"/>
                         </a:ext>
                       </a:extLst>
                     </a:blip>
@@ -2363,7 +2322,7 @@
     </w:p>
     <w:p>
       <w:pPr>
-        <w:pStyle w:val="Caption"/>
+        <w:pStyle w:val="Lgende"/>
         <w:jc w:val="center"/>
       </w:pPr>
       <w:r>
@@ -2381,7 +2340,7 @@
     </w:p>
     <w:p>
       <w:pPr>
-        <w:pStyle w:val="Heading3"/>
+        <w:pStyle w:val="Titre3"/>
       </w:pPr>
       <w:r>
         <w:t>Le profil du joueur actuel</w:t>
@@ -2402,10 +2361,10 @@
       <w:r>
         <w:rPr>
           <w:noProof/>
-          <w:lang w:val="en-US"/>
+          <w:lang w:eastAsia="fr-FR"/>
         </w:rPr>
         <w:drawing>
-          <wp:inline distT="0" distB="0" distL="0" distR="0" wp14:anchorId="656D6C9D" wp14:editId="31ECA27F">
+          <wp:inline distT="0" distB="0" distL="0" distR="0">
             <wp:extent cx="1658408" cy="4603898"/>
             <wp:effectExtent l="0" t="0" r="0" b="0"/>
             <wp:docPr id="11" name="Picture 11"/>
@@ -2420,10 +2379,10 @@
                     <pic:cNvPicPr/>
                   </pic:nvPicPr>
                   <pic:blipFill>
-                    <a:blip r:embed="rId29">
+                    <a:blip r:embed="rId28" cstate="print">
                       <a:extLst>
                         <a:ext uri="{28A0092B-C50C-407E-A947-70E740481C1C}">
-                          <a14:useLocalDpi xmlns:a14="http://schemas.microsoft.com/office/drawing/2010/main" val="0"/>
+                          <a14:useLocalDpi xmlns:a14="http://schemas.microsoft.com/office/drawing/2010/main" xmlns:wps="http://schemas.microsoft.com/office/word/2010/wordprocessingShape" xmlns:wpi="http://schemas.microsoft.com/office/word/2010/wordprocessingInk" xmlns:wpg="http://schemas.microsoft.com/office/word/2010/wordprocessingGroup" xmlns:w14="http://schemas.microsoft.com/office/word/2010/wordml" xmlns:w="http://schemas.openxmlformats.org/wordprocessingml/2006/main" xmlns:w10="urn:schemas-microsoft-com:office:word" xmlns:wp14="http://schemas.microsoft.com/office/word/2010/wordprocessingDrawing" xmlns:v="urn:schemas-microsoft-com:vml" xmlns:o="urn:schemas-microsoft-com:office:office" xmlns:mc="http://schemas.openxmlformats.org/markup-compatibility/2006" xmlns:wpc="http://schemas.microsoft.com/office/word/2010/wordprocessingCanvas" xmlns="" val="0"/>
                         </a:ext>
                       </a:extLst>
                     </a:blip>
@@ -2449,7 +2408,7 @@
     </w:p>
     <w:p>
       <w:pPr>
-        <w:pStyle w:val="Caption"/>
+        <w:pStyle w:val="Lgende"/>
         <w:jc w:val="center"/>
       </w:pPr>
       <w:r>
@@ -2458,31 +2417,23 @@
     </w:p>
     <w:p>
       <w:pPr>
-        <w:pStyle w:val="Caption"/>
+        <w:pStyle w:val="Lgende"/>
         <w:jc w:val="center"/>
       </w:pPr>
       <w:r>
-        <w:t xml:space="preserve"> </w:t>
-      </w:r>
-      <w:proofErr w:type="gramStart"/>
-      <w:r>
-        <w:t>le</w:t>
-      </w:r>
-      <w:proofErr w:type="gramEnd"/>
-      <w:r>
-        <w:t xml:space="preserve"> joueur courant</w:t>
-      </w:r>
-    </w:p>
-    <w:p/>
-    <w:p/>
-    <w:p>
-      <w:pPr>
-        <w:pStyle w:val="Heading1"/>
-      </w:pPr>
-    </w:p>
-    <w:p>
-      <w:pPr>
-        <w:pStyle w:val="Heading1"/>
+        <w:t xml:space="preserve"> le joueur courant</w:t>
+      </w:r>
+    </w:p>
+    <w:p/>
+    <w:p/>
+    <w:p>
+      <w:pPr>
+        <w:pStyle w:val="Titre1"/>
+      </w:pPr>
+    </w:p>
+    <w:p>
+      <w:pPr>
+        <w:pStyle w:val="Titre1"/>
       </w:pPr>
       <w:r>
         <w:t>Partage des tâches</w:t>
@@ -2491,7 +2442,7 @@
     <w:p/>
     <w:p>
       <w:pPr>
-        <w:pStyle w:val="Heading2"/>
+        <w:pStyle w:val="Titre2"/>
       </w:pPr>
       <w:r>
         <w:t>Partie réflexion </w:t>
@@ -2518,15 +2469,7 @@
         <w:t>jeu</w:t>
       </w:r>
       <w:r>
-        <w:t xml:space="preserve">, le groupe entier était présent et </w:t>
-      </w:r>
-      <w:proofErr w:type="gramStart"/>
-      <w:r>
-        <w:t>tout le</w:t>
-      </w:r>
-      <w:proofErr w:type="gramEnd"/>
-      <w:r>
-        <w:t xml:space="preserve"> monte proposait ses idées. Cela à permis d'avoir plusieurs points de vue et ainsi de trouver de nombreuses </w:t>
+        <w:t xml:space="preserve">, le groupe entier était présent et tout le monte proposait ses idées. Cela à permis d'avoir plusieurs points de vue et ainsi de trouver de nombreuses </w:t>
       </w:r>
       <w:r>
         <w:t>fonctionnalités</w:t>
@@ -2570,15 +2513,7 @@
         <w:t>u</w:t>
       </w:r>
       <w:r>
-        <w:t xml:space="preserve">s nous retrouvions ensuite tous ensemble pour débattre sur les </w:t>
-      </w:r>
-      <w:proofErr w:type="gramStart"/>
-      <w:r>
-        <w:t>différents</w:t>
-      </w:r>
-      <w:proofErr w:type="gramEnd"/>
-      <w:r>
-        <w:t xml:space="preserve"> approches employées ou </w:t>
+        <w:t xml:space="preserve">s nous retrouvions ensuite tous ensemble pour débattre sur les différents approches employées ou </w:t>
       </w:r>
       <w:r>
         <w:t>l</w:t>
@@ -2595,7 +2530,7 @@
     <w:p/>
     <w:p>
       <w:pPr>
-        <w:pStyle w:val="Heading2"/>
+        <w:pStyle w:val="Titre2"/>
       </w:pPr>
       <w:r>
         <w:t>Création de l'application</w:t>
@@ -2659,7 +2594,7 @@
     <w:p/>
     <w:p>
       <w:pPr>
-        <w:pStyle w:val="Heading2"/>
+        <w:pStyle w:val="Titre2"/>
         <w:jc w:val="left"/>
       </w:pPr>
       <w:r>
@@ -2677,7 +2612,7 @@
     </w:p>
     <w:p>
       <w:pPr>
-        <w:pStyle w:val="ListParagraph"/>
+        <w:pStyle w:val="Paragraphedeliste"/>
         <w:numPr>
           <w:ilvl w:val="0"/>
           <w:numId w:val="6"/>
@@ -2690,7 +2625,7 @@
     </w:p>
     <w:p>
       <w:pPr>
-        <w:pStyle w:val="ListParagraph"/>
+        <w:pStyle w:val="Paragraphedeliste"/>
         <w:numPr>
           <w:ilvl w:val="0"/>
           <w:numId w:val="6"/>
@@ -2703,7 +2638,7 @@
     </w:p>
     <w:p>
       <w:pPr>
-        <w:pStyle w:val="ListParagraph"/>
+        <w:pStyle w:val="Paragraphedeliste"/>
         <w:numPr>
           <w:ilvl w:val="0"/>
           <w:numId w:val="6"/>
@@ -2722,12 +2657,15 @@
       <w:bookmarkStart w:id="0" w:name="_GoBack"/>
       <w:bookmarkEnd w:id="0"/>
       <w:r>
+        <w:rPr>
+          <w:highlight w:val="yellow"/>
+        </w:rPr>
         <w:t>Ville, Village, Construction, Coordonnées (point, arête, hexagones), Route, Autoroute</w:t>
       </w:r>
     </w:p>
     <w:p>
       <w:pPr>
-        <w:pStyle w:val="ListParagraph"/>
+        <w:pStyle w:val="Paragraphedeliste"/>
         <w:numPr>
           <w:ilvl w:val="0"/>
           <w:numId w:val="6"/>
@@ -2751,7 +2689,7 @@
     </w:p>
     <w:p>
       <w:pPr>
-        <w:pStyle w:val="ListParagraph"/>
+        <w:pStyle w:val="Paragraphedeliste"/>
         <w:numPr>
           <w:ilvl w:val="0"/>
           <w:numId w:val="6"/>
@@ -2764,7 +2702,7 @@
     </w:p>
     <w:p>
       <w:pPr>
-        <w:pStyle w:val="ListParagraph"/>
+        <w:pStyle w:val="Paragraphedeliste"/>
         <w:numPr>
           <w:ilvl w:val="0"/>
           <w:numId w:val="6"/>
@@ -2777,7 +2715,7 @@
     </w:p>
     <w:p>
       <w:pPr>
-        <w:pStyle w:val="ListParagraph"/>
+        <w:pStyle w:val="Paragraphedeliste"/>
         <w:numPr>
           <w:ilvl w:val="0"/>
           <w:numId w:val="6"/>
@@ -2785,12 +2723,91 @@
         <w:jc w:val="left"/>
       </w:pPr>
       <w:r>
-        <w:t>Conception des classes Ville, Village, Construction, Coordonnées (point, arête, hexagones)</w:t>
-      </w:r>
-    </w:p>
-    <w:p>
-      <w:pPr>
-        <w:pStyle w:val="ListParagraph"/>
+        <w:rPr>
+          <w:highlight w:val="yellow"/>
+        </w:rPr>
+        <w:t xml:space="preserve">Diagramme de classes : </w:t>
+      </w:r>
+      <w:r>
+        <w:rPr>
+          <w:highlight w:val="yellow"/>
+        </w:rPr>
+        <w:t>Point</w:t>
+      </w:r>
+      <w:r>
+        <w:rPr>
+          <w:highlight w:val="yellow"/>
+        </w:rPr>
+        <w:t xml:space="preserve">, </w:t>
+      </w:r>
+      <w:proofErr w:type="spellStart"/>
+      <w:r>
+        <w:rPr>
+          <w:highlight w:val="yellow"/>
+        </w:rPr>
+        <w:t>Ar</w:t>
+      </w:r>
+      <w:r>
+        <w:rPr>
+          <w:highlight w:val="yellow"/>
+        </w:rPr>
+        <w:t>e</w:t>
+      </w:r>
+      <w:r>
+        <w:rPr>
+          <w:highlight w:val="yellow"/>
+        </w:rPr>
+        <w:t>te</w:t>
+      </w:r>
+      <w:proofErr w:type="spellEnd"/>
+      <w:r>
+        <w:rPr>
+          <w:highlight w:val="yellow"/>
+        </w:rPr>
+        <w:t xml:space="preserve">, Coordonnées (point, arête, </w:t>
+      </w:r>
+      <w:r>
+        <w:rPr>
+          <w:highlight w:val="yellow"/>
+        </w:rPr>
+        <w:t>cases</w:t>
+      </w:r>
+      <w:r>
+        <w:rPr>
+          <w:highlight w:val="yellow"/>
+        </w:rPr>
+        <w:t>)</w:t>
+      </w:r>
+      <w:r>
+        <w:rPr>
+          <w:highlight w:val="yellow"/>
+        </w:rPr>
+        <w:t xml:space="preserve">, </w:t>
+      </w:r>
+      <w:r>
+        <w:rPr>
+          <w:highlight w:val="yellow"/>
+        </w:rPr>
+        <w:t>énumération</w:t>
+      </w:r>
+      <w:r>
+        <w:rPr>
+          <w:highlight w:val="yellow"/>
+        </w:rPr>
+        <w:t xml:space="preserve"> des types Points et </w:t>
+      </w:r>
+      <w:proofErr w:type="spellStart"/>
+      <w:r>
+        <w:rPr>
+          <w:highlight w:val="yellow"/>
+        </w:rPr>
+        <w:t>Aretes</w:t>
+      </w:r>
+      <w:proofErr w:type="spellEnd"/>
+    </w:p>
+    <w:p>
+      <w:pPr>
+        <w:pStyle w:val="Paragraphedeliste"/>
         <w:numPr>
           <w:ilvl w:val="0"/>
           <w:numId w:val="6"/>
@@ -2803,7 +2820,7 @@
     </w:p>
     <w:p>
       <w:pPr>
-        <w:pStyle w:val="ListParagraph"/>
+        <w:pStyle w:val="Paragraphedeliste"/>
         <w:numPr>
           <w:ilvl w:val="0"/>
           <w:numId w:val="6"/>
@@ -2830,7 +2847,7 @@
     </w:p>
     <w:p>
       <w:pPr>
-        <w:pStyle w:val="ListParagraph"/>
+        <w:pStyle w:val="Paragraphedeliste"/>
         <w:numPr>
           <w:ilvl w:val="0"/>
           <w:numId w:val="6"/>
@@ -2843,7 +2860,7 @@
     </w:p>
     <w:p>
       <w:pPr>
-        <w:pStyle w:val="ListParagraph"/>
+        <w:pStyle w:val="Paragraphedeliste"/>
         <w:numPr>
           <w:ilvl w:val="0"/>
           <w:numId w:val="6"/>
@@ -2856,7 +2873,7 @@
     </w:p>
     <w:p>
       <w:pPr>
-        <w:pStyle w:val="ListParagraph"/>
+        <w:pStyle w:val="Paragraphedeliste"/>
         <w:numPr>
           <w:ilvl w:val="0"/>
           <w:numId w:val="6"/>
@@ -2864,24 +2881,33 @@
         <w:jc w:val="left"/>
       </w:pPr>
       <w:r>
-        <w:t>Diagramme de classes :</w:t>
-      </w:r>
-      <w:r>
-        <w:rPr>
-          <w:highlight w:val="yellow"/>
-        </w:rPr>
-        <w:t xml:space="preserve"> </w:t>
-      </w:r>
-      <w:r>
-        <w:rPr>
-          <w:highlight w:val="yellow"/>
-        </w:rPr>
-        <w:t>à compléter</w:t>
-      </w:r>
-    </w:p>
-    <w:p>
-      <w:pPr>
-        <w:pStyle w:val="ListParagraph"/>
+        <w:t>Diagramme de classes </w:t>
+      </w:r>
+      <w:r>
+        <w:t xml:space="preserve">: </w:t>
+      </w:r>
+      <w:r>
+        <w:t xml:space="preserve">Invention, Ressources, Carte, </w:t>
+      </w:r>
+      <w:r>
+        <w:t xml:space="preserve">Joueur, </w:t>
+      </w:r>
+      <w:r>
+        <w:t>Jeu, Plateau</w:t>
+      </w:r>
+      <w:r>
+        <w:t>,</w:t>
+      </w:r>
+      <w:r>
+        <w:t xml:space="preserve"> Epoque, </w:t>
+      </w:r>
+      <w:r>
+        <w:t>Case</w:t>
+      </w:r>
+    </w:p>
+    <w:p>
+      <w:pPr>
+        <w:pStyle w:val="Paragraphedeliste"/>
         <w:numPr>
           <w:ilvl w:val="0"/>
           <w:numId w:val="6"/>
@@ -2902,7 +2928,7 @@
     </w:p>
     <w:p>
       <w:pPr>
-        <w:pStyle w:val="ListParagraph"/>
+        <w:pStyle w:val="Paragraphedeliste"/>
         <w:numPr>
           <w:ilvl w:val="0"/>
           <w:numId w:val="6"/>
@@ -2915,7 +2941,7 @@
     </w:p>
     <w:p>
       <w:pPr>
-        <w:pStyle w:val="ListParagraph"/>
+        <w:pStyle w:val="Paragraphedeliste"/>
         <w:numPr>
           <w:ilvl w:val="0"/>
           <w:numId w:val="6"/>
@@ -2928,7 +2954,7 @@
     </w:p>
     <w:p>
       <w:pPr>
-        <w:pStyle w:val="ListParagraph"/>
+        <w:pStyle w:val="Paragraphedeliste"/>
         <w:numPr>
           <w:ilvl w:val="0"/>
           <w:numId w:val="6"/>
@@ -2939,15 +2965,12 @@
         <w:t xml:space="preserve">Diagramme de classes : </w:t>
       </w:r>
       <w:r>
-        <w:rPr>
-          <w:highlight w:val="yellow"/>
-        </w:rPr>
-        <w:t>à compléter</w:t>
-      </w:r>
-    </w:p>
-    <w:p>
-      <w:pPr>
-        <w:pStyle w:val="ListParagraph"/>
+        <w:t>Invention, Ressources, Carte, Joueur, Jeu, Plateau, Epoque, Case</w:t>
+      </w:r>
+    </w:p>
+    <w:p>
+      <w:pPr>
+        <w:pStyle w:val="Paragraphedeliste"/>
         <w:numPr>
           <w:ilvl w:val="0"/>
           <w:numId w:val="6"/>
@@ -2975,8 +2998,8 @@
       <w:pPr>
         <w:jc w:val="left"/>
         <w:sectPr>
-          <w:headerReference w:type="default" r:id="rId30"/>
-          <w:footerReference w:type="default" r:id="rId31"/>
+          <w:headerReference w:type="default" r:id="rId29"/>
+          <w:footerReference w:type="default" r:id="rId30"/>
           <w:pgSz w:w="12240" w:h="15840"/>
           <w:pgMar w:top="1417" w:right="1417" w:bottom="1417" w:left="1417" w:header="708" w:footer="708" w:gutter="0"/>
           <w:pgNumType w:start="0"/>
@@ -2988,7 +3011,7 @@
     </w:p>
     <w:p>
       <w:pPr>
-        <w:pStyle w:val="Heading1"/>
+        <w:pStyle w:val="Titre1"/>
       </w:pPr>
       <w:r>
         <w:lastRenderedPageBreak/>
@@ -2998,15 +3021,15 @@
     <w:p/>
     <w:p>
       <w:pPr>
-        <w:pStyle w:val="Heading2"/>
+        <w:pStyle w:val="Titre2"/>
       </w:pPr>
       <w:r>
         <w:rPr>
           <w:noProof/>
         </w:rPr>
         <w:pict>
-          <v:shape id="_x0000_s1049" type="#_x0000_t75" style="position:absolute;left:0;text-align:left;margin-left:73.4pt;margin-top:30.7pt;width:503.9pt;height:274.05pt;z-index:251693056;mso-position-horizontal-relative:text;mso-position-vertical-relative:text;mso-width-relative:page;mso-height-relative:page">
-            <v:imagedata r:id="rId32" o:title="Diagramme de cas d'utilisations"/>
+          <v:shape id="_x0000_s1049" type="#_x0000_t75" style="position:absolute;left:0;text-align:left;margin-left:73.4pt;margin-top:30.7pt;width:503.9pt;height:274.05pt;z-index:251693056">
+            <v:imagedata r:id="rId31" o:title="Diagramme de cas d'utilisations"/>
             <w10:wrap type="topAndBottom"/>
           </v:shape>
         </w:pict>
@@ -3043,7 +3066,7 @@
     </w:p>
     <w:p>
       <w:pPr>
-        <w:pStyle w:val="Heading2"/>
+        <w:pStyle w:val="Titre2"/>
       </w:pPr>
       <w:r>
         <w:lastRenderedPageBreak/>
@@ -3056,8 +3079,8 @@
           <w:noProof/>
         </w:rPr>
         <w:pict>
-          <v:shape id="_x0000_s1048" type="#_x0000_t75" style="position:absolute;left:0;text-align:left;margin-left:42pt;margin-top:24.2pt;width:566.2pt;height:389.15pt;z-index:251691008;mso-position-horizontal-relative:text;mso-position-vertical-relative:text;mso-width-relative:page;mso-height-relative:page">
-            <v:imagedata r:id="rId33" o:title="Diagramme de classes"/>
+          <v:shape id="_x0000_s1048" type="#_x0000_t75" style="position:absolute;left:0;text-align:left;margin-left:42pt;margin-top:24.2pt;width:566.2pt;height:389.15pt;z-index:251691008">
+            <v:imagedata r:id="rId32" o:title="Diagramme de classes"/>
             <w10:wrap type="square"/>
           </v:shape>
         </w:pict>
@@ -3072,7 +3095,7 @@
     <w:p/>
     <w:p>
       <w:pPr>
-        <w:pStyle w:val="Heading2"/>
+        <w:pStyle w:val="Titre2"/>
       </w:pPr>
       <w:r>
         <w:t>Diagramme</w:t>
@@ -3086,15 +3109,15 @@
     </w:p>
     <w:p>
       <w:pPr>
-        <w:pStyle w:val="Heading4"/>
+        <w:pStyle w:val="Titre4"/>
       </w:pPr>
       <w:r>
         <w:rPr>
           <w:noProof/>
         </w:rPr>
         <w:pict>
-          <v:shape id="_x0000_s1050" type="#_x0000_t75" style="position:absolute;left:0;text-align:left;margin-left:-.05pt;margin-top:29.45pt;width:640.15pt;height:347.45pt;z-index:251695104;mso-position-horizontal-relative:text;mso-position-vertical-relative:text;mso-width-relative:page;mso-height-relative:page">
-            <v:imagedata r:id="rId34" o:title="Tour"/>
+          <v:shape id="_x0000_s1050" type="#_x0000_t75" style="position:absolute;left:0;text-align:left;margin-left:-.05pt;margin-top:29.45pt;width:640.15pt;height:347.45pt;z-index:251695104">
+            <v:imagedata r:id="rId33" o:title="Tour"/>
             <w10:wrap type="square"/>
           </v:shape>
         </w:pict>
@@ -3106,7 +3129,7 @@
     <w:p/>
     <w:p>
       <w:pPr>
-        <w:pStyle w:val="Heading4"/>
+        <w:pStyle w:val="Titre4"/>
       </w:pPr>
       <w:r>
         <w:lastRenderedPageBreak/>
@@ -3120,10 +3143,10 @@
       <w:r>
         <w:rPr>
           <w:noProof/>
-          <w:lang w:val="en-US"/>
+          <w:lang w:eastAsia="fr-FR"/>
         </w:rPr>
         <w:drawing>
-          <wp:anchor distT="0" distB="0" distL="114300" distR="114300" simplePos="0" relativeHeight="251664384" behindDoc="0" locked="0" layoutInCell="1" allowOverlap="1" wp14:anchorId="468FE1B0" wp14:editId="18D1EE03">
+          <wp:anchor distT="0" distB="0" distL="114300" distR="114300" simplePos="0" relativeHeight="251664384" behindDoc="0" locked="0" layoutInCell="1" allowOverlap="1">
             <wp:simplePos x="0" y="0"/>
             <wp:positionH relativeFrom="column">
               <wp:posOffset>-635</wp:posOffset>
@@ -3148,10 +3171,10 @@
                     </pic:cNvPicPr>
                   </pic:nvPicPr>
                   <pic:blipFill>
-                    <a:blip r:embed="rId35">
+                    <a:blip r:embed="rId34" cstate="print">
                       <a:extLst>
                         <a:ext uri="{28A0092B-C50C-407E-A947-70E740481C1C}">
-                          <a14:useLocalDpi xmlns:a14="http://schemas.microsoft.com/office/drawing/2010/main" val="0"/>
+                          <a14:useLocalDpi xmlns:a14="http://schemas.microsoft.com/office/drawing/2010/main" xmlns:wps="http://schemas.microsoft.com/office/word/2010/wordprocessingShape" xmlns:wpi="http://schemas.microsoft.com/office/word/2010/wordprocessingInk" xmlns:wpg="http://schemas.microsoft.com/office/word/2010/wordprocessingGroup" xmlns:w14="http://schemas.microsoft.com/office/word/2010/wordml" xmlns:w="http://schemas.openxmlformats.org/wordprocessingml/2006/main" xmlns:w10="urn:schemas-microsoft-com:office:word" xmlns:wp14="http://schemas.microsoft.com/office/word/2010/wordprocessingDrawing" xmlns:v="urn:schemas-microsoft-com:vml" xmlns:o="urn:schemas-microsoft-com:office:office" xmlns:mc="http://schemas.openxmlformats.org/markup-compatibility/2006" xmlns:wpc="http://schemas.microsoft.com/office/word/2010/wordprocessingCanvas" xmlns="" val="0"/>
                         </a:ext>
                       </a:extLst>
                     </a:blip>
@@ -3176,12 +3199,6 @@
                 </pic:pic>
               </a:graphicData>
             </a:graphic>
-            <wp14:sizeRelH relativeFrom="page">
-              <wp14:pctWidth>0</wp14:pctWidth>
-            </wp14:sizeRelH>
-            <wp14:sizeRelV relativeFrom="page">
-              <wp14:pctHeight>0</wp14:pctHeight>
-            </wp14:sizeRelV>
           </wp:anchor>
         </w:drawing>
       </w:r>
@@ -3193,7 +3210,7 @@
     <w:p/>
     <w:p/>
     <w:sectPr>
-      <w:headerReference w:type="first" r:id="rId36"/>
+      <w:headerReference w:type="first" r:id="rId35"/>
       <w:pgSz w:w="15840" w:h="12240" w:orient="landscape"/>
       <w:pgMar w:top="1417" w:right="1417" w:bottom="1417" w:left="1417" w:header="708" w:footer="708" w:gutter="0"/>
       <w:cols w:space="708"/>
@@ -3204,7 +3221,7 @@
 </file>
 
 <file path=word/endnotes.xml><?xml version="1.0" encoding="utf-8"?>
-<w:endnotes xmlns:wpc="http://schemas.microsoft.com/office/word/2010/wordprocessingCanvas" xmlns:mc="http://schemas.openxmlformats.org/markup-compatibility/2006" xmlns:o="urn:schemas-microsoft-com:office:office" xmlns:r="http://schemas.openxmlformats.org/officeDocument/2006/relationships" xmlns:m="http://schemas.openxmlformats.org/officeDocument/2006/math" xmlns:v="urn:schemas-microsoft-com:vml" xmlns:wp14="http://schemas.microsoft.com/office/word/2010/wordprocessingDrawing" xmlns:wp="http://schemas.openxmlformats.org/drawingml/2006/wordprocessingDrawing" xmlns:w10="urn:schemas-microsoft-com:office:word" xmlns:w="http://schemas.openxmlformats.org/wordprocessingml/2006/main" xmlns:w14="http://schemas.microsoft.com/office/word/2010/wordml" xmlns:wpg="http://schemas.microsoft.com/office/word/2010/wordprocessingGroup" xmlns:wpi="http://schemas.microsoft.com/office/word/2010/wordprocessingInk" xmlns:wne="http://schemas.microsoft.com/office/word/2006/wordml" xmlns:wps="http://schemas.microsoft.com/office/word/2010/wordprocessingShape" mc:Ignorable="w14 wp14">
+<w:endnotes xmlns:ve="http://schemas.openxmlformats.org/markup-compatibility/2006" xmlns:o="urn:schemas-microsoft-com:office:office" xmlns:r="http://schemas.openxmlformats.org/officeDocument/2006/relationships" xmlns:m="http://schemas.openxmlformats.org/officeDocument/2006/math" xmlns:v="urn:schemas-microsoft-com:vml" xmlns:wp="http://schemas.openxmlformats.org/drawingml/2006/wordprocessingDrawing" xmlns:w10="urn:schemas-microsoft-com:office:word" xmlns:w="http://schemas.openxmlformats.org/wordprocessingml/2006/main" xmlns:wne="http://schemas.microsoft.com/office/word/2006/wordml">
   <w:endnote w:type="separator" w:id="-1">
     <w:p>
       <w:r>
@@ -3223,7 +3240,7 @@
 </file>
 
 <file path=word/footer1.xml><?xml version="1.0" encoding="utf-8"?>
-<w:ftr xmlns:wpc="http://schemas.microsoft.com/office/word/2010/wordprocessingCanvas" xmlns:mc="http://schemas.openxmlformats.org/markup-compatibility/2006" xmlns:o="urn:schemas-microsoft-com:office:office" xmlns:r="http://schemas.openxmlformats.org/officeDocument/2006/relationships" xmlns:m="http://schemas.openxmlformats.org/officeDocument/2006/math" xmlns:v="urn:schemas-microsoft-com:vml" xmlns:wp14="http://schemas.microsoft.com/office/word/2010/wordprocessingDrawing" xmlns:wp="http://schemas.openxmlformats.org/drawingml/2006/wordprocessingDrawing" xmlns:w10="urn:schemas-microsoft-com:office:word" xmlns:w="http://schemas.openxmlformats.org/wordprocessingml/2006/main" xmlns:w14="http://schemas.microsoft.com/office/word/2010/wordml" xmlns:wpg="http://schemas.microsoft.com/office/word/2010/wordprocessingGroup" xmlns:wpi="http://schemas.microsoft.com/office/word/2010/wordprocessingInk" xmlns:wne="http://schemas.microsoft.com/office/word/2006/wordml" xmlns:wps="http://schemas.microsoft.com/office/word/2010/wordprocessingShape" mc:Ignorable="w14 wp14">
+<w:ftr xmlns:ve="http://schemas.openxmlformats.org/markup-compatibility/2006" xmlns:o="urn:schemas-microsoft-com:office:office" xmlns:r="http://schemas.openxmlformats.org/officeDocument/2006/relationships" xmlns:m="http://schemas.openxmlformats.org/officeDocument/2006/math" xmlns:v="urn:schemas-microsoft-com:vml" xmlns:wp="http://schemas.openxmlformats.org/drawingml/2006/wordprocessingDrawing" xmlns:w10="urn:schemas-microsoft-com:office:word" xmlns:w="http://schemas.openxmlformats.org/wordprocessingml/2006/main" xmlns:wne="http://schemas.microsoft.com/office/word/2006/wordml">
   <w:sdt>
     <w:sdtPr>
       <w:id w:val="815067656"/>
@@ -3241,7 +3258,7 @@
     <w:sdtContent>
       <w:p>
         <w:pPr>
-          <w:pStyle w:val="Footer"/>
+          <w:pStyle w:val="Pieddepage"/>
           <w:ind w:left="4320" w:hanging="4320"/>
         </w:pPr>
         <w:r>
@@ -3280,14 +3297,14 @@
   </w:sdt>
   <w:p>
     <w:pPr>
-      <w:pStyle w:val="Footer"/>
+      <w:pStyle w:val="Pieddepage"/>
     </w:pPr>
   </w:p>
 </w:ftr>
 </file>
 
 <file path=word/footnotes.xml><?xml version="1.0" encoding="utf-8"?>
-<w:footnotes xmlns:wpc="http://schemas.microsoft.com/office/word/2010/wordprocessingCanvas" xmlns:mc="http://schemas.openxmlformats.org/markup-compatibility/2006" xmlns:o="urn:schemas-microsoft-com:office:office" xmlns:r="http://schemas.openxmlformats.org/officeDocument/2006/relationships" xmlns:m="http://schemas.openxmlformats.org/officeDocument/2006/math" xmlns:v="urn:schemas-microsoft-com:vml" xmlns:wp14="http://schemas.microsoft.com/office/word/2010/wordprocessingDrawing" xmlns:wp="http://schemas.openxmlformats.org/drawingml/2006/wordprocessingDrawing" xmlns:w10="urn:schemas-microsoft-com:office:word" xmlns:w="http://schemas.openxmlformats.org/wordprocessingml/2006/main" xmlns:w14="http://schemas.microsoft.com/office/word/2010/wordml" xmlns:wpg="http://schemas.microsoft.com/office/word/2010/wordprocessingGroup" xmlns:wpi="http://schemas.microsoft.com/office/word/2010/wordprocessingInk" xmlns:wne="http://schemas.microsoft.com/office/word/2006/wordml" xmlns:wps="http://schemas.microsoft.com/office/word/2010/wordprocessingShape" mc:Ignorable="w14 wp14">
+<w:footnotes xmlns:ve="http://schemas.openxmlformats.org/markup-compatibility/2006" xmlns:o="urn:schemas-microsoft-com:office:office" xmlns:r="http://schemas.openxmlformats.org/officeDocument/2006/relationships" xmlns:m="http://schemas.openxmlformats.org/officeDocument/2006/math" xmlns:v="urn:schemas-microsoft-com:vml" xmlns:wp="http://schemas.openxmlformats.org/drawingml/2006/wordprocessingDrawing" xmlns:w10="urn:schemas-microsoft-com:office:word" xmlns:w="http://schemas.openxmlformats.org/wordprocessingml/2006/main" xmlns:wne="http://schemas.microsoft.com/office/word/2006/wordml">
   <w:footnote w:type="separator" w:id="-1">
     <w:p>
       <w:r>
@@ -3306,10 +3323,10 @@
 </file>
 
 <file path=word/header1.xml><?xml version="1.0" encoding="utf-8"?>
-<w:hdr xmlns:wpc="http://schemas.microsoft.com/office/word/2010/wordprocessingCanvas" xmlns:mc="http://schemas.openxmlformats.org/markup-compatibility/2006" xmlns:o="urn:schemas-microsoft-com:office:office" xmlns:r="http://schemas.openxmlformats.org/officeDocument/2006/relationships" xmlns:m="http://schemas.openxmlformats.org/officeDocument/2006/math" xmlns:v="urn:schemas-microsoft-com:vml" xmlns:wp14="http://schemas.microsoft.com/office/word/2010/wordprocessingDrawing" xmlns:wp="http://schemas.openxmlformats.org/drawingml/2006/wordprocessingDrawing" xmlns:w10="urn:schemas-microsoft-com:office:word" xmlns:w="http://schemas.openxmlformats.org/wordprocessingml/2006/main" xmlns:w14="http://schemas.microsoft.com/office/word/2010/wordml" xmlns:wpg="http://schemas.microsoft.com/office/word/2010/wordprocessingGroup" xmlns:wpi="http://schemas.microsoft.com/office/word/2010/wordprocessingInk" xmlns:wne="http://schemas.microsoft.com/office/word/2006/wordml" xmlns:wps="http://schemas.microsoft.com/office/word/2010/wordprocessingShape" mc:Ignorable="w14 wp14">
+<w:hdr xmlns:ve="http://schemas.openxmlformats.org/markup-compatibility/2006" xmlns:o="urn:schemas-microsoft-com:office:office" xmlns:r="http://schemas.openxmlformats.org/officeDocument/2006/relationships" xmlns:m="http://schemas.openxmlformats.org/officeDocument/2006/math" xmlns:v="urn:schemas-microsoft-com:vml" xmlns:wp="http://schemas.openxmlformats.org/drawingml/2006/wordprocessingDrawing" xmlns:w10="urn:schemas-microsoft-com:office:word" xmlns:w="http://schemas.openxmlformats.org/wordprocessingml/2006/main" xmlns:wne="http://schemas.microsoft.com/office/word/2006/wordml">
   <w:p>
     <w:pPr>
-      <w:pStyle w:val="Header"/>
+      <w:pStyle w:val="En-tte"/>
     </w:pPr>
     <w:r>
       <w:t>BURGER Valentin</w:t>
@@ -3317,7 +3334,7 @@
   </w:p>
   <w:p>
     <w:pPr>
-      <w:pStyle w:val="Header"/>
+      <w:pStyle w:val="En-tte"/>
     </w:pPr>
     <w:r>
       <w:t>COUPAT Antoine</w:t>
@@ -3333,7 +3350,7 @@
   </w:p>
   <w:p>
     <w:pPr>
-      <w:pStyle w:val="Header"/>
+      <w:pStyle w:val="En-tte"/>
     </w:pPr>
     <w:r>
       <w:t>GARTNER Etienne</w:t>
@@ -3341,7 +3358,7 @@
   </w:p>
   <w:p>
     <w:pPr>
-      <w:pStyle w:val="Header"/>
+      <w:pStyle w:val="En-tte"/>
     </w:pPr>
     <w:r>
       <w:t>STAINE Florian</w:t>
@@ -3351,17 +3368,17 @@
 </file>
 
 <file path=word/header2.xml><?xml version="1.0" encoding="utf-8"?>
-<w:hdr xmlns:wpc="http://schemas.microsoft.com/office/word/2010/wordprocessingCanvas" xmlns:mc="http://schemas.openxmlformats.org/markup-compatibility/2006" xmlns:o="urn:schemas-microsoft-com:office:office" xmlns:r="http://schemas.openxmlformats.org/officeDocument/2006/relationships" xmlns:m="http://schemas.openxmlformats.org/officeDocument/2006/math" xmlns:v="urn:schemas-microsoft-com:vml" xmlns:wp14="http://schemas.microsoft.com/office/word/2010/wordprocessingDrawing" xmlns:wp="http://schemas.openxmlformats.org/drawingml/2006/wordprocessingDrawing" xmlns:w10="urn:schemas-microsoft-com:office:word" xmlns:w="http://schemas.openxmlformats.org/wordprocessingml/2006/main" xmlns:w14="http://schemas.microsoft.com/office/word/2010/wordml" xmlns:wpg="http://schemas.microsoft.com/office/word/2010/wordprocessingGroup" xmlns:wpi="http://schemas.microsoft.com/office/word/2010/wordprocessingInk" xmlns:wne="http://schemas.microsoft.com/office/word/2006/wordml" xmlns:wps="http://schemas.microsoft.com/office/word/2010/wordprocessingShape" mc:Ignorable="w14 wp14">
+<w:hdr xmlns:ve="http://schemas.openxmlformats.org/markup-compatibility/2006" xmlns:o="urn:schemas-microsoft-com:office:office" xmlns:r="http://schemas.openxmlformats.org/officeDocument/2006/relationships" xmlns:m="http://schemas.openxmlformats.org/officeDocument/2006/math" xmlns:v="urn:schemas-microsoft-com:vml" xmlns:wp="http://schemas.openxmlformats.org/drawingml/2006/wordprocessingDrawing" xmlns:w10="urn:schemas-microsoft-com:office:word" xmlns:w="http://schemas.openxmlformats.org/wordprocessingml/2006/main" xmlns:wne="http://schemas.microsoft.com/office/word/2006/wordml">
   <w:p>
     <w:pPr>
-      <w:pStyle w:val="Header"/>
+      <w:pStyle w:val="En-tte"/>
     </w:pPr>
   </w:p>
 </w:hdr>
 </file>
 
 <file path=word/numbering.xml><?xml version="1.0" encoding="utf-8"?>
-<w:numbering xmlns:wpc="http://schemas.microsoft.com/office/word/2010/wordprocessingCanvas" xmlns:mc="http://schemas.openxmlformats.org/markup-compatibility/2006" xmlns:o="urn:schemas-microsoft-com:office:office" xmlns:r="http://schemas.openxmlformats.org/officeDocument/2006/relationships" xmlns:m="http://schemas.openxmlformats.org/officeDocument/2006/math" xmlns:v="urn:schemas-microsoft-com:vml" xmlns:wp14="http://schemas.microsoft.com/office/word/2010/wordprocessingDrawing" xmlns:wp="http://schemas.openxmlformats.org/drawingml/2006/wordprocessingDrawing" xmlns:w10="urn:schemas-microsoft-com:office:word" xmlns:w="http://schemas.openxmlformats.org/wordprocessingml/2006/main" xmlns:w14="http://schemas.microsoft.com/office/word/2010/wordml" xmlns:wpg="http://schemas.microsoft.com/office/word/2010/wordprocessingGroup" xmlns:wpi="http://schemas.microsoft.com/office/word/2010/wordprocessingInk" xmlns:wne="http://schemas.microsoft.com/office/word/2006/wordml" xmlns:wps="http://schemas.microsoft.com/office/word/2010/wordprocessingShape" mc:Ignorable="w14 wp14">
+<w:numbering xmlns:ve="http://schemas.openxmlformats.org/markup-compatibility/2006" xmlns:o="urn:schemas-microsoft-com:office:office" xmlns:r="http://schemas.openxmlformats.org/officeDocument/2006/relationships" xmlns:m="http://schemas.openxmlformats.org/officeDocument/2006/math" xmlns:v="urn:schemas-microsoft-com:vml" xmlns:wp="http://schemas.openxmlformats.org/drawingml/2006/wordprocessingDrawing" xmlns:w10="urn:schemas-microsoft-com:office:word" xmlns:w="http://schemas.openxmlformats.org/wordprocessingml/2006/main" xmlns:wne="http://schemas.microsoft.com/office/word/2006/wordml">
   <w:abstractNum w:abstractNumId="0">
     <w:nsid w:val="135022D3"/>
     <w:multiLevelType w:val="hybridMultilevel"/>
@@ -3933,7 +3950,7 @@
 </file>
 
 <file path=word/styles.xml><?xml version="1.0" encoding="utf-8"?>
-<w:styles xmlns:mc="http://schemas.openxmlformats.org/markup-compatibility/2006" xmlns:r="http://schemas.openxmlformats.org/officeDocument/2006/relationships" xmlns:w="http://schemas.openxmlformats.org/wordprocessingml/2006/main" xmlns:w14="http://schemas.microsoft.com/office/word/2010/wordml" mc:Ignorable="w14">
+<w:styles xmlns:r="http://schemas.openxmlformats.org/officeDocument/2006/relationships" xmlns:w="http://schemas.openxmlformats.org/wordprocessingml/2006/main">
   <w:docDefaults>
     <w:rPrDefault>
       <w:rPr>
@@ -4099,11 +4116,11 @@
       <w:lang w:val="fr-FR"/>
     </w:rPr>
   </w:style>
-  <w:style w:type="paragraph" w:styleId="Heading1">
+  <w:style w:type="paragraph" w:styleId="Titre1">
     <w:name w:val="heading 1"/>
     <w:basedOn w:val="Normal"/>
     <w:next w:val="Normal"/>
-    <w:link w:val="Heading1Char"/>
+    <w:link w:val="Titre1Car"/>
     <w:uiPriority w:val="9"/>
     <w:qFormat/>
     <w:rsid w:val="003E072B"/>
@@ -4122,11 +4139,11 @@
       <w:szCs w:val="28"/>
     </w:rPr>
   </w:style>
-  <w:style w:type="paragraph" w:styleId="Heading2">
+  <w:style w:type="paragraph" w:styleId="Titre2">
     <w:name w:val="heading 2"/>
     <w:basedOn w:val="Normal"/>
     <w:next w:val="Normal"/>
-    <w:link w:val="Heading2Char"/>
+    <w:link w:val="Titre2Car"/>
     <w:uiPriority w:val="9"/>
     <w:unhideWhenUsed/>
     <w:qFormat/>
@@ -4146,11 +4163,11 @@
       <w:szCs w:val="26"/>
     </w:rPr>
   </w:style>
-  <w:style w:type="paragraph" w:styleId="Heading3">
+  <w:style w:type="paragraph" w:styleId="Titre3">
     <w:name w:val="heading 3"/>
     <w:basedOn w:val="Normal"/>
     <w:next w:val="Normal"/>
-    <w:link w:val="Heading3Char"/>
+    <w:link w:val="Titre3Car"/>
     <w:uiPriority w:val="9"/>
     <w:unhideWhenUsed/>
     <w:qFormat/>
@@ -4168,11 +4185,11 @@
       <w:color w:val="4F81BD" w:themeColor="accent1"/>
     </w:rPr>
   </w:style>
-  <w:style w:type="paragraph" w:styleId="Heading4">
+  <w:style w:type="paragraph" w:styleId="Titre4">
     <w:name w:val="heading 4"/>
     <w:basedOn w:val="Normal"/>
     <w:next w:val="Normal"/>
-    <w:link w:val="Heading4Char"/>
+    <w:link w:val="Titre4Car"/>
     <w:uiPriority w:val="9"/>
     <w:unhideWhenUsed/>
     <w:qFormat/>
@@ -4190,17 +4207,17 @@
       <w:color w:val="365F91" w:themeColor="accent1" w:themeShade="BF"/>
     </w:rPr>
   </w:style>
-  <w:style w:type="character" w:default="1" w:styleId="DefaultParagraphFont">
+  <w:style w:type="character" w:default="1" w:styleId="Policepardfaut">
     <w:name w:val="Default Paragraph Font"/>
     <w:uiPriority w:val="1"/>
-    <w:semiHidden/>
     <w:unhideWhenUsed/>
   </w:style>
-  <w:style w:type="table" w:default="1" w:styleId="TableNormal">
+  <w:style w:type="table" w:default="1" w:styleId="TableauNormal">
     <w:name w:val="Normal Table"/>
     <w:uiPriority w:val="99"/>
     <w:semiHidden/>
     <w:unhideWhenUsed/>
+    <w:qFormat/>
     <w:tblPr>
       <w:tblInd w:w="0" w:type="dxa"/>
       <w:tblCellMar>
@@ -4211,7 +4228,7 @@
       </w:tblCellMar>
     </w:tblPr>
   </w:style>
-  <w:style w:type="numbering" w:default="1" w:styleId="NoList">
+  <w:style w:type="numbering" w:default="1" w:styleId="Aucuneliste">
     <w:name w:val="No List"/>
     <w:uiPriority w:val="99"/>
     <w:semiHidden/>
@@ -4237,10 +4254,10 @@
       </w:numPr>
     </w:pPr>
   </w:style>
-  <w:style w:type="paragraph" w:styleId="Header">
+  <w:style w:type="paragraph" w:styleId="En-tte">
     <w:name w:val="header"/>
     <w:basedOn w:val="Normal"/>
-    <w:link w:val="HeaderChar"/>
+    <w:link w:val="En-tteCar"/>
     <w:uiPriority w:val="99"/>
     <w:unhideWhenUsed/>
     <w:rsid w:val="003E072B"/>
@@ -4252,20 +4269,20 @@
       <w:spacing w:after="0" w:line="240" w:lineRule="auto"/>
     </w:pPr>
   </w:style>
-  <w:style w:type="character" w:customStyle="1" w:styleId="HeaderChar">
-    <w:name w:val="Header Char"/>
-    <w:basedOn w:val="DefaultParagraphFont"/>
-    <w:link w:val="Header"/>
+  <w:style w:type="character" w:customStyle="1" w:styleId="En-tteCar">
+    <w:name w:val="En-tête Car"/>
+    <w:basedOn w:val="Policepardfaut"/>
+    <w:link w:val="En-tte"/>
     <w:uiPriority w:val="99"/>
     <w:rsid w:val="003E072B"/>
     <w:rPr>
       <w:lang w:val="fr-FR"/>
     </w:rPr>
   </w:style>
-  <w:style w:type="paragraph" w:styleId="Footer">
+  <w:style w:type="paragraph" w:styleId="Pieddepage">
     <w:name w:val="footer"/>
     <w:basedOn w:val="Normal"/>
-    <w:link w:val="FooterChar"/>
+    <w:link w:val="PieddepageCar"/>
     <w:uiPriority w:val="99"/>
     <w:unhideWhenUsed/>
     <w:rsid w:val="003E072B"/>
@@ -4277,19 +4294,19 @@
       <w:spacing w:after="0" w:line="240" w:lineRule="auto"/>
     </w:pPr>
   </w:style>
-  <w:style w:type="character" w:customStyle="1" w:styleId="FooterChar">
-    <w:name w:val="Footer Char"/>
-    <w:basedOn w:val="DefaultParagraphFont"/>
-    <w:link w:val="Footer"/>
+  <w:style w:type="character" w:customStyle="1" w:styleId="PieddepageCar">
+    <w:name w:val="Pied de page Car"/>
+    <w:basedOn w:val="Policepardfaut"/>
+    <w:link w:val="Pieddepage"/>
     <w:uiPriority w:val="99"/>
     <w:rsid w:val="003E072B"/>
     <w:rPr>
       <w:lang w:val="fr-FR"/>
     </w:rPr>
   </w:style>
-  <w:style w:type="paragraph" w:styleId="NoSpacing">
+  <w:style w:type="paragraph" w:styleId="Sansinterligne">
     <w:name w:val="No Spacing"/>
-    <w:link w:val="NoSpacingChar"/>
+    <w:link w:val="SansinterligneCar"/>
     <w:uiPriority w:val="1"/>
     <w:qFormat/>
     <w:rsid w:val="003E072B"/>
@@ -4301,10 +4318,10 @@
       <w:lang w:eastAsia="ja-JP"/>
     </w:rPr>
   </w:style>
-  <w:style w:type="character" w:customStyle="1" w:styleId="NoSpacingChar">
-    <w:name w:val="No Spacing Char"/>
-    <w:basedOn w:val="DefaultParagraphFont"/>
-    <w:link w:val="NoSpacing"/>
+  <w:style w:type="character" w:customStyle="1" w:styleId="SansinterligneCar">
+    <w:name w:val="Sans interligne Car"/>
+    <w:basedOn w:val="Policepardfaut"/>
+    <w:link w:val="Sansinterligne"/>
     <w:uiPriority w:val="1"/>
     <w:rsid w:val="003E072B"/>
     <w:rPr>
@@ -4312,10 +4329,10 @@
       <w:lang w:eastAsia="ja-JP"/>
     </w:rPr>
   </w:style>
-  <w:style w:type="paragraph" w:styleId="BalloonText">
+  <w:style w:type="paragraph" w:styleId="Textedebulles">
     <w:name w:val="Balloon Text"/>
     <w:basedOn w:val="Normal"/>
-    <w:link w:val="BalloonTextChar"/>
+    <w:link w:val="TextedebullesCar"/>
     <w:uiPriority w:val="99"/>
     <w:semiHidden/>
     <w:unhideWhenUsed/>
@@ -4329,10 +4346,10 @@
       <w:szCs w:val="16"/>
     </w:rPr>
   </w:style>
-  <w:style w:type="character" w:customStyle="1" w:styleId="BalloonTextChar">
-    <w:name w:val="Balloon Text Char"/>
-    <w:basedOn w:val="DefaultParagraphFont"/>
-    <w:link w:val="BalloonText"/>
+  <w:style w:type="character" w:customStyle="1" w:styleId="TextedebullesCar">
+    <w:name w:val="Texte de bulles Car"/>
+    <w:basedOn w:val="Policepardfaut"/>
+    <w:link w:val="Textedebulles"/>
     <w:uiPriority w:val="99"/>
     <w:semiHidden/>
     <w:rsid w:val="003E072B"/>
@@ -4343,10 +4360,10 @@
       <w:lang w:val="fr-FR"/>
     </w:rPr>
   </w:style>
-  <w:style w:type="character" w:customStyle="1" w:styleId="Heading1Char">
-    <w:name w:val="Heading 1 Char"/>
-    <w:basedOn w:val="DefaultParagraphFont"/>
-    <w:link w:val="Heading1"/>
+  <w:style w:type="character" w:customStyle="1" w:styleId="Titre1Car">
+    <w:name w:val="Titre 1 Car"/>
+    <w:basedOn w:val="Policepardfaut"/>
+    <w:link w:val="Titre1"/>
     <w:uiPriority w:val="9"/>
     <w:rsid w:val="003E072B"/>
     <w:rPr>
@@ -4359,10 +4376,10 @@
       <w:lang w:val="fr-FR"/>
     </w:rPr>
   </w:style>
-  <w:style w:type="character" w:customStyle="1" w:styleId="Heading2Char">
-    <w:name w:val="Heading 2 Char"/>
-    <w:basedOn w:val="DefaultParagraphFont"/>
-    <w:link w:val="Heading2"/>
+  <w:style w:type="character" w:customStyle="1" w:styleId="Titre2Car">
+    <w:name w:val="Titre 2 Car"/>
+    <w:basedOn w:val="Policepardfaut"/>
+    <w:link w:val="Titre2"/>
     <w:uiPriority w:val="9"/>
     <w:rsid w:val="003E072B"/>
     <w:rPr>
@@ -4375,7 +4392,7 @@
       <w:lang w:val="fr-FR"/>
     </w:rPr>
   </w:style>
-  <w:style w:type="paragraph" w:styleId="Caption">
+  <w:style w:type="paragraph" w:styleId="Lgende">
     <w:name w:val="caption"/>
     <w:basedOn w:val="Normal"/>
     <w:next w:val="Normal"/>
@@ -4394,10 +4411,10 @@
       <w:szCs w:val="18"/>
     </w:rPr>
   </w:style>
-  <w:style w:type="character" w:customStyle="1" w:styleId="Heading3Char">
-    <w:name w:val="Heading 3 Char"/>
-    <w:basedOn w:val="DefaultParagraphFont"/>
-    <w:link w:val="Heading3"/>
+  <w:style w:type="character" w:customStyle="1" w:styleId="Titre3Car">
+    <w:name w:val="Titre 3 Car"/>
+    <w:basedOn w:val="Policepardfaut"/>
+    <w:link w:val="Titre3"/>
     <w:uiPriority w:val="9"/>
     <w:rsid w:val="001D3674"/>
     <w:rPr>
@@ -4408,7 +4425,7 @@
       <w:lang w:val="fr-FR"/>
     </w:rPr>
   </w:style>
-  <w:style w:type="paragraph" w:styleId="ListParagraph">
+  <w:style w:type="paragraph" w:styleId="Paragraphedeliste">
     <w:name w:val="List Paragraph"/>
     <w:basedOn w:val="Normal"/>
     <w:uiPriority w:val="34"/>
@@ -4419,10 +4436,10 @@
       <w:contextualSpacing/>
     </w:pPr>
   </w:style>
-  <w:style w:type="character" w:customStyle="1" w:styleId="Heading4Char">
-    <w:name w:val="Heading 4 Char"/>
-    <w:basedOn w:val="DefaultParagraphFont"/>
-    <w:link w:val="Heading4"/>
+  <w:style w:type="character" w:customStyle="1" w:styleId="Titre4Car">
+    <w:name w:val="Titre 4 Car"/>
+    <w:basedOn w:val="Policepardfaut"/>
+    <w:link w:val="Titre4"/>
     <w:uiPriority w:val="9"/>
     <w:rsid w:val="002C5786"/>
     <w:rPr>
@@ -4453,12 +4470,12 @@
   </w:style>
   <w:style w:type="character" w:customStyle="1" w:styleId="apple-converted-space">
     <w:name w:val="apple-converted-space"/>
-    <w:basedOn w:val="DefaultParagraphFont"/>
+    <w:basedOn w:val="Policepardfaut"/>
     <w:rsid w:val="00B560E2"/>
   </w:style>
   <w:style w:type="character" w:customStyle="1" w:styleId="object">
     <w:name w:val="object"/>
-    <w:basedOn w:val="DefaultParagraphFont"/>
+    <w:basedOn w:val="Policepardfaut"/>
     <w:rsid w:val="00B560E2"/>
   </w:style>
 </w:styles>
@@ -4655,7 +4672,7 @@
 </file>
 
 <file path=word/glossary/document.xml><?xml version="1.0" encoding="utf-8"?>
-<w:glossaryDocument xmlns:wpc="http://schemas.microsoft.com/office/word/2010/wordprocessingCanvas" xmlns:mc="http://schemas.openxmlformats.org/markup-compatibility/2006" xmlns:o="urn:schemas-microsoft-com:office:office" xmlns:r="http://schemas.openxmlformats.org/officeDocument/2006/relationships" xmlns:m="http://schemas.openxmlformats.org/officeDocument/2006/math" xmlns:v="urn:schemas-microsoft-com:vml" xmlns:wp14="http://schemas.microsoft.com/office/word/2010/wordprocessingDrawing" xmlns:wp="http://schemas.openxmlformats.org/drawingml/2006/wordprocessingDrawing" xmlns:w10="urn:schemas-microsoft-com:office:word" xmlns:w="http://schemas.openxmlformats.org/wordprocessingml/2006/main" xmlns:w14="http://schemas.microsoft.com/office/word/2010/wordml" xmlns:wpg="http://schemas.microsoft.com/office/word/2010/wordprocessingGroup" xmlns:wpi="http://schemas.microsoft.com/office/word/2010/wordprocessingInk" xmlns:wne="http://schemas.microsoft.com/office/word/2006/wordml" xmlns:wps="http://schemas.microsoft.com/office/word/2010/wordprocessingShape" mc:Ignorable="w14 wp14">
+<w:glossaryDocument xmlns:ve="http://schemas.openxmlformats.org/markup-compatibility/2006" xmlns:o="urn:schemas-microsoft-com:office:office" xmlns:r="http://schemas.openxmlformats.org/officeDocument/2006/relationships" xmlns:m="http://schemas.openxmlformats.org/officeDocument/2006/math" xmlns:v="urn:schemas-microsoft-com:vml" xmlns:wp="http://schemas.openxmlformats.org/drawingml/2006/wordprocessingDrawing" xmlns:w10="urn:schemas-microsoft-com:office:word" xmlns:w="http://schemas.openxmlformats.org/wordprocessingml/2006/main" xmlns:wne="http://schemas.microsoft.com/office/word/2006/wordml">
   <w:docParts>
     <w:docPart>
       <w:docPartPr>
@@ -4719,43 +4736,12 @@
         </w:p>
       </w:docPartBody>
     </w:docPart>
-    <w:docPart>
-      <w:docPartPr>
-        <w:name w:val="5B6D1B0FB3DB436C9634046DEF8FA9DE"/>
-        <w:category>
-          <w:name w:val="General"/>
-          <w:gallery w:val="placeholder"/>
-        </w:category>
-        <w:types>
-          <w:type w:val="bbPlcHdr"/>
-        </w:types>
-        <w:behaviors>
-          <w:behavior w:val="content"/>
-        </w:behaviors>
-        <w:guid w:val="{ECA977EA-D9A0-4B48-9556-E0262CBFD92C}"/>
-      </w:docPartPr>
-      <w:docPartBody>
-        <w:p>
-          <w:pPr>
-            <w:pStyle w:val="5B6D1B0FB3DB436C9634046DEF8FA9DE"/>
-          </w:pPr>
-          <w:r>
-            <w:rPr>
-              <w:color w:val="4F81BD" w:themeColor="accent1"/>
-              <w:sz w:val="200"/>
-              <w:szCs w:val="200"/>
-            </w:rPr>
-            <w:t>[Year]</w:t>
-          </w:r>
-        </w:p>
-      </w:docPartBody>
-    </w:docPart>
   </w:docParts>
 </w:glossaryDocument>
 </file>
 
 <file path=word/glossary/fontTable.xml><?xml version="1.0" encoding="utf-8"?>
-<w:fonts xmlns:mc="http://schemas.openxmlformats.org/markup-compatibility/2006" xmlns:r="http://schemas.openxmlformats.org/officeDocument/2006/relationships" xmlns:w="http://schemas.openxmlformats.org/wordprocessingml/2006/main" xmlns:w14="http://schemas.microsoft.com/office/word/2010/wordml" mc:Ignorable="w14">
+<w:fonts xmlns:r="http://schemas.openxmlformats.org/officeDocument/2006/relationships" xmlns:w="http://schemas.openxmlformats.org/wordprocessingml/2006/main">
   <w:font w:name="Symbol">
     <w:panose1 w:val="05050102010706020507"/>
     <w:charset w:val="02"/>
@@ -4768,7 +4754,7 @@
     <w:charset w:val="00"/>
     <w:family w:val="roman"/>
     <w:pitch w:val="variable"/>
-    <w:sig w:usb0="E0002EFF" w:usb1="C0007843" w:usb2="00000009" w:usb3="00000000" w:csb0="000001FF" w:csb1="00000000"/>
+    <w:sig w:usb0="E0002AFF" w:usb1="C0007841" w:usb2="00000009" w:usb3="00000000" w:csb0="000001FF" w:csb1="00000000"/>
   </w:font>
   <w:font w:name="Courier New">
     <w:panose1 w:val="02070309020205020404"/>
@@ -4789,7 +4775,7 @@
     <w:charset w:val="00"/>
     <w:family w:val="swiss"/>
     <w:pitch w:val="variable"/>
-    <w:sig w:usb0="E00002FF" w:usb1="4000ACFF" w:usb2="00000001" w:usb3="00000000" w:csb0="0000019F" w:csb1="00000000"/>
+    <w:sig w:usb0="E10002FF" w:usb1="4000ACFF" w:usb2="00000009" w:usb3="00000000" w:csb0="0000019F" w:csb1="00000000"/>
   </w:font>
   <w:font w:name="Cambria">
     <w:panose1 w:val="02040503050406030204"/>
@@ -4802,28 +4788,28 @@
     <w:panose1 w:val="020B0604030504040204"/>
     <w:charset w:val="00"/>
     <w:family w:val="swiss"/>
+    <w:notTrueType/>
     <w:pitch w:val="variable"/>
-    <w:sig w:usb0="E1002EFF" w:usb1="C000605B" w:usb2="00000029" w:usb3="00000000" w:csb0="000101FF" w:csb1="00000000"/>
+    <w:sig w:usb0="00000003" w:usb1="00000000" w:usb2="00000000" w:usb3="00000000" w:csb0="00000001" w:csb1="00000000"/>
   </w:font>
   <w:font w:name="Trebuchet MS">
     <w:panose1 w:val="020B0603020202020204"/>
     <w:charset w:val="00"/>
     <w:family w:val="swiss"/>
     <w:pitch w:val="variable"/>
-    <w:sig w:usb0="00000287" w:usb1="00000003" w:usb2="00000000" w:usb3="00000000" w:csb0="0000009F" w:csb1="00000000"/>
+    <w:sig w:usb0="00000287" w:usb1="00000000" w:usb2="00000000" w:usb3="00000000" w:csb0="0000009F" w:csb1="00000000"/>
   </w:font>
 </w:fonts>
 </file>
 
 <file path=word/glossary/settings.xml><?xml version="1.0" encoding="utf-8"?>
-<w:settings xmlns:mc="http://schemas.openxmlformats.org/markup-compatibility/2006" xmlns:o="urn:schemas-microsoft-com:office:office" xmlns:r="http://schemas.openxmlformats.org/officeDocument/2006/relationships" xmlns:m="http://schemas.openxmlformats.org/officeDocument/2006/math" xmlns:v="urn:schemas-microsoft-com:vml" xmlns:w10="urn:schemas-microsoft-com:office:word" xmlns:w="http://schemas.openxmlformats.org/wordprocessingml/2006/main" xmlns:w14="http://schemas.microsoft.com/office/word/2010/wordml" xmlns:sl="http://schemas.openxmlformats.org/schemaLibrary/2006/main" mc:Ignorable="w14">
+<w:settings xmlns:o="urn:schemas-microsoft-com:office:office" xmlns:r="http://schemas.openxmlformats.org/officeDocument/2006/relationships" xmlns:m="http://schemas.openxmlformats.org/officeDocument/2006/math" xmlns:v="urn:schemas-microsoft-com:vml" xmlns:w10="urn:schemas-microsoft-com:office:word" xmlns:w="http://schemas.openxmlformats.org/wordprocessingml/2006/main" xmlns:sl="http://schemas.openxmlformats.org/schemaLibrary/2006/main">
   <w:view w:val="normal"/>
   <w:defaultTabStop w:val="720"/>
   <w:hyphenationZone w:val="425"/>
   <w:characterSpacingControl w:val="doNotCompress"/>
   <w:compat>
     <w:useFELayout/>
-    <w:compatSetting w:name="compatibilityMode" w:uri="http://schemas.microsoft.com/office/word" w:val="12"/>
   </w:compat>
   <w:rsids>
     <w:rsidRoot w:val="00C91FB0"/>
@@ -4831,13 +4817,14 @@
     <w:rsid w:val="0081368C"/>
     <w:rsid w:val="00BD6278"/>
     <w:rsid w:val="00C346D3"/>
+    <w:rsid w:val="00C843E8"/>
     <w:rsid w:val="00C91FB0"/>
   </w:rsids>
   <m:mathPr>
     <m:mathFont m:val="Cambria Math"/>
     <m:brkBin m:val="before"/>
     <m:brkBinSub m:val="--"/>
-    <m:smallFrac m:val="0"/>
+    <m:smallFrac m:val="off"/>
     <m:dispDef/>
     <m:lMargin m:val="0"/>
     <m:rMargin m:val="0"/>
@@ -4854,7 +4841,7 @@
 </file>
 
 <file path=word/glossary/styles.xml><?xml version="1.0" encoding="utf-8"?>
-<w:styles xmlns:mc="http://schemas.openxmlformats.org/markup-compatibility/2006" xmlns:r="http://schemas.openxmlformats.org/officeDocument/2006/relationships" xmlns:w="http://schemas.openxmlformats.org/wordprocessingml/2006/main" xmlns:w14="http://schemas.microsoft.com/office/word/2010/wordml" mc:Ignorable="w14">
+<w:styles xmlns:r="http://schemas.openxmlformats.org/officeDocument/2006/relationships" xmlns:w="http://schemas.openxmlformats.org/wordprocessingml/2006/main">
   <w:docDefaults>
     <w:rPrDefault>
       <w:rPr>
@@ -5014,17 +5001,18 @@
     <w:qFormat/>
     <w:rsid w:val="00BD6278"/>
   </w:style>
-  <w:style w:type="character" w:default="1" w:styleId="DefaultParagraphFont">
+  <w:style w:type="character" w:default="1" w:styleId="Policepardfaut">
     <w:name w:val="Default Paragraph Font"/>
     <w:uiPriority w:val="1"/>
     <w:semiHidden/>
     <w:unhideWhenUsed/>
   </w:style>
-  <w:style w:type="table" w:default="1" w:styleId="TableNormal">
+  <w:style w:type="table" w:default="1" w:styleId="TableauNormal">
     <w:name w:val="Normal Table"/>
     <w:uiPriority w:val="99"/>
     <w:semiHidden/>
     <w:unhideWhenUsed/>
+    <w:qFormat/>
     <w:tblPr>
       <w:tblInd w:w="0" w:type="dxa"/>
       <w:tblCellMar>
@@ -5035,7 +5023,7 @@
       </w:tblCellMar>
     </w:tblPr>
   </w:style>
-  <w:style w:type="numbering" w:default="1" w:styleId="NoList">
+  <w:style w:type="numbering" w:default="1" w:styleId="Aucuneliste">
     <w:name w:val="No List"/>
     <w:uiPriority w:val="99"/>
     <w:semiHidden/>
@@ -5080,198 +5068,8 @@
 </w:styles>
 </file>
 
-<file path=word/glossary/stylesWithEffects.xml><?xml version="1.0" encoding="utf-8"?>
-<w:styles xmlns:wpc="http://schemas.microsoft.com/office/word/2010/wordprocessingCanvas" xmlns:mc="http://schemas.openxmlformats.org/markup-compatibility/2006" xmlns:o="urn:schemas-microsoft-com:office:office" xmlns:r="http://schemas.openxmlformats.org/officeDocument/2006/relationships" xmlns:m="http://schemas.openxmlformats.org/officeDocument/2006/math" xmlns:v="urn:schemas-microsoft-com:vml" xmlns:wp14="http://schemas.microsoft.com/office/word/2010/wordprocessingDrawing" xmlns:wp="http://schemas.openxmlformats.org/drawingml/2006/wordprocessingDrawing" xmlns:w10="urn:schemas-microsoft-com:office:word" xmlns:w="http://schemas.openxmlformats.org/wordprocessingml/2006/main" xmlns:w14="http://schemas.microsoft.com/office/word/2010/wordml" xmlns:wpg="http://schemas.microsoft.com/office/word/2010/wordprocessingGroup" xmlns:wpi="http://schemas.microsoft.com/office/word/2010/wordprocessingInk" xmlns:wne="http://schemas.microsoft.com/office/word/2006/wordml" xmlns:wps="http://schemas.microsoft.com/office/word/2010/wordprocessingShape" mc:Ignorable="w14 wp14">
-  <w:docDefaults>
-    <w:rPrDefault>
-      <w:rPr>
-        <w:rFonts w:asciiTheme="minorHAnsi" w:eastAsiaTheme="minorEastAsia" w:hAnsiTheme="minorHAnsi" w:cstheme="minorBidi"/>
-        <w:sz w:val="22"/>
-        <w:szCs w:val="22"/>
-        <w:lang w:val="en-US" w:eastAsia="en-US" w:bidi="ar-SA"/>
-      </w:rPr>
-    </w:rPrDefault>
-    <w:pPrDefault>
-      <w:pPr>
-        <w:spacing w:after="200" w:line="276" w:lineRule="auto"/>
-      </w:pPr>
-    </w:pPrDefault>
-  </w:docDefaults>
-  <w:latentStyles w:defLockedState="0" w:defUIPriority="99" w:defSemiHidden="1" w:defUnhideWhenUsed="1" w:defQFormat="0" w:count="267">
-    <w:lsdException w:name="Normal" w:semiHidden="0" w:uiPriority="0" w:unhideWhenUsed="0" w:qFormat="1"/>
-    <w:lsdException w:name="heading 1" w:semiHidden="0" w:uiPriority="9" w:unhideWhenUsed="0" w:qFormat="1"/>
-    <w:lsdException w:name="heading 2" w:uiPriority="9" w:qFormat="1"/>
-    <w:lsdException w:name="heading 3" w:uiPriority="9" w:qFormat="1"/>
-    <w:lsdException w:name="heading 4" w:uiPriority="9" w:qFormat="1"/>
-    <w:lsdException w:name="heading 5" w:uiPriority="9" w:qFormat="1"/>
-    <w:lsdException w:name="heading 6" w:uiPriority="9" w:qFormat="1"/>
-    <w:lsdException w:name="heading 7" w:uiPriority="9" w:qFormat="1"/>
-    <w:lsdException w:name="heading 8" w:uiPriority="9" w:qFormat="1"/>
-    <w:lsdException w:name="heading 9" w:uiPriority="9" w:qFormat="1"/>
-    <w:lsdException w:name="toc 1" w:uiPriority="39"/>
-    <w:lsdException w:name="toc 2" w:uiPriority="39"/>
-    <w:lsdException w:name="toc 3" w:uiPriority="39"/>
-    <w:lsdException w:name="toc 4" w:uiPriority="39"/>
-    <w:lsdException w:name="toc 5" w:uiPriority="39"/>
-    <w:lsdException w:name="toc 6" w:uiPriority="39"/>
-    <w:lsdException w:name="toc 7" w:uiPriority="39"/>
-    <w:lsdException w:name="toc 8" w:uiPriority="39"/>
-    <w:lsdException w:name="toc 9" w:uiPriority="39"/>
-    <w:lsdException w:name="caption" w:uiPriority="35" w:qFormat="1"/>
-    <w:lsdException w:name="Title" w:semiHidden="0" w:uiPriority="10" w:unhideWhenUsed="0" w:qFormat="1"/>
-    <w:lsdException w:name="Default Paragraph Font" w:uiPriority="1"/>
-    <w:lsdException w:name="Subtitle" w:semiHidden="0" w:uiPriority="11" w:unhideWhenUsed="0" w:qFormat="1"/>
-    <w:lsdException w:name="Strong" w:semiHidden="0" w:uiPriority="22" w:unhideWhenUsed="0" w:qFormat="1"/>
-    <w:lsdException w:name="Emphasis" w:semiHidden="0" w:uiPriority="20" w:unhideWhenUsed="0" w:qFormat="1"/>
-    <w:lsdException w:name="Table Grid" w:semiHidden="0" w:uiPriority="59" w:unhideWhenUsed="0"/>
-    <w:lsdException w:name="Placeholder Text" w:unhideWhenUsed="0"/>
-    <w:lsdException w:name="No Spacing" w:semiHidden="0" w:uiPriority="1" w:unhideWhenUsed="0" w:qFormat="1"/>
-    <w:lsdException w:name="Light Shading" w:semiHidden="0" w:uiPriority="60" w:unhideWhenUsed="0"/>
-    <w:lsdException w:name="Light List" w:semiHidden="0" w:uiPriority="61" w:unhideWhenUsed="0"/>
-    <w:lsdException w:name="Light Grid" w:semiHidden="0" w:uiPriority="62" w:unhideWhenUsed="0"/>
-    <w:lsdException w:name="Medium Shading 1" w:semiHidden="0" w:uiPriority="63" w:unhideWhenUsed="0"/>
-    <w:lsdException w:name="Medium Shading 2" w:semiHidden="0" w:uiPriority="64" w:unhideWhenUsed="0"/>
-    <w:lsdException w:name="Medium List 1" w:semiHidden="0" w:uiPriority="65" w:unhideWhenUsed="0"/>
-    <w:lsdException w:name="Medium List 2" w:semiHidden="0" w:uiPriority="66" w:unhideWhenUsed="0"/>
-    <w:lsdException w:name="Medium Grid 1" w:semiHidden="0" w:uiPriority="67" w:unhideWhenUsed="0"/>
-    <w:lsdException w:name="Medium Grid 2" w:semiHidden="0" w:uiPriority="68" w:unhideWhenUsed="0"/>
-    <w:lsdException w:name="Medium Grid 3" w:semiHidden="0" w:uiPriority="69" w:unhideWhenUsed="0"/>
-    <w:lsdException w:name="Dark List" w:semiHidden="0" w:uiPriority="70" w:unhideWhenUsed="0"/>
-    <w:lsdException w:name="Colorful Shading" w:semiHidden="0" w:uiPriority="71" w:unhideWhenUsed="0"/>
-    <w:lsdException w:name="Colorful List" w:semiHidden="0" w:uiPriority="72" w:unhideWhenUsed="0"/>
-    <w:lsdException w:name="Colorful Grid" w:semiHidden="0" w:uiPriority="73" w:unhideWhenUsed="0"/>
-    <w:lsdException w:name="Light Shading Accent 1" w:semiHidden="0" w:uiPriority="60" w:unhideWhenUsed="0"/>
-    <w:lsdException w:name="Light List Accent 1" w:semiHidden="0" w:uiPriority="61" w:unhideWhenUsed="0"/>
-    <w:lsdException w:name="Light Grid Accent 1" w:semiHidden="0" w:uiPriority="62" w:unhideWhenUsed="0"/>
-    <w:lsdException w:name="Medium Shading 1 Accent 1" w:semiHidden="0" w:uiPriority="63" w:unhideWhenUsed="0"/>
-    <w:lsdException w:name="Medium Shading 2 Accent 1" w:semiHidden="0" w:uiPriority="64" w:unhideWhenUsed="0"/>
-    <w:lsdException w:name="Medium List 1 Accent 1" w:semiHidden="0" w:uiPriority="65" w:unhideWhenUsed="0"/>
-    <w:lsdException w:name="Revision" w:unhideWhenUsed="0"/>
-    <w:lsdException w:name="List Paragraph" w:semiHidden="0" w:uiPriority="34" w:unhideWhenUsed="0" w:qFormat="1"/>
-    <w:lsdException w:name="Quote" w:semiHidden="0" w:uiPriority="29" w:unhideWhenUsed="0" w:qFormat="1"/>
-    <w:lsdException w:name="Intense Quote" w:semiHidden="0" w:uiPriority="30" w:unhideWhenUsed="0" w:qFormat="1"/>
-    <w:lsdException w:name="Medium List 2 Accent 1" w:semiHidden="0" w:uiPriority="66" w:unhideWhenUsed="0"/>
-    <w:lsdException w:name="Medium Grid 1 Accent 1" w:semiHidden="0" w:uiPriority="67" w:unhideWhenUsed="0"/>
-    <w:lsdException w:name="Medium Grid 2 Accent 1" w:semiHidden="0" w:uiPriority="68" w:unhideWhenUsed="0"/>
-    <w:lsdException w:name="Medium Grid 3 Accent 1" w:semiHidden="0" w:uiPriority="69" w:unhideWhenUsed="0"/>
-    <w:lsdException w:name="Dark List Accent 1" w:semiHidden="0" w:uiPriority="70" w:unhideWhenUsed="0"/>
-    <w:lsdException w:name="Colorful Shading Accent 1" w:semiHidden="0" w:uiPriority="71" w:unhideWhenUsed="0"/>
-    <w:lsdException w:name="Colorful List Accent 1" w:semiHidden="0" w:uiPriority="72" w:unhideWhenUsed="0"/>
-    <w:lsdException w:name="Colorful Grid Accent 1" w:semiHidden="0" w:uiPriority="73" w:unhideWhenUsed="0"/>
-    <w:lsdException w:name="Light Shading Accent 2" w:semiHidden="0" w:uiPriority="60" w:unhideWhenUsed="0"/>
-    <w:lsdException w:name="Light List Accent 2" w:semiHidden="0" w:uiPriority="61" w:unhideWhenUsed="0"/>
-    <w:lsdException w:name="Light Grid Accent 2" w:semiHidden="0" w:uiPriority="62" w:unhideWhenUsed="0"/>
-    <w:lsdException w:name="Medium Shading 1 Accent 2" w:semiHidden="0" w:uiPriority="63" w:unhideWhenUsed="0"/>
-    <w:lsdException w:name="Medium Shading 2 Accent 2" w:semiHidden="0" w:uiPriority="64" w:unhideWhenUsed="0"/>
-    <w:lsdException w:name="Medium List 1 Accent 2" w:semiHidden="0" w:uiPriority="65" w:unhideWhenUsed="0"/>
-    <w:lsdException w:name="Medium List 2 Accent 2" w:semiHidden="0" w:uiPriority="66" w:unhideWhenUsed="0"/>
-    <w:lsdException w:name="Medium Grid 1 Accent 2" w:semiHidden="0" w:uiPriority="67" w:unhideWhenUsed="0"/>
-    <w:lsdException w:name="Medium Grid 2 Accent 2" w:semiHidden="0" w:uiPriority="68" w:unhideWhenUsed="0"/>
-    <w:lsdException w:name="Medium Grid 3 Accent 2" w:semiHidden="0" w:uiPriority="69" w:unhideWhenUsed="0"/>
-    <w:lsdException w:name="Dark List Accent 2" w:semiHidden="0" w:uiPriority="70" w:unhideWhenUsed="0"/>
-    <w:lsdException w:name="Colorful Shading Accent 2" w:semiHidden="0" w:uiPriority="71" w:unhideWhenUsed="0"/>
-    <w:lsdException w:name="Colorful List Accent 2" w:semiHidden="0" w:uiPriority="72" w:unhideWhenUsed="0"/>
-    <w:lsdException w:name="Colorful Grid Accent 2" w:semiHidden="0" w:uiPriority="73" w:unhideWhenUsed="0"/>
-    <w:lsdException w:name="Light Shading Accent 3" w:semiHidden="0" w:uiPriority="60" w:unhideWhenUsed="0"/>
-    <w:lsdException w:name="Light List Accent 3" w:semiHidden="0" w:uiPriority="61" w:unhideWhenUsed="0"/>
-    <w:lsdException w:name="Light Grid Accent 3" w:semiHidden="0" w:uiPriority="62" w:unhideWhenUsed="0"/>
-    <w:lsdException w:name="Medium Shading 1 Accent 3" w:semiHidden="0" w:uiPriority="63" w:unhideWhenUsed="0"/>
-    <w:lsdException w:name="Medium Shading 2 Accent 3" w:semiHidden="0" w:uiPriority="64" w:unhideWhenUsed="0"/>
-    <w:lsdException w:name="Medium List 1 Accent 3" w:semiHidden="0" w:uiPriority="65" w:unhideWhenUsed="0"/>
-    <w:lsdException w:name="Medium List 2 Accent 3" w:semiHidden="0" w:uiPriority="66" w:unhideWhenUsed="0"/>
-    <w:lsdException w:name="Medium Grid 1 Accent 3" w:semiHidden="0" w:uiPriority="67" w:unhideWhenUsed="0"/>
-    <w:lsdException w:name="Medium Grid 2 Accent 3" w:semiHidden="0" w:uiPriority="68" w:unhideWhenUsed="0"/>
-    <w:lsdException w:name="Medium Grid 3 Accent 3" w:semiHidden="0" w:uiPriority="69" w:unhideWhenUsed="0"/>
-    <w:lsdException w:name="Dark List Accent 3" w:semiHidden="0" w:uiPriority="70" w:unhideWhenUsed="0"/>
-    <w:lsdException w:name="Colorful Shading Accent 3" w:semiHidden="0" w:uiPriority="71" w:unhideWhenUsed="0"/>
-    <w:lsdException w:name="Colorful List Accent 3" w:semiHidden="0" w:uiPriority="72" w:unhideWhenUsed="0"/>
-    <w:lsdException w:name="Colorful Grid Accent 3" w:semiHidden="0" w:uiPriority="73" w:unhideWhenUsed="0"/>
-    <w:lsdException w:name="Light Shading Accent 4" w:semiHidden="0" w:uiPriority="60" w:unhideWhenUsed="0"/>
-    <w:lsdException w:name="Light List Accent 4" w:semiHidden="0" w:uiPriority="61" w:unhideWhenUsed="0"/>
-    <w:lsdException w:name="Light Grid Accent 4" w:semiHidden="0" w:uiPriority="62" w:unhideWhenUsed="0"/>
-    <w:lsdException w:name="Medium Shading 1 Accent 4" w:semiHidden="0" w:uiPriority="63" w:unhideWhenUsed="0"/>
-    <w:lsdException w:name="Medium Shading 2 Accent 4" w:semiHidden="0" w:uiPriority="64" w:unhideWhenUsed="0"/>
-    <w:lsdException w:name="Medium List 1 Accent 4" w:semiHidden="0" w:uiPriority="65" w:unhideWhenUsed="0"/>
-    <w:lsdException w:name="Medium List 2 Accent 4" w:semiHidden="0" w:uiPriority="66" w:unhideWhenUsed="0"/>
-    <w:lsdException w:name="Medium Grid 1 Accent 4" w:semiHidden="0" w:uiPriority="67" w:unhideWhenUsed="0"/>
-    <w:lsdException w:name="Medium Grid 2 Accent 4" w:semiHidden="0" w:uiPriority="68" w:unhideWhenUsed="0"/>
-    <w:lsdException w:name="Medium Grid 3 Accent 4" w:semiHidden="0" w:uiPriority="69" w:unhideWhenUsed="0"/>
-    <w:lsdException w:name="Dark List Accent 4" w:semiHidden="0" w:uiPriority="70" w:unhideWhenUsed="0"/>
-    <w:lsdException w:name="Colorful Shading Accent 4" w:semiHidden="0" w:uiPriority="71" w:unhideWhenUsed="0"/>
-    <w:lsdException w:name="Colorful List Accent 4" w:semiHidden="0" w:uiPriority="72" w:unhideWhenUsed="0"/>
-    <w:lsdException w:name="Colorful Grid Accent 4" w:semiHidden="0" w:uiPriority="73" w:unhideWhenUsed="0"/>
-    <w:lsdException w:name="Light Shading Accent 5" w:semiHidden="0" w:uiPriority="60" w:unhideWhenUsed="0"/>
-    <w:lsdException w:name="Light List Accent 5" w:semiHidden="0" w:uiPriority="61" w:unhideWhenUsed="0"/>
-    <w:lsdException w:name="Light Grid Accent 5" w:semiHidden="0" w:uiPriority="62" w:unhideWhenUsed="0"/>
-    <w:lsdException w:name="Medium Shading 1 Accent 5" w:semiHidden="0" w:uiPriority="63" w:unhideWhenUsed="0"/>
-    <w:lsdException w:name="Medium Shading 2 Accent 5" w:semiHidden="0" w:uiPriority="64" w:unhideWhenUsed="0"/>
-    <w:lsdException w:name="Medium List 1 Accent 5" w:semiHidden="0" w:uiPriority="65" w:unhideWhenUsed="0"/>
-    <w:lsdException w:name="Medium List 2 Accent 5" w:semiHidden="0" w:uiPriority="66" w:unhideWhenUsed="0"/>
-    <w:lsdException w:name="Medium Grid 1 Accent 5" w:semiHidden="0" w:uiPriority="67" w:unhideWhenUsed="0"/>
-    <w:lsdException w:name="Medium Grid 2 Accent 5" w:semiHidden="0" w:uiPriority="68" w:unhideWhenUsed="0"/>
-    <w:lsdException w:name="Medium Grid 3 Accent 5" w:semiHidden="0" w:uiPriority="69" w:unhideWhenUsed="0"/>
-    <w:lsdException w:name="Dark List Accent 5" w:semiHidden="0" w:uiPriority="70" w:unhideWhenUsed="0"/>
-    <w:lsdException w:name="Colorful Shading Accent 5" w:semiHidden="0" w:uiPriority="71" w:unhideWhenUsed="0"/>
-    <w:lsdException w:name="Colorful List Accent 5" w:semiHidden="0" w:uiPriority="72" w:unhideWhenUsed="0"/>
-    <w:lsdException w:name="Colorful Grid Accent 5" w:semiHidden="0" w:uiPriority="73" w:unhideWhenUsed="0"/>
-    <w:lsdException w:name="Light Shading Accent 6" w:semiHidden="0" w:uiPriority="60" w:unhideWhenUsed="0"/>
-    <w:lsdException w:name="Light List Accent 6" w:semiHidden="0" w:uiPriority="61" w:unhideWhenUsed="0"/>
-    <w:lsdException w:name="Light Grid Accent 6" w:semiHidden="0" w:uiPriority="62" w:unhideWhenUsed="0"/>
-    <w:lsdException w:name="Medium Shading 1 Accent 6" w:semiHidden="0" w:uiPriority="63" w:unhideWhenUsed="0"/>
-    <w:lsdException w:name="Medium Shading 2 Accent 6" w:semiHidden="0" w:uiPriority="64" w:unhideWhenUsed="0"/>
-    <w:lsdException w:name="Medium List 1 Accent 6" w:semiHidden="0" w:uiPriority="65" w:unhideWhenUsed="0"/>
-    <w:lsdException w:name="Medium List 2 Accent 6" w:semiHidden="0" w:uiPriority="66" w:unhideWhenUsed="0"/>
-    <w:lsdException w:name="Medium Grid 1 Accent 6" w:semiHidden="0" w:uiPriority="67" w:unhideWhenUsed="0"/>
-    <w:lsdException w:name="Medium Grid 2 Accent 6" w:semiHidden="0" w:uiPriority="68" w:unhideWhenUsed="0"/>
-    <w:lsdException w:name="Medium Grid 3 Accent 6" w:semiHidden="0" w:uiPriority="69" w:unhideWhenUsed="0"/>
-    <w:lsdException w:name="Dark List Accent 6" w:semiHidden="0" w:uiPriority="70" w:unhideWhenUsed="0"/>
-    <w:lsdException w:name="Colorful Shading Accent 6" w:semiHidden="0" w:uiPriority="71" w:unhideWhenUsed="0"/>
-    <w:lsdException w:name="Colorful List Accent 6" w:semiHidden="0" w:uiPriority="72" w:unhideWhenUsed="0"/>
-    <w:lsdException w:name="Colorful Grid Accent 6" w:semiHidden="0" w:uiPriority="73" w:unhideWhenUsed="0"/>
-    <w:lsdException w:name="Subtle Emphasis" w:semiHidden="0" w:uiPriority="19" w:unhideWhenUsed="0" w:qFormat="1"/>
-    <w:lsdException w:name="Intense Emphasis" w:semiHidden="0" w:uiPriority="21" w:unhideWhenUsed="0" w:qFormat="1"/>
-    <w:lsdException w:name="Subtle Reference" w:semiHidden="0" w:uiPriority="31" w:unhideWhenUsed="0" w:qFormat="1"/>
-    <w:lsdException w:name="Intense Reference" w:semiHidden="0" w:uiPriority="32" w:unhideWhenUsed="0" w:qFormat="1"/>
-    <w:lsdException w:name="Book Title" w:semiHidden="0" w:uiPriority="33" w:unhideWhenUsed="0" w:qFormat="1"/>
-    <w:lsdException w:name="Bibliography" w:uiPriority="37"/>
-    <w:lsdException w:name="TOC Heading" w:uiPriority="39" w:qFormat="1"/>
-  </w:latentStyles>
-  <w:style w:type="paragraph" w:default="1" w:styleId="Normal">
-    <w:name w:val="Normal"/>
-    <w:qFormat/>
-  </w:style>
-  <w:style w:type="character" w:default="1" w:styleId="DefaultParagraphFont">
-    <w:name w:val="Default Paragraph Font"/>
-    <w:uiPriority w:val="1"/>
-    <w:semiHidden/>
-    <w:unhideWhenUsed/>
-  </w:style>
-  <w:style w:type="table" w:default="1" w:styleId="TableNormal">
-    <w:name w:val="Normal Table"/>
-    <w:uiPriority w:val="99"/>
-    <w:semiHidden/>
-    <w:unhideWhenUsed/>
-    <w:tblPr>
-      <w:tblInd w:w="0" w:type="dxa"/>
-      <w:tblCellMar>
-        <w:top w:w="0" w:type="dxa"/>
-        <w:left w:w="108" w:type="dxa"/>
-        <w:bottom w:w="0" w:type="dxa"/>
-        <w:right w:w="108" w:type="dxa"/>
-      </w:tblCellMar>
-    </w:tblPr>
-  </w:style>
-  <w:style w:type="numbering" w:default="1" w:styleId="NoList">
-    <w:name w:val="No List"/>
-    <w:uiPriority w:val="99"/>
-    <w:semiHidden/>
-    <w:unhideWhenUsed/>
-  </w:style>
-</w:styles>
-</file>
-
 <file path=word/glossary/webSettings.xml><?xml version="1.0" encoding="utf-8"?>
-<w:webSettings xmlns:mc="http://schemas.openxmlformats.org/markup-compatibility/2006" xmlns:r="http://schemas.openxmlformats.org/officeDocument/2006/relationships" xmlns:w="http://schemas.openxmlformats.org/wordprocessingml/2006/main" xmlns:w14="http://schemas.microsoft.com/office/word/2010/wordml" mc:Ignorable="w14">
+<w:webSettings xmlns:r="http://schemas.openxmlformats.org/officeDocument/2006/relationships" xmlns:w="http://schemas.openxmlformats.org/wordprocessingml/2006/main">
   <w:optimizeForBrowser/>
   <w:allowPNG/>
 </w:webSettings>
@@ -5586,7 +5384,7 @@
 </file>
 
 <file path=customXml/itemProps2.xml><?xml version="1.0" encoding="utf-8"?>
-<ds:datastoreItem xmlns:ds="http://schemas.openxmlformats.org/officeDocument/2006/customXml" ds:itemID="{524E735A-5641-4D77-9C64-0448B870A542}">
+<ds:datastoreItem xmlns:ds="http://schemas.openxmlformats.org/officeDocument/2006/customXml" ds:itemID="{B04C0A8A-84D9-4E2E-B6E3-186E2CC2D4C2}">
   <ds:schemaRefs>
     <ds:schemaRef ds:uri="http://schemas.openxmlformats.org/officeDocument/2006/bibliography"/>
   </ds:schemaRefs>

</xml_diff>

<commit_message>
J'ai lis en jaune ce que j'ai trouvé qu'il y avait a modifier (mais j'ai pas eu la motiv' de faire le reste xD)
</commit_message>
<xml_diff>
--- a/UML/Rapport.docx
+++ b/UML/Rapport.docx
@@ -168,9 +168,6 @@
                   </w:rPr>
                   <w:alias w:val="Year"/>
                   <w:id w:val="276713170"/>
-                  <w:placeholder>
-                    <w:docPart w:val="5B6D1B0FB3DB436C9634046DEF8FA9DE"/>
-                  </w:placeholder>
                   <w:dataBinding w:prefixMappings="xmlns:ns0='http://schemas.microsoft.com/office/2006/coverPageProps'" w:xpath="/ns0:CoverPageProperties[1]/ns0:PublishDate[1]" w:storeItemID="{55AF091B-3C7A-41E3-B477-F2FDAA23CFDA}"/>
                   <w:date w:fullDate="2015-12-17T00:00:00Z">
                     <w:dateFormat w:val="yyyy"/>
@@ -1022,34 +1019,64 @@
         <w:t> </w:t>
       </w:r>
     </w:p>
-    <w:p/>
-    <w:p>
-      <w:r>
+    <w:p>
+      <w:pPr>
+        <w:rPr>
+          <w:highlight w:val="green"/>
+        </w:rPr>
+      </w:pPr>
+    </w:p>
+    <w:p>
+      <w:r>
+        <w:rPr>
+          <w:highlight w:val="yellow"/>
+        </w:rPr>
         <w:t xml:space="preserve">Le voleur a une identité différente selon les époques : </w:t>
       </w:r>
       <w:proofErr w:type="spellStart"/>
       <w:r>
+        <w:rPr>
+          <w:highlight w:val="yellow"/>
+        </w:rPr>
         <w:t>Bufford</w:t>
       </w:r>
       <w:proofErr w:type="spellEnd"/>
       <w:r>
+        <w:rPr>
+          <w:highlight w:val="yellow"/>
+        </w:rPr>
         <w:t xml:space="preserve"> « Molosse » (1885) </w:t>
       </w:r>
       <w:proofErr w:type="spellStart"/>
       <w:r>
+        <w:rPr>
+          <w:highlight w:val="yellow"/>
+        </w:rPr>
         <w:t>Biff</w:t>
       </w:r>
       <w:proofErr w:type="spellEnd"/>
       <w:r>
+        <w:rPr>
+          <w:highlight w:val="yellow"/>
+        </w:rPr>
         <w:t xml:space="preserve"> (1955 et 1985), </w:t>
       </w:r>
       <w:proofErr w:type="spellStart"/>
       <w:r>
+        <w:rPr>
+          <w:highlight w:val="yellow"/>
+        </w:rPr>
         <w:t>Griff</w:t>
       </w:r>
       <w:proofErr w:type="spellEnd"/>
       <w:r>
-        <w:t xml:space="preserve"> (2015). </w:t>
+        <w:rPr>
+          <w:highlight w:val="yellow"/>
+        </w:rPr>
+        <w:t xml:space="preserve"> (2015).</w:t>
+      </w:r>
+      <w:r>
+        <w:t xml:space="preserve"> </w:t>
       </w:r>
     </w:p>
     <w:p>
@@ -1067,7 +1094,15 @@
     </w:p>
     <w:p/>
     <w:p>
-      <w:r>
+      <w:pPr>
+        <w:rPr>
+          <w:highlight w:val="yellow"/>
+        </w:rPr>
+      </w:pPr>
+      <w:r>
+        <w:rPr>
+          <w:highlight w:val="yellow"/>
+        </w:rPr>
         <w:t xml:space="preserve">Il est possible de déplacer le voleur de deux manières  différentes : </w:t>
       </w:r>
     </w:p>
@@ -1078,8 +1113,14 @@
           <w:ilvl w:val="0"/>
           <w:numId w:val="5"/>
         </w:numPr>
-      </w:pPr>
-      <w:r>
+        <w:rPr>
+          <w:highlight w:val="yellow"/>
+        </w:rPr>
+      </w:pPr>
+      <w:r>
+        <w:rPr>
+          <w:highlight w:val="yellow"/>
+        </w:rPr>
         <w:t xml:space="preserve">En achetant une carte </w:t>
       </w:r>
     </w:p>
@@ -1090,8 +1131,14 @@
           <w:ilvl w:val="0"/>
           <w:numId w:val="5"/>
         </w:numPr>
-      </w:pPr>
-      <w:r>
+        <w:rPr>
+          <w:highlight w:val="yellow"/>
+        </w:rPr>
+      </w:pPr>
+      <w:r>
+        <w:rPr>
+          <w:highlight w:val="yellow"/>
+        </w:rPr>
         <w:t>En obtenant 7 en lançant les dés</w:t>
       </w:r>
     </w:p>
@@ -1109,7 +1156,13 @@
         <w:t xml:space="preserve">Les cartes peuvent être achetées en dépensant des ressources. </w:t>
       </w:r>
       <w:r>
-        <w:t xml:space="preserve">Elles peuvent être utilisées pendant n’importe quel tour à partir du tour suivant l’achat de celles-ci. </w:t>
+        <w:rPr>
+          <w:highlight w:val="yellow"/>
+        </w:rPr>
+        <w:t>Elles peuvent être utilisées pendant n’importe quel tour à partir du tour suivant l’achat de celles-ci.</w:t>
+      </w:r>
+      <w:r>
+        <w:t xml:space="preserve"> </w:t>
       </w:r>
       <w:r>
         <w:t>Il existe deux types de cartes :</w:t>
@@ -1123,6 +1176,9 @@
         <w:t xml:space="preserve">Coût : </w:t>
       </w:r>
       <w:r>
+        <w:rPr>
+          <w:highlight w:val="yellow"/>
+        </w:rPr>
         <w:t>2 x ressources d’époques différentes</w:t>
       </w:r>
     </w:p>
@@ -1225,48 +1281,93 @@
     </w:p>
     <w:p>
       <w:r>
+        <w:rPr>
+          <w:highlight w:val="yellow"/>
+        </w:rPr>
         <w:t xml:space="preserve">Les deux premiers tours de jeu sont </w:t>
       </w:r>
       <w:r>
+        <w:rPr>
+          <w:highlight w:val="yellow"/>
+        </w:rPr>
         <w:t xml:space="preserve">différents des autres. </w:t>
       </w:r>
       <w:r>
+        <w:rPr>
+          <w:highlight w:val="yellow"/>
+        </w:rPr>
         <w:br/>
         <w:t xml:space="preserve">Lors du premier tour, les joueurs posent chacun </w:t>
       </w:r>
       <w:r>
+        <w:rPr>
+          <w:highlight w:val="yellow"/>
+        </w:rPr>
         <w:t xml:space="preserve">un village </w:t>
       </w:r>
       <w:r>
+        <w:rPr>
+          <w:highlight w:val="yellow"/>
+        </w:rPr>
         <w:t xml:space="preserve">et une route adjacente, les </w:t>
       </w:r>
       <w:r>
+        <w:rPr>
+          <w:highlight w:val="yellow"/>
+        </w:rPr>
         <w:t>villages</w:t>
       </w:r>
       <w:r>
+        <w:rPr>
+          <w:highlight w:val="yellow"/>
+        </w:rPr>
         <w:t xml:space="preserve"> doivent être séparées au moins de 2 routes, elles ne peuvent pas être c</w:t>
       </w:r>
       <w:r>
+        <w:rPr>
+          <w:highlight w:val="yellow"/>
+        </w:rPr>
         <w:t>ôte à cô</w:t>
       </w:r>
       <w:r>
+        <w:rPr>
+          <w:highlight w:val="yellow"/>
+        </w:rPr>
         <w:t>te.</w:t>
       </w:r>
       <w:r>
+        <w:rPr>
+          <w:highlight w:val="yellow"/>
+        </w:rPr>
         <w:br/>
         <w:t xml:space="preserve">Le deuxième tour de jeu est équivalent au </w:t>
       </w:r>
       <w:r>
+        <w:rPr>
+          <w:highlight w:val="yellow"/>
+        </w:rPr>
         <w:t>premier</w:t>
       </w:r>
       <w:r>
+        <w:rPr>
+          <w:highlight w:val="yellow"/>
+        </w:rPr>
         <w:t xml:space="preserve"> mais l'ordre des joueurs est inversé : celui qui </w:t>
       </w:r>
       <w:r>
+        <w:rPr>
+          <w:highlight w:val="yellow"/>
+        </w:rPr>
         <w:t>a</w:t>
       </w:r>
       <w:r>
-        <w:t xml:space="preserve"> posé la dernière ville pose la deuxième et le joueur à avoir posé sa colonie en premier joue en dernier. </w:t>
+        <w:rPr>
+          <w:highlight w:val="yellow"/>
+        </w:rPr>
+        <w:t xml:space="preserve"> posé la dernière ville pose la deuxième et le joueur à avoir posé sa colonie en premier joue en dernier.</w:t>
+      </w:r>
+      <w:r>
+        <w:t xml:space="preserve"> </w:t>
       </w:r>
     </w:p>
     <w:p/>
@@ -1348,10 +1449,19 @@
     </w:p>
     <w:p>
       <w:r>
+        <w:rPr>
+          <w:highlight w:val="yellow"/>
+        </w:rPr>
         <w:t>Il peut également jouer une et une seule carte développement à l'instant qu'il souhaite pendant son to</w:t>
       </w:r>
       <w:r>
-        <w:t xml:space="preserve">ur. </w:t>
+        <w:rPr>
+          <w:highlight w:val="yellow"/>
+        </w:rPr>
+        <w:t>ur.</w:t>
+      </w:r>
+      <w:r>
+        <w:t xml:space="preserve"> </w:t>
       </w:r>
     </w:p>
     <w:p/>
@@ -1443,37 +1553,76 @@
       </w:r>
       <w:r>
         <w:br/>
-        <w:t>Pour cela il est nécessaire qu'ils aient construit sur le plateau o</w:t>
-      </w:r>
-      <w:r>
+        <w:t xml:space="preserve">Pour cela il </w:t>
+      </w:r>
+      <w:r>
+        <w:rPr>
+          <w:highlight w:val="yellow"/>
+        </w:rPr>
+        <w:t>est nécessaire qu'ils aient construit sur le plateau o</w:t>
+      </w:r>
+      <w:r>
+        <w:rPr>
+          <w:highlight w:val="yellow"/>
+        </w:rPr>
         <w:t>ù</w:t>
       </w:r>
       <w:r>
+        <w:rPr>
+          <w:highlight w:val="yellow"/>
+        </w:rPr>
         <w:t xml:space="preserve"> il</w:t>
       </w:r>
       <w:r>
+        <w:rPr>
+          <w:highlight w:val="yellow"/>
+        </w:rPr>
         <w:t>s</w:t>
       </w:r>
       <w:r>
+        <w:rPr>
+          <w:highlight w:val="yellow"/>
+        </w:rPr>
         <w:t xml:space="preserve"> se trouve</w:t>
       </w:r>
       <w:r>
+        <w:rPr>
+          <w:highlight w:val="yellow"/>
+        </w:rPr>
         <w:t>nt</w:t>
       </w:r>
       <w:r>
+        <w:rPr>
+          <w:highlight w:val="yellow"/>
+        </w:rPr>
         <w:t xml:space="preserve"> actuellement, une </w:t>
       </w:r>
       <w:r>
+        <w:rPr>
+          <w:highlight w:val="yellow"/>
+        </w:rPr>
         <w:t>autoroute</w:t>
       </w:r>
       <w:r>
+        <w:rPr>
+          <w:highlight w:val="yellow"/>
+        </w:rPr>
         <w:t xml:space="preserve"> rejoignant une </w:t>
       </w:r>
       <w:r>
+        <w:rPr>
+          <w:highlight w:val="yellow"/>
+        </w:rPr>
         <w:t>extrémité</w:t>
       </w:r>
       <w:r>
-        <w:t xml:space="preserve"> de la carte. </w:t>
+        <w:rPr>
+          <w:highlight w:val="yellow"/>
+        </w:rPr>
+        <w:t xml:space="preserve"> de la carte.</w:t>
+      </w:r>
+      <w:r>
+        <w:t xml:space="preserve"> </w:t>
       </w:r>
     </w:p>
     <w:p>
@@ -1584,7 +1733,7 @@
                     <a:blip r:embed="rId19" cstate="print">
                       <a:extLst>
                         <a:ext uri="{28A0092B-C50C-407E-A947-70E740481C1C}">
-                          <a14:useLocalDpi xmlns:a14="http://schemas.microsoft.com/office/drawing/2010/main" xmlns:wps="http://schemas.microsoft.com/office/word/2010/wordprocessingShape" xmlns:wpi="http://schemas.microsoft.com/office/word/2010/wordprocessingInk" xmlns:wpg="http://schemas.microsoft.com/office/word/2010/wordprocessingGroup" xmlns:w14="http://schemas.microsoft.com/office/word/2010/wordml" xmlns:w="http://schemas.openxmlformats.org/wordprocessingml/2006/main" xmlns:w10="urn:schemas-microsoft-com:office:word" xmlns:wp14="http://schemas.microsoft.com/office/word/2010/wordprocessingDrawing" xmlns:v="urn:schemas-microsoft-com:vml" xmlns:o="urn:schemas-microsoft-com:office:office" xmlns:mc="http://schemas.openxmlformats.org/markup-compatibility/2006" xmlns:wpc="http://schemas.microsoft.com/office/word/2010/wordprocessingCanvas" xmlns="" val="0"/>
+                          <a14:useLocalDpi xmlns="" xmlns:wpc="http://schemas.microsoft.com/office/word/2010/wordprocessingCanvas" xmlns:mc="http://schemas.openxmlformats.org/markup-compatibility/2006" xmlns:o="urn:schemas-microsoft-com:office:office" xmlns:v="urn:schemas-microsoft-com:vml" xmlns:wp14="http://schemas.microsoft.com/office/word/2010/wordprocessingDrawing" xmlns:w10="urn:schemas-microsoft-com:office:word" xmlns:w="http://schemas.openxmlformats.org/wordprocessingml/2006/main" xmlns:w14="http://schemas.microsoft.com/office/word/2010/wordml" xmlns:wpg="http://schemas.microsoft.com/office/word/2010/wordprocessingGroup" xmlns:wpi="http://schemas.microsoft.com/office/word/2010/wordprocessingInk" xmlns:wps="http://schemas.microsoft.com/office/word/2010/wordprocessingShape" xmlns:a14="http://schemas.microsoft.com/office/drawing/2010/main" val="0"/>
                         </a:ext>
                       </a:extLst>
                     </a:blip>
@@ -1622,7 +1771,7 @@
               <wp:posOffset>8890</wp:posOffset>
             </wp:positionV>
             <wp:extent cx="3589020" cy="2257425"/>
-            <wp:effectExtent l="0" t="0" r="0" b="0"/>
+            <wp:effectExtent l="476250" t="438150" r="792480" b="752475"/>
             <wp:wrapNone/>
             <wp:docPr id="2" name="Picture 2"/>
             <wp:cNvGraphicFramePr>
@@ -1639,7 +1788,7 @@
                     <a:blip r:embed="rId20" cstate="print">
                       <a:extLst>
                         <a:ext uri="{28A0092B-C50C-407E-A947-70E740481C1C}">
-                          <a14:useLocalDpi xmlns:a14="http://schemas.microsoft.com/office/drawing/2010/main" xmlns:wps="http://schemas.microsoft.com/office/word/2010/wordprocessingShape" xmlns:wpi="http://schemas.microsoft.com/office/word/2010/wordprocessingInk" xmlns:wpg="http://schemas.microsoft.com/office/word/2010/wordprocessingGroup" xmlns:w14="http://schemas.microsoft.com/office/word/2010/wordml" xmlns:w="http://schemas.openxmlformats.org/wordprocessingml/2006/main" xmlns:w10="urn:schemas-microsoft-com:office:word" xmlns:wp14="http://schemas.microsoft.com/office/word/2010/wordprocessingDrawing" xmlns:v="urn:schemas-microsoft-com:vml" xmlns:o="urn:schemas-microsoft-com:office:office" xmlns:mc="http://schemas.openxmlformats.org/markup-compatibility/2006" xmlns:wpc="http://schemas.microsoft.com/office/word/2010/wordprocessingCanvas" xmlns="" val="0"/>
+                          <a14:useLocalDpi xmlns="" xmlns:wpc="http://schemas.microsoft.com/office/word/2010/wordprocessingCanvas" xmlns:mc="http://schemas.openxmlformats.org/markup-compatibility/2006" xmlns:o="urn:schemas-microsoft-com:office:office" xmlns:v="urn:schemas-microsoft-com:vml" xmlns:wp14="http://schemas.microsoft.com/office/word/2010/wordprocessingDrawing" xmlns:w10="urn:schemas-microsoft-com:office:word" xmlns:w="http://schemas.openxmlformats.org/wordprocessingml/2006/main" xmlns:w14="http://schemas.microsoft.com/office/word/2010/wordml" xmlns:wpg="http://schemas.microsoft.com/office/word/2010/wordprocessingGroup" xmlns:wpi="http://schemas.microsoft.com/office/word/2010/wordprocessingInk" xmlns:wps="http://schemas.microsoft.com/office/word/2010/wordprocessingShape" xmlns:a14="http://schemas.microsoft.com/office/drawing/2010/main" val="0"/>
                         </a:ext>
                       </a:extLst>
                     </a:blip>
@@ -1655,6 +1804,24 @@
                     <a:prstGeom prst="rect">
                       <a:avLst/>
                     </a:prstGeom>
+                    <a:solidFill>
+                      <a:srgbClr val="000000">
+                        <a:shade val="95000"/>
+                      </a:srgbClr>
+                    </a:solidFill>
+                    <a:ln w="444500" cap="sq">
+                      <a:solidFill>
+                        <a:srgbClr val="000000"/>
+                      </a:solidFill>
+                      <a:miter lim="800000"/>
+                    </a:ln>
+                    <a:effectLst>
+                      <a:outerShdw blurRad="254000" dist="190500" dir="2700000" sy="90000" algn="bl" rotWithShape="0">
+                        <a:srgbClr val="000000">
+                          <a:alpha val="40000"/>
+                        </a:srgbClr>
+                      </a:outerShdw>
+                    </a:effectLst>
                   </pic:spPr>
                 </pic:pic>
               </a:graphicData>
@@ -1758,7 +1925,7 @@
                     <a:blip r:embed="rId21" cstate="print">
                       <a:extLst>
                         <a:ext uri="{28A0092B-C50C-407E-A947-70E740481C1C}">
-                          <a14:useLocalDpi xmlns:a14="http://schemas.microsoft.com/office/drawing/2010/main" xmlns:wps="http://schemas.microsoft.com/office/word/2010/wordprocessingShape" xmlns:wpi="http://schemas.microsoft.com/office/word/2010/wordprocessingInk" xmlns:wpg="http://schemas.microsoft.com/office/word/2010/wordprocessingGroup" xmlns:w14="http://schemas.microsoft.com/office/word/2010/wordml" xmlns:w="http://schemas.openxmlformats.org/wordprocessingml/2006/main" xmlns:w10="urn:schemas-microsoft-com:office:word" xmlns:wp14="http://schemas.microsoft.com/office/word/2010/wordprocessingDrawing" xmlns:v="urn:schemas-microsoft-com:vml" xmlns:o="urn:schemas-microsoft-com:office:office" xmlns:mc="http://schemas.openxmlformats.org/markup-compatibility/2006" xmlns:wpc="http://schemas.microsoft.com/office/word/2010/wordprocessingCanvas" xmlns="" val="0"/>
+                          <a14:useLocalDpi xmlns="" xmlns:wpc="http://schemas.microsoft.com/office/word/2010/wordprocessingCanvas" xmlns:mc="http://schemas.openxmlformats.org/markup-compatibility/2006" xmlns:o="urn:schemas-microsoft-com:office:office" xmlns:v="urn:schemas-microsoft-com:vml" xmlns:wp14="http://schemas.microsoft.com/office/word/2010/wordprocessingDrawing" xmlns:w10="urn:schemas-microsoft-com:office:word" xmlns:w="http://schemas.openxmlformats.org/wordprocessingml/2006/main" xmlns:w14="http://schemas.microsoft.com/office/word/2010/wordml" xmlns:wpg="http://schemas.microsoft.com/office/word/2010/wordprocessingGroup" xmlns:wpi="http://schemas.microsoft.com/office/word/2010/wordprocessingInk" xmlns:wps="http://schemas.microsoft.com/office/word/2010/wordprocessingShape" xmlns:a14="http://schemas.microsoft.com/office/drawing/2010/main" val="0"/>
                         </a:ext>
                       </a:extLst>
                     </a:blip>
@@ -1873,7 +2040,7 @@
                     <a:blip r:embed="rId22" cstate="print">
                       <a:extLst>
                         <a:ext uri="{28A0092B-C50C-407E-A947-70E740481C1C}">
-                          <a14:useLocalDpi xmlns:a14="http://schemas.microsoft.com/office/drawing/2010/main" xmlns:wps="http://schemas.microsoft.com/office/word/2010/wordprocessingShape" xmlns:wpi="http://schemas.microsoft.com/office/word/2010/wordprocessingInk" xmlns:wpg="http://schemas.microsoft.com/office/word/2010/wordprocessingGroup" xmlns:w14="http://schemas.microsoft.com/office/word/2010/wordml" xmlns:w="http://schemas.openxmlformats.org/wordprocessingml/2006/main" xmlns:w10="urn:schemas-microsoft-com:office:word" xmlns:wp14="http://schemas.microsoft.com/office/word/2010/wordprocessingDrawing" xmlns:v="urn:schemas-microsoft-com:vml" xmlns:o="urn:schemas-microsoft-com:office:office" xmlns:mc="http://schemas.openxmlformats.org/markup-compatibility/2006" xmlns:wpc="http://schemas.microsoft.com/office/word/2010/wordprocessingCanvas" xmlns="" val="0"/>
+                          <a14:useLocalDpi xmlns="" xmlns:wpc="http://schemas.microsoft.com/office/word/2010/wordprocessingCanvas" xmlns:mc="http://schemas.openxmlformats.org/markup-compatibility/2006" xmlns:o="urn:schemas-microsoft-com:office:office" xmlns:v="urn:schemas-microsoft-com:vml" xmlns:wp14="http://schemas.microsoft.com/office/word/2010/wordprocessingDrawing" xmlns:w10="urn:schemas-microsoft-com:office:word" xmlns:w="http://schemas.openxmlformats.org/wordprocessingml/2006/main" xmlns:w14="http://schemas.microsoft.com/office/word/2010/wordml" xmlns:wpg="http://schemas.microsoft.com/office/word/2010/wordprocessingGroup" xmlns:wpi="http://schemas.microsoft.com/office/word/2010/wordprocessingInk" xmlns:wps="http://schemas.microsoft.com/office/word/2010/wordprocessingShape" xmlns:a14="http://schemas.microsoft.com/office/drawing/2010/main" val="0"/>
                         </a:ext>
                       </a:extLst>
                     </a:blip>
@@ -1952,7 +2119,7 @@
                     <a:blip r:embed="rId23" cstate="print">
                       <a:extLst>
                         <a:ext uri="{28A0092B-C50C-407E-A947-70E740481C1C}">
-                          <a14:useLocalDpi xmlns:a14="http://schemas.microsoft.com/office/drawing/2010/main" xmlns:wps="http://schemas.microsoft.com/office/word/2010/wordprocessingShape" xmlns:wpi="http://schemas.microsoft.com/office/word/2010/wordprocessingInk" xmlns:wpg="http://schemas.microsoft.com/office/word/2010/wordprocessingGroup" xmlns:w14="http://schemas.microsoft.com/office/word/2010/wordml" xmlns:w="http://schemas.openxmlformats.org/wordprocessingml/2006/main" xmlns:w10="urn:schemas-microsoft-com:office:word" xmlns:wp14="http://schemas.microsoft.com/office/word/2010/wordprocessingDrawing" xmlns:v="urn:schemas-microsoft-com:vml" xmlns:o="urn:schemas-microsoft-com:office:office" xmlns:mc="http://schemas.openxmlformats.org/markup-compatibility/2006" xmlns:wpc="http://schemas.microsoft.com/office/word/2010/wordprocessingCanvas" xmlns="" val="0"/>
+                          <a14:useLocalDpi xmlns="" xmlns:wpc="http://schemas.microsoft.com/office/word/2010/wordprocessingCanvas" xmlns:mc="http://schemas.openxmlformats.org/markup-compatibility/2006" xmlns:o="urn:schemas-microsoft-com:office:office" xmlns:v="urn:schemas-microsoft-com:vml" xmlns:wp14="http://schemas.microsoft.com/office/word/2010/wordprocessingDrawing" xmlns:w10="urn:schemas-microsoft-com:office:word" xmlns:w="http://schemas.openxmlformats.org/wordprocessingml/2006/main" xmlns:w14="http://schemas.microsoft.com/office/word/2010/wordml" xmlns:wpg="http://schemas.microsoft.com/office/word/2010/wordprocessingGroup" xmlns:wpi="http://schemas.microsoft.com/office/word/2010/wordprocessingInk" xmlns:wps="http://schemas.microsoft.com/office/word/2010/wordprocessingShape" xmlns:a14="http://schemas.microsoft.com/office/drawing/2010/main" val="0"/>
                         </a:ext>
                       </a:extLst>
                     </a:blip>
@@ -2052,7 +2219,7 @@
                     <a:blip r:embed="rId24" cstate="print">
                       <a:extLst>
                         <a:ext uri="{28A0092B-C50C-407E-A947-70E740481C1C}">
-                          <a14:useLocalDpi xmlns:a14="http://schemas.microsoft.com/office/drawing/2010/main" xmlns:wps="http://schemas.microsoft.com/office/word/2010/wordprocessingShape" xmlns:wpi="http://schemas.microsoft.com/office/word/2010/wordprocessingInk" xmlns:wpg="http://schemas.microsoft.com/office/word/2010/wordprocessingGroup" xmlns:w14="http://schemas.microsoft.com/office/word/2010/wordml" xmlns:w="http://schemas.openxmlformats.org/wordprocessingml/2006/main" xmlns:w10="urn:schemas-microsoft-com:office:word" xmlns:wp14="http://schemas.microsoft.com/office/word/2010/wordprocessingDrawing" xmlns:v="urn:schemas-microsoft-com:vml" xmlns:o="urn:schemas-microsoft-com:office:office" xmlns:mc="http://schemas.openxmlformats.org/markup-compatibility/2006" xmlns:wpc="http://schemas.microsoft.com/office/word/2010/wordprocessingCanvas" xmlns="" val="0"/>
+                          <a14:useLocalDpi xmlns="" xmlns:wpc="http://schemas.microsoft.com/office/word/2010/wordprocessingCanvas" xmlns:mc="http://schemas.openxmlformats.org/markup-compatibility/2006" xmlns:o="urn:schemas-microsoft-com:office:office" xmlns:v="urn:schemas-microsoft-com:vml" xmlns:wp14="http://schemas.microsoft.com/office/word/2010/wordprocessingDrawing" xmlns:w10="urn:schemas-microsoft-com:office:word" xmlns:w="http://schemas.openxmlformats.org/wordprocessingml/2006/main" xmlns:w14="http://schemas.microsoft.com/office/word/2010/wordml" xmlns:wpg="http://schemas.microsoft.com/office/word/2010/wordprocessingGroup" xmlns:wpi="http://schemas.microsoft.com/office/word/2010/wordprocessingInk" xmlns:wps="http://schemas.microsoft.com/office/word/2010/wordprocessingShape" xmlns:a14="http://schemas.microsoft.com/office/drawing/2010/main" val="0"/>
                         </a:ext>
                       </a:extLst>
                     </a:blip>
@@ -2138,7 +2305,7 @@
               <wp:posOffset>46355</wp:posOffset>
             </wp:positionV>
             <wp:extent cx="2245995" cy="419100"/>
-            <wp:effectExtent l="0" t="0" r="0" b="0"/>
+            <wp:effectExtent l="247650" t="228600" r="230505" b="209550"/>
             <wp:wrapNone/>
             <wp:docPr id="8" name="Picture 8"/>
             <wp:cNvGraphicFramePr>
@@ -2155,7 +2322,7 @@
                     <a:blip r:embed="rId25" cstate="print">
                       <a:extLst>
                         <a:ext uri="{28A0092B-C50C-407E-A947-70E740481C1C}">
-                          <a14:useLocalDpi xmlns:a14="http://schemas.microsoft.com/office/drawing/2010/main" xmlns:wps="http://schemas.microsoft.com/office/word/2010/wordprocessingShape" xmlns:wpi="http://schemas.microsoft.com/office/word/2010/wordprocessingInk" xmlns:wpg="http://schemas.microsoft.com/office/word/2010/wordprocessingGroup" xmlns:w14="http://schemas.microsoft.com/office/word/2010/wordml" xmlns:w="http://schemas.openxmlformats.org/wordprocessingml/2006/main" xmlns:w10="urn:schemas-microsoft-com:office:word" xmlns:wp14="http://schemas.microsoft.com/office/word/2010/wordprocessingDrawing" xmlns:v="urn:schemas-microsoft-com:vml" xmlns:o="urn:schemas-microsoft-com:office:office" xmlns:mc="http://schemas.openxmlformats.org/markup-compatibility/2006" xmlns:wpc="http://schemas.microsoft.com/office/word/2010/wordprocessingCanvas" xmlns="" val="0"/>
+                          <a14:useLocalDpi xmlns="" xmlns:wpc="http://schemas.microsoft.com/office/word/2010/wordprocessingCanvas" xmlns:mc="http://schemas.openxmlformats.org/markup-compatibility/2006" xmlns:o="urn:schemas-microsoft-com:office:office" xmlns:v="urn:schemas-microsoft-com:vml" xmlns:wp14="http://schemas.microsoft.com/office/word/2010/wordprocessingDrawing" xmlns:w10="urn:schemas-microsoft-com:office:word" xmlns:w="http://schemas.openxmlformats.org/wordprocessingml/2006/main" xmlns:w14="http://schemas.microsoft.com/office/word/2010/wordml" xmlns:wpg="http://schemas.microsoft.com/office/word/2010/wordprocessingGroup" xmlns:wpi="http://schemas.microsoft.com/office/word/2010/wordprocessingInk" xmlns:wps="http://schemas.microsoft.com/office/word/2010/wordprocessingShape" xmlns:a14="http://schemas.microsoft.com/office/drawing/2010/main" val="0"/>
                         </a:ext>
                       </a:extLst>
                     </a:blip>
@@ -2171,6 +2338,18 @@
                     <a:prstGeom prst="rect">
                       <a:avLst/>
                     </a:prstGeom>
+                    <a:ln w="228600" cap="sq" cmpd="thickThin">
+                      <a:solidFill>
+                        <a:srgbClr val="000000"/>
+                      </a:solidFill>
+                      <a:prstDash val="solid"/>
+                      <a:miter lim="800000"/>
+                    </a:ln>
+                    <a:effectLst>
+                      <a:innerShdw blurRad="76200">
+                        <a:srgbClr val="000000"/>
+                      </a:innerShdw>
+                    </a:effectLst>
                   </pic:spPr>
                 </pic:pic>
               </a:graphicData>
@@ -2222,7 +2401,7 @@
                     <a:blip r:embed="rId26" cstate="print">
                       <a:extLst>
                         <a:ext uri="{28A0092B-C50C-407E-A947-70E740481C1C}">
-                          <a14:useLocalDpi xmlns:a14="http://schemas.microsoft.com/office/drawing/2010/main" xmlns:wps="http://schemas.microsoft.com/office/word/2010/wordprocessingShape" xmlns:wpi="http://schemas.microsoft.com/office/word/2010/wordprocessingInk" xmlns:wpg="http://schemas.microsoft.com/office/word/2010/wordprocessingGroup" xmlns:w14="http://schemas.microsoft.com/office/word/2010/wordml" xmlns:w="http://schemas.openxmlformats.org/wordprocessingml/2006/main" xmlns:w10="urn:schemas-microsoft-com:office:word" xmlns:wp14="http://schemas.microsoft.com/office/word/2010/wordprocessingDrawing" xmlns:v="urn:schemas-microsoft-com:vml" xmlns:o="urn:schemas-microsoft-com:office:office" xmlns:mc="http://schemas.openxmlformats.org/markup-compatibility/2006" xmlns:wpc="http://schemas.microsoft.com/office/word/2010/wordprocessingCanvas" xmlns="" val="0"/>
+                          <a14:useLocalDpi xmlns="" xmlns:wpc="http://schemas.microsoft.com/office/word/2010/wordprocessingCanvas" xmlns:mc="http://schemas.openxmlformats.org/markup-compatibility/2006" xmlns:o="urn:schemas-microsoft-com:office:office" xmlns:v="urn:schemas-microsoft-com:vml" xmlns:wp14="http://schemas.microsoft.com/office/word/2010/wordprocessingDrawing" xmlns:w10="urn:schemas-microsoft-com:office:word" xmlns:w="http://schemas.openxmlformats.org/wordprocessingml/2006/main" xmlns:w14="http://schemas.microsoft.com/office/word/2010/wordml" xmlns:wpg="http://schemas.microsoft.com/office/word/2010/wordprocessingGroup" xmlns:wpi="http://schemas.microsoft.com/office/word/2010/wordprocessingInk" xmlns:wps="http://schemas.microsoft.com/office/word/2010/wordprocessingShape" xmlns:a14="http://schemas.microsoft.com/office/drawing/2010/main" val="0"/>
                         </a:ext>
                       </a:extLst>
                     </a:blip>
@@ -2280,7 +2459,7 @@
         <w:drawing>
           <wp:inline distT="0" distB="0" distL="0" distR="0">
             <wp:extent cx="5013456" cy="1438050"/>
-            <wp:effectExtent l="0" t="0" r="0" b="0"/>
+            <wp:effectExtent l="247650" t="228600" r="225294" b="200250"/>
             <wp:docPr id="9" name="Picture 9"/>
             <wp:cNvGraphicFramePr>
               <a:graphicFrameLocks xmlns:a="http://schemas.openxmlformats.org/drawingml/2006/main" noChangeAspect="1"/>
@@ -2296,7 +2475,7 @@
                     <a:blip r:embed="rId27" cstate="print">
                       <a:extLst>
                         <a:ext uri="{28A0092B-C50C-407E-A947-70E740481C1C}">
-                          <a14:useLocalDpi xmlns:a14="http://schemas.microsoft.com/office/drawing/2010/main" xmlns:wps="http://schemas.microsoft.com/office/word/2010/wordprocessingShape" xmlns:wpi="http://schemas.microsoft.com/office/word/2010/wordprocessingInk" xmlns:wpg="http://schemas.microsoft.com/office/word/2010/wordprocessingGroup" xmlns:w14="http://schemas.microsoft.com/office/word/2010/wordml" xmlns:w="http://schemas.openxmlformats.org/wordprocessingml/2006/main" xmlns:w10="urn:schemas-microsoft-com:office:word" xmlns:wp14="http://schemas.microsoft.com/office/word/2010/wordprocessingDrawing" xmlns:v="urn:schemas-microsoft-com:vml" xmlns:o="urn:schemas-microsoft-com:office:office" xmlns:mc="http://schemas.openxmlformats.org/markup-compatibility/2006" xmlns:wpc="http://schemas.microsoft.com/office/word/2010/wordprocessingCanvas" xmlns="" val="0"/>
+                          <a14:useLocalDpi xmlns="" xmlns:wpc="http://schemas.microsoft.com/office/word/2010/wordprocessingCanvas" xmlns:mc="http://schemas.openxmlformats.org/markup-compatibility/2006" xmlns:o="urn:schemas-microsoft-com:office:office" xmlns:v="urn:schemas-microsoft-com:vml" xmlns:wp14="http://schemas.microsoft.com/office/word/2010/wordprocessingDrawing" xmlns:w10="urn:schemas-microsoft-com:office:word" xmlns:w="http://schemas.openxmlformats.org/wordprocessingml/2006/main" xmlns:w14="http://schemas.microsoft.com/office/word/2010/wordml" xmlns:wpg="http://schemas.microsoft.com/office/word/2010/wordprocessingGroup" xmlns:wpi="http://schemas.microsoft.com/office/word/2010/wordprocessingInk" xmlns:wps="http://schemas.microsoft.com/office/word/2010/wordprocessingShape" xmlns:a14="http://schemas.microsoft.com/office/drawing/2010/main" val="0"/>
                         </a:ext>
                       </a:extLst>
                     </a:blip>
@@ -2312,6 +2491,18 @@
                     <a:prstGeom prst="rect">
                       <a:avLst/>
                     </a:prstGeom>
+                    <a:ln w="228600" cap="sq" cmpd="thickThin">
+                      <a:solidFill>
+                        <a:srgbClr val="000000"/>
+                      </a:solidFill>
+                      <a:prstDash val="solid"/>
+                      <a:miter lim="800000"/>
+                    </a:ln>
+                    <a:effectLst>
+                      <a:innerShdw blurRad="76200">
+                        <a:srgbClr val="000000"/>
+                      </a:innerShdw>
+                    </a:effectLst>
                   </pic:spPr>
                 </pic:pic>
               </a:graphicData>
@@ -2366,7 +2557,7 @@
         <w:drawing>
           <wp:inline distT="0" distB="0" distL="0" distR="0">
             <wp:extent cx="1658408" cy="4603898"/>
-            <wp:effectExtent l="0" t="0" r="0" b="0"/>
+            <wp:effectExtent l="247650" t="228600" r="227542" b="215752"/>
             <wp:docPr id="11" name="Picture 11"/>
             <wp:cNvGraphicFramePr>
               <a:graphicFrameLocks xmlns:a="http://schemas.openxmlformats.org/drawingml/2006/main" noChangeAspect="1"/>
@@ -2382,7 +2573,7 @@
                     <a:blip r:embed="rId28" cstate="print">
                       <a:extLst>
                         <a:ext uri="{28A0092B-C50C-407E-A947-70E740481C1C}">
-                          <a14:useLocalDpi xmlns:a14="http://schemas.microsoft.com/office/drawing/2010/main" xmlns:wps="http://schemas.microsoft.com/office/word/2010/wordprocessingShape" xmlns:wpi="http://schemas.microsoft.com/office/word/2010/wordprocessingInk" xmlns:wpg="http://schemas.microsoft.com/office/word/2010/wordprocessingGroup" xmlns:w14="http://schemas.microsoft.com/office/word/2010/wordml" xmlns:w="http://schemas.openxmlformats.org/wordprocessingml/2006/main" xmlns:w10="urn:schemas-microsoft-com:office:word" xmlns:wp14="http://schemas.microsoft.com/office/word/2010/wordprocessingDrawing" xmlns:v="urn:schemas-microsoft-com:vml" xmlns:o="urn:schemas-microsoft-com:office:office" xmlns:mc="http://schemas.openxmlformats.org/markup-compatibility/2006" xmlns:wpc="http://schemas.microsoft.com/office/word/2010/wordprocessingCanvas" xmlns="" val="0"/>
+                          <a14:useLocalDpi xmlns="" xmlns:wpc="http://schemas.microsoft.com/office/word/2010/wordprocessingCanvas" xmlns:mc="http://schemas.openxmlformats.org/markup-compatibility/2006" xmlns:o="urn:schemas-microsoft-com:office:office" xmlns:v="urn:schemas-microsoft-com:vml" xmlns:wp14="http://schemas.microsoft.com/office/word/2010/wordprocessingDrawing" xmlns:w10="urn:schemas-microsoft-com:office:word" xmlns:w="http://schemas.openxmlformats.org/wordprocessingml/2006/main" xmlns:w14="http://schemas.microsoft.com/office/word/2010/wordml" xmlns:wpg="http://schemas.microsoft.com/office/word/2010/wordprocessingGroup" xmlns:wpi="http://schemas.microsoft.com/office/word/2010/wordprocessingInk" xmlns:wps="http://schemas.microsoft.com/office/word/2010/wordprocessingShape" xmlns:a14="http://schemas.microsoft.com/office/drawing/2010/main" val="0"/>
                         </a:ext>
                       </a:extLst>
                     </a:blip>
@@ -2398,6 +2589,18 @@
                     <a:prstGeom prst="rect">
                       <a:avLst/>
                     </a:prstGeom>
+                    <a:ln w="228600" cap="sq" cmpd="thickThin">
+                      <a:solidFill>
+                        <a:srgbClr val="000000"/>
+                      </a:solidFill>
+                      <a:prstDash val="solid"/>
+                      <a:miter lim="800000"/>
+                    </a:ln>
+                    <a:effectLst>
+                      <a:innerShdw blurRad="76200">
+                        <a:srgbClr val="000000"/>
+                      </a:innerShdw>
+                    </a:effectLst>
                   </pic:spPr>
                 </pic:pic>
               </a:graphicData>
@@ -3174,7 +3377,7 @@
                     <a:blip r:embed="rId34" cstate="print">
                       <a:extLst>
                         <a:ext uri="{28A0092B-C50C-407E-A947-70E740481C1C}">
-                          <a14:useLocalDpi xmlns:a14="http://schemas.microsoft.com/office/drawing/2010/main" xmlns:wps="http://schemas.microsoft.com/office/word/2010/wordprocessingShape" xmlns:wpi="http://schemas.microsoft.com/office/word/2010/wordprocessingInk" xmlns:wpg="http://schemas.microsoft.com/office/word/2010/wordprocessingGroup" xmlns:w14="http://schemas.microsoft.com/office/word/2010/wordml" xmlns:w="http://schemas.openxmlformats.org/wordprocessingml/2006/main" xmlns:w10="urn:schemas-microsoft-com:office:word" xmlns:wp14="http://schemas.microsoft.com/office/word/2010/wordprocessingDrawing" xmlns:v="urn:schemas-microsoft-com:vml" xmlns:o="urn:schemas-microsoft-com:office:office" xmlns:mc="http://schemas.openxmlformats.org/markup-compatibility/2006" xmlns:wpc="http://schemas.microsoft.com/office/word/2010/wordprocessingCanvas" xmlns="" val="0"/>
+                          <a14:useLocalDpi xmlns="" xmlns:wpc="http://schemas.microsoft.com/office/word/2010/wordprocessingCanvas" xmlns:mc="http://schemas.openxmlformats.org/markup-compatibility/2006" xmlns:o="urn:schemas-microsoft-com:office:office" xmlns:v="urn:schemas-microsoft-com:vml" xmlns:wp14="http://schemas.microsoft.com/office/word/2010/wordprocessingDrawing" xmlns:w10="urn:schemas-microsoft-com:office:word" xmlns:w="http://schemas.openxmlformats.org/wordprocessingml/2006/main" xmlns:w14="http://schemas.microsoft.com/office/word/2010/wordml" xmlns:wpg="http://schemas.microsoft.com/office/word/2010/wordprocessingGroup" xmlns:wpi="http://schemas.microsoft.com/office/word/2010/wordprocessingInk" xmlns:wps="http://schemas.microsoft.com/office/word/2010/wordprocessingShape" xmlns:a14="http://schemas.microsoft.com/office/drawing/2010/main" val="0"/>
                         </a:ext>
                       </a:extLst>
                     </a:blip>
@@ -3274,7 +3477,7 @@
           <w:rPr>
             <w:noProof/>
           </w:rPr>
-          <w:t>11</w:t>
+          <w:t>4</w:t>
         </w:r>
         <w:r>
           <w:rPr>
@@ -4210,6 +4413,7 @@
   <w:style w:type="character" w:default="1" w:styleId="Policepardfaut">
     <w:name w:val="Default Paragraph Font"/>
     <w:uiPriority w:val="1"/>
+    <w:semiHidden/>
     <w:unhideWhenUsed/>
   </w:style>
   <w:style w:type="table" w:default="1" w:styleId="TableauNormal">
@@ -4705,37 +4909,6 @@
         </w:p>
       </w:docPartBody>
     </w:docPart>
-    <w:docPart>
-      <w:docPartPr>
-        <w:name w:val="148BE8CA392F47B7942D300FB90F53B3"/>
-        <w:category>
-          <w:name w:val="General"/>
-          <w:gallery w:val="placeholder"/>
-        </w:category>
-        <w:types>
-          <w:type w:val="bbPlcHdr"/>
-        </w:types>
-        <w:behaviors>
-          <w:behavior w:val="content"/>
-        </w:behaviors>
-        <w:guid w:val="{943167BE-B5DB-4B64-950D-FE3512D372E3}"/>
-      </w:docPartPr>
-      <w:docPartBody>
-        <w:p>
-          <w:pPr>
-            <w:pStyle w:val="148BE8CA392F47B7942D300FB90F53B3"/>
-          </w:pPr>
-          <w:r>
-            <w:rPr>
-              <w:rFonts w:asciiTheme="majorHAnsi" w:eastAsiaTheme="majorEastAsia" w:hAnsiTheme="majorHAnsi" w:cstheme="majorBidi"/>
-              <w:sz w:val="36"/>
-              <w:szCs w:val="36"/>
-            </w:rPr>
-            <w:t>[Pick the date]</w:t>
-          </w:r>
-        </w:p>
-      </w:docPartBody>
-    </w:docPart>
   </w:docParts>
 </w:glossaryDocument>
 </file>
@@ -4814,6 +4987,7 @@
   <w:rsids>
     <w:rsidRoot w:val="00C91FB0"/>
     <w:rsid w:val="005D7D01"/>
+    <w:rsid w:val="007A1CA9"/>
     <w:rsid w:val="0081368C"/>
     <w:rsid w:val="00BD6278"/>
     <w:rsid w:val="00C346D3"/>
@@ -5384,7 +5558,7 @@
 </file>
 
 <file path=customXml/itemProps2.xml><?xml version="1.0" encoding="utf-8"?>
-<ds:datastoreItem xmlns:ds="http://schemas.openxmlformats.org/officeDocument/2006/customXml" ds:itemID="{B04C0A8A-84D9-4E2E-B6E3-186E2CC2D4C2}">
+<ds:datastoreItem xmlns:ds="http://schemas.openxmlformats.org/officeDocument/2006/customXml" ds:itemID="{878F5299-3A27-41E7-B72F-3D65B4D0F48B}">
   <ds:schemaRefs>
     <ds:schemaRef ds:uri="http://schemas.openxmlformats.org/officeDocument/2006/bibliography"/>
   </ds:schemaRefs>

</xml_diff>

<commit_message>
Modification du rapport, dites nous ce que vous en pensez et n'hésitez pas à modifier :) (On a virer des truc à la fin qui changaient pas histoire de pas renvoyer 2 x le même rapport)
</commit_message>
<xml_diff>
--- a/UML/Rapport.docx
+++ b/UML/Rapport.docx
@@ -1,6 +1,6 @@
 
 <file path=word/document.xml><?xml version="1.0" encoding="utf-8"?>
-<w:document xmlns:ve="http://schemas.openxmlformats.org/markup-compatibility/2006" xmlns:o="urn:schemas-microsoft-com:office:office" xmlns:r="http://schemas.openxmlformats.org/officeDocument/2006/relationships" xmlns:m="http://schemas.openxmlformats.org/officeDocument/2006/math" xmlns:v="urn:schemas-microsoft-com:vml" xmlns:wp="http://schemas.openxmlformats.org/drawingml/2006/wordprocessingDrawing" xmlns:w10="urn:schemas-microsoft-com:office:word" xmlns:w="http://schemas.openxmlformats.org/wordprocessingml/2006/main" xmlns:wne="http://schemas.microsoft.com/office/word/2006/wordml">
+<w:document xmlns:wpc="http://schemas.microsoft.com/office/word/2010/wordprocessingCanvas" xmlns:mc="http://schemas.openxmlformats.org/markup-compatibility/2006" xmlns:o="urn:schemas-microsoft-com:office:office" xmlns:r="http://schemas.openxmlformats.org/officeDocument/2006/relationships" xmlns:m="http://schemas.openxmlformats.org/officeDocument/2006/math" xmlns:v="urn:schemas-microsoft-com:vml" xmlns:wp14="http://schemas.microsoft.com/office/word/2010/wordprocessingDrawing" xmlns:wp="http://schemas.openxmlformats.org/drawingml/2006/wordprocessingDrawing" xmlns:w10="urn:schemas-microsoft-com:office:word" xmlns:w="http://schemas.openxmlformats.org/wordprocessingml/2006/main" xmlns:w14="http://schemas.microsoft.com/office/word/2010/wordml" xmlns:wpg="http://schemas.microsoft.com/office/word/2010/wordprocessingGroup" xmlns:wpi="http://schemas.microsoft.com/office/word/2010/wordprocessingInk" xmlns:wne="http://schemas.microsoft.com/office/word/2006/wordml" xmlns:wps="http://schemas.microsoft.com/office/word/2010/wordprocessingShape" mc:Ignorable="w14 wp14">
   <w:body>
     <w:sdt>
       <w:sdtPr>
@@ -34,7 +34,7 @@
               <w:bottom w:w="216" w:type="dxa"/>
               <w:right w:w="216" w:type="dxa"/>
             </w:tblCellMar>
-            <w:tblLook w:val="04A0"/>
+            <w:tblLook w:val="04A0" w:firstRow="1" w:lastRow="0" w:firstColumn="1" w:lastColumn="0" w:noHBand="0" w:noVBand="1"/>
           </w:tblPr>
           <w:tblGrid>
             <w:gridCol w:w="5319"/>
@@ -75,6 +75,7 @@
                     <w:dataBinding w:prefixMappings="xmlns:ns0='http://schemas.openxmlformats.org/package/2006/metadata/core-properties' xmlns:ns1='http://purl.org/dc/elements/1.1/'" w:xpath="/ns0:coreProperties[1]/ns1:title[1]" w:storeItemID="{6C3C8BC8-F283-45AE-878A-BAB7291924A1}"/>
                     <w:text/>
                   </w:sdtPr>
+                  <w:sdtEndPr/>
                   <w:sdtContent>
                     <w:r>
                       <w:rPr>
@@ -125,17 +126,15 @@
                   </w:rPr>
                   <w:alias w:val="Date"/>
                   <w:id w:val="276713165"/>
-                  <w:placeholder>
-                    <w:docPart w:val="148BE8CA392F47B7942D300FB90F53B3"/>
-                  </w:placeholder>
                   <w:dataBinding w:prefixMappings="xmlns:ns0='http://schemas.microsoft.com/office/2006/coverPageProps'" w:xpath="/ns0:CoverPageProperties[1]/ns0:PublishDate[1]" w:storeItemID="{55AF091B-3C7A-41E3-B477-F2FDAA23CFDA}"/>
-                  <w:date w:fullDate="2015-12-17T00:00:00Z">
+                  <w:date w:fullDate="2016-01-05T00:00:00Z">
                     <w:dateFormat w:val="MMMM d"/>
                     <w:lid w:val="en-US"/>
                     <w:storeMappedDataAs w:val="dateTime"/>
                     <w:calendar w:val="gregorian"/>
                   </w:date>
                 </w:sdtPr>
+                <w:sdtEndPr/>
                 <w:sdtContent>
                   <w:p>
                     <w:pPr>
@@ -153,7 +152,7 @@
                         <w:sz w:val="36"/>
                         <w:szCs w:val="36"/>
                       </w:rPr>
-                      <w:t>December 17</w:t>
+                      <w:t>January 5</w:t>
                     </w:r>
                   </w:p>
                 </w:sdtContent>
@@ -169,13 +168,14 @@
                   <w:alias w:val="Year"/>
                   <w:id w:val="276713170"/>
                   <w:dataBinding w:prefixMappings="xmlns:ns0='http://schemas.microsoft.com/office/2006/coverPageProps'" w:xpath="/ns0:CoverPageProperties[1]/ns0:PublishDate[1]" w:storeItemID="{55AF091B-3C7A-41E3-B477-F2FDAA23CFDA}"/>
-                  <w:date w:fullDate="2015-12-17T00:00:00Z">
+                  <w:date w:fullDate="2016-01-05T00:00:00Z">
                     <w:dateFormat w:val="yyyy"/>
                     <w:lid w:val="en-US"/>
                     <w:storeMappedDataAs w:val="dateTime"/>
                     <w:calendar w:val="gregorian"/>
                   </w:date>
                 </w:sdtPr>
+                <w:sdtEndPr/>
                 <w:sdtContent>
                   <w:p>
                     <w:pPr>
@@ -193,7 +193,7 @@
                         <w:sz w:val="96"/>
                         <w:szCs w:val="200"/>
                       </w:rPr>
-                      <w:t>2015</w:t>
+                      <w:t>2016</w:t>
                     </w:r>
                   </w:p>
                 </w:sdtContent>
@@ -211,6 +211,7 @@
                 <w:dataBinding w:prefixMappings="xmlns:ns0='http://schemas.microsoft.com/office/2006/coverPageProps'" w:xpath="/ns0:CoverPageProperties[1]/ns0:Abstract[1]" w:storeItemID="{55AF091B-3C7A-41E3-B477-F2FDAA23CFDA}"/>
                 <w:text/>
               </w:sdtPr>
+              <w:sdtEndPr/>
               <w:sdtContent>
                 <w:tc>
                   <w:tcPr>
@@ -232,7 +233,19 @@
                       <w:rPr>
                         <w:lang w:val="fr-FR"/>
                       </w:rPr>
-                      <w:t xml:space="preserve">Rapport intermédiaire du projet du LO43, diagramme UML, </w:t>
+                      <w:t>Rapport intermédiaire du projet d</w:t>
+                    </w:r>
+                    <w:r>
+                      <w:rPr>
+                        <w:lang w:val="fr-FR"/>
+                      </w:rPr>
+                      <w:t>e LO</w:t>
+                    </w:r>
+                    <w:r>
+                      <w:rPr>
+                        <w:lang w:val="fr-FR"/>
+                      </w:rPr>
+                      <w:t xml:space="preserve">43, </w:t>
                     </w:r>
                     <w:r>
                       <w:rPr>
@@ -263,6 +276,7 @@
                 <w:dataBinding w:prefixMappings="xmlns:ns0='http://schemas.openxmlformats.org/package/2006/metadata/core-properties' xmlns:ns1='http://purl.org/dc/elements/1.1/'" w:xpath="/ns0:coreProperties[1]/ns1:subject[1]" w:storeItemID="{6C3C8BC8-F283-45AE-878A-BAB7291924A1}"/>
                 <w:text/>
               </w:sdtPr>
+              <w:sdtEndPr/>
               <w:sdtContent>
                 <w:tc>
                   <w:tcPr>
@@ -299,6 +313,9 @@
         </w:tbl>
         <w:p/>
         <w:p>
+          <w:pPr>
+            <w:jc w:val="left"/>
+          </w:pPr>
           <w:r>
             <w:br w:type="page"/>
           </w:r>
@@ -309,12 +326,8 @@
       <w:pPr>
         <w:pStyle w:val="Titre1"/>
       </w:pPr>
-    </w:p>
-    <w:p>
-      <w:pPr>
-        <w:pStyle w:val="Titre1"/>
-      </w:pPr>
-      <w:r>
+      <w:r>
+        <w:lastRenderedPageBreak/>
         <w:t xml:space="preserve">Composition du jeu </w:t>
       </w:r>
     </w:p>
@@ -408,23 +421,23 @@
                 <o:lock v:ext="edit" aspectratio="t"/>
               </v:shapetype>
               <v:shape id="Picture 1" o:spid="_x0000_s1027" type="#_x0000_t75" style="position:absolute;left:7077;top:9575;width:1630;height:1630;visibility:visible" o:gfxdata="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">
-                <v:imagedata r:id="rId9" o:title=""/>
+                <v:imagedata r:id="rId10" o:title=""/>
                 <v:path arrowok="t"/>
               </v:shape>
               <v:shape id="Picture 2" o:spid="_x0000_s1028" type="#_x0000_t75" style="position:absolute;left:1100;top:9561;width:1630;height:1631;visibility:visible" o:gfxdata="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">
-                <v:imagedata r:id="rId10" o:title=""/>
+                <v:imagedata r:id="rId11" o:title=""/>
                 <v:path arrowok="t"/>
               </v:shape>
               <v:shape id="Picture 4" o:spid="_x0000_s1030" type="#_x0000_t75" style="position:absolute;left:5012;top:6872;width:1630;height:1630;visibility:visible" o:gfxdata="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">
-                <v:imagedata r:id="rId11" o:title=""/>
+                <v:imagedata r:id="rId12" o:title=""/>
                 <v:path arrowok="t"/>
               </v:shape>
               <v:shape id="Picture 6" o:spid="_x0000_s1031" type="#_x0000_t75" style="position:absolute;left:3111;top:6858;width:1630;height:1630;visibility:visible" o:gfxdata="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">
-                <v:imagedata r:id="rId12" o:title=""/>
+                <v:imagedata r:id="rId13" o:title=""/>
                 <v:path arrowok="t"/>
               </v:shape>
               <v:shape id="Picture 10" o:spid="_x0000_s1032" type="#_x0000_t75" style="position:absolute;left:9020;top:9575;width:1630;height:1630;visibility:visible" o:gfxdata="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">
-                <v:imagedata r:id="rId13" o:title=""/>
+                <v:imagedata r:id="rId14" o:title=""/>
                 <v:path arrowok="t"/>
               </v:shape>
               <v:shapetype id="_x0000_t202" coordsize="21600,21600" o:spt="202" path="m,l,21600r21600,l21600,xe">
@@ -681,24 +694,24 @@
                 </v:textbox>
               </v:shape>
               <v:shape id="Picture 21" o:spid="_x0000_s1043" type="#_x0000_t75" style="position:absolute;left:8938;top:6858;width:1631;height:1630;visibility:visible" o:gfxdata="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">
-                <v:imagedata r:id="rId14" o:title=""/>
+                <v:imagedata r:id="rId15" o:title=""/>
                 <v:path arrowok="t"/>
               </v:shape>
               <v:shape id="Picture 22" o:spid="_x0000_s1044" type="#_x0000_t75" style="position:absolute;left:5121;top:9561;width:1630;height:1631;visibility:visible" o:gfxdata="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">
-                <v:imagedata r:id="rId15" o:title=""/>
+                <v:imagedata r:id="rId16" o:title=""/>
                 <v:path arrowok="t"/>
               </v:shape>
               <v:shape id="Picture 23" o:spid="_x0000_s1045" type="#_x0000_t75" style="position:absolute;left:6928;top:6858;width:1630;height:1630;visibility:visible" o:gfxdata="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">
-                <v:imagedata r:id="rId16" o:title=""/>
+                <v:imagedata r:id="rId17" o:title=""/>
                 <v:path arrowok="t"/>
               </v:shape>
               <v:shape id="Picture 24" o:spid="_x0000_s1046" type="#_x0000_t75" style="position:absolute;left:3138;top:9589;width:1630;height:1630;visibility:visible" o:gfxdata="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">
-                <v:imagedata r:id="rId17" o:title=""/>
+                <v:imagedata r:id="rId18" o:title=""/>
                 <v:path arrowok="t"/>
               </v:shape>
             </v:group>
             <v:shape id="_x0000_s1053" type="#_x0000_t75" style="position:absolute;left:1077;top:6880;width:1627;height:1627">
-              <v:imagedata r:id="rId18" o:title="hexAutoroute"/>
+              <v:imagedata r:id="rId19" o:title="hexAutoroute"/>
             </v:shape>
           </v:group>
         </w:pict>
@@ -727,6 +740,7 @@
         <w:pStyle w:val="Titre2"/>
       </w:pPr>
       <w:r>
+        <w:lastRenderedPageBreak/>
         <w:t>Constructions </w:t>
       </w:r>
     </w:p>
@@ -735,9 +749,11 @@
       <w:pPr>
         <w:pStyle w:val="Titre3"/>
       </w:pPr>
+      <w:proofErr w:type="gramStart"/>
       <w:r>
         <w:t>Routes</w:t>
       </w:r>
+      <w:proofErr w:type="gramEnd"/>
       <w:r>
         <w:t xml:space="preserve"> : </w:t>
       </w:r>
@@ -921,7 +937,13 @@
     <w:p/>
     <w:p>
       <w:r>
-        <w:t xml:space="preserve">Chaque époque possède sa propre invention, il est nécessaire de la construire pour passer à l’époque suivante. Les différentes inventions sont : </w:t>
+        <w:t>Chaque époque possède</w:t>
+      </w:r>
+      <w:r>
+        <w:t xml:space="preserve"> un objet particulier à construire appelé</w:t>
+      </w:r>
+      <w:r>
+        <w:t xml:space="preserve"> invention. Les différentes inventions sont : </w:t>
       </w:r>
     </w:p>
     <w:p>
@@ -994,7 +1016,7 @@
     </w:p>
     <w:p>
       <w:r>
-        <w:t xml:space="preserve">Une fois que ces quatre inventions sont créées le joueur peut construire l’invention ultime, le </w:t>
+        <w:t xml:space="preserve">Une fois que ces quatre inventions sont créées, l’invention ultime, le </w:t>
       </w:r>
       <w:proofErr w:type="spellStart"/>
       <w:r>
@@ -1002,7 +1024,13 @@
       </w:r>
       <w:proofErr w:type="spellEnd"/>
       <w:r>
-        <w:t>, qui permet de gagner la partie.</w:t>
+        <w:t xml:space="preserve"> est construite et la partie est remportée par le joueur qui l’a construit</w:t>
+      </w:r>
+      <w:r>
+        <w:t>e</w:t>
+      </w:r>
+      <w:r>
+        <w:t>. </w:t>
       </w:r>
     </w:p>
     <w:p/>
@@ -1012,713 +1040,25 @@
       <w:pPr>
         <w:pStyle w:val="Titre2"/>
       </w:pPr>
-      <w:r>
-        <w:t xml:space="preserve">Voleur </w:t>
-      </w:r>
-      <w:r>
-        <w:t> </w:t>
-      </w:r>
-    </w:p>
-    <w:p>
-      <w:pPr>
-        <w:rPr>
-          <w:highlight w:val="green"/>
-        </w:rPr>
-      </w:pPr>
-    </w:p>
-    <w:p>
-      <w:r>
-        <w:rPr>
-          <w:highlight w:val="yellow"/>
-        </w:rPr>
-        <w:t xml:space="preserve">Le voleur a une identité différente selon les époques : </w:t>
-      </w:r>
-      <w:proofErr w:type="spellStart"/>
-      <w:r>
-        <w:rPr>
-          <w:highlight w:val="yellow"/>
-        </w:rPr>
-        <w:t>Bufford</w:t>
-      </w:r>
-      <w:proofErr w:type="spellEnd"/>
-      <w:r>
-        <w:rPr>
-          <w:highlight w:val="yellow"/>
-        </w:rPr>
-        <w:t xml:space="preserve"> « Molosse » (1885) </w:t>
-      </w:r>
-      <w:proofErr w:type="spellStart"/>
-      <w:r>
-        <w:rPr>
-          <w:highlight w:val="yellow"/>
-        </w:rPr>
-        <w:t>Biff</w:t>
-      </w:r>
-      <w:proofErr w:type="spellEnd"/>
-      <w:r>
-        <w:rPr>
-          <w:highlight w:val="yellow"/>
-        </w:rPr>
-        <w:t xml:space="preserve"> (1955 et 1985), </w:t>
-      </w:r>
-      <w:proofErr w:type="spellStart"/>
-      <w:r>
-        <w:rPr>
-          <w:highlight w:val="yellow"/>
-        </w:rPr>
-        <w:t>Griff</w:t>
-      </w:r>
-      <w:proofErr w:type="spellEnd"/>
-      <w:r>
-        <w:rPr>
-          <w:highlight w:val="yellow"/>
-        </w:rPr>
-        <w:t xml:space="preserve"> (2015).</w:t>
-      </w:r>
-      <w:r>
-        <w:t xml:space="preserve"> </w:t>
-      </w:r>
-    </w:p>
-    <w:p>
-      <w:r>
-        <w:t>Lorsque le voleur est positionné sur un hexagone, celui-ci ne produit pas de ressources.</w:t>
-      </w:r>
-    </w:p>
-    <w:p>
-      <w:pPr>
-        <w:pStyle w:val="Titre3"/>
-      </w:pPr>
-      <w:r>
-        <w:t>Déplacement :</w:t>
-      </w:r>
-    </w:p>
-    <w:p/>
-    <w:p>
-      <w:pPr>
-        <w:rPr>
-          <w:highlight w:val="yellow"/>
-        </w:rPr>
-      </w:pPr>
-      <w:r>
-        <w:rPr>
-          <w:highlight w:val="yellow"/>
-        </w:rPr>
-        <w:t xml:space="preserve">Il est possible de déplacer le voleur de deux manières  différentes : </w:t>
-      </w:r>
-    </w:p>
-    <w:p>
-      <w:pPr>
-        <w:pStyle w:val="Paragraphedeliste"/>
-        <w:numPr>
-          <w:ilvl w:val="0"/>
-          <w:numId w:val="5"/>
-        </w:numPr>
-        <w:rPr>
-          <w:highlight w:val="yellow"/>
-        </w:rPr>
-      </w:pPr>
-      <w:r>
-        <w:rPr>
-          <w:highlight w:val="yellow"/>
-        </w:rPr>
-        <w:t xml:space="preserve">En achetant une carte </w:t>
-      </w:r>
-    </w:p>
-    <w:p>
-      <w:pPr>
-        <w:pStyle w:val="Paragraphedeliste"/>
-        <w:numPr>
-          <w:ilvl w:val="0"/>
-          <w:numId w:val="5"/>
-        </w:numPr>
-        <w:rPr>
-          <w:highlight w:val="yellow"/>
-        </w:rPr>
-      </w:pPr>
-      <w:r>
-        <w:rPr>
-          <w:highlight w:val="yellow"/>
-        </w:rPr>
-        <w:t>En obtenant 7 en lançant les dés</w:t>
-      </w:r>
-    </w:p>
-    <w:p>
-      <w:pPr>
-        <w:pStyle w:val="Titre2"/>
-      </w:pPr>
-      <w:r>
-        <w:t xml:space="preserve">Cartes </w:t>
-      </w:r>
-    </w:p>
-    <w:p/>
-    <w:p>
-      <w:r>
-        <w:t xml:space="preserve">Les cartes peuvent être achetées en dépensant des ressources. </w:t>
-      </w:r>
-      <w:r>
-        <w:rPr>
-          <w:highlight w:val="yellow"/>
-        </w:rPr>
-        <w:t>Elles peuvent être utilisées pendant n’importe quel tour à partir du tour suivant l’achat de celles-ci.</w:t>
-      </w:r>
-      <w:r>
-        <w:t xml:space="preserve"> </w:t>
-      </w:r>
-      <w:r>
-        <w:t>Il existe deux types de cartes :</w:t>
-      </w:r>
-    </w:p>
-    <w:p>
-      <w:r>
-        <w:rPr>
-          <w:b/>
-        </w:rPr>
-        <w:t xml:space="preserve">Coût : </w:t>
-      </w:r>
-      <w:r>
-        <w:rPr>
-          <w:highlight w:val="yellow"/>
-        </w:rPr>
-        <w:t>2 x ressources d’époques différentes</w:t>
-      </w:r>
-    </w:p>
-    <w:p/>
-    <w:p>
-      <w:pPr>
-        <w:pStyle w:val="Titre3"/>
-      </w:pPr>
-      <w:r>
-        <w:t>Déplacement du voleur :</w:t>
-      </w:r>
-    </w:p>
-    <w:p/>
-    <w:p>
-      <w:pPr>
-        <w:rPr>
-          <w:b/>
-        </w:rPr>
-      </w:pPr>
-      <w:r>
-        <w:rPr>
-          <w:b/>
-        </w:rPr>
-        <w:t xml:space="preserve">Description : </w:t>
-      </w:r>
-      <w:r>
-        <w:t>Elle permet de déplacer le voleur sur n’importe quel hexagone ressource.</w:t>
-      </w:r>
-    </w:p>
-    <w:p>
-      <w:pPr>
-        <w:pStyle w:val="Titre3"/>
-      </w:pPr>
-      <w:r>
-        <w:t>Développement :</w:t>
-      </w:r>
-    </w:p>
-    <w:p/>
-    <w:p>
-      <w:pPr>
-        <w:rPr>
-          <w:b/>
-        </w:rPr>
-      </w:pPr>
-      <w:r>
-        <w:rPr>
-          <w:b/>
-        </w:rPr>
-        <w:t>Description :</w:t>
-      </w:r>
-      <w:r>
-        <w:t xml:space="preserve"> Elle permet de construire deux routes </w:t>
-      </w:r>
-      <w:r>
-        <w:t>sans dépenser de ressources.</w:t>
-      </w:r>
-    </w:p>
-    <w:p/>
-    <w:p/>
-    <w:p/>
-    <w:p/>
-    <w:p/>
-    <w:p/>
-    <w:p>
-      <w:pPr>
-        <w:pStyle w:val="Titre1"/>
-      </w:pPr>
-      <w:r>
-        <w:t>Règles du jeu</w:t>
-      </w:r>
-    </w:p>
-    <w:p/>
-    <w:p>
-      <w:pPr>
-        <w:pStyle w:val="Titre2"/>
-      </w:pPr>
-      <w:r>
-        <w:t>Début de partie</w:t>
-      </w:r>
-    </w:p>
-    <w:p>
-      <w:r>
-        <w:t xml:space="preserve">Au lancement de la partie, </w:t>
-      </w:r>
-      <w:r>
-        <w:t>q</w:t>
-      </w:r>
-      <w:r>
-        <w:t>u</w:t>
-      </w:r>
-      <w:r>
-        <w:t>atre</w:t>
-      </w:r>
-      <w:r>
-        <w:t xml:space="preserve"> plateaux sont créé</w:t>
-      </w:r>
-      <w:r>
-        <w:t>s. Ils possèdent tous une époque propre et donc certaines ressources différentes. Tous les points et toutes les arêtes sont vides et n'appartiennent à personne.</w:t>
-      </w:r>
-    </w:p>
-    <w:p>
-      <w:r>
-        <w:rPr>
-          <w:highlight w:val="yellow"/>
-        </w:rPr>
-        <w:t xml:space="preserve">Les deux premiers tours de jeu sont </w:t>
-      </w:r>
-      <w:r>
-        <w:rPr>
-          <w:highlight w:val="yellow"/>
-        </w:rPr>
-        <w:t xml:space="preserve">différents des autres. </w:t>
-      </w:r>
-      <w:r>
-        <w:rPr>
-          <w:highlight w:val="yellow"/>
-        </w:rPr>
-        <w:br/>
-        <w:t xml:space="preserve">Lors du premier tour, les joueurs posent chacun </w:t>
-      </w:r>
-      <w:r>
-        <w:rPr>
-          <w:highlight w:val="yellow"/>
-        </w:rPr>
-        <w:t xml:space="preserve">un village </w:t>
-      </w:r>
-      <w:r>
-        <w:rPr>
-          <w:highlight w:val="yellow"/>
-        </w:rPr>
-        <w:t xml:space="preserve">et une route adjacente, les </w:t>
-      </w:r>
-      <w:r>
-        <w:rPr>
-          <w:highlight w:val="yellow"/>
-        </w:rPr>
-        <w:t>villages</w:t>
-      </w:r>
-      <w:r>
-        <w:rPr>
-          <w:highlight w:val="yellow"/>
-        </w:rPr>
-        <w:t xml:space="preserve"> doivent être séparées au moins de 2 routes, elles ne peuvent pas être c</w:t>
-      </w:r>
-      <w:r>
-        <w:rPr>
-          <w:highlight w:val="yellow"/>
-        </w:rPr>
-        <w:t>ôte à cô</w:t>
-      </w:r>
-      <w:r>
-        <w:rPr>
-          <w:highlight w:val="yellow"/>
-        </w:rPr>
-        <w:t>te.</w:t>
-      </w:r>
-      <w:r>
-        <w:rPr>
-          <w:highlight w:val="yellow"/>
-        </w:rPr>
-        <w:br/>
-        <w:t xml:space="preserve">Le deuxième tour de jeu est équivalent au </w:t>
-      </w:r>
-      <w:r>
-        <w:rPr>
-          <w:highlight w:val="yellow"/>
-        </w:rPr>
-        <w:t>premier</w:t>
-      </w:r>
-      <w:r>
-        <w:rPr>
-          <w:highlight w:val="yellow"/>
-        </w:rPr>
-        <w:t xml:space="preserve"> mais l'ordre des joueurs est inversé : celui qui </w:t>
-      </w:r>
-      <w:r>
-        <w:rPr>
-          <w:highlight w:val="yellow"/>
-        </w:rPr>
-        <w:t>a</w:t>
-      </w:r>
-      <w:r>
-        <w:rPr>
-          <w:highlight w:val="yellow"/>
-        </w:rPr>
-        <w:t xml:space="preserve"> posé la dernière ville pose la deuxième et le joueur à avoir posé sa colonie en premier joue en dernier.</w:t>
-      </w:r>
-      <w:r>
-        <w:t xml:space="preserve"> </w:t>
-      </w:r>
-    </w:p>
-    <w:p/>
-    <w:p>
-      <w:pPr>
-        <w:pStyle w:val="Titre2"/>
-      </w:pPr>
-      <w:r>
-        <w:t>Déroulement du jeu</w:t>
-      </w:r>
-    </w:p>
-    <w:p>
-      <w:r>
-        <w:t xml:space="preserve">Lorsque c'est à un joueur de jouer, celui-ci lance les deux dés. </w:t>
-      </w:r>
-    </w:p>
-    <w:p>
-      <w:r>
-        <w:t>Le résultat indique le numéro des cases pour lesquelles</w:t>
-      </w:r>
-      <w:r>
-        <w:t xml:space="preserve"> </w:t>
-      </w:r>
-      <w:r>
-        <w:t xml:space="preserve">les propriétaires de villages adjacents récupèrent des ressources. </w:t>
-      </w:r>
-    </w:p>
-    <w:p>
-      <w:r>
-        <w:t>L</w:t>
-      </w:r>
-      <w:r>
-        <w:t>e joue</w:t>
-      </w:r>
-      <w:r>
-        <w:t>u</w:t>
-      </w:r>
-      <w:r>
-        <w:t xml:space="preserve">r peut ensuite faire des propositions d'échange avec d'autres joueurs </w:t>
-      </w:r>
-      <w:r>
-        <w:t xml:space="preserve">pour essayer de récupérer les ressources qu'il lui manque. </w:t>
-      </w:r>
-    </w:p>
-    <w:p>
-      <w:r>
-        <w:t>Enfin, le joueur peut construire des ville</w:t>
-      </w:r>
-      <w:r>
-        <w:t>s</w:t>
-      </w:r>
-      <w:r>
-        <w:t>, villages, route</w:t>
-      </w:r>
-      <w:r>
-        <w:t>s</w:t>
-      </w:r>
-      <w:r>
-        <w:t>, autoroute</w:t>
-      </w:r>
-      <w:r>
-        <w:t>s</w:t>
-      </w:r>
-      <w:r>
-        <w:t xml:space="preserve"> ou acheter </w:t>
-      </w:r>
-      <w:r>
-        <w:t>des</w:t>
-      </w:r>
-      <w:r>
-        <w:t xml:space="preserve"> carte</w:t>
-      </w:r>
-      <w:r>
-        <w:t>s</w:t>
-      </w:r>
-      <w:r>
-        <w:t xml:space="preserve"> développement. </w:t>
-      </w:r>
-    </w:p>
-    <w:p>
-      <w:r>
-        <w:rPr>
-          <w:highlight w:val="yellow"/>
-        </w:rPr>
-        <w:t>Il peut également jouer une et une seule carte développement à l'instant qu'il souhaite pendant son to</w:t>
-      </w:r>
-      <w:r>
-        <w:rPr>
-          <w:highlight w:val="yellow"/>
-        </w:rPr>
-        <w:t>ur.</w:t>
-      </w:r>
-      <w:r>
-        <w:t xml:space="preserve"> </w:t>
-      </w:r>
-    </w:p>
-    <w:p/>
-    <w:p>
-      <w:pPr>
-        <w:pStyle w:val="Titre2"/>
-      </w:pPr>
-      <w:r>
-        <w:t>Fin de la partie</w:t>
-      </w:r>
-    </w:p>
-    <w:p>
-      <w:r>
-        <w:t xml:space="preserve">La partie est terminée dès qu'un joueur </w:t>
-      </w:r>
-      <w:r>
-        <w:t>a</w:t>
-      </w:r>
-      <w:r>
-        <w:t xml:space="preserve"> construit le fameux </w:t>
-      </w:r>
-      <w:proofErr w:type="spellStart"/>
-      <w:r>
-        <w:t>TrainKiVol</w:t>
-      </w:r>
-      <w:proofErr w:type="spellEnd"/>
-      <w:r>
-        <w:t xml:space="preserve">. </w:t>
-      </w:r>
-    </w:p>
-    <w:p>
-      <w:r>
-        <w:t>Pour cela, il doit avoir réuni</w:t>
-      </w:r>
-      <w:r>
-        <w:t xml:space="preserve"> les </w:t>
-      </w:r>
-      <w:r>
-        <w:t xml:space="preserve">inventions nécessaires qui sont : un train, une radio, </w:t>
-      </w:r>
-      <w:r>
-        <w:t>u</w:t>
-      </w:r>
-      <w:r>
-        <w:t xml:space="preserve">n </w:t>
-      </w:r>
-      <w:r>
-        <w:t>convecteur</w:t>
-      </w:r>
-      <w:r>
-        <w:t xml:space="preserve"> temporel ainsi qu'un </w:t>
-      </w:r>
-      <w:proofErr w:type="spellStart"/>
-      <w:r>
-        <w:t>H</w:t>
-      </w:r>
-      <w:r>
-        <w:t>overboard</w:t>
-      </w:r>
-      <w:proofErr w:type="spellEnd"/>
-      <w:r>
-        <w:t>.</w:t>
-      </w:r>
-    </w:p>
-    <w:p/>
-    <w:p>
-      <w:pPr>
-        <w:pStyle w:val="Titre2"/>
-      </w:pPr>
-    </w:p>
-    <w:p/>
-    <w:p>
-      <w:pPr>
-        <w:pStyle w:val="Titre2"/>
-      </w:pPr>
-      <w:r>
-        <w:t>Déplacement entre plateaux</w:t>
-      </w:r>
-    </w:p>
-    <w:p>
-      <w:r>
-        <w:t>Pour avoir accès à toutes les ressources, les joueurs devron</w:t>
-      </w:r>
-      <w:r>
-        <w:t>t</w:t>
-      </w:r>
-      <w:r>
-        <w:t xml:space="preserve"> voyager dans le temps.</w:t>
-      </w:r>
-      <w:r>
-        <w:br/>
-        <w:t xml:space="preserve">Pour cela il </w:t>
-      </w:r>
-      <w:r>
-        <w:rPr>
-          <w:highlight w:val="yellow"/>
-        </w:rPr>
-        <w:t>est nécessaire qu'ils aient construit sur le plateau o</w:t>
-      </w:r>
-      <w:r>
-        <w:rPr>
-          <w:highlight w:val="yellow"/>
-        </w:rPr>
-        <w:t>ù</w:t>
-      </w:r>
-      <w:r>
-        <w:rPr>
-          <w:highlight w:val="yellow"/>
-        </w:rPr>
-        <w:t xml:space="preserve"> il</w:t>
-      </w:r>
-      <w:r>
-        <w:rPr>
-          <w:highlight w:val="yellow"/>
-        </w:rPr>
-        <w:t>s</w:t>
-      </w:r>
-      <w:r>
-        <w:rPr>
-          <w:highlight w:val="yellow"/>
-        </w:rPr>
-        <w:t xml:space="preserve"> se trouve</w:t>
-      </w:r>
-      <w:r>
-        <w:rPr>
-          <w:highlight w:val="yellow"/>
-        </w:rPr>
-        <w:t>nt</w:t>
-      </w:r>
-      <w:r>
-        <w:rPr>
-          <w:highlight w:val="yellow"/>
-        </w:rPr>
-        <w:t xml:space="preserve"> actuellement, une </w:t>
-      </w:r>
-      <w:r>
-        <w:rPr>
-          <w:highlight w:val="yellow"/>
-        </w:rPr>
-        <w:t>autoroute</w:t>
-      </w:r>
-      <w:r>
-        <w:rPr>
-          <w:highlight w:val="yellow"/>
-        </w:rPr>
-        <w:t xml:space="preserve"> rejoignant une </w:t>
-      </w:r>
-      <w:r>
-        <w:rPr>
-          <w:highlight w:val="yellow"/>
-        </w:rPr>
-        <w:t>extrémité</w:t>
-      </w:r>
-      <w:r>
-        <w:rPr>
-          <w:highlight w:val="yellow"/>
-        </w:rPr>
-        <w:t xml:space="preserve"> de la carte.</w:t>
-      </w:r>
-      <w:r>
-        <w:t xml:space="preserve"> </w:t>
-      </w:r>
-    </w:p>
-    <w:p>
-      <w:r>
-        <w:t>Le joueur</w:t>
-      </w:r>
-      <w:r>
-        <w:t xml:space="preserve"> pourra ainsi accéder à </w:t>
-      </w:r>
-      <w:r>
-        <w:t>l’époque suivante</w:t>
-      </w:r>
-      <w:r>
-        <w:t xml:space="preserve"> et arrivera sur un nouveau plateau. </w:t>
-      </w:r>
-      <w:r>
-        <w:t>Sa</w:t>
-      </w:r>
-      <w:r>
-        <w:t xml:space="preserve"> première colonie doit être placée sur un bord de l'hexagone </w:t>
-      </w:r>
-      <w:r>
-        <w:t>central</w:t>
-      </w:r>
-      <w:r>
-        <w:t xml:space="preserve">. </w:t>
-      </w:r>
-    </w:p>
-    <w:p/>
-    <w:p/>
-    <w:p/>
-    <w:p/>
-    <w:p/>
-    <w:p/>
-    <w:p/>
-    <w:p/>
-    <w:p/>
-    <w:p/>
-    <w:p/>
-    <w:p/>
-    <w:p/>
-    <w:p/>
-    <w:p/>
-    <w:p/>
-    <w:p/>
-    <w:p/>
-    <w:p/>
-    <w:p>
-      <w:pPr>
-        <w:pStyle w:val="Titre1"/>
-      </w:pPr>
-      <w:r>
-        <w:lastRenderedPageBreak/>
-        <w:t>Interface Graphique</w:t>
-      </w:r>
-    </w:p>
-    <w:p/>
-    <w:p>
-      <w:pPr>
-        <w:pStyle w:val="Titre2"/>
-      </w:pPr>
-      <w:r>
-        <w:t>Menu Principal</w:t>
-      </w:r>
-    </w:p>
-    <w:p/>
-    <w:p>
-      <w:r>
-        <w:t>Le menu principal s’affiche au lancement du programme, il propose de lancer une nouvelle partie, d’afficher les règles du jeu ou de quitter le programme. Ceci est susceptible d’évoluer quelque peu par la suite. Lorsque l’on choisit de créer une nouvelle partie, une petite fenêtre de paramètres s’ouvre pour déterminer le nombre de joueurs ainsi que leurs noms respectifs. (Voir figures suivantes)</w:t>
-      </w:r>
-      <w:r>
-        <w:rPr>
-          <w:noProof/>
-        </w:rPr>
-        <w:t xml:space="preserve"> </w:t>
-      </w:r>
-    </w:p>
-    <w:p>
       <w:r>
         <w:rPr>
           <w:noProof/>
           <w:lang w:eastAsia="fr-FR"/>
         </w:rPr>
+        <w:lastRenderedPageBreak/>
         <w:drawing>
-          <wp:anchor distT="0" distB="0" distL="114300" distR="114300" simplePos="0" relativeHeight="251720704" behindDoc="0" locked="0" layoutInCell="1" allowOverlap="1">
+          <wp:anchor distT="0" distB="0" distL="114300" distR="114300" simplePos="0" relativeHeight="251760640" behindDoc="0" locked="0" layoutInCell="1" allowOverlap="1" wp14:anchorId="7BFD8B84" wp14:editId="48DE45E2">
             <wp:simplePos x="0" y="0"/>
             <wp:positionH relativeFrom="column">
-              <wp:posOffset>3434080</wp:posOffset>
+              <wp:posOffset>3592195</wp:posOffset>
             </wp:positionH>
             <wp:positionV relativeFrom="paragraph">
-              <wp:posOffset>8890</wp:posOffset>
+              <wp:posOffset>-726488</wp:posOffset>
             </wp:positionV>
-            <wp:extent cx="2820670" cy="2257425"/>
+            <wp:extent cx="1285240" cy="1285240"/>
             <wp:effectExtent l="0" t="0" r="0" b="0"/>
             <wp:wrapNone/>
-            <wp:docPr id="3" name="Picture 3"/>
+            <wp:docPr id="25" name="Image 25" descr="C:\Users\Valentin\Desktop\Back-to-the-Catan\src\textures\voleur.png"/>
             <wp:cNvGraphicFramePr>
               <a:graphicFrameLocks xmlns:a="http://schemas.openxmlformats.org/drawingml/2006/main" noChangeAspect="1"/>
             </wp:cNvGraphicFramePr>
@@ -1726,14 +1066,528 @@
               <a:graphicData uri="http://schemas.openxmlformats.org/drawingml/2006/picture">
                 <pic:pic xmlns:pic="http://schemas.openxmlformats.org/drawingml/2006/picture">
                   <pic:nvPicPr>
-                    <pic:cNvPr id="0" name="ScreenParametresPartie.png"/>
+                    <pic:cNvPr id="0" name="Picture 1" descr="C:\Users\Valentin\Desktop\Back-to-the-Catan\src\textures\voleur.png"/>
+                    <pic:cNvPicPr>
+                      <a:picLocks noChangeAspect="1" noChangeArrowheads="1"/>
+                    </pic:cNvPicPr>
+                  </pic:nvPicPr>
+                  <pic:blipFill>
+                    <a:blip r:embed="rId20">
+                      <a:extLst>
+                        <a:ext uri="{28A0092B-C50C-407E-A947-70E740481C1C}">
+                          <a14:useLocalDpi xmlns:a14="http://schemas.microsoft.com/office/drawing/2010/main" val="0"/>
+                        </a:ext>
+                      </a:extLst>
+                    </a:blip>
+                    <a:srcRect/>
+                    <a:stretch>
+                      <a:fillRect/>
+                    </a:stretch>
+                  </pic:blipFill>
+                  <pic:spPr bwMode="auto">
+                    <a:xfrm>
+                      <a:off x="0" y="0"/>
+                      <a:ext cx="1285240" cy="1285240"/>
+                    </a:xfrm>
+                    <a:prstGeom prst="rect">
+                      <a:avLst/>
+                    </a:prstGeom>
+                    <a:noFill/>
+                    <a:ln>
+                      <a:noFill/>
+                    </a:ln>
+                  </pic:spPr>
+                </pic:pic>
+              </a:graphicData>
+            </a:graphic>
+            <wp14:sizeRelH relativeFrom="page">
+              <wp14:pctWidth>0</wp14:pctWidth>
+            </wp14:sizeRelH>
+            <wp14:sizeRelV relativeFrom="page">
+              <wp14:pctHeight>0</wp14:pctHeight>
+            </wp14:sizeRelV>
+          </wp:anchor>
+        </w:drawing>
+      </w:r>
+      <w:r>
+        <w:t xml:space="preserve">Voleur </w:t>
+      </w:r>
+      <w:r>
+        <w:t> </w:t>
+      </w:r>
+    </w:p>
+    <w:p>
+      <w:pPr>
+        <w:rPr>
+          <w:highlight w:val="green"/>
+        </w:rPr>
+      </w:pPr>
+    </w:p>
+    <w:p>
+      <w:r>
+        <w:rPr>
+          <w:noProof/>
+        </w:rPr>
+        <w:pict>
+          <v:shape id="_x0000_s1069" type="#_x0000_t202" style="position:absolute;left:0;text-align:left;margin-left:282.25pt;margin-top:2.15pt;width:101.2pt;height:21pt;z-index:251762688;mso-position-horizontal-relative:text;mso-position-vertical-relative:text" stroked="f">
+            <v:textbox style="mso-fit-shape-to-text:t" inset="0,0,0,0">
+              <w:txbxContent>
+                <w:p>
+                  <w:pPr>
+                    <w:pStyle w:val="Lgende"/>
+                    <w:rPr>
+                      <w:noProof/>
+                    </w:rPr>
+                  </w:pPr>
+                  <w:r>
+                    <w:t>Voleur/</w:t>
+                  </w:r>
+                  <w:proofErr w:type="spellStart"/>
+                  <w:r>
+                    <w:t>Biff</w:t>
+                  </w:r>
+                  <w:proofErr w:type="spellEnd"/>
+                </w:p>
+              </w:txbxContent>
+            </v:textbox>
+          </v:shape>
+        </w:pict>
+      </w:r>
+      <w:r>
+        <w:t>Le voleur (</w:t>
+      </w:r>
+      <w:proofErr w:type="spellStart"/>
+      <w:r>
+        <w:t>B</w:t>
+      </w:r>
+      <w:r>
+        <w:t>i</w:t>
+      </w:r>
+      <w:r>
+        <w:t>ff</w:t>
+      </w:r>
+      <w:proofErr w:type="spellEnd"/>
+      <w:r>
+        <w:t xml:space="preserve"> </w:t>
+      </w:r>
+      <w:proofErr w:type="spellStart"/>
+      <w:r>
+        <w:t>Tannen</w:t>
+      </w:r>
+      <w:proofErr w:type="spellEnd"/>
+      <w:r>
+        <w:t xml:space="preserve">) est présent sur chaque plateau. </w:t>
+      </w:r>
+      <w:bookmarkStart w:id="0" w:name="_GoBack"/>
+      <w:bookmarkEnd w:id="0"/>
+    </w:p>
+    <w:p>
+      <w:r>
+        <w:t>Lorsqu’il est positionné sur un hexagone, celui-ci ne produit pas de ressources. Il est initialement positionné sur l’hexagone central.</w:t>
+      </w:r>
+    </w:p>
+    <w:p>
+      <w:pPr>
+        <w:pStyle w:val="Titre3"/>
+      </w:pPr>
+      <w:r>
+        <w:t>Déplacement :</w:t>
+      </w:r>
+    </w:p>
+    <w:p/>
+    <w:p>
+      <w:r>
+        <w:t xml:space="preserve">Il est possible de déplacer le voleur en récupérant une carte prévue à cet effet. </w:t>
+      </w:r>
+    </w:p>
+    <w:p>
+      <w:pPr>
+        <w:pStyle w:val="Titre2"/>
+      </w:pPr>
+      <w:r>
+        <w:t xml:space="preserve">Cartes </w:t>
+      </w:r>
+    </w:p>
+    <w:p/>
+    <w:p>
+      <w:r>
+        <w:t xml:space="preserve">Les cartes peuvent être achetées en dépensant des ressources. </w:t>
+      </w:r>
+      <w:r>
+        <w:t xml:space="preserve">Elles peuvent être utilisées </w:t>
+      </w:r>
+      <w:r>
+        <w:t xml:space="preserve">à partir de </w:t>
+      </w:r>
+      <w:r>
+        <w:t xml:space="preserve"> l’achat de celles-ci.</w:t>
+      </w:r>
+      <w:r>
+        <w:t xml:space="preserve"> </w:t>
+      </w:r>
+      <w:r>
+        <w:t>Il existe deux types de cartes :</w:t>
+      </w:r>
+    </w:p>
+    <w:p>
+      <w:r>
+        <w:rPr>
+          <w:b/>
+        </w:rPr>
+        <w:t xml:space="preserve">Coût : </w:t>
+      </w:r>
+      <w:r>
+        <w:t>2 ressources spécifiques différentes d’une même époque.</w:t>
+      </w:r>
+    </w:p>
+    <w:p/>
+    <w:p>
+      <w:pPr>
+        <w:pStyle w:val="Titre3"/>
+      </w:pPr>
+      <w:r>
+        <w:t>Déplacement du voleur :</w:t>
+      </w:r>
+    </w:p>
+    <w:p/>
+    <w:p>
+      <w:pPr>
+        <w:rPr>
+          <w:b/>
+        </w:rPr>
+      </w:pPr>
+      <w:r>
+        <w:rPr>
+          <w:b/>
+        </w:rPr>
+        <w:t xml:space="preserve">Description : </w:t>
+      </w:r>
+      <w:r>
+        <w:t>Elle permet de déplacer le voleur sur n’importe quel hexagone ressource.</w:t>
+      </w:r>
+    </w:p>
+    <w:p>
+      <w:pPr>
+        <w:pStyle w:val="Titre3"/>
+      </w:pPr>
+      <w:r>
+        <w:t>Développement :</w:t>
+      </w:r>
+    </w:p>
+    <w:p/>
+    <w:p>
+      <w:pPr>
+        <w:rPr>
+          <w:b/>
+        </w:rPr>
+      </w:pPr>
+      <w:r>
+        <w:rPr>
+          <w:b/>
+        </w:rPr>
+        <w:t>Description :</w:t>
+      </w:r>
+      <w:r>
+        <w:t xml:space="preserve"> Elle permet de construire deux routes </w:t>
+      </w:r>
+      <w:r>
+        <w:t>sans dépenser de ressources</w:t>
+      </w:r>
+      <w:r>
+        <w:t>. Au moment où la carte est tirée, les deux routes sont automatiquement ajoutées à l’inventaire du joueur.</w:t>
+      </w:r>
+    </w:p>
+    <w:p>
+      <w:pPr>
+        <w:rPr>
+          <w:b/>
+        </w:rPr>
+      </w:pPr>
+    </w:p>
+    <w:p/>
+    <w:p/>
+    <w:p/>
+    <w:p/>
+    <w:p/>
+    <w:p/>
+    <w:p>
+      <w:pPr>
+        <w:pStyle w:val="Titre1"/>
+      </w:pPr>
+      <w:r>
+        <w:lastRenderedPageBreak/>
+        <w:t>Règles du jeu</w:t>
+      </w:r>
+    </w:p>
+    <w:p/>
+    <w:p>
+      <w:pPr>
+        <w:pStyle w:val="Titre2"/>
+      </w:pPr>
+      <w:r>
+        <w:t>Début de partie</w:t>
+      </w:r>
+    </w:p>
+    <w:p>
+      <w:r>
+        <w:t xml:space="preserve">Au lancement de la partie, </w:t>
+      </w:r>
+      <w:r>
+        <w:t>q</w:t>
+      </w:r>
+      <w:r>
+        <w:t>u</w:t>
+      </w:r>
+      <w:r>
+        <w:t>atre</w:t>
+      </w:r>
+      <w:r>
+        <w:t xml:space="preserve"> plateaux sont créé</w:t>
+      </w:r>
+      <w:r>
+        <w:t>s. Ils possèdent tous une époque propre et donc certaines ressources différentes. Tous les points et toutes les arêtes sont vides et n'appartiennent à personne.</w:t>
+      </w:r>
+    </w:p>
+    <w:p>
+      <w:r>
+        <w:t xml:space="preserve">Le premier tour de jeu </w:t>
+      </w:r>
+      <w:r>
+        <w:t>est différent des autres tours.</w:t>
+      </w:r>
+      <w:r>
+        <w:br/>
+        <w:t>Lors du premier tour, chacun des joueurs doit construire un village sut un des points de l’hexagone central.</w:t>
+      </w:r>
+    </w:p>
+    <w:p/>
+    <w:p>
+      <w:pPr>
+        <w:pStyle w:val="Titre2"/>
+      </w:pPr>
+      <w:r>
+        <w:t>Déroulement du jeu</w:t>
+      </w:r>
+    </w:p>
+    <w:p>
+      <w:r>
+        <w:t xml:space="preserve">Lorsque c'est à un joueur de jouer, celui-ci lance les deux dés. </w:t>
+      </w:r>
+    </w:p>
+    <w:p>
+      <w:r>
+        <w:t>Le résultat indique le numéro des cases pour lesquelles</w:t>
+      </w:r>
+      <w:r>
+        <w:t xml:space="preserve"> </w:t>
+      </w:r>
+      <w:r>
+        <w:t xml:space="preserve">les propriétaires de villages adjacents récupèrent des ressources. </w:t>
+      </w:r>
+    </w:p>
+    <w:p>
+      <w:r>
+        <w:t>L</w:t>
+      </w:r>
+      <w:r>
+        <w:t>e joue</w:t>
+      </w:r>
+      <w:r>
+        <w:t>u</w:t>
+      </w:r>
+      <w:r>
+        <w:t xml:space="preserve">r peut ensuite faire des propositions d'échange avec d'autres joueurs </w:t>
+      </w:r>
+      <w:r>
+        <w:t xml:space="preserve">pour essayer de récupérer les ressources qu'il lui manque. </w:t>
+      </w:r>
+    </w:p>
+    <w:p>
+      <w:r>
+        <w:t xml:space="preserve">Enfin, le joueur peut construire des villes, villages, routes, autoroutes (Obligatoirement au bout d’une de ses routes ou de l’hexagone central) et des inventions ou acheter des cartes. </w:t>
+      </w:r>
+    </w:p>
+    <w:p>
+      <w:r>
+        <w:t>Il peut également jouer une carte pour déplacer le voleur.</w:t>
+      </w:r>
+    </w:p>
+    <w:p/>
+    <w:p>
+      <w:pPr>
+        <w:pStyle w:val="Titre2"/>
+      </w:pPr>
+      <w:r>
+        <w:t>Déplacement entre plateaux</w:t>
+      </w:r>
+    </w:p>
+    <w:p>
+      <w:r>
+        <w:t>Pour avoir accès à toutes les ressources, les joueurs devront voyager dans le temps.</w:t>
+      </w:r>
+      <w:r>
+        <w:br/>
+        <w:t xml:space="preserve">Pour cela il </w:t>
+      </w:r>
+      <w:r>
+        <w:t>est nécessaire qu'ils aient construit sur le plateau où ils se trouvent actuellement, une autoroute rejoignant une case Périphérique.</w:t>
+      </w:r>
+      <w:r>
+        <w:t xml:space="preserve"> </w:t>
+      </w:r>
+    </w:p>
+    <w:p>
+      <w:r>
+        <w:t xml:space="preserve">Le joueur pourra ainsi accéder à l’époque suivante et arrivera sur un nouveau plateau. Sa première colonie doit être placée sur un bord de l'hexagone central. </w:t>
+      </w:r>
+    </w:p>
+    <w:p/>
+    <w:p>
+      <w:pPr>
+        <w:pStyle w:val="Titre2"/>
+      </w:pPr>
+      <w:r>
+        <w:t>Fin de la partie</w:t>
+      </w:r>
+    </w:p>
+    <w:p>
+      <w:r>
+        <w:t xml:space="preserve">La partie est terminée dès qu'un joueur </w:t>
+      </w:r>
+      <w:r>
+        <w:t>a</w:t>
+      </w:r>
+      <w:r>
+        <w:t xml:space="preserve"> construit le fameux </w:t>
+      </w:r>
+      <w:proofErr w:type="spellStart"/>
+      <w:r>
+        <w:t>TrainKiVol</w:t>
+      </w:r>
+      <w:proofErr w:type="spellEnd"/>
+      <w:r>
+        <w:t xml:space="preserve">. </w:t>
+      </w:r>
+    </w:p>
+    <w:p>
+      <w:r>
+        <w:t>Pour cela, il doit avoir réuni</w:t>
+      </w:r>
+      <w:r>
+        <w:t xml:space="preserve"> les </w:t>
+      </w:r>
+      <w:r>
+        <w:t xml:space="preserve">inventions nécessaires qui sont : un train, une radio, </w:t>
+      </w:r>
+      <w:r>
+        <w:t>u</w:t>
+      </w:r>
+      <w:r>
+        <w:t xml:space="preserve">n </w:t>
+      </w:r>
+      <w:r>
+        <w:t>convecteur</w:t>
+      </w:r>
+      <w:r>
+        <w:t xml:space="preserve"> temporel ainsi qu'un </w:t>
+      </w:r>
+      <w:proofErr w:type="spellStart"/>
+      <w:r>
+        <w:t>H</w:t>
+      </w:r>
+      <w:r>
+        <w:t>overboard</w:t>
+      </w:r>
+      <w:proofErr w:type="spellEnd"/>
+      <w:r>
+        <w:t>.</w:t>
+      </w:r>
+    </w:p>
+    <w:p>
+      <w:r>
+        <w:lastRenderedPageBreak/>
+        <w:t xml:space="preserve">Dès que l’un des joueurs a réuni les quatre inventions, le </w:t>
+      </w:r>
+      <w:proofErr w:type="spellStart"/>
+      <w:r>
+        <w:t>TrainKiVol</w:t>
+      </w:r>
+      <w:proofErr w:type="spellEnd"/>
+      <w:r>
+        <w:t xml:space="preserve"> est automatiquement construit, le jeu s’arrête et le possesseur du </w:t>
+      </w:r>
+      <w:proofErr w:type="spellStart"/>
+      <w:r>
+        <w:t>TrainKivol</w:t>
+      </w:r>
+      <w:proofErr w:type="spellEnd"/>
+      <w:r>
+        <w:t xml:space="preserve"> est déclaré vainqueur.</w:t>
+      </w:r>
+    </w:p>
+    <w:p>
+      <w:pPr>
+        <w:pStyle w:val="Titre1"/>
+      </w:pPr>
+      <w:r>
+        <w:t>Interface Graphique</w:t>
+      </w:r>
+    </w:p>
+    <w:p/>
+    <w:p>
+      <w:pPr>
+        <w:pStyle w:val="Titre2"/>
+      </w:pPr>
+      <w:r>
+        <w:t>Menu Principal</w:t>
+      </w:r>
+    </w:p>
+    <w:p/>
+    <w:p>
+      <w:r>
+        <w:t>Le menu principal s’affiche au lancement du programme, il propose de lancer une nouvelle partie, d’afficher les règles du jeu ou de quitter le programme. Ceci est susceptible d’évoluer quelque peu par la suite. Lorsque l’on choisit de créer une nouvelle partie, une petite fenêtre de paramètres s’ouvre pour déterminer le nombre de joueurs ainsi que leurs noms respectifs. (Voir figures suivantes)</w:t>
+      </w:r>
+      <w:r>
+        <w:rPr>
+          <w:noProof/>
+        </w:rPr>
+        <w:t xml:space="preserve"> </w:t>
+      </w:r>
+    </w:p>
+    <w:p>
+      <w:r>
+        <w:rPr>
+          <w:noProof/>
+          <w:lang w:eastAsia="fr-FR"/>
+        </w:rPr>
+        <w:drawing>
+          <wp:anchor distT="0" distB="0" distL="114300" distR="114300" simplePos="0" relativeHeight="251740160" behindDoc="0" locked="0" layoutInCell="1" allowOverlap="1" wp14:anchorId="455B13B1" wp14:editId="520F34DC">
+            <wp:simplePos x="0" y="0"/>
+            <wp:positionH relativeFrom="column">
+              <wp:posOffset>3412933</wp:posOffset>
+            </wp:positionH>
+            <wp:positionV relativeFrom="paragraph">
+              <wp:posOffset>5715</wp:posOffset>
+            </wp:positionV>
+            <wp:extent cx="2897144" cy="2260121"/>
+            <wp:effectExtent l="0" t="0" r="0" b="0"/>
+            <wp:wrapNone/>
+            <wp:docPr id="14" name="Image 14"/>
+            <wp:cNvGraphicFramePr>
+              <a:graphicFrameLocks xmlns:a="http://schemas.openxmlformats.org/drawingml/2006/main" noChangeAspect="1"/>
+            </wp:cNvGraphicFramePr>
+            <a:graphic xmlns:a="http://schemas.openxmlformats.org/drawingml/2006/main">
+              <a:graphicData uri="http://schemas.openxmlformats.org/drawingml/2006/picture">
+                <pic:pic xmlns:pic="http://schemas.openxmlformats.org/drawingml/2006/picture">
+                  <pic:nvPicPr>
+                    <pic:cNvPr id="0" name=""/>
                     <pic:cNvPicPr/>
                   </pic:nvPicPr>
                   <pic:blipFill>
-                    <a:blip r:embed="rId19" cstate="print">
+                    <a:blip r:embed="rId21">
                       <a:extLst>
                         <a:ext uri="{28A0092B-C50C-407E-A947-70E740481C1C}">
-                          <a14:useLocalDpi xmlns="" xmlns:wpc="http://schemas.microsoft.com/office/word/2010/wordprocessingCanvas" xmlns:mc="http://schemas.openxmlformats.org/markup-compatibility/2006" xmlns:o="urn:schemas-microsoft-com:office:office" xmlns:v="urn:schemas-microsoft-com:vml" xmlns:wp14="http://schemas.microsoft.com/office/word/2010/wordprocessingDrawing" xmlns:w10="urn:schemas-microsoft-com:office:word" xmlns:w="http://schemas.openxmlformats.org/wordprocessingml/2006/main" xmlns:w14="http://schemas.microsoft.com/office/word/2010/wordml" xmlns:wpg="http://schemas.microsoft.com/office/word/2010/wordprocessingGroup" xmlns:wpi="http://schemas.microsoft.com/office/word/2010/wordprocessingInk" xmlns:wps="http://schemas.microsoft.com/office/word/2010/wordprocessingShape" xmlns:a14="http://schemas.microsoft.com/office/drawing/2010/main" val="0"/>
+                          <a14:useLocalDpi xmlns:a14="http://schemas.microsoft.com/office/drawing/2010/main" val="0"/>
                         </a:ext>
                       </a:extLst>
                     </a:blip>
@@ -1744,7 +1598,7 @@
                   <pic:spPr>
                     <a:xfrm>
                       <a:off x="0" y="0"/>
-                      <a:ext cx="2820670" cy="2257425"/>
+                      <a:ext cx="2897144" cy="2260121"/>
                     </a:xfrm>
                     <a:prstGeom prst="rect">
                       <a:avLst/>
@@ -1753,6 +1607,12 @@
                 </pic:pic>
               </a:graphicData>
             </a:graphic>
+            <wp14:sizeRelH relativeFrom="page">
+              <wp14:pctWidth>0</wp14:pctWidth>
+            </wp14:sizeRelH>
+            <wp14:sizeRelV relativeFrom="page">
+              <wp14:pctHeight>0</wp14:pctHeight>
+            </wp14:sizeRelV>
           </wp:anchor>
         </w:drawing>
       </w:r>
@@ -1762,18 +1622,18 @@
           <w:lang w:eastAsia="fr-FR"/>
         </w:rPr>
         <w:drawing>
-          <wp:anchor distT="0" distB="0" distL="114300" distR="114300" simplePos="0" relativeHeight="251719680" behindDoc="0" locked="0" layoutInCell="1" allowOverlap="1">
+          <wp:anchor distT="0" distB="0" distL="114300" distR="114300" simplePos="0" relativeHeight="251739136" behindDoc="0" locked="0" layoutInCell="1" allowOverlap="1" wp14:anchorId="2C6BAFB1" wp14:editId="3A3FF5FD">
             <wp:simplePos x="0" y="0"/>
             <wp:positionH relativeFrom="column">
-              <wp:posOffset>-356870</wp:posOffset>
+              <wp:posOffset>-356331</wp:posOffset>
             </wp:positionH>
             <wp:positionV relativeFrom="paragraph">
-              <wp:posOffset>8890</wp:posOffset>
+              <wp:posOffset>5763</wp:posOffset>
             </wp:positionV>
-            <wp:extent cx="3589020" cy="2257425"/>
-            <wp:effectExtent l="476250" t="438150" r="792480" b="752475"/>
+            <wp:extent cx="3598290" cy="2260121"/>
+            <wp:effectExtent l="0" t="0" r="0" b="0"/>
             <wp:wrapNone/>
-            <wp:docPr id="2" name="Picture 2"/>
+            <wp:docPr id="13" name="Image 13"/>
             <wp:cNvGraphicFramePr>
               <a:graphicFrameLocks xmlns:a="http://schemas.openxmlformats.org/drawingml/2006/main" noChangeAspect="1"/>
             </wp:cNvGraphicFramePr>
@@ -1781,14 +1641,14 @@
               <a:graphicData uri="http://schemas.openxmlformats.org/drawingml/2006/picture">
                 <pic:pic xmlns:pic="http://schemas.openxmlformats.org/drawingml/2006/picture">
                   <pic:nvPicPr>
-                    <pic:cNvPr id="0" name="ScreenMenuPrincipal.png"/>
+                    <pic:cNvPr id="0" name=""/>
                     <pic:cNvPicPr/>
                   </pic:nvPicPr>
                   <pic:blipFill>
-                    <a:blip r:embed="rId20" cstate="print">
+                    <a:blip r:embed="rId22" cstate="print">
                       <a:extLst>
                         <a:ext uri="{28A0092B-C50C-407E-A947-70E740481C1C}">
-                          <a14:useLocalDpi xmlns="" xmlns:wpc="http://schemas.microsoft.com/office/word/2010/wordprocessingCanvas" xmlns:mc="http://schemas.openxmlformats.org/markup-compatibility/2006" xmlns:o="urn:schemas-microsoft-com:office:office" xmlns:v="urn:schemas-microsoft-com:vml" xmlns:wp14="http://schemas.microsoft.com/office/word/2010/wordprocessingDrawing" xmlns:w10="urn:schemas-microsoft-com:office:word" xmlns:w="http://schemas.openxmlformats.org/wordprocessingml/2006/main" xmlns:w14="http://schemas.microsoft.com/office/word/2010/wordml" xmlns:wpg="http://schemas.microsoft.com/office/word/2010/wordprocessingGroup" xmlns:wpi="http://schemas.microsoft.com/office/word/2010/wordprocessingInk" xmlns:wps="http://schemas.microsoft.com/office/word/2010/wordprocessingShape" xmlns:a14="http://schemas.microsoft.com/office/drawing/2010/main" val="0"/>
+                          <a14:useLocalDpi xmlns:a14="http://schemas.microsoft.com/office/drawing/2010/main" val="0"/>
                         </a:ext>
                       </a:extLst>
                     </a:blip>
@@ -1799,33 +1659,21 @@
                   <pic:spPr>
                     <a:xfrm>
                       <a:off x="0" y="0"/>
-                      <a:ext cx="3589020" cy="2257425"/>
+                      <a:ext cx="3604305" cy="2263899"/>
                     </a:xfrm>
                     <a:prstGeom prst="rect">
                       <a:avLst/>
                     </a:prstGeom>
-                    <a:solidFill>
-                      <a:srgbClr val="000000">
-                        <a:shade val="95000"/>
-                      </a:srgbClr>
-                    </a:solidFill>
-                    <a:ln w="444500" cap="sq">
-                      <a:solidFill>
-                        <a:srgbClr val="000000"/>
-                      </a:solidFill>
-                      <a:miter lim="800000"/>
-                    </a:ln>
-                    <a:effectLst>
-                      <a:outerShdw blurRad="254000" dist="190500" dir="2700000" sy="90000" algn="bl" rotWithShape="0">
-                        <a:srgbClr val="000000">
-                          <a:alpha val="40000"/>
-                        </a:srgbClr>
-                      </a:outerShdw>
-                    </a:effectLst>
                   </pic:spPr>
                 </pic:pic>
               </a:graphicData>
             </a:graphic>
+            <wp14:sizeRelH relativeFrom="page">
+              <wp14:pctWidth>0</wp14:pctWidth>
+            </wp14:sizeRelH>
+            <wp14:sizeRelV relativeFrom="page">
+              <wp14:pctHeight>0</wp14:pctHeight>
+            </wp14:sizeRelV>
           </wp:anchor>
         </w:drawing>
       </w:r>
@@ -1896,21 +1744,45 @@
       <w:r>
         <w:rPr>
           <w:noProof/>
+        </w:rPr>
+        <w:pict>
+          <v:shape id="_x0000_s1064" type="#_x0000_t202" style="position:absolute;left:0;text-align:left;margin-left:77.85pt;margin-top:231.65pt;width:357.95pt;height:.05pt;z-index:251743232;mso-position-horizontal-relative:text;mso-position-vertical-relative:text" stroked="f">
+            <v:textbox style="mso-fit-shape-to-text:t" inset="0,0,0,0">
+              <w:txbxContent>
+                <w:p>
+                  <w:pPr>
+                    <w:pStyle w:val="Lgende"/>
+                    <w:rPr>
+                      <w:noProof/>
+                    </w:rPr>
+                  </w:pPr>
+                  <w:r>
+                    <w:t>Figure 3 : Ecran de jeu principal</w:t>
+                  </w:r>
+                </w:p>
+              </w:txbxContent>
+            </v:textbox>
+          </v:shape>
+        </w:pict>
+      </w:r>
+      <w:r>
+        <w:rPr>
+          <w:noProof/>
           <w:lang w:eastAsia="fr-FR"/>
         </w:rPr>
         <w:drawing>
-          <wp:anchor distT="0" distB="0" distL="114300" distR="114300" simplePos="0" relativeHeight="251725824" behindDoc="0" locked="0" layoutInCell="1" allowOverlap="1">
+          <wp:anchor distT="0" distB="0" distL="114300" distR="114300" simplePos="0" relativeHeight="251741184" behindDoc="0" locked="0" layoutInCell="1" allowOverlap="1" wp14:anchorId="42CCB8D6" wp14:editId="42DBBFFC">
             <wp:simplePos x="0" y="0"/>
             <wp:positionH relativeFrom="column">
-              <wp:posOffset>986155</wp:posOffset>
+              <wp:posOffset>988695</wp:posOffset>
             </wp:positionH>
             <wp:positionV relativeFrom="paragraph">
-              <wp:posOffset>128270</wp:posOffset>
+              <wp:posOffset>118206</wp:posOffset>
             </wp:positionV>
-            <wp:extent cx="4533900" cy="2843473"/>
+            <wp:extent cx="4545965" cy="2766695"/>
             <wp:effectExtent l="0" t="0" r="0" b="0"/>
             <wp:wrapNone/>
-            <wp:docPr id="4" name="Picture 4"/>
+            <wp:docPr id="15" name="Image 15"/>
             <wp:cNvGraphicFramePr>
               <a:graphicFrameLocks xmlns:a="http://schemas.openxmlformats.org/drawingml/2006/main" noChangeAspect="1"/>
             </wp:cNvGraphicFramePr>
@@ -1918,14 +1790,14 @@
               <a:graphicData uri="http://schemas.openxmlformats.org/drawingml/2006/picture">
                 <pic:pic xmlns:pic="http://schemas.openxmlformats.org/drawingml/2006/picture">
                   <pic:nvPicPr>
-                    <pic:cNvPr id="0" name="screenEcranJeuGlobal.png"/>
+                    <pic:cNvPr id="0" name=""/>
                     <pic:cNvPicPr/>
                   </pic:nvPicPr>
                   <pic:blipFill>
-                    <a:blip r:embed="rId21" cstate="print">
+                    <a:blip r:embed="rId23" cstate="print">
                       <a:extLst>
                         <a:ext uri="{28A0092B-C50C-407E-A947-70E740481C1C}">
-                          <a14:useLocalDpi xmlns="" xmlns:wpc="http://schemas.microsoft.com/office/word/2010/wordprocessingCanvas" xmlns:mc="http://schemas.openxmlformats.org/markup-compatibility/2006" xmlns:o="urn:schemas-microsoft-com:office:office" xmlns:v="urn:schemas-microsoft-com:vml" xmlns:wp14="http://schemas.microsoft.com/office/word/2010/wordprocessingDrawing" xmlns:w10="urn:schemas-microsoft-com:office:word" xmlns:w="http://schemas.openxmlformats.org/wordprocessingml/2006/main" xmlns:w14="http://schemas.microsoft.com/office/word/2010/wordml" xmlns:wpg="http://schemas.microsoft.com/office/word/2010/wordprocessingGroup" xmlns:wpi="http://schemas.microsoft.com/office/word/2010/wordprocessingInk" xmlns:wps="http://schemas.microsoft.com/office/word/2010/wordprocessingShape" xmlns:a14="http://schemas.microsoft.com/office/drawing/2010/main" val="0"/>
+                          <a14:useLocalDpi xmlns:a14="http://schemas.microsoft.com/office/drawing/2010/main" val="0"/>
                         </a:ext>
                       </a:extLst>
                     </a:blip>
@@ -1936,7 +1808,7 @@
                   <pic:spPr>
                     <a:xfrm>
                       <a:off x="0" y="0"/>
-                      <a:ext cx="4533900" cy="2843473"/>
+                      <a:ext cx="4545965" cy="2766695"/>
                     </a:xfrm>
                     <a:prstGeom prst="rect">
                       <a:avLst/>
@@ -1945,6 +1817,12 @@
                 </pic:pic>
               </a:graphicData>
             </a:graphic>
+            <wp14:sizeRelH relativeFrom="page">
+              <wp14:pctWidth>0</wp14:pctWidth>
+            </wp14:sizeRelH>
+            <wp14:sizeRelV relativeFrom="page">
+              <wp14:pctHeight>0</wp14:pctHeight>
+            </wp14:sizeRelV>
           </wp:anchor>
         </w:drawing>
       </w:r>
@@ -1955,11 +1833,9 @@
     <w:p/>
     <w:p/>
     <w:p/>
-    <w:p/>
-    <w:p/>
-    <w:p/>
-    <w:p>
-      <w:r>
+    <w:p>
+      <w:r>
+        <w:lastRenderedPageBreak/>
         <w:t xml:space="preserve">Après avoir cliqué sur le bouton « Valider », l’écran de jeu s’affiche, il est divisé en </w:t>
       </w:r>
       <w:r>
@@ -1987,10 +1863,207 @@
       <w:r>
         <w:rPr>
           <w:noProof/>
+          <w:lang w:eastAsia="fr-FR"/>
+        </w:rPr>
+        <w:drawing>
+          <wp:anchor distT="0" distB="0" distL="114300" distR="114300" simplePos="0" relativeHeight="251746304" behindDoc="0" locked="0" layoutInCell="1" allowOverlap="1" wp14:anchorId="03610303" wp14:editId="3BBD431C">
+            <wp:simplePos x="0" y="0"/>
+            <wp:positionH relativeFrom="column">
+              <wp:posOffset>18581</wp:posOffset>
+            </wp:positionH>
+            <wp:positionV relativeFrom="paragraph">
+              <wp:posOffset>48481</wp:posOffset>
+            </wp:positionV>
+            <wp:extent cx="1532286" cy="1610139"/>
+            <wp:effectExtent l="0" t="0" r="0" b="0"/>
+            <wp:wrapNone/>
+            <wp:docPr id="18" name="Image 18"/>
+            <wp:cNvGraphicFramePr>
+              <a:graphicFrameLocks xmlns:a="http://schemas.openxmlformats.org/drawingml/2006/main" noChangeAspect="1"/>
+            </wp:cNvGraphicFramePr>
+            <a:graphic xmlns:a="http://schemas.openxmlformats.org/drawingml/2006/main">
+              <a:graphicData uri="http://schemas.openxmlformats.org/drawingml/2006/picture">
+                <pic:pic xmlns:pic="http://schemas.openxmlformats.org/drawingml/2006/picture">
+                  <pic:nvPicPr>
+                    <pic:cNvPr id="0" name=""/>
+                    <pic:cNvPicPr/>
+                  </pic:nvPicPr>
+                  <pic:blipFill rotWithShape="1">
+                    <a:blip r:embed="rId24">
+                      <a:extLst>
+                        <a:ext uri="{28A0092B-C50C-407E-A947-70E740481C1C}">
+                          <a14:useLocalDpi xmlns:a14="http://schemas.microsoft.com/office/drawing/2010/main" val="0"/>
+                        </a:ext>
+                      </a:extLst>
+                    </a:blip>
+                    <a:srcRect l="1281" t="533"/>
+                    <a:stretch/>
+                  </pic:blipFill>
+                  <pic:spPr bwMode="auto">
+                    <a:xfrm>
+                      <a:off x="0" y="0"/>
+                      <a:ext cx="1534973" cy="1612963"/>
+                    </a:xfrm>
+                    <a:prstGeom prst="rect">
+                      <a:avLst/>
+                    </a:prstGeom>
+                    <a:ln>
+                      <a:noFill/>
+                    </a:ln>
+                    <a:extLst>
+                      <a:ext uri="{53640926-AAD7-44D8-BBD7-CCE9431645EC}">
+                        <a14:shadowObscured xmlns:a14="http://schemas.microsoft.com/office/drawing/2010/main"/>
+                      </a:ext>
+                    </a:extLst>
+                  </pic:spPr>
+                </pic:pic>
+              </a:graphicData>
+            </a:graphic>
+            <wp14:sizeRelH relativeFrom="page">
+              <wp14:pctWidth>0</wp14:pctWidth>
+            </wp14:sizeRelH>
+            <wp14:sizeRelV relativeFrom="page">
+              <wp14:pctHeight>0</wp14:pctHeight>
+            </wp14:sizeRelV>
+          </wp:anchor>
+        </w:drawing>
+      </w:r>
+      <w:r>
+        <w:rPr>
+          <w:noProof/>
+          <w:lang w:eastAsia="fr-FR"/>
+        </w:rPr>
+        <w:drawing>
+          <wp:anchor distT="0" distB="0" distL="114300" distR="114300" simplePos="0" relativeHeight="251745280" behindDoc="0" locked="0" layoutInCell="1" allowOverlap="1" wp14:anchorId="66C46BC7" wp14:editId="18678CA2">
+            <wp:simplePos x="0" y="0"/>
+            <wp:positionH relativeFrom="column">
+              <wp:posOffset>2075992</wp:posOffset>
+            </wp:positionH>
+            <wp:positionV relativeFrom="paragraph">
+              <wp:posOffset>45708</wp:posOffset>
+            </wp:positionV>
+            <wp:extent cx="1725283" cy="1501150"/>
+            <wp:effectExtent l="0" t="0" r="0" b="0"/>
+            <wp:wrapNone/>
+            <wp:docPr id="17" name="Image 17"/>
+            <wp:cNvGraphicFramePr>
+              <a:graphicFrameLocks xmlns:a="http://schemas.openxmlformats.org/drawingml/2006/main" noChangeAspect="1"/>
+            </wp:cNvGraphicFramePr>
+            <a:graphic xmlns:a="http://schemas.openxmlformats.org/drawingml/2006/main">
+              <a:graphicData uri="http://schemas.openxmlformats.org/drawingml/2006/picture">
+                <pic:pic xmlns:pic="http://schemas.openxmlformats.org/drawingml/2006/picture">
+                  <pic:nvPicPr>
+                    <pic:cNvPr id="0" name=""/>
+                    <pic:cNvPicPr/>
+                  </pic:nvPicPr>
+                  <pic:blipFill rotWithShape="1">
+                    <a:blip r:embed="rId25">
+                      <a:extLst>
+                        <a:ext uri="{28A0092B-C50C-407E-A947-70E740481C1C}">
+                          <a14:useLocalDpi xmlns:a14="http://schemas.microsoft.com/office/drawing/2010/main" val="0"/>
+                        </a:ext>
+                      </a:extLst>
+                    </a:blip>
+                    <a:srcRect l="1793"/>
+                    <a:stretch/>
+                  </pic:blipFill>
+                  <pic:spPr bwMode="auto">
+                    <a:xfrm>
+                      <a:off x="0" y="0"/>
+                      <a:ext cx="1725283" cy="1501150"/>
+                    </a:xfrm>
+                    <a:prstGeom prst="rect">
+                      <a:avLst/>
+                    </a:prstGeom>
+                    <a:ln>
+                      <a:noFill/>
+                    </a:ln>
+                    <a:extLst>
+                      <a:ext uri="{53640926-AAD7-44D8-BBD7-CCE9431645EC}">
+                        <a14:shadowObscured xmlns:a14="http://schemas.microsoft.com/office/drawing/2010/main"/>
+                      </a:ext>
+                    </a:extLst>
+                  </pic:spPr>
+                </pic:pic>
+              </a:graphicData>
+            </a:graphic>
+            <wp14:sizeRelH relativeFrom="page">
+              <wp14:pctWidth>0</wp14:pctWidth>
+            </wp14:sizeRelH>
+            <wp14:sizeRelV relativeFrom="page">
+              <wp14:pctHeight>0</wp14:pctHeight>
+            </wp14:sizeRelV>
+          </wp:anchor>
+        </w:drawing>
+      </w:r>
+      <w:r>
+        <w:rPr>
+          <w:noProof/>
+          <w:lang w:eastAsia="fr-FR"/>
+        </w:rPr>
+        <w:drawing>
+          <wp:anchor distT="0" distB="0" distL="114300" distR="114300" simplePos="0" relativeHeight="251744256" behindDoc="0" locked="0" layoutInCell="1" allowOverlap="1" wp14:anchorId="578AE670" wp14:editId="06B72A63">
+            <wp:simplePos x="0" y="0"/>
+            <wp:positionH relativeFrom="column">
+              <wp:posOffset>4129405</wp:posOffset>
+            </wp:positionH>
+            <wp:positionV relativeFrom="paragraph">
+              <wp:posOffset>190500</wp:posOffset>
+            </wp:positionV>
+            <wp:extent cx="1724660" cy="1477645"/>
+            <wp:effectExtent l="0" t="0" r="0" b="0"/>
+            <wp:wrapNone/>
+            <wp:docPr id="16" name="Image 16"/>
+            <wp:cNvGraphicFramePr>
+              <a:graphicFrameLocks xmlns:a="http://schemas.openxmlformats.org/drawingml/2006/main" noChangeAspect="1"/>
+            </wp:cNvGraphicFramePr>
+            <a:graphic xmlns:a="http://schemas.openxmlformats.org/drawingml/2006/main">
+              <a:graphicData uri="http://schemas.openxmlformats.org/drawingml/2006/picture">
+                <pic:pic xmlns:pic="http://schemas.openxmlformats.org/drawingml/2006/picture">
+                  <pic:nvPicPr>
+                    <pic:cNvPr id="0" name=""/>
+                    <pic:cNvPicPr/>
+                  </pic:nvPicPr>
+                  <pic:blipFill>
+                    <a:blip r:embed="rId26">
+                      <a:extLst>
+                        <a:ext uri="{28A0092B-C50C-407E-A947-70E740481C1C}">
+                          <a14:useLocalDpi xmlns:a14="http://schemas.microsoft.com/office/drawing/2010/main" val="0"/>
+                        </a:ext>
+                      </a:extLst>
+                    </a:blip>
+                    <a:stretch>
+                      <a:fillRect/>
+                    </a:stretch>
+                  </pic:blipFill>
+                  <pic:spPr>
+                    <a:xfrm>
+                      <a:off x="0" y="0"/>
+                      <a:ext cx="1724660" cy="1477645"/>
+                    </a:xfrm>
+                    <a:prstGeom prst="rect">
+                      <a:avLst/>
+                    </a:prstGeom>
+                  </pic:spPr>
+                </pic:pic>
+              </a:graphicData>
+            </a:graphic>
+            <wp14:sizeRelH relativeFrom="page">
+              <wp14:pctWidth>0</wp14:pctWidth>
+            </wp14:sizeRelH>
+            <wp14:sizeRelV relativeFrom="page">
+              <wp14:pctHeight>0</wp14:pctHeight>
+            </wp14:sizeRelV>
+          </wp:anchor>
+        </w:drawing>
+      </w:r>
+      <w:r>
+        <w:rPr>
+          <w:noProof/>
         </w:rPr>
         <w:pict>
-          <v:shape id="_x0000_s1060" type="#_x0000_t202" style="position:absolute;left:0;text-align:left;margin-left:163.45pt;margin-top:134.95pt;width:135.75pt;height:.05pt;z-index:251732992" stroked="f">
-            <v:textbox style="mso-fit-shape-to-text:t" inset="0,0,0,0">
+          <v:shape id="_x0000_s1060" type="#_x0000_t202" style="position:absolute;left:0;text-align:left;margin-left:163.45pt;margin-top:134.95pt;width:135.75pt;height:.05pt;z-index:251732992;mso-position-horizontal-relative:text;mso-position-vertical-relative:text" stroked="f">
+            <v:textbox style="mso-next-textbox:#_x0000_s1060;mso-fit-shape-to-text:t" inset="0,0,0,0">
               <w:txbxContent>
                 <w:p>
                   <w:pPr>
@@ -2000,7 +2073,13 @@
                     </w:rPr>
                   </w:pPr>
                   <w:r>
-                    <w:t>Figure 4 : Onglet "Inventions"</w:t>
+                    <w:t xml:space="preserve">Figure </w:t>
+                  </w:r>
+                  <w:r>
+                    <w:t>5</w:t>
+                  </w:r>
+                  <w:r>
+                    <w:t xml:space="preserve"> : Onglet "Inventions"</w:t>
                   </w:r>
                 </w:p>
               </w:txbxContent>
@@ -2014,7 +2093,7 @@
           <w:lang w:eastAsia="fr-FR"/>
         </w:rPr>
         <w:drawing>
-          <wp:anchor distT="0" distB="0" distL="114300" distR="114300" simplePos="0" relativeHeight="251728896" behindDoc="0" locked="0" layoutInCell="1" allowOverlap="1">
+          <wp:anchor distT="0" distB="0" distL="114300" distR="114300" simplePos="0" relativeHeight="251728896" behindDoc="0" locked="0" layoutInCell="1" allowOverlap="1" wp14:anchorId="3BE1C752" wp14:editId="5FA866D5">
             <wp:simplePos x="0" y="0"/>
             <wp:positionH relativeFrom="column">
               <wp:posOffset>2075815</wp:posOffset>
@@ -2037,10 +2116,10 @@
                     <pic:cNvPicPr/>
                   </pic:nvPicPr>
                   <pic:blipFill>
-                    <a:blip r:embed="rId22" cstate="print">
+                    <a:blip r:embed="rId27" cstate="print">
                       <a:extLst>
                         <a:ext uri="{28A0092B-C50C-407E-A947-70E740481C1C}">
-                          <a14:useLocalDpi xmlns="" xmlns:wpc="http://schemas.microsoft.com/office/word/2010/wordprocessingCanvas" xmlns:mc="http://schemas.openxmlformats.org/markup-compatibility/2006" xmlns:o="urn:schemas-microsoft-com:office:office" xmlns:v="urn:schemas-microsoft-com:vml" xmlns:wp14="http://schemas.microsoft.com/office/word/2010/wordprocessingDrawing" xmlns:w10="urn:schemas-microsoft-com:office:word" xmlns:w="http://schemas.openxmlformats.org/wordprocessingml/2006/main" xmlns:w14="http://schemas.microsoft.com/office/word/2010/wordml" xmlns:wpg="http://schemas.microsoft.com/office/word/2010/wordprocessingGroup" xmlns:wpi="http://schemas.microsoft.com/office/word/2010/wordprocessingInk" xmlns:wps="http://schemas.microsoft.com/office/word/2010/wordprocessingShape" xmlns:a14="http://schemas.microsoft.com/office/drawing/2010/main" val="0"/>
+                          <a14:useLocalDpi xmlns:a14="http://schemas.microsoft.com/office/drawing/2010/main" val="0"/>
                         </a:ext>
                       </a:extLst>
                     </a:blip>
@@ -2069,7 +2148,7 @@
         </w:rPr>
         <w:pict>
           <v:shape id="_x0000_s1061" type="#_x0000_t202" style="position:absolute;left:0;text-align:left;margin-left:325.15pt;margin-top:135.5pt;width:135.9pt;height:.05pt;z-index:251735040;mso-position-horizontal-relative:text;mso-position-vertical-relative:text" stroked="f">
-            <v:textbox style="mso-fit-shape-to-text:t" inset="0,0,0,0">
+            <v:textbox style="mso-next-textbox:#_x0000_s1061;mso-fit-shape-to-text:t" inset="0,0,0,0">
               <w:txbxContent>
                 <w:p>
                   <w:pPr>
@@ -2079,7 +2158,13 @@
                     </w:rPr>
                   </w:pPr>
                   <w:r>
-                    <w:t>Figure 5 : Onglet "Cartes"</w:t>
+                    <w:t xml:space="preserve">Figure </w:t>
+                  </w:r>
+                  <w:r>
+                    <w:t>6</w:t>
+                  </w:r>
+                  <w:r>
+                    <w:t xml:space="preserve"> : Onglet "Cartes"</w:t>
                   </w:r>
                 </w:p>
               </w:txbxContent>
@@ -2093,7 +2178,7 @@
           <w:lang w:eastAsia="fr-FR"/>
         </w:rPr>
         <w:drawing>
-          <wp:anchor distT="0" distB="0" distL="114300" distR="114300" simplePos="0" relativeHeight="251726848" behindDoc="0" locked="0" layoutInCell="1" allowOverlap="1">
+          <wp:anchor distT="0" distB="0" distL="114300" distR="114300" simplePos="0" relativeHeight="251726848" behindDoc="0" locked="0" layoutInCell="1" allowOverlap="1" wp14:anchorId="5A7DF59C" wp14:editId="2D4441A8">
             <wp:simplePos x="0" y="0"/>
             <wp:positionH relativeFrom="column">
               <wp:posOffset>4129405</wp:posOffset>
@@ -2116,10 +2201,10 @@
                     <pic:cNvPicPr/>
                   </pic:nvPicPr>
                   <pic:blipFill>
-                    <a:blip r:embed="rId23" cstate="print">
+                    <a:blip r:embed="rId28" cstate="print">
                       <a:extLst>
                         <a:ext uri="{28A0092B-C50C-407E-A947-70E740481C1C}">
-                          <a14:useLocalDpi xmlns="" xmlns:wpc="http://schemas.microsoft.com/office/word/2010/wordprocessingCanvas" xmlns:mc="http://schemas.openxmlformats.org/markup-compatibility/2006" xmlns:o="urn:schemas-microsoft-com:office:office" xmlns:v="urn:schemas-microsoft-com:vml" xmlns:wp14="http://schemas.microsoft.com/office/word/2010/wordprocessingDrawing" xmlns:w10="urn:schemas-microsoft-com:office:word" xmlns:w="http://schemas.openxmlformats.org/wordprocessingml/2006/main" xmlns:w14="http://schemas.microsoft.com/office/word/2010/wordml" xmlns:wpg="http://schemas.microsoft.com/office/word/2010/wordprocessingGroup" xmlns:wpi="http://schemas.microsoft.com/office/word/2010/wordprocessingInk" xmlns:wps="http://schemas.microsoft.com/office/word/2010/wordprocessingShape" xmlns:a14="http://schemas.microsoft.com/office/drawing/2010/main" val="0"/>
+                          <a14:useLocalDpi xmlns:a14="http://schemas.microsoft.com/office/drawing/2010/main" val="0"/>
                         </a:ext>
                       </a:extLst>
                     </a:blip>
@@ -2148,6 +2233,234 @@
         </w:rPr>
         <w:pict>
           <v:shape id="_x0000_s1059" type="#_x0000_t202" style="position:absolute;left:0;text-align:left;margin-left:-.1pt;margin-top:136.4pt;width:136.5pt;height:.05pt;z-index:251730944;mso-position-horizontal-relative:text;mso-position-vertical-relative:text" stroked="f">
+            <v:textbox style="mso-next-textbox:#_x0000_s1059;mso-fit-shape-to-text:t" inset="0,0,0,0">
+              <w:txbxContent>
+                <w:p>
+                  <w:pPr>
+                    <w:pStyle w:val="Lgende"/>
+                    <w:rPr>
+                      <w:noProof/>
+                    </w:rPr>
+                  </w:pPr>
+                  <w:r>
+                    <w:t xml:space="preserve">Figure </w:t>
+                  </w:r>
+                  <w:r>
+                    <w:t>4</w:t>
+                  </w:r>
+                  <w:r>
+                    <w:t xml:space="preserve"> : Onglet "Constructions"</w:t>
+                  </w:r>
+                </w:p>
+              </w:txbxContent>
+            </v:textbox>
+          </v:shape>
+        </w:pict>
+      </w:r>
+    </w:p>
+    <w:p/>
+    <w:p/>
+    <w:p/>
+    <w:p/>
+    <w:p/>
+    <w:p>
+      <w:r>
+        <w:rPr>
+          <w:noProof/>
+          <w:lang w:eastAsia="fr-FR"/>
+        </w:rPr>
+        <w:drawing>
+          <wp:anchor distT="0" distB="0" distL="114300" distR="114300" simplePos="0" relativeHeight="251748352" behindDoc="0" locked="0" layoutInCell="1" allowOverlap="1" wp14:anchorId="2E9797A9" wp14:editId="08A1E8C4">
+            <wp:simplePos x="0" y="0"/>
+            <wp:positionH relativeFrom="column">
+              <wp:posOffset>-46990</wp:posOffset>
+            </wp:positionH>
+            <wp:positionV relativeFrom="paragraph">
+              <wp:posOffset>162560</wp:posOffset>
+            </wp:positionV>
+            <wp:extent cx="2190750" cy="1733550"/>
+            <wp:effectExtent l="0" t="0" r="0" b="0"/>
+            <wp:wrapSquare wrapText="bothSides"/>
+            <wp:docPr id="20" name="Image 20"/>
+            <wp:cNvGraphicFramePr>
+              <a:graphicFrameLocks xmlns:a="http://schemas.openxmlformats.org/drawingml/2006/main" noChangeAspect="1"/>
+            </wp:cNvGraphicFramePr>
+            <a:graphic xmlns:a="http://schemas.openxmlformats.org/drawingml/2006/main">
+              <a:graphicData uri="http://schemas.openxmlformats.org/drawingml/2006/picture">
+                <pic:pic xmlns:pic="http://schemas.openxmlformats.org/drawingml/2006/picture">
+                  <pic:nvPicPr>
+                    <pic:cNvPr id="0" name=""/>
+                    <pic:cNvPicPr/>
+                  </pic:nvPicPr>
+                  <pic:blipFill rotWithShape="1">
+                    <a:blip r:embed="rId29">
+                      <a:extLst>
+                        <a:ext uri="{28A0092B-C50C-407E-A947-70E740481C1C}">
+                          <a14:useLocalDpi xmlns:a14="http://schemas.microsoft.com/office/drawing/2010/main" val="0"/>
+                        </a:ext>
+                      </a:extLst>
+                    </a:blip>
+                    <a:srcRect l="19564" t="6809" r="17534" b="7659"/>
+                    <a:stretch/>
+                  </pic:blipFill>
+                  <pic:spPr bwMode="auto">
+                    <a:xfrm>
+                      <a:off x="0" y="0"/>
+                      <a:ext cx="2190750" cy="1733550"/>
+                    </a:xfrm>
+                    <a:prstGeom prst="rect">
+                      <a:avLst/>
+                    </a:prstGeom>
+                    <a:ln>
+                      <a:noFill/>
+                    </a:ln>
+                    <a:extLst>
+                      <a:ext uri="{53640926-AAD7-44D8-BBD7-CCE9431645EC}">
+                        <a14:shadowObscured xmlns:a14="http://schemas.microsoft.com/office/drawing/2010/main"/>
+                      </a:ext>
+                    </a:extLst>
+                  </pic:spPr>
+                </pic:pic>
+              </a:graphicData>
+            </a:graphic>
+            <wp14:sizeRelH relativeFrom="page">
+              <wp14:pctWidth>0</wp14:pctWidth>
+            </wp14:sizeRelH>
+            <wp14:sizeRelV relativeFrom="page">
+              <wp14:pctHeight>0</wp14:pctHeight>
+            </wp14:sizeRelV>
+          </wp:anchor>
+        </w:drawing>
+      </w:r>
+    </w:p>
+    <w:p>
+      <w:pPr>
+        <w:pStyle w:val="Titre3"/>
+      </w:pPr>
+      <w:r>
+        <w:t>Les Dés</w:t>
+      </w:r>
+    </w:p>
+    <w:p/>
+    <w:p>
+      <w:r>
+        <w:t>Interface permettant d’afficher les deux nombres générés aléatoirement correspondant aux 2 dés tirés virtuellement et affiche la somme des deux.</w:t>
+      </w:r>
+    </w:p>
+    <w:p/>
+    <w:p>
+      <w:r>
+        <w:rPr>
+          <w:noProof/>
+        </w:rPr>
+        <w:pict>
+          <v:shape id="_x0000_s1065" type="#_x0000_t202" style="position:absolute;left:0;text-align:left;margin-left:-177.9pt;margin-top:.55pt;width:172.5pt;height:21pt;z-index:251750400;mso-position-horizontal-relative:text;mso-position-vertical-relative:text" stroked="f">
+            <v:textbox style="mso-fit-shape-to-text:t" inset="0,0,0,0">
+              <w:txbxContent>
+                <w:p>
+                  <w:pPr>
+                    <w:pStyle w:val="Lgende"/>
+                    <w:rPr>
+                      <w:noProof/>
+                    </w:rPr>
+                  </w:pPr>
+                  <w:r>
+                    <w:t>Figure 7 : Interface des dés</w:t>
+                  </w:r>
+                </w:p>
+              </w:txbxContent>
+            </v:textbox>
+          </v:shape>
+        </w:pict>
+      </w:r>
+    </w:p>
+    <w:p/>
+    <w:p>
+      <w:pPr>
+        <w:pStyle w:val="Titre3"/>
+      </w:pPr>
+      <w:r>
+        <w:t>La Carte</w:t>
+      </w:r>
+    </w:p>
+    <w:p>
+      <w:r>
+        <w:rPr>
+          <w:noProof/>
+          <w:lang w:eastAsia="fr-FR"/>
+        </w:rPr>
+        <w:drawing>
+          <wp:anchor distT="0" distB="0" distL="114300" distR="114300" simplePos="0" relativeHeight="251747328" behindDoc="0" locked="0" layoutInCell="1" allowOverlap="1" wp14:anchorId="466B6DC9" wp14:editId="225F95E8">
+            <wp:simplePos x="0" y="0"/>
+            <wp:positionH relativeFrom="column">
+              <wp:posOffset>4412615</wp:posOffset>
+            </wp:positionH>
+            <wp:positionV relativeFrom="paragraph">
+              <wp:posOffset>93345</wp:posOffset>
+            </wp:positionV>
+            <wp:extent cx="1685925" cy="790575"/>
+            <wp:effectExtent l="0" t="0" r="0" b="0"/>
+            <wp:wrapNone/>
+            <wp:docPr id="19" name="Image 19"/>
+            <wp:cNvGraphicFramePr>
+              <a:graphicFrameLocks xmlns:a="http://schemas.openxmlformats.org/drawingml/2006/main" noChangeAspect="1"/>
+            </wp:cNvGraphicFramePr>
+            <a:graphic xmlns:a="http://schemas.openxmlformats.org/drawingml/2006/main">
+              <a:graphicData uri="http://schemas.openxmlformats.org/drawingml/2006/picture">
+                <pic:pic xmlns:pic="http://schemas.openxmlformats.org/drawingml/2006/picture">
+                  <pic:nvPicPr>
+                    <pic:cNvPr id="0" name=""/>
+                    <pic:cNvPicPr/>
+                  </pic:nvPicPr>
+                  <pic:blipFill>
+                    <a:blip r:embed="rId30">
+                      <a:extLst>
+                        <a:ext uri="{28A0092B-C50C-407E-A947-70E740481C1C}">
+                          <a14:useLocalDpi xmlns:a14="http://schemas.microsoft.com/office/drawing/2010/main" val="0"/>
+                        </a:ext>
+                      </a:extLst>
+                    </a:blip>
+                    <a:stretch>
+                      <a:fillRect/>
+                    </a:stretch>
+                  </pic:blipFill>
+                  <pic:spPr>
+                    <a:xfrm>
+                      <a:off x="0" y="0"/>
+                      <a:ext cx="1685925" cy="790575"/>
+                    </a:xfrm>
+                    <a:prstGeom prst="rect">
+                      <a:avLst/>
+                    </a:prstGeom>
+                  </pic:spPr>
+                </pic:pic>
+              </a:graphicData>
+            </a:graphic>
+            <wp14:sizeRelH relativeFrom="page">
+              <wp14:pctWidth>0</wp14:pctWidth>
+            </wp14:sizeRelH>
+            <wp14:sizeRelV relativeFrom="page">
+              <wp14:pctHeight>0</wp14:pctHeight>
+            </wp14:sizeRelV>
+          </wp:anchor>
+        </w:drawing>
+      </w:r>
+    </w:p>
+    <w:p>
+      <w:r>
+        <w:t>Elle est composée des deux boutons permettant de changer de plateau</w:t>
+      </w:r>
+      <w:r>
+        <w:t>.</w:t>
+      </w:r>
+    </w:p>
+    <w:p>
+      <w:r>
+        <w:rPr>
+          <w:noProof/>
+        </w:rPr>
+        <w:pict>
+          <v:shape id="_x0000_s1062" type="#_x0000_t202" style="position:absolute;left:0;text-align:left;margin-left:348.7pt;margin-top:17.8pt;width:176.85pt;height:21pt;z-index:251738112" stroked="f">
             <v:textbox style="mso-fit-shape-to-text:t" inset="0,0,0,0">
               <w:txbxContent>
                 <w:p>
@@ -2161,25 +2474,10 @@
                     <w:t xml:space="preserve">Figure </w:t>
                   </w:r>
                   <w:r>
-                    <w:fldChar w:fldCharType="begin"/>
+                    <w:t>8</w:t>
                   </w:r>
                   <w:r>
-                    <w:instrText xml:space="preserve"> SEQ Figure \* ARABIC </w:instrText>
-                  </w:r>
-                  <w:r>
-                    <w:fldChar w:fldCharType="separate"/>
-                  </w:r>
-                  <w:r>
-                    <w:rPr>
-                      <w:noProof/>
-                    </w:rPr>
-                    <w:t>1</w:t>
-                  </w:r>
-                  <w:r>
-                    <w:fldChar w:fldCharType="end"/>
-                  </w:r>
-                  <w:r>
-                    <w:t xml:space="preserve"> : Onglet "Constructions"</w:t>
+                    <w:t xml:space="preserve"> : Boutons</w:t>
                   </w:r>
                 </w:p>
               </w:txbxContent>
@@ -2187,24 +2485,59 @@
           </v:shape>
         </w:pict>
       </w:r>
+    </w:p>
+    <w:p>
+      <w:r>
+        <w:br w:type="page"/>
+      </w:r>
+    </w:p>
+    <w:p>
+      <w:pPr>
+        <w:jc w:val="center"/>
+      </w:pPr>
+      <w:r>
+        <w:rPr>
+          <w:noProof/>
+        </w:rPr>
+        <w:lastRenderedPageBreak/>
+        <w:pict>
+          <v:shape id="_x0000_s1066" type="#_x0000_t202" style="position:absolute;left:0;text-align:left;margin-left:1pt;margin-top:372.35pt;width:470.3pt;height:.05pt;z-index:251753472;mso-position-horizontal-relative:text;mso-position-vertical-relative:text" stroked="f">
+            <v:textbox style="mso-fit-shape-to-text:t" inset="0,0,0,0">
+              <w:txbxContent>
+                <w:p>
+                  <w:pPr>
+                    <w:pStyle w:val="Lgende"/>
+                    <w:rPr>
+                      <w:noProof/>
+                    </w:rPr>
+                  </w:pPr>
+                  <w:r>
+                    <w:t>Figure 9 : Plateau de jeu</w:t>
+                  </w:r>
+                </w:p>
+              </w:txbxContent>
+            </v:textbox>
+          </v:shape>
+        </w:pict>
+      </w:r>
       <w:r>
         <w:rPr>
           <w:noProof/>
           <w:lang w:eastAsia="fr-FR"/>
         </w:rPr>
         <w:drawing>
-          <wp:anchor distT="0" distB="0" distL="114300" distR="114300" simplePos="0" relativeHeight="251727872" behindDoc="0" locked="0" layoutInCell="1" allowOverlap="1">
+          <wp:anchor distT="0" distB="0" distL="114300" distR="114300" simplePos="0" relativeHeight="251751424" behindDoc="0" locked="0" layoutInCell="1" allowOverlap="1" wp14:anchorId="4806AF9C" wp14:editId="438BD4B4">
             <wp:simplePos x="0" y="0"/>
             <wp:positionH relativeFrom="column">
-              <wp:posOffset>-1270</wp:posOffset>
+              <wp:posOffset>12939</wp:posOffset>
             </wp:positionH>
             <wp:positionV relativeFrom="paragraph">
-              <wp:posOffset>52705</wp:posOffset>
+              <wp:posOffset>76200</wp:posOffset>
             </wp:positionV>
-            <wp:extent cx="1733550" cy="1622425"/>
+            <wp:extent cx="5972810" cy="4595495"/>
             <wp:effectExtent l="0" t="0" r="0" b="0"/>
             <wp:wrapNone/>
-            <wp:docPr id="6" name="Picture 6"/>
+            <wp:docPr id="21" name="Image 21"/>
             <wp:cNvGraphicFramePr>
               <a:graphicFrameLocks xmlns:a="http://schemas.openxmlformats.org/drawingml/2006/main" noChangeAspect="1"/>
             </wp:cNvGraphicFramePr>
@@ -2212,14 +2545,14 @@
               <a:graphicData uri="http://schemas.openxmlformats.org/drawingml/2006/picture">
                 <pic:pic xmlns:pic="http://schemas.openxmlformats.org/drawingml/2006/picture">
                   <pic:nvPicPr>
-                    <pic:cNvPr id="0" name="ScreenConstructions.png"/>
+                    <pic:cNvPr id="0" name=""/>
                     <pic:cNvPicPr/>
                   </pic:nvPicPr>
                   <pic:blipFill>
-                    <a:blip r:embed="rId24" cstate="print">
+                    <a:blip r:embed="rId31">
                       <a:extLst>
                         <a:ext uri="{28A0092B-C50C-407E-A947-70E740481C1C}">
-                          <a14:useLocalDpi xmlns="" xmlns:wpc="http://schemas.microsoft.com/office/word/2010/wordprocessingCanvas" xmlns:mc="http://schemas.openxmlformats.org/markup-compatibility/2006" xmlns:o="urn:schemas-microsoft-com:office:office" xmlns:v="urn:schemas-microsoft-com:vml" xmlns:wp14="http://schemas.microsoft.com/office/word/2010/wordprocessingDrawing" xmlns:w10="urn:schemas-microsoft-com:office:word" xmlns:w="http://schemas.openxmlformats.org/wordprocessingml/2006/main" xmlns:w14="http://schemas.microsoft.com/office/word/2010/wordml" xmlns:wpg="http://schemas.microsoft.com/office/word/2010/wordprocessingGroup" xmlns:wpi="http://schemas.microsoft.com/office/word/2010/wordprocessingInk" xmlns:wps="http://schemas.microsoft.com/office/word/2010/wordprocessingShape" xmlns:a14="http://schemas.microsoft.com/office/drawing/2010/main" val="0"/>
+                          <a14:useLocalDpi xmlns:a14="http://schemas.microsoft.com/office/drawing/2010/main" val="0"/>
                         </a:ext>
                       </a:extLst>
                     </a:blip>
@@ -2230,7 +2563,7 @@
                   <pic:spPr>
                     <a:xfrm>
                       <a:off x="0" y="0"/>
-                      <a:ext cx="1733550" cy="1622425"/>
+                      <a:ext cx="5972810" cy="4595495"/>
                     </a:xfrm>
                     <a:prstGeom prst="rect">
                       <a:avLst/>
@@ -2239,151 +2572,34 @@
                 </pic:pic>
               </a:graphicData>
             </a:graphic>
+            <wp14:sizeRelH relativeFrom="page">
+              <wp14:pctWidth>0</wp14:pctWidth>
+            </wp14:sizeRelH>
+            <wp14:sizeRelV relativeFrom="page">
+              <wp14:pctHeight>0</wp14:pctHeight>
+            </wp14:sizeRelV>
           </wp:anchor>
         </w:drawing>
       </w:r>
     </w:p>
-    <w:p/>
-    <w:p/>
-    <w:p/>
-    <w:p/>
-    <w:p/>
-    <w:p/>
-    <w:p/>
-    <w:p>
-      <w:pPr>
-        <w:pStyle w:val="Titre3"/>
-      </w:pPr>
-      <w:r>
-        <w:t>La Carte</w:t>
-      </w:r>
-    </w:p>
-    <w:p/>
-    <w:p>
-      <w:r>
-        <w:t>Elle est composée des deux boutons permettant de changer de plateau, d’un bouton permettant de lancer les dés, du plateau de jeu sélectionné ainsi que des différents joueurs.</w:t>
-      </w:r>
-    </w:p>
-    <w:p/>
-    <w:p>
-      <w:r>
-        <w:rPr>
-          <w:noProof/>
-        </w:rPr>
-        <w:pict>
-          <v:shape id="_x0000_s1062" type="#_x0000_t202" style="position:absolute;left:0;text-align:left;margin-left:136.15pt;margin-top:41.15pt;width:176.85pt;height:.05pt;z-index:251738112" stroked="f">
-            <v:textbox style="mso-fit-shape-to-text:t" inset="0,0,0,0">
-              <w:txbxContent>
-                <w:p>
-                  <w:pPr>
-                    <w:pStyle w:val="Lgende"/>
-                    <w:rPr>
-                      <w:noProof/>
-                    </w:rPr>
-                  </w:pPr>
-                  <w:r>
-                    <w:t>Figure 6 : Boutons</w:t>
-                  </w:r>
-                </w:p>
-              </w:txbxContent>
-            </v:textbox>
-          </v:shape>
-        </w:pict>
-      </w:r>
+    <w:p>
+      <w:pPr>
+        <w:keepNext/>
+        <w:jc w:val="center"/>
+      </w:pPr>
+    </w:p>
+    <w:p>
+      <w:pPr>
+        <w:keepNext/>
+        <w:jc w:val="center"/>
+      </w:pPr>
       <w:r>
         <w:rPr>
           <w:noProof/>
           <w:lang w:eastAsia="fr-FR"/>
         </w:rPr>
         <w:drawing>
-          <wp:anchor distT="0" distB="0" distL="114300" distR="114300" simplePos="0" relativeHeight="251736064" behindDoc="0" locked="0" layoutInCell="1" allowOverlap="1">
-            <wp:simplePos x="0" y="0"/>
-            <wp:positionH relativeFrom="column">
-              <wp:posOffset>1729105</wp:posOffset>
-            </wp:positionH>
-            <wp:positionV relativeFrom="paragraph">
-              <wp:posOffset>46355</wp:posOffset>
-            </wp:positionV>
-            <wp:extent cx="2245995" cy="419100"/>
-            <wp:effectExtent l="247650" t="228600" r="230505" b="209550"/>
-            <wp:wrapNone/>
-            <wp:docPr id="8" name="Picture 8"/>
-            <wp:cNvGraphicFramePr>
-              <a:graphicFrameLocks xmlns:a="http://schemas.openxmlformats.org/drawingml/2006/main" noChangeAspect="1"/>
-            </wp:cNvGraphicFramePr>
-            <a:graphic xmlns:a="http://schemas.openxmlformats.org/drawingml/2006/main">
-              <a:graphicData uri="http://schemas.openxmlformats.org/drawingml/2006/picture">
-                <pic:pic xmlns:pic="http://schemas.openxmlformats.org/drawingml/2006/picture">
-                  <pic:nvPicPr>
-                    <pic:cNvPr id="0" name="ScreenBoutons.png"/>
-                    <pic:cNvPicPr/>
-                  </pic:nvPicPr>
-                  <pic:blipFill>
-                    <a:blip r:embed="rId25" cstate="print">
-                      <a:extLst>
-                        <a:ext uri="{28A0092B-C50C-407E-A947-70E740481C1C}">
-                          <a14:useLocalDpi xmlns="" xmlns:wpc="http://schemas.microsoft.com/office/word/2010/wordprocessingCanvas" xmlns:mc="http://schemas.openxmlformats.org/markup-compatibility/2006" xmlns:o="urn:schemas-microsoft-com:office:office" xmlns:v="urn:schemas-microsoft-com:vml" xmlns:wp14="http://schemas.microsoft.com/office/word/2010/wordprocessingDrawing" xmlns:w10="urn:schemas-microsoft-com:office:word" xmlns:w="http://schemas.openxmlformats.org/wordprocessingml/2006/main" xmlns:w14="http://schemas.microsoft.com/office/word/2010/wordml" xmlns:wpg="http://schemas.microsoft.com/office/word/2010/wordprocessingGroup" xmlns:wpi="http://schemas.microsoft.com/office/word/2010/wordprocessingInk" xmlns:wps="http://schemas.microsoft.com/office/word/2010/wordprocessingShape" xmlns:a14="http://schemas.microsoft.com/office/drawing/2010/main" val="0"/>
-                        </a:ext>
-                      </a:extLst>
-                    </a:blip>
-                    <a:stretch>
-                      <a:fillRect/>
-                    </a:stretch>
-                  </pic:blipFill>
-                  <pic:spPr>
-                    <a:xfrm>
-                      <a:off x="0" y="0"/>
-                      <a:ext cx="2245995" cy="419100"/>
-                    </a:xfrm>
-                    <a:prstGeom prst="rect">
-                      <a:avLst/>
-                    </a:prstGeom>
-                    <a:ln w="228600" cap="sq" cmpd="thickThin">
-                      <a:solidFill>
-                        <a:srgbClr val="000000"/>
-                      </a:solidFill>
-                      <a:prstDash val="solid"/>
-                      <a:miter lim="800000"/>
-                    </a:ln>
-                    <a:effectLst>
-                      <a:innerShdw blurRad="76200">
-                        <a:srgbClr val="000000"/>
-                      </a:innerShdw>
-                    </a:effectLst>
-                  </pic:spPr>
-                </pic:pic>
-              </a:graphicData>
-            </a:graphic>
-          </wp:anchor>
-        </w:drawing>
-      </w:r>
-      <w:r>
-        <w:br w:type="page"/>
-      </w:r>
-    </w:p>
-    <w:p>
-      <w:pPr>
-        <w:jc w:val="center"/>
-      </w:pPr>
-    </w:p>
-    <w:p>
-      <w:pPr>
-        <w:keepNext/>
-        <w:jc w:val="center"/>
-      </w:pPr>
-    </w:p>
-    <w:p>
-      <w:pPr>
-        <w:keepNext/>
-        <w:jc w:val="center"/>
-      </w:pPr>
-      <w:r>
-        <w:rPr>
-          <w:noProof/>
-          <w:lang w:eastAsia="fr-FR"/>
-        </w:rPr>
-        <w:drawing>
-          <wp:inline distT="0" distB="0" distL="0" distR="0">
+          <wp:inline distT="0" distB="0" distL="0" distR="0" wp14:anchorId="666BDFD8" wp14:editId="5377553B">
             <wp:extent cx="5004418" cy="4010025"/>
             <wp:effectExtent l="0" t="0" r="0" b="0"/>
             <wp:docPr id="10" name="Picture 10"/>
@@ -2398,10 +2614,10 @@
                     <pic:cNvPicPr/>
                   </pic:nvPicPr>
                   <pic:blipFill>
-                    <a:blip r:embed="rId26" cstate="print">
+                    <a:blip r:embed="rId32" cstate="print">
                       <a:extLst>
                         <a:ext uri="{28A0092B-C50C-407E-A947-70E740481C1C}">
-                          <a14:useLocalDpi xmlns="" xmlns:wpc="http://schemas.microsoft.com/office/word/2010/wordprocessingCanvas" xmlns:mc="http://schemas.openxmlformats.org/markup-compatibility/2006" xmlns:o="urn:schemas-microsoft-com:office:office" xmlns:v="urn:schemas-microsoft-com:vml" xmlns:wp14="http://schemas.microsoft.com/office/word/2010/wordprocessingDrawing" xmlns:w10="urn:schemas-microsoft-com:office:word" xmlns:w="http://schemas.openxmlformats.org/wordprocessingml/2006/main" xmlns:w14="http://schemas.microsoft.com/office/word/2010/wordml" xmlns:wpg="http://schemas.microsoft.com/office/word/2010/wordprocessingGroup" xmlns:wpi="http://schemas.microsoft.com/office/word/2010/wordprocessingInk" xmlns:wps="http://schemas.microsoft.com/office/word/2010/wordprocessingShape" xmlns:a14="http://schemas.microsoft.com/office/drawing/2010/main" val="0"/>
+                          <a14:useLocalDpi xmlns:a14="http://schemas.microsoft.com/office/drawing/2010/main" val="0"/>
                         </a:ext>
                       </a:extLst>
                     </a:blip>
@@ -2424,15 +2640,23 @@
           </wp:inline>
         </w:drawing>
       </w:r>
-    </w:p>
-    <w:p>
-      <w:pPr>
-        <w:pStyle w:val="Lgende"/>
-        <w:jc w:val="center"/>
-      </w:pPr>
-      <w:r>
-        <w:t>Figure 7 : Plateau de jeu</w:t>
-      </w:r>
+      <w:r>
+        <w:rPr>
+          <w:noProof/>
+          <w:lang w:eastAsia="fr-FR"/>
+        </w:rPr>
+        <w:t xml:space="preserve"> </w:t>
+      </w:r>
+    </w:p>
+    <w:p>
+      <w:pPr>
+        <w:keepNext/>
+      </w:pPr>
+    </w:p>
+    <w:p>
+      <w:pPr>
+        <w:keepNext/>
+      </w:pPr>
     </w:p>
     <w:p>
       <w:pPr>
@@ -2445,22 +2669,52 @@
         <w:keepNext/>
         <w:jc w:val="center"/>
       </w:pPr>
-    </w:p>
-    <w:p>
-      <w:pPr>
-        <w:keepNext/>
-        <w:jc w:val="center"/>
-      </w:pPr>
+      <w:r>
+        <w:rPr>
+          <w:noProof/>
+        </w:rPr>
+        <w:pict>
+          <v:shape id="_x0000_s1067" type="#_x0000_t202" style="position:absolute;left:0;text-align:left;margin-left:48.65pt;margin-top:129.3pt;width:383.25pt;height:.05pt;z-index:251756544;mso-position-horizontal-relative:text;mso-position-vertical-relative:text" stroked="f">
+            <v:textbox style="mso-fit-shape-to-text:t" inset="0,0,0,0">
+              <w:txbxContent>
+                <w:p>
+                  <w:pPr>
+                    <w:pStyle w:val="Lgende"/>
+                    <w:rPr>
+                      <w:noProof/>
+                    </w:rPr>
+                  </w:pPr>
+                  <w:r>
+                    <w:t xml:space="preserve">Figure 10 : </w:t>
+                  </w:r>
+                  <w:r>
+                    <w:t>Représentation des différents joueurs</w:t>
+                  </w:r>
+                </w:p>
+              </w:txbxContent>
+            </v:textbox>
+            <w10:wrap type="square"/>
+          </v:shape>
+        </w:pict>
+      </w:r>
       <w:r>
         <w:rPr>
           <w:noProof/>
           <w:lang w:eastAsia="fr-FR"/>
         </w:rPr>
         <w:drawing>
-          <wp:inline distT="0" distB="0" distL="0" distR="0">
-            <wp:extent cx="5013456" cy="1438050"/>
-            <wp:effectExtent l="247650" t="228600" r="225294" b="200250"/>
-            <wp:docPr id="9" name="Picture 9"/>
+          <wp:anchor distT="0" distB="0" distL="114300" distR="114300" simplePos="0" relativeHeight="251754496" behindDoc="0" locked="0" layoutInCell="1" allowOverlap="1" wp14:anchorId="240DAAA0" wp14:editId="3B578F12">
+            <wp:simplePos x="0" y="0"/>
+            <wp:positionH relativeFrom="column">
+              <wp:posOffset>618454</wp:posOffset>
+            </wp:positionH>
+            <wp:positionV relativeFrom="paragraph">
+              <wp:posOffset>232602</wp:posOffset>
+            </wp:positionV>
+            <wp:extent cx="4867275" cy="1352550"/>
+            <wp:effectExtent l="0" t="0" r="0" b="0"/>
+            <wp:wrapSquare wrapText="bothSides"/>
+            <wp:docPr id="22" name="Image 22"/>
             <wp:cNvGraphicFramePr>
               <a:graphicFrameLocks xmlns:a="http://schemas.openxmlformats.org/drawingml/2006/main" noChangeAspect="1"/>
             </wp:cNvGraphicFramePr>
@@ -2468,14 +2722,14 @@
               <a:graphicData uri="http://schemas.openxmlformats.org/drawingml/2006/picture">
                 <pic:pic xmlns:pic="http://schemas.openxmlformats.org/drawingml/2006/picture">
                   <pic:nvPicPr>
-                    <pic:cNvPr id="0" name="ScreenJoueurs.png"/>
+                    <pic:cNvPr id="0" name=""/>
                     <pic:cNvPicPr/>
                   </pic:nvPicPr>
                   <pic:blipFill>
-                    <a:blip r:embed="rId27" cstate="print">
+                    <a:blip r:embed="rId33">
                       <a:extLst>
                         <a:ext uri="{28A0092B-C50C-407E-A947-70E740481C1C}">
-                          <a14:useLocalDpi xmlns="" xmlns:wpc="http://schemas.microsoft.com/office/word/2010/wordprocessingCanvas" xmlns:mc="http://schemas.openxmlformats.org/markup-compatibility/2006" xmlns:o="urn:schemas-microsoft-com:office:office" xmlns:v="urn:schemas-microsoft-com:vml" xmlns:wp14="http://schemas.microsoft.com/office/word/2010/wordprocessingDrawing" xmlns:w10="urn:schemas-microsoft-com:office:word" xmlns:w="http://schemas.openxmlformats.org/wordprocessingml/2006/main" xmlns:w14="http://schemas.microsoft.com/office/word/2010/wordml" xmlns:wpg="http://schemas.microsoft.com/office/word/2010/wordprocessingGroup" xmlns:wpi="http://schemas.microsoft.com/office/word/2010/wordprocessingInk" xmlns:wps="http://schemas.microsoft.com/office/word/2010/wordprocessingShape" xmlns:a14="http://schemas.microsoft.com/office/drawing/2010/main" val="0"/>
+                          <a14:useLocalDpi xmlns:a14="http://schemas.microsoft.com/office/drawing/2010/main" val="0"/>
                         </a:ext>
                       </a:extLst>
                     </a:blip>
@@ -2486,40 +2740,30 @@
                   <pic:spPr>
                     <a:xfrm>
                       <a:off x="0" y="0"/>
-                      <a:ext cx="5019970" cy="1439918"/>
+                      <a:ext cx="4867275" cy="1352550"/>
                     </a:xfrm>
                     <a:prstGeom prst="rect">
                       <a:avLst/>
                     </a:prstGeom>
-                    <a:ln w="228600" cap="sq" cmpd="thickThin">
-                      <a:solidFill>
-                        <a:srgbClr val="000000"/>
-                      </a:solidFill>
-                      <a:prstDash val="solid"/>
-                      <a:miter lim="800000"/>
-                    </a:ln>
-                    <a:effectLst>
-                      <a:innerShdw blurRad="76200">
-                        <a:srgbClr val="000000"/>
-                      </a:innerShdw>
-                    </a:effectLst>
                   </pic:spPr>
                 </pic:pic>
               </a:graphicData>
             </a:graphic>
-          </wp:inline>
+            <wp14:sizeRelH relativeFrom="page">
+              <wp14:pctWidth>0</wp14:pctWidth>
+            </wp14:sizeRelH>
+            <wp14:sizeRelV relativeFrom="page">
+              <wp14:pctHeight>0</wp14:pctHeight>
+            </wp14:sizeRelV>
+          </wp:anchor>
         </w:drawing>
       </w:r>
     </w:p>
-    <w:p>
-      <w:pPr>
-        <w:pStyle w:val="Lgende"/>
-        <w:jc w:val="center"/>
-      </w:pPr>
-      <w:r>
-        <w:t>Figure 8 : Représentation des différents joueurs</w:t>
-      </w:r>
-    </w:p>
+    <w:p/>
+    <w:p/>
+    <w:p/>
+    <w:p/>
+    <w:p/>
     <w:p>
       <w:r>
         <w:lastRenderedPageBreak/>
@@ -2531,21 +2775,6 @@
     </w:p>
     <w:p>
       <w:pPr>
-        <w:pStyle w:val="Titre3"/>
-      </w:pPr>
-      <w:r>
-        <w:t>Le profil du joueur actuel</w:t>
-      </w:r>
-    </w:p>
-    <w:p/>
-    <w:p>
-      <w:r>
-        <w:t>La partie de droite sert à afficher le nom du joueur dont c’est le tour, la couleur qui lui est associée ainsi que le détail des différentes ressources, inventions et cartes qu’il possède.</w:t>
-      </w:r>
-    </w:p>
-    <w:p/>
-    <w:p>
-      <w:pPr>
         <w:keepNext/>
         <w:jc w:val="center"/>
       </w:pPr>
@@ -2555,10 +2784,10 @@
           <w:lang w:eastAsia="fr-FR"/>
         </w:rPr>
         <w:drawing>
-          <wp:inline distT="0" distB="0" distL="0" distR="0">
-            <wp:extent cx="1658408" cy="4603898"/>
-            <wp:effectExtent l="247650" t="228600" r="227542" b="215752"/>
-            <wp:docPr id="11" name="Picture 11"/>
+          <wp:inline distT="0" distB="0" distL="0" distR="0" wp14:anchorId="2918824D" wp14:editId="2C4B98DE">
+            <wp:extent cx="5972810" cy="3562350"/>
+            <wp:effectExtent l="0" t="0" r="0" b="0"/>
+            <wp:docPr id="23" name="Image 23"/>
             <wp:cNvGraphicFramePr>
               <a:graphicFrameLocks xmlns:a="http://schemas.openxmlformats.org/drawingml/2006/main" noChangeAspect="1"/>
             </wp:cNvGraphicFramePr>
@@ -2566,14 +2795,94 @@
               <a:graphicData uri="http://schemas.openxmlformats.org/drawingml/2006/picture">
                 <pic:pic xmlns:pic="http://schemas.openxmlformats.org/drawingml/2006/picture">
                   <pic:nvPicPr>
-                    <pic:cNvPr id="0" name="ScreenJoueurCourant.png"/>
+                    <pic:cNvPr id="0" name=""/>
                     <pic:cNvPicPr/>
                   </pic:nvPicPr>
                   <pic:blipFill>
-                    <a:blip r:embed="rId28" cstate="print">
+                    <a:blip r:embed="rId34"/>
+                    <a:stretch>
+                      <a:fillRect/>
+                    </a:stretch>
+                  </pic:blipFill>
+                  <pic:spPr>
+                    <a:xfrm>
+                      <a:off x="0" y="0"/>
+                      <a:ext cx="5972810" cy="3562350"/>
+                    </a:xfrm>
+                    <a:prstGeom prst="rect">
+                      <a:avLst/>
+                    </a:prstGeom>
+                  </pic:spPr>
+                </pic:pic>
+              </a:graphicData>
+            </a:graphic>
+          </wp:inline>
+        </w:drawing>
+      </w:r>
+    </w:p>
+    <w:p>
+      <w:pPr>
+        <w:pStyle w:val="Lgende"/>
+        <w:jc w:val="center"/>
+      </w:pPr>
+      <w:r>
+        <w:rPr>
+          <w:noProof/>
+        </w:rPr>
+        <w:pict>
+          <v:shape id="_x0000_s1068" type="#_x0000_t202" style="position:absolute;left:0;text-align:left;margin-left:362.45pt;margin-top:344.3pt;width:124.35pt;height:.05pt;z-index:251759616;mso-position-horizontal-relative:text;mso-position-vertical-relative:text" stroked="f">
+            <v:textbox style="mso-fit-shape-to-text:t" inset="0,0,0,0">
+              <w:txbxContent>
+                <w:p>
+                  <w:pPr>
+                    <w:pStyle w:val="Lgende"/>
+                    <w:rPr>
+                      <w:noProof/>
+                    </w:rPr>
+                  </w:pPr>
+                  <w:r>
+                    <w:t>Figure 12 : Profil du joueur courant</w:t>
+                  </w:r>
+                </w:p>
+              </w:txbxContent>
+            </v:textbox>
+            <w10:wrap type="square"/>
+          </v:shape>
+        </w:pict>
+      </w:r>
+      <w:r>
+        <w:rPr>
+          <w:noProof/>
+          <w:lang w:eastAsia="fr-FR"/>
+        </w:rPr>
+        <w:drawing>
+          <wp:anchor distT="0" distB="0" distL="114300" distR="114300" simplePos="0" relativeHeight="251757568" behindDoc="0" locked="0" layoutInCell="1" allowOverlap="1" wp14:anchorId="6B344EC4" wp14:editId="50BEB867">
+            <wp:simplePos x="0" y="0"/>
+            <wp:positionH relativeFrom="column">
+              <wp:posOffset>4603115</wp:posOffset>
+            </wp:positionH>
+            <wp:positionV relativeFrom="paragraph">
+              <wp:posOffset>31115</wp:posOffset>
+            </wp:positionV>
+            <wp:extent cx="1579245" cy="4284345"/>
+            <wp:effectExtent l="0" t="0" r="0" b="0"/>
+            <wp:wrapSquare wrapText="bothSides"/>
+            <wp:docPr id="24" name="Image 24"/>
+            <wp:cNvGraphicFramePr>
+              <a:graphicFrameLocks xmlns:a="http://schemas.openxmlformats.org/drawingml/2006/main" noChangeAspect="1"/>
+            </wp:cNvGraphicFramePr>
+            <a:graphic xmlns:a="http://schemas.openxmlformats.org/drawingml/2006/main">
+              <a:graphicData uri="http://schemas.openxmlformats.org/drawingml/2006/picture">
+                <pic:pic xmlns:pic="http://schemas.openxmlformats.org/drawingml/2006/picture">
+                  <pic:nvPicPr>
+                    <pic:cNvPr id="0" name=""/>
+                    <pic:cNvPicPr/>
+                  </pic:nvPicPr>
+                  <pic:blipFill>
+                    <a:blip r:embed="rId35">
                       <a:extLst>
                         <a:ext uri="{28A0092B-C50C-407E-A947-70E740481C1C}">
-                          <a14:useLocalDpi xmlns="" xmlns:wpc="http://schemas.microsoft.com/office/word/2010/wordprocessingCanvas" xmlns:mc="http://schemas.openxmlformats.org/markup-compatibility/2006" xmlns:o="urn:schemas-microsoft-com:office:office" xmlns:v="urn:schemas-microsoft-com:vml" xmlns:wp14="http://schemas.microsoft.com/office/word/2010/wordprocessingDrawing" xmlns:w10="urn:schemas-microsoft-com:office:word" xmlns:w="http://schemas.openxmlformats.org/wordprocessingml/2006/main" xmlns:w14="http://schemas.microsoft.com/office/word/2010/wordml" xmlns:wpg="http://schemas.microsoft.com/office/word/2010/wordprocessingGroup" xmlns:wpi="http://schemas.microsoft.com/office/word/2010/wordprocessingInk" xmlns:wps="http://schemas.microsoft.com/office/word/2010/wordprocessingShape" xmlns:a14="http://schemas.microsoft.com/office/drawing/2010/main" val="0"/>
+                          <a14:useLocalDpi xmlns:a14="http://schemas.microsoft.com/office/drawing/2010/main" val="0"/>
                         </a:ext>
                       </a:extLst>
                     </a:blip>
@@ -2584,839 +2893,68 @@
                   <pic:spPr>
                     <a:xfrm>
                       <a:off x="0" y="0"/>
-                      <a:ext cx="1657868" cy="4602400"/>
+                      <a:ext cx="1579245" cy="4284345"/>
                     </a:xfrm>
                     <a:prstGeom prst="rect">
                       <a:avLst/>
                     </a:prstGeom>
-                    <a:ln w="228600" cap="sq" cmpd="thickThin">
-                      <a:solidFill>
-                        <a:srgbClr val="000000"/>
-                      </a:solidFill>
-                      <a:prstDash val="solid"/>
-                      <a:miter lim="800000"/>
-                    </a:ln>
-                    <a:effectLst>
-                      <a:innerShdw blurRad="76200">
-                        <a:srgbClr val="000000"/>
-                      </a:innerShdw>
-                    </a:effectLst>
                   </pic:spPr>
                 </pic:pic>
               </a:graphicData>
             </a:graphic>
-          </wp:inline>
-        </w:drawing>
-      </w:r>
-    </w:p>
-    <w:p>
-      <w:pPr>
-        <w:pStyle w:val="Lgende"/>
-        <w:jc w:val="center"/>
-      </w:pPr>
-      <w:r>
-        <w:t>Figure 9 : Informations sur</w:t>
-      </w:r>
-    </w:p>
-    <w:p>
-      <w:pPr>
-        <w:pStyle w:val="Lgende"/>
-        <w:jc w:val="center"/>
-      </w:pPr>
-      <w:r>
-        <w:t xml:space="preserve"> le joueur courant</w:t>
-      </w:r>
-    </w:p>
-    <w:p/>
-    <w:p/>
-    <w:p>
-      <w:pPr>
-        <w:pStyle w:val="Titre1"/>
-      </w:pPr>
-    </w:p>
-    <w:p>
-      <w:pPr>
-        <w:pStyle w:val="Titre1"/>
-      </w:pPr>
-      <w:r>
-        <w:t>Partage des tâches</w:t>
-      </w:r>
-    </w:p>
-    <w:p/>
-    <w:p>
-      <w:pPr>
-        <w:pStyle w:val="Titre2"/>
-      </w:pPr>
-      <w:r>
-        <w:t>Partie réflexion </w:t>
-      </w:r>
-    </w:p>
-    <w:p>
-      <w:r>
-        <w:t>Pour la recherche de l'idée originale du</w:t>
-      </w:r>
-      <w:r>
-        <w:rPr>
-          <w:rStyle w:val="apple-converted-space"/>
-          <w:rFonts w:ascii="Trebuchet MS" w:hAnsi="Trebuchet MS"/>
-          <w:color w:val="000000"/>
-        </w:rPr>
-        <w:t> </w:t>
-      </w:r>
-      <w:r>
-        <w:rPr>
-          <w:rStyle w:val="object"/>
-          <w:rFonts w:ascii="Trebuchet MS" w:hAnsi="Trebuchet MS"/>
-          <w:color w:val="005A95"/>
-        </w:rPr>
-        <w:t>jeu</w:t>
-      </w:r>
-      <w:r>
-        <w:t xml:space="preserve">, le groupe entier était présent et tout le monte proposait ses idées. Cela à permis d'avoir plusieurs points de vue et ainsi de trouver de nombreuses </w:t>
-      </w:r>
-      <w:r>
-        <w:t>fonctionnalités</w:t>
-      </w:r>
-      <w:r>
-        <w:t xml:space="preserve"> pour chaque partie du</w:t>
-      </w:r>
-      <w:r>
-        <w:rPr>
-          <w:rStyle w:val="apple-converted-space"/>
-          <w:rFonts w:ascii="Trebuchet MS" w:hAnsi="Trebuchet MS"/>
-          <w:color w:val="000000"/>
-        </w:rPr>
-        <w:t> </w:t>
-      </w:r>
-      <w:r>
-        <w:rPr>
-          <w:rStyle w:val="object"/>
-          <w:rFonts w:ascii="Trebuchet MS" w:hAnsi="Trebuchet MS"/>
-          <w:color w:val="005A95"/>
-        </w:rPr>
-        <w:t>jeu</w:t>
-      </w:r>
-      <w:r>
-        <w:t>.</w:t>
-      </w:r>
-    </w:p>
-    <w:p>
-      <w:r>
-        <w:t xml:space="preserve">Concernant la réalisation des différents diagrammes </w:t>
-      </w:r>
-      <w:proofErr w:type="spellStart"/>
-      <w:r>
-        <w:t>UMLs</w:t>
-      </w:r>
-      <w:proofErr w:type="spellEnd"/>
-      <w:r>
-        <w:t>, nous nous sommes répartis le travail en binômes pour une première réalisation. No</w:t>
-      </w:r>
-      <w:r>
-        <w:t>u</w:t>
-      </w:r>
-      <w:r>
-        <w:t xml:space="preserve">s nous retrouvions ensuite tous ensemble pour débattre sur les différents approches employées ou </w:t>
-      </w:r>
-      <w:r>
-        <w:t>l</w:t>
-      </w:r>
-      <w:r>
-        <w:t>es problèmes rencontrés.</w:t>
-      </w:r>
-    </w:p>
-    <w:p>
-      <w:r>
-        <w:t>Nous nous partageons les ressources grâce à un dépôt Git privé, permettant ainsi de se transmettre les documents rapidement et sans problèmes de pertes d'information.</w:t>
-      </w:r>
-    </w:p>
-    <w:p/>
-    <w:p>
-      <w:pPr>
-        <w:pStyle w:val="Titre2"/>
-      </w:pPr>
-      <w:r>
-        <w:t>Création de l'application</w:t>
-      </w:r>
-    </w:p>
-    <w:p>
-      <w:r>
-        <w:t>Pour ce qui est de la partie code source de l'application, là encore un</w:t>
-      </w:r>
-      <w:r>
-        <w:t xml:space="preserve"> dépôt</w:t>
-      </w:r>
-      <w:r>
-        <w:t xml:space="preserve"> git est utilisé.</w:t>
-      </w:r>
-      <w:r>
-        <w:rPr>
-          <w:rStyle w:val="apple-converted-space"/>
-          <w:rFonts w:ascii="Trebuchet MS" w:hAnsi="Trebuchet MS"/>
-          <w:color w:val="000000"/>
-        </w:rPr>
-        <w:t> </w:t>
-      </w:r>
-      <w:r>
-        <w:br/>
-        <w:t>Nous pouvons grâce à cela créer différentes tâches à réaliser, se les assigner pour les réaliser, les marquer comme terminée ou encore demander de l'aide dessus en discutant des problèmes rencontrés ou des différentes possibilités d'adaptations possibles.</w:t>
-      </w:r>
-    </w:p>
-    <w:p>
-      <w:pPr>
-        <w:pStyle w:val="NormalWeb"/>
-        <w:shd w:val="clear" w:color="auto" w:fill="FFFFFF"/>
-        <w:spacing w:before="0" w:beforeAutospacing="0" w:after="0" w:afterAutospacing="0"/>
-        <w:rPr>
-          <w:rFonts w:ascii="Trebuchet MS" w:hAnsi="Trebuchet MS"/>
-          <w:color w:val="000000"/>
-          <w:lang w:val="fr-FR"/>
-        </w:rPr>
-      </w:pPr>
-      <w:r>
-        <w:rPr>
-          <w:rFonts w:ascii="Trebuchet MS" w:hAnsi="Trebuchet MS"/>
-          <w:color w:val="000000"/>
-          <w:lang w:val="fr-FR"/>
-        </w:rPr>
-        <w:t> </w:t>
-      </w:r>
-    </w:p>
-    <w:p>
-      <w:r>
-        <w:t>Grâce à cela, nous pouvons travailler pendant notre temps libre et sans être tous présent au même moment, et dans le même temps résoudre les problèmes rencontrés ensemble pour ne pas rester bloquer.</w:t>
-      </w:r>
-    </w:p>
-    <w:p/>
-    <w:p/>
-    <w:p/>
-    <w:p/>
-    <w:p/>
-    <w:p/>
-    <w:p/>
-    <w:p/>
-    <w:p>
-      <w:pPr>
-        <w:pStyle w:val="Titre2"/>
-        <w:jc w:val="left"/>
-      </w:pPr>
-      <w:r>
-        <w:t>Répartition par personnes :</w:t>
-      </w:r>
-    </w:p>
-    <w:p/>
-    <w:p>
-      <w:pPr>
-        <w:jc w:val="left"/>
-      </w:pPr>
-      <w:r>
-        <w:t xml:space="preserve">Valentin BURGER : </w:t>
-      </w:r>
-    </w:p>
-    <w:p>
-      <w:pPr>
-        <w:pStyle w:val="Paragraphedeliste"/>
-        <w:numPr>
-          <w:ilvl w:val="0"/>
-          <w:numId w:val="6"/>
-        </w:numPr>
-        <w:jc w:val="left"/>
-      </w:pPr>
-      <w:r>
-        <w:t>Diagramme de cas d’utilisation</w:t>
-      </w:r>
-    </w:p>
-    <w:p>
-      <w:pPr>
-        <w:pStyle w:val="Paragraphedeliste"/>
-        <w:numPr>
-          <w:ilvl w:val="0"/>
-          <w:numId w:val="6"/>
-        </w:numPr>
-        <w:jc w:val="left"/>
-      </w:pPr>
-      <w:r>
-        <w:t>Diagramme de séquence</w:t>
-      </w:r>
-    </w:p>
-    <w:p>
-      <w:pPr>
-        <w:pStyle w:val="Paragraphedeliste"/>
-        <w:numPr>
-          <w:ilvl w:val="0"/>
-          <w:numId w:val="6"/>
-        </w:numPr>
-        <w:jc w:val="left"/>
-      </w:pPr>
-      <w:r>
-        <w:t>Diagramme de</w:t>
-      </w:r>
-      <w:r>
-        <w:t xml:space="preserve"> classes</w:t>
-      </w:r>
-      <w:r>
-        <w:t xml:space="preserve"> : </w:t>
-      </w:r>
-      <w:bookmarkStart w:id="0" w:name="_GoBack"/>
-      <w:bookmarkEnd w:id="0"/>
-      <w:r>
-        <w:rPr>
-          <w:highlight w:val="yellow"/>
-        </w:rPr>
-        <w:t>Ville, Village, Construction, Coordonnées (point, arête, hexagones), Route, Autoroute</w:t>
-      </w:r>
-    </w:p>
-    <w:p>
-      <w:pPr>
-        <w:pStyle w:val="Paragraphedeliste"/>
-        <w:numPr>
-          <w:ilvl w:val="0"/>
-          <w:numId w:val="6"/>
-        </w:numPr>
-        <w:jc w:val="left"/>
-      </w:pPr>
-      <w:r>
-        <w:t>Implémentation des classes précédente</w:t>
-      </w:r>
-      <w:r>
-        <w:t>s</w:t>
-      </w:r>
-    </w:p>
-    <w:p>
-      <w:pPr>
-        <w:jc w:val="left"/>
-      </w:pPr>
-      <w:r>
-        <w:t>Antoine COUPAT :</w:t>
-      </w:r>
-    </w:p>
-    <w:p>
-      <w:pPr>
-        <w:pStyle w:val="Paragraphedeliste"/>
-        <w:numPr>
-          <w:ilvl w:val="0"/>
-          <w:numId w:val="6"/>
-        </w:numPr>
-        <w:jc w:val="left"/>
-      </w:pPr>
-      <w:r>
-        <w:t>Diagramme de cas d’utilisation</w:t>
-      </w:r>
-    </w:p>
-    <w:p>
-      <w:pPr>
-        <w:pStyle w:val="Paragraphedeliste"/>
-        <w:numPr>
-          <w:ilvl w:val="0"/>
-          <w:numId w:val="6"/>
-        </w:numPr>
-        <w:jc w:val="left"/>
-      </w:pPr>
-      <w:r>
-        <w:t>Diagramme de séquence</w:t>
-      </w:r>
-    </w:p>
-    <w:p>
-      <w:pPr>
-        <w:pStyle w:val="Paragraphedeliste"/>
-        <w:numPr>
-          <w:ilvl w:val="0"/>
-          <w:numId w:val="6"/>
-        </w:numPr>
-        <w:jc w:val="left"/>
-      </w:pPr>
-      <w:r>
-        <w:rPr>
-          <w:highlight w:val="yellow"/>
-        </w:rPr>
-        <w:t xml:space="preserve">Diagramme de classes : </w:t>
-      </w:r>
-      <w:r>
-        <w:rPr>
-          <w:highlight w:val="yellow"/>
-        </w:rPr>
-        <w:t>Point</w:t>
-      </w:r>
-      <w:r>
-        <w:rPr>
-          <w:highlight w:val="yellow"/>
-        </w:rPr>
-        <w:t xml:space="preserve">, </w:t>
-      </w:r>
-      <w:proofErr w:type="spellStart"/>
-      <w:r>
-        <w:rPr>
-          <w:highlight w:val="yellow"/>
-        </w:rPr>
-        <w:t>Ar</w:t>
-      </w:r>
-      <w:r>
-        <w:rPr>
-          <w:highlight w:val="yellow"/>
-        </w:rPr>
-        <w:t>e</w:t>
-      </w:r>
-      <w:r>
-        <w:rPr>
-          <w:highlight w:val="yellow"/>
-        </w:rPr>
-        <w:t>te</w:t>
-      </w:r>
-      <w:proofErr w:type="spellEnd"/>
-      <w:r>
-        <w:rPr>
-          <w:highlight w:val="yellow"/>
-        </w:rPr>
-        <w:t xml:space="preserve">, Coordonnées (point, arête, </w:t>
-      </w:r>
-      <w:r>
-        <w:rPr>
-          <w:highlight w:val="yellow"/>
-        </w:rPr>
-        <w:t>cases</w:t>
-      </w:r>
-      <w:r>
-        <w:rPr>
-          <w:highlight w:val="yellow"/>
-        </w:rPr>
-        <w:t>)</w:t>
-      </w:r>
-      <w:r>
-        <w:rPr>
-          <w:highlight w:val="yellow"/>
-        </w:rPr>
-        <w:t xml:space="preserve">, </w:t>
-      </w:r>
-      <w:r>
-        <w:rPr>
-          <w:highlight w:val="yellow"/>
-        </w:rPr>
-        <w:t>énumération</w:t>
-      </w:r>
-      <w:r>
-        <w:rPr>
-          <w:highlight w:val="yellow"/>
-        </w:rPr>
-        <w:t xml:space="preserve"> des types Points et </w:t>
-      </w:r>
-      <w:proofErr w:type="spellStart"/>
-      <w:r>
-        <w:rPr>
-          <w:highlight w:val="yellow"/>
-        </w:rPr>
-        <w:t>Aretes</w:t>
-      </w:r>
-      <w:proofErr w:type="spellEnd"/>
-    </w:p>
-    <w:p>
-      <w:pPr>
-        <w:pStyle w:val="Paragraphedeliste"/>
-        <w:numPr>
-          <w:ilvl w:val="0"/>
-          <w:numId w:val="6"/>
-        </w:numPr>
-        <w:jc w:val="left"/>
-      </w:pPr>
-      <w:r>
-        <w:t>Implémentation des classes précédentes</w:t>
-      </w:r>
-    </w:p>
-    <w:p>
-      <w:pPr>
-        <w:pStyle w:val="Paragraphedeliste"/>
-        <w:numPr>
-          <w:ilvl w:val="0"/>
-          <w:numId w:val="6"/>
-        </w:numPr>
-        <w:jc w:val="left"/>
-      </w:pPr>
-      <w:r>
-        <w:t>Conception</w:t>
-      </w:r>
-      <w:r>
-        <w:t xml:space="preserve"> et implémentation</w:t>
-      </w:r>
-      <w:r>
-        <w:t xml:space="preserve"> de l’interface graphique</w:t>
-      </w:r>
-    </w:p>
-    <w:p>
-      <w:pPr>
-        <w:jc w:val="left"/>
-      </w:pPr>
-      <w:r>
-        <w:t>Etienne GARTNER :</w:t>
-      </w:r>
-    </w:p>
-    <w:p>
-      <w:pPr>
-        <w:pStyle w:val="Paragraphedeliste"/>
-        <w:numPr>
-          <w:ilvl w:val="0"/>
-          <w:numId w:val="6"/>
-        </w:numPr>
-        <w:jc w:val="left"/>
-      </w:pPr>
-      <w:r>
-        <w:t>Diagramme de cas d’utilisation</w:t>
-      </w:r>
-    </w:p>
-    <w:p>
-      <w:pPr>
-        <w:pStyle w:val="Paragraphedeliste"/>
-        <w:numPr>
-          <w:ilvl w:val="0"/>
-          <w:numId w:val="6"/>
-        </w:numPr>
-        <w:jc w:val="left"/>
-      </w:pPr>
-      <w:r>
-        <w:t>Diagramme de séquence</w:t>
-      </w:r>
-    </w:p>
-    <w:p>
-      <w:pPr>
-        <w:pStyle w:val="Paragraphedeliste"/>
-        <w:numPr>
-          <w:ilvl w:val="0"/>
-          <w:numId w:val="6"/>
-        </w:numPr>
-        <w:jc w:val="left"/>
-      </w:pPr>
-      <w:r>
-        <w:t>Diagramme de classes </w:t>
-      </w:r>
-      <w:r>
-        <w:t xml:space="preserve">: </w:t>
-      </w:r>
-      <w:r>
-        <w:t xml:space="preserve">Invention, Ressources, Carte, </w:t>
-      </w:r>
-      <w:r>
-        <w:t xml:space="preserve">Joueur, </w:t>
-      </w:r>
-      <w:r>
-        <w:t>Jeu, Plateau</w:t>
-      </w:r>
-      <w:r>
-        <w:t>,</w:t>
-      </w:r>
-      <w:r>
-        <w:t xml:space="preserve"> Epoque, </w:t>
-      </w:r>
-      <w:r>
-        <w:t>Case</w:t>
-      </w:r>
-    </w:p>
-    <w:p>
-      <w:pPr>
-        <w:pStyle w:val="Paragraphedeliste"/>
-        <w:numPr>
-          <w:ilvl w:val="0"/>
-          <w:numId w:val="6"/>
-        </w:numPr>
-        <w:jc w:val="left"/>
-      </w:pPr>
-      <w:r>
-        <w:t>Implémentation des classes précédentes</w:t>
-      </w:r>
-    </w:p>
-    <w:p>
-      <w:pPr>
-        <w:jc w:val="left"/>
-      </w:pPr>
-      <w:r>
-        <w:t>Florian STAINE :</w:t>
-      </w:r>
-    </w:p>
-    <w:p>
-      <w:pPr>
-        <w:pStyle w:val="Paragraphedeliste"/>
-        <w:numPr>
-          <w:ilvl w:val="0"/>
-          <w:numId w:val="6"/>
-        </w:numPr>
-        <w:jc w:val="left"/>
-      </w:pPr>
-      <w:r>
-        <w:t>Diagramme de cas d’utilisation</w:t>
-      </w:r>
-    </w:p>
-    <w:p>
-      <w:pPr>
-        <w:pStyle w:val="Paragraphedeliste"/>
-        <w:numPr>
-          <w:ilvl w:val="0"/>
-          <w:numId w:val="6"/>
-        </w:numPr>
-        <w:jc w:val="left"/>
-      </w:pPr>
-      <w:r>
-        <w:t>Diagramme de séquence</w:t>
-      </w:r>
-    </w:p>
-    <w:p>
-      <w:pPr>
-        <w:pStyle w:val="Paragraphedeliste"/>
-        <w:numPr>
-          <w:ilvl w:val="0"/>
-          <w:numId w:val="6"/>
-        </w:numPr>
-        <w:jc w:val="left"/>
-      </w:pPr>
-      <w:r>
-        <w:t xml:space="preserve">Diagramme de classes : </w:t>
-      </w:r>
-      <w:r>
-        <w:t>Invention, Ressources, Carte, Joueur, Jeu, Plateau, Epoque, Case</w:t>
-      </w:r>
-    </w:p>
-    <w:p>
-      <w:pPr>
-        <w:pStyle w:val="Paragraphedeliste"/>
-        <w:numPr>
-          <w:ilvl w:val="0"/>
-          <w:numId w:val="6"/>
-        </w:numPr>
-        <w:jc w:val="left"/>
-      </w:pPr>
-      <w:r>
-        <w:t>Implémentation</w:t>
-      </w:r>
-      <w:r>
-        <w:t xml:space="preserve"> du modèle de coordonnées pour le plateau ainsi que la partie graphique du plateau (hexagones, routes, points)</w:t>
-      </w:r>
-    </w:p>
-    <w:p>
-      <w:pPr>
-        <w:jc w:val="left"/>
-      </w:pPr>
-    </w:p>
-    <w:p>
-      <w:pPr>
-        <w:jc w:val="left"/>
-      </w:pPr>
-    </w:p>
-    <w:p>
-      <w:pPr>
-        <w:jc w:val="left"/>
-        <w:sectPr>
-          <w:headerReference w:type="default" r:id="rId29"/>
-          <w:footerReference w:type="default" r:id="rId30"/>
-          <w:pgSz w:w="12240" w:h="15840"/>
-          <w:pgMar w:top="1417" w:right="1417" w:bottom="1417" w:left="1417" w:header="708" w:footer="708" w:gutter="0"/>
-          <w:pgNumType w:start="0"/>
-          <w:cols w:space="708"/>
-          <w:titlePg/>
-          <w:docGrid w:linePitch="360"/>
-        </w:sectPr>
-      </w:pPr>
-    </w:p>
-    <w:p>
-      <w:pPr>
-        <w:pStyle w:val="Titre1"/>
-      </w:pPr>
-      <w:r>
-        <w:lastRenderedPageBreak/>
-        <w:t>Diagrammes UML</w:t>
-      </w:r>
-    </w:p>
-    <w:p/>
-    <w:p>
-      <w:pPr>
-        <w:pStyle w:val="Titre2"/>
-      </w:pPr>
-      <w:r>
-        <w:rPr>
-          <w:noProof/>
-        </w:rPr>
-        <w:pict>
-          <v:shape id="_x0000_s1049" type="#_x0000_t75" style="position:absolute;left:0;text-align:left;margin-left:73.4pt;margin-top:30.7pt;width:503.9pt;height:274.05pt;z-index:251693056">
-            <v:imagedata r:id="rId31" o:title="Diagramme de cas d'utilisations"/>
-            <w10:wrap type="topAndBottom"/>
-          </v:shape>
-        </w:pict>
-      </w:r>
-      <w:r>
-        <w:t>Diagramme de cas d’utilisation</w:t>
-      </w:r>
-    </w:p>
-    <w:p/>
-    <w:p>
-      <w:r>
-        <w:t>Le diagramme de cas d’utilisation est séparé en deux acteurs distincts, cependant, ils représent</w:t>
-      </w:r>
-      <w:r>
-        <w:t>e</w:t>
-      </w:r>
-      <w:r>
-        <w:t>nt la m</w:t>
-      </w:r>
-      <w:r>
-        <w:t xml:space="preserve">ême personne. Nous avons choisis de les </w:t>
-      </w:r>
-      <w:r>
-        <w:t>différencier</w:t>
-      </w:r>
-      <w:r>
-        <w:t xml:space="preserve"> pour une raison de clarté du diagramme. </w:t>
-      </w:r>
-    </w:p>
-    <w:p>
-      <w:r>
-        <w:br w:type="page"/>
-      </w:r>
-    </w:p>
-    <w:p>
-      <w:pPr>
-        <w:pStyle w:val="Titre2"/>
-      </w:pPr>
-      <w:r>
-        <w:lastRenderedPageBreak/>
-        <w:t>Diagramme de classe</w:t>
-      </w:r>
-    </w:p>
-    <w:p>
-      <w:r>
-        <w:rPr>
-          <w:noProof/>
-        </w:rPr>
-        <w:pict>
-          <v:shape id="_x0000_s1048" type="#_x0000_t75" style="position:absolute;left:0;text-align:left;margin-left:42pt;margin-top:24.2pt;width:566.2pt;height:389.15pt;z-index:251691008">
-            <v:imagedata r:id="rId32" o:title="Diagramme de classes"/>
-            <w10:wrap type="square"/>
-          </v:shape>
-        </w:pict>
-      </w:r>
-    </w:p>
-    <w:p/>
-    <w:p>
-      <w:r>
-        <w:br w:type="page"/>
-      </w:r>
-    </w:p>
-    <w:p/>
-    <w:p>
-      <w:pPr>
-        <w:pStyle w:val="Titre2"/>
-      </w:pPr>
-      <w:r>
-        <w:t>Diagramme</w:t>
-      </w:r>
-      <w:r>
-        <w:t>s</w:t>
-      </w:r>
-      <w:r>
-        <w:t xml:space="preserve"> de séquence</w:t>
-      </w:r>
-    </w:p>
-    <w:p>
-      <w:pPr>
-        <w:pStyle w:val="Titre4"/>
-      </w:pPr>
-      <w:r>
-        <w:rPr>
-          <w:noProof/>
-        </w:rPr>
-        <w:pict>
-          <v:shape id="_x0000_s1050" type="#_x0000_t75" style="position:absolute;left:0;text-align:left;margin-left:-.05pt;margin-top:29.45pt;width:640.15pt;height:347.45pt;z-index:251695104">
-            <v:imagedata r:id="rId33" o:title="Tour"/>
-            <w10:wrap type="square"/>
-          </v:shape>
-        </w:pict>
-      </w:r>
-      <w:r>
-        <w:t>Diagramme de séquence du début du jeu :</w:t>
-      </w:r>
-    </w:p>
-    <w:p/>
-    <w:p>
-      <w:pPr>
-        <w:pStyle w:val="Titre4"/>
-      </w:pPr>
-      <w:r>
-        <w:lastRenderedPageBreak/>
-        <w:t>Diagramme de séquence d’un tour de jeu</w:t>
-      </w:r>
-      <w:r>
-        <w:t> :</w:t>
-      </w:r>
-    </w:p>
-    <w:p>
-      <w:r>
-        <w:rPr>
-          <w:noProof/>
-          <w:lang w:eastAsia="fr-FR"/>
-        </w:rPr>
-        <w:drawing>
-          <wp:anchor distT="0" distB="0" distL="114300" distR="114300" simplePos="0" relativeHeight="251664384" behindDoc="0" locked="0" layoutInCell="1" allowOverlap="1">
-            <wp:simplePos x="0" y="0"/>
-            <wp:positionH relativeFrom="column">
-              <wp:posOffset>-635</wp:posOffset>
-            </wp:positionH>
-            <wp:positionV relativeFrom="paragraph">
-              <wp:posOffset>421640</wp:posOffset>
-            </wp:positionV>
-            <wp:extent cx="8474710" cy="3124200"/>
-            <wp:effectExtent l="0" t="0" r="0" b="0"/>
-            <wp:wrapSquare wrapText="bothSides"/>
-            <wp:docPr id="1" name="Image 1" descr="C:\Users\florian\AppData\Local\Microsoft\Windows\INetCache\Content.Word\Début Jeu.jpeg"/>
-            <wp:cNvGraphicFramePr>
-              <a:graphicFrameLocks xmlns:a="http://schemas.openxmlformats.org/drawingml/2006/main" noChangeAspect="1"/>
-            </wp:cNvGraphicFramePr>
-            <a:graphic xmlns:a="http://schemas.openxmlformats.org/drawingml/2006/main">
-              <a:graphicData uri="http://schemas.openxmlformats.org/drawingml/2006/picture">
-                <pic:pic xmlns:pic="http://schemas.openxmlformats.org/drawingml/2006/picture">
-                  <pic:nvPicPr>
-                    <pic:cNvPr id="0" name="Picture 28" descr="C:\Users\florian\AppData\Local\Microsoft\Windows\INetCache\Content.Word\Début Jeu.jpeg"/>
-                    <pic:cNvPicPr>
-                      <a:picLocks noChangeAspect="1" noChangeArrowheads="1"/>
-                    </pic:cNvPicPr>
-                  </pic:nvPicPr>
-                  <pic:blipFill>
-                    <a:blip r:embed="rId34" cstate="print">
-                      <a:extLst>
-                        <a:ext uri="{28A0092B-C50C-407E-A947-70E740481C1C}">
-                          <a14:useLocalDpi xmlns="" xmlns:wpc="http://schemas.microsoft.com/office/word/2010/wordprocessingCanvas" xmlns:mc="http://schemas.openxmlformats.org/markup-compatibility/2006" xmlns:o="urn:schemas-microsoft-com:office:office" xmlns:v="urn:schemas-microsoft-com:vml" xmlns:wp14="http://schemas.microsoft.com/office/word/2010/wordprocessingDrawing" xmlns:w10="urn:schemas-microsoft-com:office:word" xmlns:w="http://schemas.openxmlformats.org/wordprocessingml/2006/main" xmlns:w14="http://schemas.microsoft.com/office/word/2010/wordml" xmlns:wpg="http://schemas.microsoft.com/office/word/2010/wordprocessingGroup" xmlns:wpi="http://schemas.microsoft.com/office/word/2010/wordprocessingInk" xmlns:wps="http://schemas.microsoft.com/office/word/2010/wordprocessingShape" xmlns:a14="http://schemas.microsoft.com/office/drawing/2010/main" val="0"/>
-                        </a:ext>
-                      </a:extLst>
-                    </a:blip>
-                    <a:srcRect/>
-                    <a:stretch>
-                      <a:fillRect/>
-                    </a:stretch>
-                  </pic:blipFill>
-                  <pic:spPr bwMode="auto">
-                    <a:xfrm>
-                      <a:off x="0" y="0"/>
-                      <a:ext cx="8474710" cy="3124200"/>
-                    </a:xfrm>
-                    <a:prstGeom prst="rect">
-                      <a:avLst/>
-                    </a:prstGeom>
-                    <a:noFill/>
-                    <a:ln>
-                      <a:noFill/>
-                    </a:ln>
-                  </pic:spPr>
-                </pic:pic>
-              </a:graphicData>
-            </a:graphic>
+            <wp14:sizeRelH relativeFrom="page">
+              <wp14:pctWidth>0</wp14:pctWidth>
+            </wp14:sizeRelH>
+            <wp14:sizeRelV relativeFrom="page">
+              <wp14:pctHeight>0</wp14:pctHeight>
+            </wp14:sizeRelV>
           </wp:anchor>
         </w:drawing>
       </w:r>
-    </w:p>
-    <w:p/>
-    <w:p/>
-    <w:p/>
-    <w:p/>
-    <w:p/>
-    <w:p/>
+      <w:r>
+        <w:t>Figure 11 : Interface d'échange</w:t>
+      </w:r>
+    </w:p>
+    <w:p>
+      <w:pPr>
+        <w:pStyle w:val="Titre3"/>
+      </w:pPr>
+      <w:r>
+        <w:t>Le profil du joueur actuel</w:t>
+      </w:r>
+    </w:p>
+    <w:p/>
+    <w:p>
+      <w:r>
+        <w:t>La partie de droite sert à afficher le nom du joueur dont c’est le tour, la couleur qui lui est associée ainsi que le détail des différentes ressources, inventions et cartes qu’il possède.</w:t>
+      </w:r>
+    </w:p>
+    <w:p/>
+    <w:p>
+      <w:pPr>
+        <w:rPr>
+          <w:b/>
+          <w:bCs/>
+          <w:color w:val="4F81BD" w:themeColor="accent1"/>
+          <w:sz w:val="18"/>
+          <w:szCs w:val="18"/>
+        </w:rPr>
+      </w:pPr>
+    </w:p>
+    <w:p/>
+    <w:p/>
+    <w:p>
+      <w:pPr>
+        <w:jc w:val="left"/>
+      </w:pPr>
+    </w:p>
     <w:sectPr>
-      <w:headerReference w:type="first" r:id="rId35"/>
-      <w:pgSz w:w="15840" w:h="12240" w:orient="landscape"/>
+      <w:headerReference w:type="default" r:id="rId36"/>
+      <w:footerReference w:type="default" r:id="rId37"/>
+      <w:pgSz w:w="12240" w:h="15840"/>
       <w:pgMar w:top="1417" w:right="1417" w:bottom="1417" w:left="1417" w:header="708" w:footer="708" w:gutter="0"/>
       <w:cols w:space="708"/>
+      <w:titlePg/>
       <w:docGrid w:linePitch="360"/>
     </w:sectPr>
   </w:body>
@@ -3424,7 +2962,7 @@
 </file>
 
 <file path=word/endnotes.xml><?xml version="1.0" encoding="utf-8"?>
-<w:endnotes xmlns:ve="http://schemas.openxmlformats.org/markup-compatibility/2006" xmlns:o="urn:schemas-microsoft-com:office:office" xmlns:r="http://schemas.openxmlformats.org/officeDocument/2006/relationships" xmlns:m="http://schemas.openxmlformats.org/officeDocument/2006/math" xmlns:v="urn:schemas-microsoft-com:vml" xmlns:wp="http://schemas.openxmlformats.org/drawingml/2006/wordprocessingDrawing" xmlns:w10="urn:schemas-microsoft-com:office:word" xmlns:w="http://schemas.openxmlformats.org/wordprocessingml/2006/main" xmlns:wne="http://schemas.microsoft.com/office/word/2006/wordml">
+<w:endnotes xmlns:wpc="http://schemas.microsoft.com/office/word/2010/wordprocessingCanvas" xmlns:mc="http://schemas.openxmlformats.org/markup-compatibility/2006" xmlns:o="urn:schemas-microsoft-com:office:office" xmlns:r="http://schemas.openxmlformats.org/officeDocument/2006/relationships" xmlns:m="http://schemas.openxmlformats.org/officeDocument/2006/math" xmlns:v="urn:schemas-microsoft-com:vml" xmlns:wp14="http://schemas.microsoft.com/office/word/2010/wordprocessingDrawing" xmlns:wp="http://schemas.openxmlformats.org/drawingml/2006/wordprocessingDrawing" xmlns:w10="urn:schemas-microsoft-com:office:word" xmlns:w="http://schemas.openxmlformats.org/wordprocessingml/2006/main" xmlns:w14="http://schemas.microsoft.com/office/word/2010/wordml" xmlns:wpg="http://schemas.microsoft.com/office/word/2010/wordprocessingGroup" xmlns:wpi="http://schemas.microsoft.com/office/word/2010/wordprocessingInk" xmlns:wne="http://schemas.microsoft.com/office/word/2006/wordml" xmlns:wps="http://schemas.microsoft.com/office/word/2010/wordprocessingShape" mc:Ignorable="w14 wp14">
   <w:endnote w:type="separator" w:id="-1">
     <w:p>
       <w:r>
@@ -3443,10 +2981,10 @@
 </file>
 
 <file path=word/footer1.xml><?xml version="1.0" encoding="utf-8"?>
-<w:ftr xmlns:ve="http://schemas.openxmlformats.org/markup-compatibility/2006" xmlns:o="urn:schemas-microsoft-com:office:office" xmlns:r="http://schemas.openxmlformats.org/officeDocument/2006/relationships" xmlns:m="http://schemas.openxmlformats.org/officeDocument/2006/math" xmlns:v="urn:schemas-microsoft-com:vml" xmlns:wp="http://schemas.openxmlformats.org/drawingml/2006/wordprocessingDrawing" xmlns:w10="urn:schemas-microsoft-com:office:word" xmlns:w="http://schemas.openxmlformats.org/wordprocessingml/2006/main" xmlns:wne="http://schemas.microsoft.com/office/word/2006/wordml">
+<w:ftr xmlns:wpc="http://schemas.microsoft.com/office/word/2010/wordprocessingCanvas" xmlns:mc="http://schemas.openxmlformats.org/markup-compatibility/2006" xmlns:o="urn:schemas-microsoft-com:office:office" xmlns:r="http://schemas.openxmlformats.org/officeDocument/2006/relationships" xmlns:m="http://schemas.openxmlformats.org/officeDocument/2006/math" xmlns:v="urn:schemas-microsoft-com:vml" xmlns:wp14="http://schemas.microsoft.com/office/word/2010/wordprocessingDrawing" xmlns:wp="http://schemas.openxmlformats.org/drawingml/2006/wordprocessingDrawing" xmlns:w10="urn:schemas-microsoft-com:office:word" xmlns:w="http://schemas.openxmlformats.org/wordprocessingml/2006/main" xmlns:w14="http://schemas.microsoft.com/office/word/2010/wordml" xmlns:wpg="http://schemas.microsoft.com/office/word/2010/wordprocessingGroup" xmlns:wpi="http://schemas.microsoft.com/office/word/2010/wordprocessingInk" xmlns:wne="http://schemas.microsoft.com/office/word/2006/wordml" xmlns:wps="http://schemas.microsoft.com/office/word/2010/wordprocessingShape" mc:Ignorable="w14 wp14">
   <w:sdt>
     <w:sdtPr>
-      <w:id w:val="815067656"/>
+      <w:id w:val="-1535029181"/>
       <w:docPartObj>
         <w:docPartGallery w:val="Page Numbers (Bottom of Page)"/>
         <w:docPartUnique/>
@@ -3462,30 +3000,43 @@
       <w:p>
         <w:pPr>
           <w:pStyle w:val="Pieddepage"/>
-          <w:ind w:left="4320" w:hanging="4320"/>
+          <w:pBdr>
+            <w:top w:val="single" w:sz="4" w:space="1" w:color="D9D9D9" w:themeColor="background1" w:themeShade="D9"/>
+          </w:pBdr>
+          <w:rPr>
+            <w:b/>
+            <w:bCs/>
+          </w:rPr>
         </w:pPr>
         <w:r>
           <w:fldChar w:fldCharType="begin"/>
         </w:r>
         <w:r>
-          <w:instrText xml:space="preserve"> PAGE   \* MERGEFORMAT </w:instrText>
+          <w:instrText>PAGE   \* MERGEFORMAT</w:instrText>
         </w:r>
         <w:r>
           <w:fldChar w:fldCharType="separate"/>
         </w:r>
         <w:r>
           <w:rPr>
+            <w:b/>
+            <w:bCs/>
             <w:noProof/>
           </w:rPr>
           <w:t>4</w:t>
         </w:r>
         <w:r>
           <w:rPr>
-            <w:noProof/>
+            <w:b/>
+            <w:bCs/>
           </w:rPr>
           <w:fldChar w:fldCharType="end"/>
         </w:r>
         <w:r>
+          <w:rPr>
+            <w:b/>
+            <w:bCs/>
+          </w:rPr>
           <w:t xml:space="preserve"> | </w:t>
         </w:r>
         <w:r>
@@ -3507,7 +3058,7 @@
 </file>
 
 <file path=word/footnotes.xml><?xml version="1.0" encoding="utf-8"?>
-<w:footnotes xmlns:ve="http://schemas.openxmlformats.org/markup-compatibility/2006" xmlns:o="urn:schemas-microsoft-com:office:office" xmlns:r="http://schemas.openxmlformats.org/officeDocument/2006/relationships" xmlns:m="http://schemas.openxmlformats.org/officeDocument/2006/math" xmlns:v="urn:schemas-microsoft-com:vml" xmlns:wp="http://schemas.openxmlformats.org/drawingml/2006/wordprocessingDrawing" xmlns:w10="urn:schemas-microsoft-com:office:word" xmlns:w="http://schemas.openxmlformats.org/wordprocessingml/2006/main" xmlns:wne="http://schemas.microsoft.com/office/word/2006/wordml">
+<w:footnotes xmlns:wpc="http://schemas.microsoft.com/office/word/2010/wordprocessingCanvas" xmlns:mc="http://schemas.openxmlformats.org/markup-compatibility/2006" xmlns:o="urn:schemas-microsoft-com:office:office" xmlns:r="http://schemas.openxmlformats.org/officeDocument/2006/relationships" xmlns:m="http://schemas.openxmlformats.org/officeDocument/2006/math" xmlns:v="urn:schemas-microsoft-com:vml" xmlns:wp14="http://schemas.microsoft.com/office/word/2010/wordprocessingDrawing" xmlns:wp="http://schemas.openxmlformats.org/drawingml/2006/wordprocessingDrawing" xmlns:w10="urn:schemas-microsoft-com:office:word" xmlns:w="http://schemas.openxmlformats.org/wordprocessingml/2006/main" xmlns:w14="http://schemas.microsoft.com/office/word/2010/wordml" xmlns:wpg="http://schemas.microsoft.com/office/word/2010/wordprocessingGroup" xmlns:wpi="http://schemas.microsoft.com/office/word/2010/wordprocessingInk" xmlns:wne="http://schemas.microsoft.com/office/word/2006/wordml" xmlns:wps="http://schemas.microsoft.com/office/word/2010/wordprocessingShape" mc:Ignorable="w14 wp14">
   <w:footnote w:type="separator" w:id="-1">
     <w:p>
       <w:r>
@@ -3526,27 +3077,30 @@
 </file>
 
 <file path=word/header1.xml><?xml version="1.0" encoding="utf-8"?>
-<w:hdr xmlns:ve="http://schemas.openxmlformats.org/markup-compatibility/2006" xmlns:o="urn:schemas-microsoft-com:office:office" xmlns:r="http://schemas.openxmlformats.org/officeDocument/2006/relationships" xmlns:m="http://schemas.openxmlformats.org/officeDocument/2006/math" xmlns:v="urn:schemas-microsoft-com:vml" xmlns:wp="http://schemas.openxmlformats.org/drawingml/2006/wordprocessingDrawing" xmlns:w10="urn:schemas-microsoft-com:office:word" xmlns:w="http://schemas.openxmlformats.org/wordprocessingml/2006/main" xmlns:wne="http://schemas.microsoft.com/office/word/2006/wordml">
+<w:hdr xmlns:wpc="http://schemas.microsoft.com/office/word/2010/wordprocessingCanvas" xmlns:mc="http://schemas.openxmlformats.org/markup-compatibility/2006" xmlns:o="urn:schemas-microsoft-com:office:office" xmlns:r="http://schemas.openxmlformats.org/officeDocument/2006/relationships" xmlns:m="http://schemas.openxmlformats.org/officeDocument/2006/math" xmlns:v="urn:schemas-microsoft-com:vml" xmlns:wp14="http://schemas.microsoft.com/office/word/2010/wordprocessingDrawing" xmlns:wp="http://schemas.openxmlformats.org/drawingml/2006/wordprocessingDrawing" xmlns:w10="urn:schemas-microsoft-com:office:word" xmlns:w="http://schemas.openxmlformats.org/wordprocessingml/2006/main" xmlns:w14="http://schemas.microsoft.com/office/word/2010/wordml" xmlns:wpg="http://schemas.microsoft.com/office/word/2010/wordprocessingGroup" xmlns:wpi="http://schemas.microsoft.com/office/word/2010/wordprocessingInk" xmlns:wne="http://schemas.microsoft.com/office/word/2006/wordml" xmlns:wps="http://schemas.microsoft.com/office/word/2010/wordprocessingShape" mc:Ignorable="w14 wp14">
   <w:p>
     <w:pPr>
       <w:pStyle w:val="En-tte"/>
+      <w:rPr>
+        <w:lang w:val="en-US"/>
+      </w:rPr>
     </w:pPr>
     <w:r>
-      <w:t>BURGER Valentin</w:t>
-    </w:r>
-  </w:p>
-  <w:p>
-    <w:pPr>
-      <w:pStyle w:val="En-tte"/>
-    </w:pPr>
-    <w:r>
-      <w:t>COUPAT Antoine</w:t>
+      <w:rPr>
+        <w:lang w:val="en-US"/>
+      </w:rPr>
+      <w:t xml:space="preserve">BURGER – COUPAT </w:t>
     </w:r>
     <w:r>
+      <w:rPr>
+        <w:lang w:val="en-US"/>
+      </w:rPr>
       <w:tab/>
-      <w:t>18/12/2015</w:t>
     </w:r>
     <w:r>
+      <w:rPr>
+        <w:lang w:val="en-US"/>
+      </w:rPr>
       <w:tab/>
       <w:t>LO43</w:t>
     </w:r>
@@ -3554,34 +3108,35 @@
   <w:p>
     <w:pPr>
       <w:pStyle w:val="En-tte"/>
+      <w:rPr>
+        <w:lang w:val="en-US"/>
+      </w:rPr>
     </w:pPr>
     <w:r>
-      <w:t>GARTNER Etienne</w:t>
+      <w:rPr>
+        <w:lang w:val="en-US"/>
+      </w:rPr>
+      <w:t>GARTNER – STAINE</w:t>
     </w:r>
-  </w:p>
-  <w:p>
-    <w:pPr>
-      <w:pStyle w:val="En-tte"/>
-    </w:pPr>
     <w:r>
-      <w:t>STAINE Florian</w:t>
+      <w:rPr>
+        <w:lang w:val="en-US"/>
+      </w:rPr>
+      <w:tab/>
+    </w:r>
+    <w:r>
+      <w:rPr>
+        <w:lang w:val="en-US"/>
+      </w:rPr>
+      <w:tab/>
+      <w:t>UTBM – A2015</w:t>
     </w:r>
   </w:p>
 </w:hdr>
 </file>
 
-<file path=word/header2.xml><?xml version="1.0" encoding="utf-8"?>
-<w:hdr xmlns:ve="http://schemas.openxmlformats.org/markup-compatibility/2006" xmlns:o="urn:schemas-microsoft-com:office:office" xmlns:r="http://schemas.openxmlformats.org/officeDocument/2006/relationships" xmlns:m="http://schemas.openxmlformats.org/officeDocument/2006/math" xmlns:v="urn:schemas-microsoft-com:vml" xmlns:wp="http://schemas.openxmlformats.org/drawingml/2006/wordprocessingDrawing" xmlns:w10="urn:schemas-microsoft-com:office:word" xmlns:w="http://schemas.openxmlformats.org/wordprocessingml/2006/main" xmlns:wne="http://schemas.microsoft.com/office/word/2006/wordml">
-  <w:p>
-    <w:pPr>
-      <w:pStyle w:val="En-tte"/>
-    </w:pPr>
-  </w:p>
-</w:hdr>
-</file>
-
 <file path=word/numbering.xml><?xml version="1.0" encoding="utf-8"?>
-<w:numbering xmlns:ve="http://schemas.openxmlformats.org/markup-compatibility/2006" xmlns:o="urn:schemas-microsoft-com:office:office" xmlns:r="http://schemas.openxmlformats.org/officeDocument/2006/relationships" xmlns:m="http://schemas.openxmlformats.org/officeDocument/2006/math" xmlns:v="urn:schemas-microsoft-com:vml" xmlns:wp="http://schemas.openxmlformats.org/drawingml/2006/wordprocessingDrawing" xmlns:w10="urn:schemas-microsoft-com:office:word" xmlns:w="http://schemas.openxmlformats.org/wordprocessingml/2006/main" xmlns:wne="http://schemas.microsoft.com/office/word/2006/wordml">
+<w:numbering xmlns:wpc="http://schemas.microsoft.com/office/word/2010/wordprocessingCanvas" xmlns:mc="http://schemas.openxmlformats.org/markup-compatibility/2006" xmlns:o="urn:schemas-microsoft-com:office:office" xmlns:r="http://schemas.openxmlformats.org/officeDocument/2006/relationships" xmlns:m="http://schemas.openxmlformats.org/officeDocument/2006/math" xmlns:v="urn:schemas-microsoft-com:vml" xmlns:wp14="http://schemas.microsoft.com/office/word/2010/wordprocessingDrawing" xmlns:wp="http://schemas.openxmlformats.org/drawingml/2006/wordprocessingDrawing" xmlns:w10="urn:schemas-microsoft-com:office:word" xmlns:w="http://schemas.openxmlformats.org/wordprocessingml/2006/main" xmlns:w14="http://schemas.microsoft.com/office/word/2010/wordml" xmlns:wpg="http://schemas.microsoft.com/office/word/2010/wordprocessingGroup" xmlns:wpi="http://schemas.microsoft.com/office/word/2010/wordprocessingInk" xmlns:wne="http://schemas.microsoft.com/office/word/2006/wordml" xmlns:wps="http://schemas.microsoft.com/office/word/2010/wordprocessingShape" mc:Ignorable="w14 wp14">
   <w:abstractNum w:abstractNumId="0">
     <w:nsid w:val="135022D3"/>
     <w:multiLevelType w:val="hybridMultilevel"/>
@@ -4153,7 +3708,7 @@
 </file>
 
 <file path=word/styles.xml><?xml version="1.0" encoding="utf-8"?>
-<w:styles xmlns:r="http://schemas.openxmlformats.org/officeDocument/2006/relationships" xmlns:w="http://schemas.openxmlformats.org/wordprocessingml/2006/main">
+<w:styles xmlns:mc="http://schemas.openxmlformats.org/markup-compatibility/2006" xmlns:r="http://schemas.openxmlformats.org/officeDocument/2006/relationships" xmlns:w="http://schemas.openxmlformats.org/wordprocessingml/2006/main" xmlns:w14="http://schemas.microsoft.com/office/word/2010/wordml" mc:Ignorable="w14">
   <w:docDefaults>
     <w:rPrDefault>
       <w:rPr>
@@ -4413,7 +3968,6 @@
   <w:style w:type="character" w:default="1" w:styleId="Policepardfaut">
     <w:name w:val="Default Paragraph Font"/>
     <w:uiPriority w:val="1"/>
-    <w:semiHidden/>
     <w:unhideWhenUsed/>
   </w:style>
   <w:style w:type="table" w:default="1" w:styleId="TableauNormal">
@@ -4421,7 +3975,6 @@
     <w:uiPriority w:val="99"/>
     <w:semiHidden/>
     <w:unhideWhenUsed/>
-    <w:qFormat/>
     <w:tblPr>
       <w:tblInd w:w="0" w:type="dxa"/>
       <w:tblCellMar>
@@ -4845,13 +4398,13 @@
     <w:name w:val="Normal"/>
     <w:qFormat/>
   </w:style>
-  <w:style w:type="character" w:default="1" w:styleId="DefaultParagraphFont">
+  <w:style w:type="character" w:default="1" w:styleId="Policepardfaut">
     <w:name w:val="Default Paragraph Font"/>
     <w:uiPriority w:val="1"/>
     <w:semiHidden/>
     <w:unhideWhenUsed/>
   </w:style>
-  <w:style w:type="table" w:default="1" w:styleId="TableNormal">
+  <w:style w:type="table" w:default="1" w:styleId="TableauNormal">
     <w:name w:val="Normal Table"/>
     <w:uiPriority w:val="99"/>
     <w:semiHidden/>
@@ -4866,55 +4419,37 @@
       </w:tblCellMar>
     </w:tblPr>
   </w:style>
-  <w:style w:type="numbering" w:default="1" w:styleId="NoList">
+  <w:style w:type="numbering" w:default="1" w:styleId="Aucuneliste">
     <w:name w:val="No List"/>
     <w:uiPriority w:val="99"/>
     <w:semiHidden/>
     <w:unhideWhenUsed/>
   </w:style>
+  <w:style w:type="numbering" w:customStyle="1" w:styleId="Style1">
+    <w:name w:val="MyStyle"/>
+    <w:pPr>
+      <w:numPr>
+        <w:numId w:val="3"/>
+      </w:numPr>
+    </w:pPr>
+  </w:style>
+  <w:style w:type="numbering" w:customStyle="1" w:styleId="MyStyle">
+    <w:name w:val="Style1"/>
+    <w:pPr>
+      <w:numPr>
+        <w:numId w:val="1"/>
+      </w:numPr>
+    </w:pPr>
+  </w:style>
 </w:styles>
 </file>
 
 <file path=word/glossary/document.xml><?xml version="1.0" encoding="utf-8"?>
-<w:glossaryDocument xmlns:ve="http://schemas.openxmlformats.org/markup-compatibility/2006" xmlns:o="urn:schemas-microsoft-com:office:office" xmlns:r="http://schemas.openxmlformats.org/officeDocument/2006/relationships" xmlns:m="http://schemas.openxmlformats.org/officeDocument/2006/math" xmlns:v="urn:schemas-microsoft-com:vml" xmlns:wp="http://schemas.openxmlformats.org/drawingml/2006/wordprocessingDrawing" xmlns:w10="urn:schemas-microsoft-com:office:word" xmlns:w="http://schemas.openxmlformats.org/wordprocessingml/2006/main" xmlns:wne="http://schemas.microsoft.com/office/word/2006/wordml">
-  <w:docParts>
-    <w:docPart>
-      <w:docPartPr>
-        <w:name w:val="2CF342E2237D478FA3C3AF226474E3EB"/>
-        <w:category>
-          <w:name w:val="General"/>
-          <w:gallery w:val="placeholder"/>
-        </w:category>
-        <w:types>
-          <w:type w:val="bbPlcHdr"/>
-        </w:types>
-        <w:behaviors>
-          <w:behavior w:val="content"/>
-        </w:behaviors>
-        <w:guid w:val="{12C098F3-CB01-4E5F-BBE2-B55C25991222}"/>
-      </w:docPartPr>
-      <w:docPartBody>
-        <w:p>
-          <w:pPr>
-            <w:pStyle w:val="2CF342E2237D478FA3C3AF226474E3EB"/>
-          </w:pPr>
-          <w:r>
-            <w:rPr>
-              <w:rFonts w:asciiTheme="majorHAnsi" w:eastAsiaTheme="majorEastAsia" w:hAnsiTheme="majorHAnsi" w:cstheme="majorBidi"/>
-              <w:sz w:val="72"/>
-              <w:szCs w:val="72"/>
-            </w:rPr>
-            <w:t>[Type the document title]</w:t>
-          </w:r>
-        </w:p>
-      </w:docPartBody>
-    </w:docPart>
-  </w:docParts>
-</w:glossaryDocument>
+<w:glossaryDocument xmlns:wpc="http://schemas.microsoft.com/office/word/2010/wordprocessingCanvas" xmlns:mc="http://schemas.openxmlformats.org/markup-compatibility/2006" xmlns:o="urn:schemas-microsoft-com:office:office" xmlns:r="http://schemas.openxmlformats.org/officeDocument/2006/relationships" xmlns:m="http://schemas.openxmlformats.org/officeDocument/2006/math" xmlns:v="urn:schemas-microsoft-com:vml" xmlns:wp14="http://schemas.microsoft.com/office/word/2010/wordprocessingDrawing" xmlns:wp="http://schemas.openxmlformats.org/drawingml/2006/wordprocessingDrawing" xmlns:w10="urn:schemas-microsoft-com:office:word" xmlns:w="http://schemas.openxmlformats.org/wordprocessingml/2006/main" xmlns:w14="http://schemas.microsoft.com/office/word/2010/wordml" xmlns:wpg="http://schemas.microsoft.com/office/word/2010/wordprocessingGroup" xmlns:wpi="http://schemas.microsoft.com/office/word/2010/wordprocessingInk" xmlns:wne="http://schemas.microsoft.com/office/word/2006/wordml" xmlns:wps="http://schemas.microsoft.com/office/word/2010/wordprocessingShape" mc:Ignorable="w14 wp14"/>
 </file>
 
 <file path=word/glossary/fontTable.xml><?xml version="1.0" encoding="utf-8"?>
-<w:fonts xmlns:r="http://schemas.openxmlformats.org/officeDocument/2006/relationships" xmlns:w="http://schemas.openxmlformats.org/wordprocessingml/2006/main">
+<w:fonts xmlns:mc="http://schemas.openxmlformats.org/markup-compatibility/2006" xmlns:r="http://schemas.openxmlformats.org/officeDocument/2006/relationships" xmlns:w="http://schemas.openxmlformats.org/wordprocessingml/2006/main" xmlns:w14="http://schemas.microsoft.com/office/word/2010/wordml" mc:Ignorable="w14">
   <w:font w:name="Symbol">
     <w:panose1 w:val="05050102010706020507"/>
     <w:charset w:val="02"/>
@@ -4948,7 +4483,7 @@
     <w:charset w:val="00"/>
     <w:family w:val="swiss"/>
     <w:pitch w:val="variable"/>
-    <w:sig w:usb0="E10002FF" w:usb1="4000ACFF" w:usb2="00000009" w:usb3="00000000" w:csb0="0000019F" w:csb1="00000000"/>
+    <w:sig w:usb0="E00002FF" w:usb1="4000ACFF" w:usb2="00000001" w:usb3="00000000" w:csb0="0000019F" w:csb1="00000000"/>
   </w:font>
   <w:font w:name="Cambria">
     <w:panose1 w:val="02040503050406030204"/>
@@ -4961,31 +4496,25 @@
     <w:panose1 w:val="020B0604030504040204"/>
     <w:charset w:val="00"/>
     <w:family w:val="swiss"/>
-    <w:notTrueType/>
     <w:pitch w:val="variable"/>
-    <w:sig w:usb0="00000003" w:usb1="00000000" w:usb2="00000000" w:usb3="00000000" w:csb0="00000001" w:csb1="00000000"/>
-  </w:font>
-  <w:font w:name="Trebuchet MS">
-    <w:panose1 w:val="020B0603020202020204"/>
-    <w:charset w:val="00"/>
-    <w:family w:val="swiss"/>
-    <w:pitch w:val="variable"/>
-    <w:sig w:usb0="00000287" w:usb1="00000000" w:usb2="00000000" w:usb3="00000000" w:csb0="0000009F" w:csb1="00000000"/>
+    <w:sig w:usb0="E1002EFF" w:usb1="C000605B" w:usb2="00000029" w:usb3="00000000" w:csb0="000101FF" w:csb1="00000000"/>
   </w:font>
 </w:fonts>
 </file>
 
 <file path=word/glossary/settings.xml><?xml version="1.0" encoding="utf-8"?>
-<w:settings xmlns:o="urn:schemas-microsoft-com:office:office" xmlns:r="http://schemas.openxmlformats.org/officeDocument/2006/relationships" xmlns:m="http://schemas.openxmlformats.org/officeDocument/2006/math" xmlns:v="urn:schemas-microsoft-com:vml" xmlns:w10="urn:schemas-microsoft-com:office:word" xmlns:w="http://schemas.openxmlformats.org/wordprocessingml/2006/main" xmlns:sl="http://schemas.openxmlformats.org/schemaLibrary/2006/main">
+<w:settings xmlns:mc="http://schemas.openxmlformats.org/markup-compatibility/2006" xmlns:o="urn:schemas-microsoft-com:office:office" xmlns:r="http://schemas.openxmlformats.org/officeDocument/2006/relationships" xmlns:m="http://schemas.openxmlformats.org/officeDocument/2006/math" xmlns:v="urn:schemas-microsoft-com:vml" xmlns:w10="urn:schemas-microsoft-com:office:word" xmlns:w="http://schemas.openxmlformats.org/wordprocessingml/2006/main" xmlns:w14="http://schemas.microsoft.com/office/word/2010/wordml" xmlns:sl="http://schemas.openxmlformats.org/schemaLibrary/2006/main" mc:Ignorable="w14">
   <w:view w:val="normal"/>
   <w:defaultTabStop w:val="720"/>
   <w:hyphenationZone w:val="425"/>
   <w:characterSpacingControl w:val="doNotCompress"/>
   <w:compat>
     <w:useFELayout/>
+    <w:compatSetting w:name="compatibilityMode" w:uri="http://schemas.microsoft.com/office/word" w:val="12"/>
   </w:compat>
   <w:rsids>
     <w:rsidRoot w:val="00C91FB0"/>
+    <w:rsid w:val="00207F49"/>
     <w:rsid w:val="005D7D01"/>
     <w:rsid w:val="007A1CA9"/>
     <w:rsid w:val="0081368C"/>
@@ -4998,7 +4527,7 @@
     <m:mathFont m:val="Cambria Math"/>
     <m:brkBin m:val="before"/>
     <m:brkBinSub m:val="--"/>
-    <m:smallFrac m:val="off"/>
+    <m:smallFrac m:val="0"/>
     <m:dispDef/>
     <m:lMargin m:val="0"/>
     <m:rMargin m:val="0"/>
@@ -5015,7 +4544,7 @@
 </file>
 
 <file path=word/glossary/styles.xml><?xml version="1.0" encoding="utf-8"?>
-<w:styles xmlns:r="http://schemas.openxmlformats.org/officeDocument/2006/relationships" xmlns:w="http://schemas.openxmlformats.org/wordprocessingml/2006/main">
+<w:styles xmlns:mc="http://schemas.openxmlformats.org/markup-compatibility/2006" xmlns:r="http://schemas.openxmlformats.org/officeDocument/2006/relationships" xmlns:w="http://schemas.openxmlformats.org/wordprocessingml/2006/main" xmlns:w14="http://schemas.microsoft.com/office/word/2010/wordml" mc:Ignorable="w14">
   <w:docDefaults>
     <w:rPrDefault>
       <w:rPr>
@@ -5186,7 +4715,6 @@
     <w:uiPriority w:val="99"/>
     <w:semiHidden/>
     <w:unhideWhenUsed/>
-    <w:qFormat/>
     <w:tblPr>
       <w:tblInd w:w="0" w:type="dxa"/>
       <w:tblCellMar>
@@ -5242,8 +4770,198 @@
 </w:styles>
 </file>
 
+<file path=word/glossary/stylesWithEffects.xml><?xml version="1.0" encoding="utf-8"?>
+<w:styles xmlns:wpc="http://schemas.microsoft.com/office/word/2010/wordprocessingCanvas" xmlns:mc="http://schemas.openxmlformats.org/markup-compatibility/2006" xmlns:o="urn:schemas-microsoft-com:office:office" xmlns:r="http://schemas.openxmlformats.org/officeDocument/2006/relationships" xmlns:m="http://schemas.openxmlformats.org/officeDocument/2006/math" xmlns:v="urn:schemas-microsoft-com:vml" xmlns:wp14="http://schemas.microsoft.com/office/word/2010/wordprocessingDrawing" xmlns:wp="http://schemas.openxmlformats.org/drawingml/2006/wordprocessingDrawing" xmlns:w10="urn:schemas-microsoft-com:office:word" xmlns:w="http://schemas.openxmlformats.org/wordprocessingml/2006/main" xmlns:w14="http://schemas.microsoft.com/office/word/2010/wordml" xmlns:wpg="http://schemas.microsoft.com/office/word/2010/wordprocessingGroup" xmlns:wpi="http://schemas.microsoft.com/office/word/2010/wordprocessingInk" xmlns:wne="http://schemas.microsoft.com/office/word/2006/wordml" xmlns:wps="http://schemas.microsoft.com/office/word/2010/wordprocessingShape" mc:Ignorable="w14 wp14">
+  <w:docDefaults>
+    <w:rPrDefault>
+      <w:rPr>
+        <w:rFonts w:asciiTheme="minorHAnsi" w:eastAsiaTheme="minorEastAsia" w:hAnsiTheme="minorHAnsi" w:cstheme="minorBidi"/>
+        <w:sz w:val="22"/>
+        <w:szCs w:val="22"/>
+        <w:lang w:val="fr-FR" w:eastAsia="fr-FR" w:bidi="ar-SA"/>
+      </w:rPr>
+    </w:rPrDefault>
+    <w:pPrDefault>
+      <w:pPr>
+        <w:spacing w:after="200" w:line="276" w:lineRule="auto"/>
+      </w:pPr>
+    </w:pPrDefault>
+  </w:docDefaults>
+  <w:latentStyles w:defLockedState="0" w:defUIPriority="99" w:defSemiHidden="1" w:defUnhideWhenUsed="1" w:defQFormat="0" w:count="267">
+    <w:lsdException w:name="Normal" w:semiHidden="0" w:uiPriority="0" w:unhideWhenUsed="0" w:qFormat="1"/>
+    <w:lsdException w:name="heading 1" w:semiHidden="0" w:uiPriority="9" w:unhideWhenUsed="0" w:qFormat="1"/>
+    <w:lsdException w:name="heading 2" w:uiPriority="9" w:qFormat="1"/>
+    <w:lsdException w:name="heading 3" w:uiPriority="9" w:qFormat="1"/>
+    <w:lsdException w:name="heading 4" w:uiPriority="9" w:qFormat="1"/>
+    <w:lsdException w:name="heading 5" w:uiPriority="9" w:qFormat="1"/>
+    <w:lsdException w:name="heading 6" w:uiPriority="9" w:qFormat="1"/>
+    <w:lsdException w:name="heading 7" w:uiPriority="9" w:qFormat="1"/>
+    <w:lsdException w:name="heading 8" w:uiPriority="9" w:qFormat="1"/>
+    <w:lsdException w:name="heading 9" w:uiPriority="9" w:qFormat="1"/>
+    <w:lsdException w:name="toc 1" w:uiPriority="39"/>
+    <w:lsdException w:name="toc 2" w:uiPriority="39"/>
+    <w:lsdException w:name="toc 3" w:uiPriority="39"/>
+    <w:lsdException w:name="toc 4" w:uiPriority="39"/>
+    <w:lsdException w:name="toc 5" w:uiPriority="39"/>
+    <w:lsdException w:name="toc 6" w:uiPriority="39"/>
+    <w:lsdException w:name="toc 7" w:uiPriority="39"/>
+    <w:lsdException w:name="toc 8" w:uiPriority="39"/>
+    <w:lsdException w:name="toc 9" w:uiPriority="39"/>
+    <w:lsdException w:name="caption" w:uiPriority="35" w:qFormat="1"/>
+    <w:lsdException w:name="Title" w:semiHidden="0" w:uiPriority="10" w:unhideWhenUsed="0" w:qFormat="1"/>
+    <w:lsdException w:name="Default Paragraph Font" w:uiPriority="1"/>
+    <w:lsdException w:name="Subtitle" w:semiHidden="0" w:uiPriority="11" w:unhideWhenUsed="0" w:qFormat="1"/>
+    <w:lsdException w:name="Strong" w:semiHidden="0" w:uiPriority="22" w:unhideWhenUsed="0" w:qFormat="1"/>
+    <w:lsdException w:name="Emphasis" w:semiHidden="0" w:uiPriority="20" w:unhideWhenUsed="0" w:qFormat="1"/>
+    <w:lsdException w:name="Table Grid" w:semiHidden="0" w:uiPriority="59" w:unhideWhenUsed="0"/>
+    <w:lsdException w:name="Placeholder Text" w:unhideWhenUsed="0"/>
+    <w:lsdException w:name="No Spacing" w:semiHidden="0" w:uiPriority="1" w:unhideWhenUsed="0" w:qFormat="1"/>
+    <w:lsdException w:name="Light Shading" w:semiHidden="0" w:uiPriority="60" w:unhideWhenUsed="0"/>
+    <w:lsdException w:name="Light List" w:semiHidden="0" w:uiPriority="61" w:unhideWhenUsed="0"/>
+    <w:lsdException w:name="Light Grid" w:semiHidden="0" w:uiPriority="62" w:unhideWhenUsed="0"/>
+    <w:lsdException w:name="Medium Shading 1" w:semiHidden="0" w:uiPriority="63" w:unhideWhenUsed="0"/>
+    <w:lsdException w:name="Medium Shading 2" w:semiHidden="0" w:uiPriority="64" w:unhideWhenUsed="0"/>
+    <w:lsdException w:name="Medium List 1" w:semiHidden="0" w:uiPriority="65" w:unhideWhenUsed="0"/>
+    <w:lsdException w:name="Medium List 2" w:semiHidden="0" w:uiPriority="66" w:unhideWhenUsed="0"/>
+    <w:lsdException w:name="Medium Grid 1" w:semiHidden="0" w:uiPriority="67" w:unhideWhenUsed="0"/>
+    <w:lsdException w:name="Medium Grid 2" w:semiHidden="0" w:uiPriority="68" w:unhideWhenUsed="0"/>
+    <w:lsdException w:name="Medium Grid 3" w:semiHidden="0" w:uiPriority="69" w:unhideWhenUsed="0"/>
+    <w:lsdException w:name="Dark List" w:semiHidden="0" w:uiPriority="70" w:unhideWhenUsed="0"/>
+    <w:lsdException w:name="Colorful Shading" w:semiHidden="0" w:uiPriority="71" w:unhideWhenUsed="0"/>
+    <w:lsdException w:name="Colorful List" w:semiHidden="0" w:uiPriority="72" w:unhideWhenUsed="0"/>
+    <w:lsdException w:name="Colorful Grid" w:semiHidden="0" w:uiPriority="73" w:unhideWhenUsed="0"/>
+    <w:lsdException w:name="Light Shading Accent 1" w:semiHidden="0" w:uiPriority="60" w:unhideWhenUsed="0"/>
+    <w:lsdException w:name="Light List Accent 1" w:semiHidden="0" w:uiPriority="61" w:unhideWhenUsed="0"/>
+    <w:lsdException w:name="Light Grid Accent 1" w:semiHidden="0" w:uiPriority="62" w:unhideWhenUsed="0"/>
+    <w:lsdException w:name="Medium Shading 1 Accent 1" w:semiHidden="0" w:uiPriority="63" w:unhideWhenUsed="0"/>
+    <w:lsdException w:name="Medium Shading 2 Accent 1" w:semiHidden="0" w:uiPriority="64" w:unhideWhenUsed="0"/>
+    <w:lsdException w:name="Medium List 1 Accent 1" w:semiHidden="0" w:uiPriority="65" w:unhideWhenUsed="0"/>
+    <w:lsdException w:name="Revision" w:unhideWhenUsed="0"/>
+    <w:lsdException w:name="List Paragraph" w:semiHidden="0" w:uiPriority="34" w:unhideWhenUsed="0" w:qFormat="1"/>
+    <w:lsdException w:name="Quote" w:semiHidden="0" w:uiPriority="29" w:unhideWhenUsed="0" w:qFormat="1"/>
+    <w:lsdException w:name="Intense Quote" w:semiHidden="0" w:uiPriority="30" w:unhideWhenUsed="0" w:qFormat="1"/>
+    <w:lsdException w:name="Medium List 2 Accent 1" w:semiHidden="0" w:uiPriority="66" w:unhideWhenUsed="0"/>
+    <w:lsdException w:name="Medium Grid 1 Accent 1" w:semiHidden="0" w:uiPriority="67" w:unhideWhenUsed="0"/>
+    <w:lsdException w:name="Medium Grid 2 Accent 1" w:semiHidden="0" w:uiPriority="68" w:unhideWhenUsed="0"/>
+    <w:lsdException w:name="Medium Grid 3 Accent 1" w:semiHidden="0" w:uiPriority="69" w:unhideWhenUsed="0"/>
+    <w:lsdException w:name="Dark List Accent 1" w:semiHidden="0" w:uiPriority="70" w:unhideWhenUsed="0"/>
+    <w:lsdException w:name="Colorful Shading Accent 1" w:semiHidden="0" w:uiPriority="71" w:unhideWhenUsed="0"/>
+    <w:lsdException w:name="Colorful List Accent 1" w:semiHidden="0" w:uiPriority="72" w:unhideWhenUsed="0"/>
+    <w:lsdException w:name="Colorful Grid Accent 1" w:semiHidden="0" w:uiPriority="73" w:unhideWhenUsed="0"/>
+    <w:lsdException w:name="Light Shading Accent 2" w:semiHidden="0" w:uiPriority="60" w:unhideWhenUsed="0"/>
+    <w:lsdException w:name="Light List Accent 2" w:semiHidden="0" w:uiPriority="61" w:unhideWhenUsed="0"/>
+    <w:lsdException w:name="Light Grid Accent 2" w:semiHidden="0" w:uiPriority="62" w:unhideWhenUsed="0"/>
+    <w:lsdException w:name="Medium Shading 1 Accent 2" w:semiHidden="0" w:uiPriority="63" w:unhideWhenUsed="0"/>
+    <w:lsdException w:name="Medium Shading 2 Accent 2" w:semiHidden="0" w:uiPriority="64" w:unhideWhenUsed="0"/>
+    <w:lsdException w:name="Medium List 1 Accent 2" w:semiHidden="0" w:uiPriority="65" w:unhideWhenUsed="0"/>
+    <w:lsdException w:name="Medium List 2 Accent 2" w:semiHidden="0" w:uiPriority="66" w:unhideWhenUsed="0"/>
+    <w:lsdException w:name="Medium Grid 1 Accent 2" w:semiHidden="0" w:uiPriority="67" w:unhideWhenUsed="0"/>
+    <w:lsdException w:name="Medium Grid 2 Accent 2" w:semiHidden="0" w:uiPriority="68" w:unhideWhenUsed="0"/>
+    <w:lsdException w:name="Medium Grid 3 Accent 2" w:semiHidden="0" w:uiPriority="69" w:unhideWhenUsed="0"/>
+    <w:lsdException w:name="Dark List Accent 2" w:semiHidden="0" w:uiPriority="70" w:unhideWhenUsed="0"/>
+    <w:lsdException w:name="Colorful Shading Accent 2" w:semiHidden="0" w:uiPriority="71" w:unhideWhenUsed="0"/>
+    <w:lsdException w:name="Colorful List Accent 2" w:semiHidden="0" w:uiPriority="72" w:unhideWhenUsed="0"/>
+    <w:lsdException w:name="Colorful Grid Accent 2" w:semiHidden="0" w:uiPriority="73" w:unhideWhenUsed="0"/>
+    <w:lsdException w:name="Light Shading Accent 3" w:semiHidden="0" w:uiPriority="60" w:unhideWhenUsed="0"/>
+    <w:lsdException w:name="Light List Accent 3" w:semiHidden="0" w:uiPriority="61" w:unhideWhenUsed="0"/>
+    <w:lsdException w:name="Light Grid Accent 3" w:semiHidden="0" w:uiPriority="62" w:unhideWhenUsed="0"/>
+    <w:lsdException w:name="Medium Shading 1 Accent 3" w:semiHidden="0" w:uiPriority="63" w:unhideWhenUsed="0"/>
+    <w:lsdException w:name="Medium Shading 2 Accent 3" w:semiHidden="0" w:uiPriority="64" w:unhideWhenUsed="0"/>
+    <w:lsdException w:name="Medium List 1 Accent 3" w:semiHidden="0" w:uiPriority="65" w:unhideWhenUsed="0"/>
+    <w:lsdException w:name="Medium List 2 Accent 3" w:semiHidden="0" w:uiPriority="66" w:unhideWhenUsed="0"/>
+    <w:lsdException w:name="Medium Grid 1 Accent 3" w:semiHidden="0" w:uiPriority="67" w:unhideWhenUsed="0"/>
+    <w:lsdException w:name="Medium Grid 2 Accent 3" w:semiHidden="0" w:uiPriority="68" w:unhideWhenUsed="0"/>
+    <w:lsdException w:name="Medium Grid 3 Accent 3" w:semiHidden="0" w:uiPriority="69" w:unhideWhenUsed="0"/>
+    <w:lsdException w:name="Dark List Accent 3" w:semiHidden="0" w:uiPriority="70" w:unhideWhenUsed="0"/>
+    <w:lsdException w:name="Colorful Shading Accent 3" w:semiHidden="0" w:uiPriority="71" w:unhideWhenUsed="0"/>
+    <w:lsdException w:name="Colorful List Accent 3" w:semiHidden="0" w:uiPriority="72" w:unhideWhenUsed="0"/>
+    <w:lsdException w:name="Colorful Grid Accent 3" w:semiHidden="0" w:uiPriority="73" w:unhideWhenUsed="0"/>
+    <w:lsdException w:name="Light Shading Accent 4" w:semiHidden="0" w:uiPriority="60" w:unhideWhenUsed="0"/>
+    <w:lsdException w:name="Light List Accent 4" w:semiHidden="0" w:uiPriority="61" w:unhideWhenUsed="0"/>
+    <w:lsdException w:name="Light Grid Accent 4" w:semiHidden="0" w:uiPriority="62" w:unhideWhenUsed="0"/>
+    <w:lsdException w:name="Medium Shading 1 Accent 4" w:semiHidden="0" w:uiPriority="63" w:unhideWhenUsed="0"/>
+    <w:lsdException w:name="Medium Shading 2 Accent 4" w:semiHidden="0" w:uiPriority="64" w:unhideWhenUsed="0"/>
+    <w:lsdException w:name="Medium List 1 Accent 4" w:semiHidden="0" w:uiPriority="65" w:unhideWhenUsed="0"/>
+    <w:lsdException w:name="Medium List 2 Accent 4" w:semiHidden="0" w:uiPriority="66" w:unhideWhenUsed="0"/>
+    <w:lsdException w:name="Medium Grid 1 Accent 4" w:semiHidden="0" w:uiPriority="67" w:unhideWhenUsed="0"/>
+    <w:lsdException w:name="Medium Grid 2 Accent 4" w:semiHidden="0" w:uiPriority="68" w:unhideWhenUsed="0"/>
+    <w:lsdException w:name="Medium Grid 3 Accent 4" w:semiHidden="0" w:uiPriority="69" w:unhideWhenUsed="0"/>
+    <w:lsdException w:name="Dark List Accent 4" w:semiHidden="0" w:uiPriority="70" w:unhideWhenUsed="0"/>
+    <w:lsdException w:name="Colorful Shading Accent 4" w:semiHidden="0" w:uiPriority="71" w:unhideWhenUsed="0"/>
+    <w:lsdException w:name="Colorful List Accent 4" w:semiHidden="0" w:uiPriority="72" w:unhideWhenUsed="0"/>
+    <w:lsdException w:name="Colorful Grid Accent 4" w:semiHidden="0" w:uiPriority="73" w:unhideWhenUsed="0"/>
+    <w:lsdException w:name="Light Shading Accent 5" w:semiHidden="0" w:uiPriority="60" w:unhideWhenUsed="0"/>
+    <w:lsdException w:name="Light List Accent 5" w:semiHidden="0" w:uiPriority="61" w:unhideWhenUsed="0"/>
+    <w:lsdException w:name="Light Grid Accent 5" w:semiHidden="0" w:uiPriority="62" w:unhideWhenUsed="0"/>
+    <w:lsdException w:name="Medium Shading 1 Accent 5" w:semiHidden="0" w:uiPriority="63" w:unhideWhenUsed="0"/>
+    <w:lsdException w:name="Medium Shading 2 Accent 5" w:semiHidden="0" w:uiPriority="64" w:unhideWhenUsed="0"/>
+    <w:lsdException w:name="Medium List 1 Accent 5" w:semiHidden="0" w:uiPriority="65" w:unhideWhenUsed="0"/>
+    <w:lsdException w:name="Medium List 2 Accent 5" w:semiHidden="0" w:uiPriority="66" w:unhideWhenUsed="0"/>
+    <w:lsdException w:name="Medium Grid 1 Accent 5" w:semiHidden="0" w:uiPriority="67" w:unhideWhenUsed="0"/>
+    <w:lsdException w:name="Medium Grid 2 Accent 5" w:semiHidden="0" w:uiPriority="68" w:unhideWhenUsed="0"/>
+    <w:lsdException w:name="Medium Grid 3 Accent 5" w:semiHidden="0" w:uiPriority="69" w:unhideWhenUsed="0"/>
+    <w:lsdException w:name="Dark List Accent 5" w:semiHidden="0" w:uiPriority="70" w:unhideWhenUsed="0"/>
+    <w:lsdException w:name="Colorful Shading Accent 5" w:semiHidden="0" w:uiPriority="71" w:unhideWhenUsed="0"/>
+    <w:lsdException w:name="Colorful List Accent 5" w:semiHidden="0" w:uiPriority="72" w:unhideWhenUsed="0"/>
+    <w:lsdException w:name="Colorful Grid Accent 5" w:semiHidden="0" w:uiPriority="73" w:unhideWhenUsed="0"/>
+    <w:lsdException w:name="Light Shading Accent 6" w:semiHidden="0" w:uiPriority="60" w:unhideWhenUsed="0"/>
+    <w:lsdException w:name="Light List Accent 6" w:semiHidden="0" w:uiPriority="61" w:unhideWhenUsed="0"/>
+    <w:lsdException w:name="Light Grid Accent 6" w:semiHidden="0" w:uiPriority="62" w:unhideWhenUsed="0"/>
+    <w:lsdException w:name="Medium Shading 1 Accent 6" w:semiHidden="0" w:uiPriority="63" w:unhideWhenUsed="0"/>
+    <w:lsdException w:name="Medium Shading 2 Accent 6" w:semiHidden="0" w:uiPriority="64" w:unhideWhenUsed="0"/>
+    <w:lsdException w:name="Medium List 1 Accent 6" w:semiHidden="0" w:uiPriority="65" w:unhideWhenUsed="0"/>
+    <w:lsdException w:name="Medium List 2 Accent 6" w:semiHidden="0" w:uiPriority="66" w:unhideWhenUsed="0"/>
+    <w:lsdException w:name="Medium Grid 1 Accent 6" w:semiHidden="0" w:uiPriority="67" w:unhideWhenUsed="0"/>
+    <w:lsdException w:name="Medium Grid 2 Accent 6" w:semiHidden="0" w:uiPriority="68" w:unhideWhenUsed="0"/>
+    <w:lsdException w:name="Medium Grid 3 Accent 6" w:semiHidden="0" w:uiPriority="69" w:unhideWhenUsed="0"/>
+    <w:lsdException w:name="Dark List Accent 6" w:semiHidden="0" w:uiPriority="70" w:unhideWhenUsed="0"/>
+    <w:lsdException w:name="Colorful Shading Accent 6" w:semiHidden="0" w:uiPriority="71" w:unhideWhenUsed="0"/>
+    <w:lsdException w:name="Colorful List Accent 6" w:semiHidden="0" w:uiPriority="72" w:unhideWhenUsed="0"/>
+    <w:lsdException w:name="Colorful Grid Accent 6" w:semiHidden="0" w:uiPriority="73" w:unhideWhenUsed="0"/>
+    <w:lsdException w:name="Subtle Emphasis" w:semiHidden="0" w:uiPriority="19" w:unhideWhenUsed="0" w:qFormat="1"/>
+    <w:lsdException w:name="Intense Emphasis" w:semiHidden="0" w:uiPriority="21" w:unhideWhenUsed="0" w:qFormat="1"/>
+    <w:lsdException w:name="Subtle Reference" w:semiHidden="0" w:uiPriority="31" w:unhideWhenUsed="0" w:qFormat="1"/>
+    <w:lsdException w:name="Intense Reference" w:semiHidden="0" w:uiPriority="32" w:unhideWhenUsed="0" w:qFormat="1"/>
+    <w:lsdException w:name="Book Title" w:semiHidden="0" w:uiPriority="33" w:unhideWhenUsed="0" w:qFormat="1"/>
+    <w:lsdException w:name="Bibliography" w:uiPriority="37"/>
+    <w:lsdException w:name="TOC Heading" w:uiPriority="39" w:qFormat="1"/>
+  </w:latentStyles>
+  <w:style w:type="paragraph" w:default="1" w:styleId="Normal">
+    <w:name w:val="Normal"/>
+    <w:qFormat/>
+  </w:style>
+  <w:style w:type="character" w:default="1" w:styleId="Policepardfaut">
+    <w:name w:val="Default Paragraph Font"/>
+    <w:uiPriority w:val="1"/>
+    <w:semiHidden/>
+    <w:unhideWhenUsed/>
+  </w:style>
+  <w:style w:type="table" w:default="1" w:styleId="TableauNormal">
+    <w:name w:val="Normal Table"/>
+    <w:uiPriority w:val="99"/>
+    <w:semiHidden/>
+    <w:unhideWhenUsed/>
+    <w:tblPr>
+      <w:tblInd w:w="0" w:type="dxa"/>
+      <w:tblCellMar>
+        <w:top w:w="0" w:type="dxa"/>
+        <w:left w:w="108" w:type="dxa"/>
+        <w:bottom w:w="0" w:type="dxa"/>
+        <w:right w:w="108" w:type="dxa"/>
+      </w:tblCellMar>
+    </w:tblPr>
+  </w:style>
+  <w:style w:type="numbering" w:default="1" w:styleId="Aucuneliste">
+    <w:name w:val="No List"/>
+    <w:uiPriority w:val="99"/>
+    <w:semiHidden/>
+    <w:unhideWhenUsed/>
+  </w:style>
+</w:styles>
+</file>
+
 <file path=word/glossary/webSettings.xml><?xml version="1.0" encoding="utf-8"?>
-<w:webSettings xmlns:r="http://schemas.openxmlformats.org/officeDocument/2006/relationships" xmlns:w="http://schemas.openxmlformats.org/wordprocessingml/2006/main">
+<w:webSettings xmlns:mc="http://schemas.openxmlformats.org/markup-compatibility/2006" xmlns:r="http://schemas.openxmlformats.org/officeDocument/2006/relationships" xmlns:w="http://schemas.openxmlformats.org/wordprocessingml/2006/main" xmlns:w14="http://schemas.microsoft.com/office/word/2010/wordml" mc:Ignorable="w14">
   <w:optimizeForBrowser/>
   <w:allowPNG/>
 </w:webSettings>
@@ -5536,8 +5254,8 @@
 
 <file path=customXml/item1.xml><?xml version="1.0" encoding="utf-8"?>
 <CoverPageProperties xmlns="http://schemas.microsoft.com/office/2006/coverPageProps">
-  <PublishDate>2015-12-17T00:00:00</PublishDate>
-  <Abstract>Rapport intermédiaire du projet du LO43, diagramme UML, présentation des règles du jeu. </Abstract>
+  <PublishDate>2016-01-05T00:00:00</PublishDate>
+  <Abstract>Rapport intermédiaire du projet de LO43, présentation des règles du jeu. </Abstract>
   <CompanyAddress/>
   <CompanyPhone/>
   <CompanyFax/>
@@ -5558,7 +5276,7 @@
 </file>
 
 <file path=customXml/itemProps2.xml><?xml version="1.0" encoding="utf-8"?>
-<ds:datastoreItem xmlns:ds="http://schemas.openxmlformats.org/officeDocument/2006/customXml" ds:itemID="{878F5299-3A27-41E7-B72F-3D65B4D0F48B}">
+<ds:datastoreItem xmlns:ds="http://schemas.openxmlformats.org/officeDocument/2006/customXml" ds:itemID="{D335E2BB-6197-4538-B577-ADB9B0C03DA5}">
   <ds:schemaRefs>
     <ds:schemaRef ds:uri="http://schemas.openxmlformats.org/officeDocument/2006/bibliography"/>
   </ds:schemaRefs>

</xml_diff>